<commit_message>
+) Updated sad document
</commit_message>
<xml_diff>
--- a/2nd_sem/sad/murrent_grill_pieber_lehner/exercise_03/EVA-arc42-template.docx
+++ b/2nd_sem/sad/murrent_grill_pieber_lehner/exercise_03/EVA-arc42-template.docx
@@ -292,11 +292,19 @@
           <w:rFonts w:cs="Arial"/>
         </w:rPr>
       </w:pPr>
-      <w:r>
-        <w:rPr>
-          <w:rFonts w:cs="Arial"/>
-        </w:rPr>
-        <w:t>Pieber, Murrent, Grill, Lehner</w:t>
+      <w:proofErr w:type="spellStart"/>
+      <w:r>
+        <w:rPr>
+          <w:rFonts w:cs="Arial"/>
+        </w:rPr>
+        <w:t>Pieber</w:t>
+      </w:r>
+      <w:proofErr w:type="spellEnd"/>
+      <w:r>
+        <w:rPr>
+          <w:rFonts w:cs="Arial"/>
+        </w:rPr>
+        <w:t>, Murrent, Grill, Lehner</w:t>
       </w:r>
     </w:p>
     <w:p>
@@ -326,8 +334,9 @@
           <w:iCs/>
           <w:lang w:val="en-US"/>
         </w:rPr>
-        <w:t>Template Revision: 6.0 DE (Release Candidate)</w:t>
-      </w:r>
+        <w:t>Template Revision: 6.0 DE (Release Candidate</w:t>
+      </w:r>
+      <w:proofErr w:type="gramStart"/>
       <w:r>
         <w:rPr>
           <w:rFonts w:cs="Arial"/>
@@ -335,8 +344,38 @@
           <w:iCs/>
           <w:lang w:val="en-US"/>
         </w:rPr>
+        <w:t>)</w:t>
+      </w:r>
+      <w:proofErr w:type="gramEnd"/>
+      <w:r>
+        <w:rPr>
+          <w:rFonts w:cs="Arial"/>
+          <w:i/>
+          <w:iCs/>
+          <w:lang w:val="en-US"/>
+        </w:rPr>
         <w:br/>
-        <w:t>31. März 2014</w:t>
+        <w:t xml:space="preserve">31. </w:t>
+      </w:r>
+      <w:proofErr w:type="spellStart"/>
+      <w:r>
+        <w:rPr>
+          <w:rFonts w:cs="Arial"/>
+          <w:i/>
+          <w:iCs/>
+          <w:lang w:val="en-US"/>
+        </w:rPr>
+        <w:t>März</w:t>
+      </w:r>
+      <w:proofErr w:type="spellEnd"/>
+      <w:r>
+        <w:rPr>
+          <w:rFonts w:cs="Arial"/>
+          <w:i/>
+          <w:iCs/>
+          <w:lang w:val="en-US"/>
+        </w:rPr>
+        <w:t xml:space="preserve"> 2014</w:t>
       </w:r>
     </w:p>
     <w:p>
@@ -440,7 +479,51 @@
                 <w:szCs w:val="20"/>
                 <w:lang w:val="en-US"/>
               </w:rPr>
-              <w:t>. Created by Dr. Peter Hruschka &amp; Dr. Gernot Starke. For additional contributors see arc42.de/about/contributors.html</w:t>
+              <w:t xml:space="preserve">. Created by Dr. Peter </w:t>
+            </w:r>
+            <w:proofErr w:type="spellStart"/>
+            <w:r>
+              <w:rPr>
+                <w:rFonts w:cs="Arial"/>
+                <w:bCs/>
+                <w:sz w:val="20"/>
+                <w:szCs w:val="20"/>
+                <w:lang w:val="en-US"/>
+              </w:rPr>
+              <w:t>Hruschka</w:t>
+            </w:r>
+            <w:proofErr w:type="spellEnd"/>
+            <w:r>
+              <w:rPr>
+                <w:rFonts w:cs="Arial"/>
+                <w:bCs/>
+                <w:sz w:val="20"/>
+                <w:szCs w:val="20"/>
+                <w:lang w:val="en-US"/>
+              </w:rPr>
+              <w:t xml:space="preserve"> &amp; Dr. </w:t>
+            </w:r>
+            <w:proofErr w:type="spellStart"/>
+            <w:r>
+              <w:rPr>
+                <w:rFonts w:cs="Arial"/>
+                <w:bCs/>
+                <w:sz w:val="20"/>
+                <w:szCs w:val="20"/>
+                <w:lang w:val="en-US"/>
+              </w:rPr>
+              <w:t>Gernot</w:t>
+            </w:r>
+            <w:proofErr w:type="spellEnd"/>
+            <w:r>
+              <w:rPr>
+                <w:rFonts w:cs="Arial"/>
+                <w:bCs/>
+                <w:sz w:val="20"/>
+                <w:szCs w:val="20"/>
+                <w:lang w:val="en-US"/>
+              </w:rPr>
+              <w:t xml:space="preserve"> Starke. For additional contributors see arc42.de/about/contributors.html</w:t>
             </w:r>
           </w:p>
         </w:tc>
@@ -780,6 +863,7 @@
                 <w:color w:val="000000"/>
               </w:rPr>
             </w:pPr>
+            <w:proofErr w:type="spellStart"/>
             <w:r>
               <w:rPr>
                 <w:rFonts w:cs="Arial"/>
@@ -787,6 +871,7 @@
               </w:rPr>
               <w:t>Pieber</w:t>
             </w:r>
+            <w:proofErr w:type="spellEnd"/>
           </w:p>
         </w:tc>
         <w:tc>
@@ -1303,11 +1388,19 @@
                 <w:rFonts w:cs="Arial"/>
               </w:rPr>
             </w:pPr>
+            <w:proofErr w:type="spellStart"/>
             <w:r>
               <w:rPr>
                 <w:rFonts w:cs="Arial"/>
               </w:rPr>
-              <w:t>Usecase Diagramm (Bild)</w:t>
+              <w:t>Usecase</w:t>
+            </w:r>
+            <w:proofErr w:type="spellEnd"/>
+            <w:r>
+              <w:rPr>
+                <w:rFonts w:cs="Arial"/>
+              </w:rPr>
+              <w:t xml:space="preserve"> Diagramm (Bild)</w:t>
             </w:r>
           </w:p>
         </w:tc>
@@ -6276,12 +6369,21 @@
                 <w:lang w:val="en-US"/>
               </w:rPr>
             </w:pPr>
+            <w:proofErr w:type="spellStart"/>
             <w:r>
               <w:rPr>
                 <w:rFonts w:cs="Arial"/>
                 <w:lang w:val="en-US"/>
               </w:rPr>
-              <w:t>Bestehendes FH Equipment</w:t>
+              <w:t>Bestehendes</w:t>
+            </w:r>
+            <w:proofErr w:type="spellEnd"/>
+            <w:r>
+              <w:rPr>
+                <w:rFonts w:cs="Arial"/>
+                <w:lang w:val="en-US"/>
+              </w:rPr>
+              <w:t xml:space="preserve"> FH Equipment</w:t>
             </w:r>
           </w:p>
         </w:tc>
@@ -6587,7 +6689,23 @@
                 <w:rFonts w:cs="Arial"/>
                 <w:lang w:val="en-US"/>
               </w:rPr>
-              <w:t>C# / ASP.NET mit ADO.NET</w:t>
+              <w:t xml:space="preserve">C# / ASP.NET </w:t>
+            </w:r>
+            <w:proofErr w:type="spellStart"/>
+            <w:r>
+              <w:rPr>
+                <w:rFonts w:cs="Arial"/>
+                <w:lang w:val="en-US"/>
+              </w:rPr>
+              <w:t>mit</w:t>
+            </w:r>
+            <w:proofErr w:type="spellEnd"/>
+            <w:r>
+              <w:rPr>
+                <w:rFonts w:cs="Arial"/>
+                <w:lang w:val="en-US"/>
+              </w:rPr>
+              <w:t xml:space="preserve"> ADO.NET</w:t>
             </w:r>
           </w:p>
         </w:tc>
@@ -10365,7 +10483,39 @@
                 <w:rFonts w:cs="Arial"/>
                 <w:sz w:val="20"/>
               </w:rPr>
-              <w:t>.NET Coding Guidelines werden intern mit Hilfe von StyleCop eingehalten.</w:t>
+              <w:t xml:space="preserve">.NET </w:t>
+            </w:r>
+            <w:proofErr w:type="spellStart"/>
+            <w:r>
+              <w:rPr>
+                <w:rFonts w:cs="Arial"/>
+                <w:sz w:val="20"/>
+              </w:rPr>
+              <w:t>Coding</w:t>
+            </w:r>
+            <w:proofErr w:type="spellEnd"/>
+            <w:r>
+              <w:rPr>
+                <w:rFonts w:cs="Arial"/>
+                <w:sz w:val="20"/>
+              </w:rPr>
+              <w:t xml:space="preserve"> Guidelines werden intern mit Hilfe von </w:t>
+            </w:r>
+            <w:proofErr w:type="spellStart"/>
+            <w:r>
+              <w:rPr>
+                <w:rFonts w:cs="Arial"/>
+                <w:sz w:val="20"/>
+              </w:rPr>
+              <w:t>StyleCop</w:t>
+            </w:r>
+            <w:proofErr w:type="spellEnd"/>
+            <w:r>
+              <w:rPr>
+                <w:rFonts w:cs="Arial"/>
+                <w:sz w:val="20"/>
+              </w:rPr>
+              <w:t xml:space="preserve"> eingehalten.</w:t>
             </w:r>
           </w:p>
         </w:tc>
@@ -10927,7 +11077,23 @@
           <w:rFonts w:cs="Arial"/>
           <w:sz w:val="20"/>
         </w:rPr>
-        <w:t>Der Student logged sich in das System ein und füllt einen Evaluationsbogen aus. Er schickt den Bogen ab. Es wird im System eine Referenz des Studenten im System gespeichert, dass er bereits den betreffenden Bogen ausgefüllt hat. Damit wird ein mehrmaliges Ausfüllen verhindert.</w:t>
+        <w:t xml:space="preserve">Der Student </w:t>
+      </w:r>
+      <w:proofErr w:type="spellStart"/>
+      <w:r>
+        <w:rPr>
+          <w:rFonts w:cs="Arial"/>
+          <w:sz w:val="20"/>
+        </w:rPr>
+        <w:t>logged</w:t>
+      </w:r>
+      <w:proofErr w:type="spellEnd"/>
+      <w:r>
+        <w:rPr>
+          <w:rFonts w:cs="Arial"/>
+          <w:sz w:val="20"/>
+        </w:rPr>
+        <w:t xml:space="preserve"> sich in das System ein und füllt einen Evaluationsbogen aus. Er schickt den Bogen ab. Es wird im System eine Referenz des Studenten im System gespeichert, dass er bereits den betreffenden Bogen ausgefüllt hat. Damit wird ein mehrmaliges Ausfüllen verhindert.</w:t>
       </w:r>
     </w:p>
     <w:p>
@@ -11131,15 +11297,33 @@
       </w:pPr>
       <w:bookmarkStart w:id="120" w:name="__RefHeading__4877_132721752"/>
       <w:bookmarkEnd w:id="120"/>
+      <w:proofErr w:type="spellStart"/>
       <w:ins w:id="121" w:author="Gernot Starke" w:date="2012-06-08T16:52:00Z">
         <w:r>
           <w:rPr>
             <w:rFonts w:cs="Arial"/>
             <w:lang w:val="en-US"/>
           </w:rPr>
-          <w:t>Externe Schnittstellen</w:t>
+          <w:t>Externe</w:t>
+        </w:r>
+        <w:proofErr w:type="spellEnd"/>
+        <w:r>
+          <w:rPr>
+            <w:rFonts w:cs="Arial"/>
+            <w:lang w:val="en-US"/>
+          </w:rPr>
+          <w:t xml:space="preserve"> </w:t>
+        </w:r>
+        <w:proofErr w:type="spellStart"/>
+        <w:r>
+          <w:rPr>
+            <w:rFonts w:cs="Arial"/>
+            <w:lang w:val="en-US"/>
+          </w:rPr>
+          <w:t>Schnittstellen</w:t>
         </w:r>
       </w:ins>
+      <w:proofErr w:type="spellEnd"/>
     </w:p>
     <w:p>
       <w:pPr>
@@ -11249,12 +11433,21 @@
           <w:lang w:val="de-AT"/>
         </w:rPr>
       </w:pPr>
+      <w:proofErr w:type="spellStart"/>
       <w:r>
         <w:rPr>
           <w:rFonts w:cs="Arial"/>
           <w:lang w:val="de-AT"/>
         </w:rPr>
-        <w:t>Loginsystem der FH</w:t>
+        <w:t>Loginsystem</w:t>
+      </w:r>
+      <w:proofErr w:type="spellEnd"/>
+      <w:r>
+        <w:rPr>
+          <w:rFonts w:cs="Arial"/>
+          <w:lang w:val="de-AT"/>
+        </w:rPr>
+        <w:t xml:space="preserve"> der FH</w:t>
       </w:r>
     </w:p>
     <w:p>
@@ -11277,7 +11470,23 @@
           <w:rFonts w:cs="Arial"/>
           <w:lang w:val="de-AT"/>
         </w:rPr>
-        <w:t>en erfolgt über das Loginsystem der FH Wiener Neustadt.</w:t>
+        <w:t xml:space="preserve">en erfolgt über das </w:t>
+      </w:r>
+      <w:proofErr w:type="spellStart"/>
+      <w:r>
+        <w:rPr>
+          <w:rFonts w:cs="Arial"/>
+          <w:lang w:val="de-AT"/>
+        </w:rPr>
+        <w:t>Loginsystem</w:t>
+      </w:r>
+      <w:proofErr w:type="spellEnd"/>
+      <w:r>
+        <w:rPr>
+          <w:rFonts w:cs="Arial"/>
+          <w:lang w:val="de-AT"/>
+        </w:rPr>
+        <w:t xml:space="preserve"> der FH Wiener Neustadt.</w:t>
       </w:r>
     </w:p>
     <w:p>
@@ -11459,6 +11668,7 @@
                 <w:lang w:val="de-AT"/>
               </w:rPr>
             </w:pPr>
+            <w:proofErr w:type="spellStart"/>
             <w:r>
               <w:rPr>
                 <w:rFonts w:cs="Arial"/>
@@ -11467,6 +11677,7 @@
               </w:rPr>
               <w:t>Loginsystem</w:t>
             </w:r>
+            <w:proofErr w:type="spellEnd"/>
             <w:r>
               <w:rPr>
                 <w:rFonts w:cs="Arial"/>
@@ -11726,13 +11937,22 @@
                 <w:color w:val="333333"/>
               </w:rPr>
             </w:pPr>
+            <w:proofErr w:type="spellStart"/>
             <w:ins w:id="135" w:author="Gernot Starke" w:date="2012-06-08T16:58:00Z">
               <w:r>
                 <w:rPr>
                   <w:rFonts w:cs="Arial"/>
                   <w:color w:val="333333"/>
                 </w:rPr>
-                <w:t>Veranwortlicher Ansprechpartner / Rolle</w:t>
+                <w:t>Veranwortlicher</w:t>
+              </w:r>
+              <w:proofErr w:type="spellEnd"/>
+              <w:r>
+                <w:rPr>
+                  <w:rFonts w:cs="Arial"/>
+                  <w:color w:val="333333"/>
+                </w:rPr>
+                <w:t xml:space="preserve"> Ansprechpartner / Rolle</w:t>
               </w:r>
             </w:ins>
           </w:p>
@@ -12181,9 +12401,17 @@
           <w:rPr>
             <w:rFonts w:cs="Arial"/>
           </w:rPr>
-          <w:t> Beteiligte Resourcen</w:t>
+          <w:t> Beteiligte </w:t>
+        </w:r>
+        <w:proofErr w:type="spellStart"/>
+        <w:r>
+          <w:rPr>
+            <w:rFonts w:cs="Arial"/>
+          </w:rPr>
+          <w:t>Resourcen</w:t>
         </w:r>
       </w:ins>
+      <w:proofErr w:type="spellEnd"/>
     </w:p>
     <w:p>
       <w:pPr>
@@ -12986,12 +13214,69 @@
           <w:color w:val="333333"/>
         </w:rPr>
       </w:pPr>
+      <w:proofErr w:type="spellStart"/>
       <w:r>
         <w:rPr>
           <w:rFonts w:ascii="Arial" w:hAnsi="Arial" w:cs="Arial"/>
           <w:color w:val="333333"/>
         </w:rPr>
-        <w:t>FHServices ser = new FHServices();</w:t>
+        <w:t>FHServices</w:t>
+      </w:r>
+      <w:proofErr w:type="spellEnd"/>
+      <w:r>
+        <w:rPr>
+          <w:rFonts w:ascii="Arial" w:hAnsi="Arial" w:cs="Arial"/>
+          <w:color w:val="333333"/>
+        </w:rPr>
+        <w:t xml:space="preserve"> </w:t>
+      </w:r>
+      <w:proofErr w:type="spellStart"/>
+      <w:r>
+        <w:rPr>
+          <w:rFonts w:ascii="Arial" w:hAnsi="Arial" w:cs="Arial"/>
+          <w:color w:val="333333"/>
+        </w:rPr>
+        <w:t>ser</w:t>
+      </w:r>
+      <w:proofErr w:type="spellEnd"/>
+      <w:r>
+        <w:rPr>
+          <w:rFonts w:ascii="Arial" w:hAnsi="Arial" w:cs="Arial"/>
+          <w:color w:val="333333"/>
+        </w:rPr>
+        <w:t xml:space="preserve"> = </w:t>
+      </w:r>
+      <w:proofErr w:type="spellStart"/>
+      <w:r>
+        <w:rPr>
+          <w:rFonts w:ascii="Arial" w:hAnsi="Arial" w:cs="Arial"/>
+          <w:color w:val="333333"/>
+        </w:rPr>
+        <w:t>new</w:t>
+      </w:r>
+      <w:proofErr w:type="spellEnd"/>
+      <w:r>
+        <w:rPr>
+          <w:rFonts w:ascii="Arial" w:hAnsi="Arial" w:cs="Arial"/>
+          <w:color w:val="333333"/>
+        </w:rPr>
+        <w:t xml:space="preserve"> </w:t>
+      </w:r>
+      <w:proofErr w:type="spellStart"/>
+      <w:r>
+        <w:rPr>
+          <w:rFonts w:ascii="Arial" w:hAnsi="Arial" w:cs="Arial"/>
+          <w:color w:val="333333"/>
+        </w:rPr>
+        <w:t>FHServices</w:t>
+      </w:r>
+      <w:proofErr w:type="spellEnd"/>
+      <w:r>
+        <w:rPr>
+          <w:rFonts w:ascii="Arial" w:hAnsi="Arial" w:cs="Arial"/>
+          <w:color w:val="333333"/>
+        </w:rPr>
+        <w:t>();</w:t>
       </w:r>
     </w:p>
     <w:p>
@@ -13005,13 +13290,79 @@
           <w:lang w:val="en-US"/>
         </w:rPr>
       </w:pPr>
+      <w:proofErr w:type="spellStart"/>
+      <w:proofErr w:type="gramStart"/>
       <w:r>
         <w:rPr>
           <w:rFonts w:ascii="Arial" w:hAnsi="Arial" w:cs="Arial"/>
           <w:color w:val="333333"/>
           <w:lang w:val="en-US"/>
         </w:rPr>
-        <w:t>bool loginValid = ser.Login(&lt;Personalnummer&gt;);</w:t>
+        <w:t>bool</w:t>
+      </w:r>
+      <w:proofErr w:type="spellEnd"/>
+      <w:proofErr w:type="gramEnd"/>
+      <w:r>
+        <w:rPr>
+          <w:rFonts w:ascii="Arial" w:hAnsi="Arial" w:cs="Arial"/>
+          <w:color w:val="333333"/>
+          <w:lang w:val="en-US"/>
+        </w:rPr>
+        <w:t xml:space="preserve"> </w:t>
+      </w:r>
+      <w:proofErr w:type="spellStart"/>
+      <w:r>
+        <w:rPr>
+          <w:rFonts w:ascii="Arial" w:hAnsi="Arial" w:cs="Arial"/>
+          <w:color w:val="333333"/>
+          <w:lang w:val="en-US"/>
+        </w:rPr>
+        <w:t>loginValid</w:t>
+      </w:r>
+      <w:proofErr w:type="spellEnd"/>
+      <w:r>
+        <w:rPr>
+          <w:rFonts w:ascii="Arial" w:hAnsi="Arial" w:cs="Arial"/>
+          <w:color w:val="333333"/>
+          <w:lang w:val="en-US"/>
+        </w:rPr>
+        <w:t xml:space="preserve"> = </w:t>
+      </w:r>
+      <w:proofErr w:type="spellStart"/>
+      <w:r>
+        <w:rPr>
+          <w:rFonts w:ascii="Arial" w:hAnsi="Arial" w:cs="Arial"/>
+          <w:color w:val="333333"/>
+          <w:lang w:val="en-US"/>
+        </w:rPr>
+        <w:t>ser.Login</w:t>
+      </w:r>
+      <w:proofErr w:type="spellEnd"/>
+      <w:r>
+        <w:rPr>
+          <w:rFonts w:ascii="Arial" w:hAnsi="Arial" w:cs="Arial"/>
+          <w:color w:val="333333"/>
+          <w:lang w:val="en-US"/>
+        </w:rPr>
+        <w:t>(&lt;</w:t>
+      </w:r>
+      <w:proofErr w:type="spellStart"/>
+      <w:r>
+        <w:rPr>
+          <w:rFonts w:ascii="Arial" w:hAnsi="Arial" w:cs="Arial"/>
+          <w:color w:val="333333"/>
+          <w:lang w:val="en-US"/>
+        </w:rPr>
+        <w:t>Personalnummer</w:t>
+      </w:r>
+      <w:proofErr w:type="spellEnd"/>
+      <w:r>
+        <w:rPr>
+          <w:rFonts w:ascii="Arial" w:hAnsi="Arial" w:cs="Arial"/>
+          <w:color w:val="333333"/>
+          <w:lang w:val="en-US"/>
+        </w:rPr>
+        <w:t>&gt;);</w:t>
       </w:r>
     </w:p>
     <w:p>
@@ -13024,12 +13375,46 @@
           <w:color w:val="333333"/>
         </w:rPr>
       </w:pPr>
+      <w:proofErr w:type="spellStart"/>
       <w:r>
         <w:rPr>
           <w:rFonts w:ascii="Arial" w:hAnsi="Arial" w:cs="Arial"/>
           <w:color w:val="333333"/>
         </w:rPr>
-        <w:t>if (!loginValid)</w:t>
+        <w:t>if</w:t>
+      </w:r>
+      <w:proofErr w:type="spellEnd"/>
+      <w:r>
+        <w:rPr>
+          <w:rFonts w:ascii="Arial" w:hAnsi="Arial" w:cs="Arial"/>
+          <w:color w:val="333333"/>
+        </w:rPr>
+        <w:t xml:space="preserve"> (</w:t>
+      </w:r>
+      <w:proofErr w:type="gramStart"/>
+      <w:r>
+        <w:rPr>
+          <w:rFonts w:ascii="Arial" w:hAnsi="Arial" w:cs="Arial"/>
+          <w:color w:val="333333"/>
+        </w:rPr>
+        <w:t>!</w:t>
+      </w:r>
+      <w:proofErr w:type="spellStart"/>
+      <w:r>
+        <w:rPr>
+          <w:rFonts w:ascii="Arial" w:hAnsi="Arial" w:cs="Arial"/>
+          <w:color w:val="333333"/>
+        </w:rPr>
+        <w:t>loginValid</w:t>
+      </w:r>
+      <w:proofErr w:type="spellEnd"/>
+      <w:proofErr w:type="gramEnd"/>
+      <w:r>
+        <w:rPr>
+          <w:rFonts w:ascii="Arial" w:hAnsi="Arial" w:cs="Arial"/>
+          <w:color w:val="333333"/>
+        </w:rPr>
+        <w:t>)</w:t>
       </w:r>
     </w:p>
     <w:p>
@@ -13066,7 +13451,22 @@
           <w:color w:val="333333"/>
         </w:rPr>
         <w:tab/>
-        <w:t>Console.WriteLine(„Nicht berechtigt!“);</w:t>
+      </w:r>
+      <w:proofErr w:type="spellStart"/>
+      <w:r>
+        <w:rPr>
+          <w:rFonts w:ascii="Arial" w:hAnsi="Arial" w:cs="Arial"/>
+          <w:color w:val="333333"/>
+        </w:rPr>
+        <w:t>Console.WriteLine</w:t>
+      </w:r>
+      <w:proofErr w:type="spellEnd"/>
+      <w:r>
+        <w:rPr>
+          <w:rFonts w:ascii="Arial" w:hAnsi="Arial" w:cs="Arial"/>
+          <w:color w:val="333333"/>
+        </w:rPr>
+        <w:t>(„Nicht berechtigt!“);</w:t>
       </w:r>
     </w:p>
     <w:p>
@@ -13085,7 +13485,22 @@
           <w:color w:val="333333"/>
         </w:rPr>
         <w:tab/>
-        <w:t>return 255;</w:t>
+      </w:r>
+      <w:proofErr w:type="spellStart"/>
+      <w:r>
+        <w:rPr>
+          <w:rFonts w:ascii="Arial" w:hAnsi="Arial" w:cs="Arial"/>
+          <w:color w:val="333333"/>
+        </w:rPr>
+        <w:t>return</w:t>
+      </w:r>
+      <w:proofErr w:type="spellEnd"/>
+      <w:r>
+        <w:rPr>
+          <w:rFonts w:ascii="Arial" w:hAnsi="Arial" w:cs="Arial"/>
+          <w:color w:val="333333"/>
+        </w:rPr>
+        <w:t xml:space="preserve"> 255;</w:t>
       </w:r>
     </w:p>
     <w:p>
@@ -13493,6 +13908,7 @@
                 <w:color w:val="333333"/>
               </w:rPr>
             </w:pPr>
+            <w:proofErr w:type="spellStart"/>
             <w:ins w:id="206" w:author="Gernot Starke" w:date="2012-06-08T16:58:00Z">
               <w:r>
                 <w:rPr>
@@ -13500,7 +13916,15 @@
                   <w:color w:val="333333"/>
                 </w:rPr>
                 <w:lastRenderedPageBreak/>
-                <w:t>Veranwortlicher Ansprechpartner / Rolle</w:t>
+                <w:t>Veranwortlicher</w:t>
+              </w:r>
+              <w:proofErr w:type="spellEnd"/>
+              <w:r>
+                <w:rPr>
+                  <w:rFonts w:cs="Arial"/>
+                  <w:color w:val="333333"/>
+                </w:rPr>
+                <w:t xml:space="preserve"> Ansprechpartner / Rolle</w:t>
               </w:r>
             </w:ins>
           </w:p>
@@ -13940,9 +14364,17 @@
           <w:rPr>
             <w:rFonts w:cs="Arial"/>
           </w:rPr>
-          <w:t> Beteiligte Resourcen</w:t>
+          <w:t> Beteiligte </w:t>
+        </w:r>
+        <w:proofErr w:type="spellStart"/>
+        <w:r>
+          <w:rPr>
+            <w:rFonts w:cs="Arial"/>
+          </w:rPr>
+          <w:t>Resourcen</w:t>
         </w:r>
       </w:ins>
+      <w:proofErr w:type="spellEnd"/>
     </w:p>
     <w:p>
       <w:pPr>
@@ -15864,6 +16296,7 @@
       <w:bookmarkEnd w:id="302"/>
       <w:bookmarkEnd w:id="303"/>
       <w:r>
+        <w:lastRenderedPageBreak/>
         <w:t>Laufzeitdiagramm</w:t>
       </w:r>
     </w:p>
@@ -15887,8 +16320,65 @@
       </w:pPr>
       <w:bookmarkStart w:id="304" w:name="OLE_LINK721"/>
       <w:bookmarkStart w:id="305" w:name="OLE_LINK711"/>
+      <w:bookmarkStart w:id="306" w:name="_GoBack"/>
       <w:bookmarkEnd w:id="304"/>
       <w:bookmarkEnd w:id="305"/>
+      <w:r>
+        <w:rPr>
+          <w:rFonts w:cs="Arial"/>
+          <w:noProof/>
+          <w:lang w:val="en-US" w:eastAsia="en-US"/>
+        </w:rPr>
+        <w:drawing>
+          <wp:inline distT="0" distB="0" distL="0" distR="0" wp14:anchorId="4EF9D9A3" wp14:editId="31754A11">
+            <wp:extent cx="6543675" cy="6713152"/>
+            <wp:effectExtent l="0" t="0" r="0" b="0"/>
+            <wp:docPr id="8" name="Grafik 8" descr="C:\Users\Mario\Documents\SourceTree\fhwn\MIT_SAD\2nd_sem\sad\murrent_grill_pieber_lehner\exercise_03\sequence_1.PNG"/>
+            <wp:cNvGraphicFramePr>
+              <a:graphicFrameLocks xmlns:a="http://schemas.openxmlformats.org/drawingml/2006/main" noChangeAspect="1"/>
+            </wp:cNvGraphicFramePr>
+            <a:graphic xmlns:a="http://schemas.openxmlformats.org/drawingml/2006/main">
+              <a:graphicData uri="http://schemas.openxmlformats.org/drawingml/2006/picture">
+                <pic:pic xmlns:pic="http://schemas.openxmlformats.org/drawingml/2006/picture">
+                  <pic:nvPicPr>
+                    <pic:cNvPr id="0" name="Picture 1" descr="C:\Users\Mario\Documents\SourceTree\fhwn\MIT_SAD\2nd_sem\sad\murrent_grill_pieber_lehner\exercise_03\sequence_1.PNG"/>
+                    <pic:cNvPicPr>
+                      <a:picLocks noChangeAspect="1" noChangeArrowheads="1"/>
+                    </pic:cNvPicPr>
+                  </pic:nvPicPr>
+                  <pic:blipFill>
+                    <a:blip r:embed="rId12">
+                      <a:extLst>
+                        <a:ext uri="{28A0092B-C50C-407E-A947-70E740481C1C}">
+                          <a14:useLocalDpi xmlns:a14="http://schemas.microsoft.com/office/drawing/2010/main" val="0"/>
+                        </a:ext>
+                      </a:extLst>
+                    </a:blip>
+                    <a:srcRect/>
+                    <a:stretch>
+                      <a:fillRect/>
+                    </a:stretch>
+                  </pic:blipFill>
+                  <pic:spPr bwMode="auto">
+                    <a:xfrm>
+                      <a:off x="0" y="0"/>
+                      <a:ext cx="6547901" cy="6717487"/>
+                    </a:xfrm>
+                    <a:prstGeom prst="rect">
+                      <a:avLst/>
+                    </a:prstGeom>
+                    <a:noFill/>
+                    <a:ln>
+                      <a:noFill/>
+                    </a:ln>
+                  </pic:spPr>
+                </pic:pic>
+              </a:graphicData>
+            </a:graphic>
+          </wp:inline>
+        </w:drawing>
+      </w:r>
+      <w:bookmarkEnd w:id="306"/>
     </w:p>
     <w:p>
       <w:pPr>
@@ -15901,12 +16391,12 @@
           <w:rFonts w:cs="Arial"/>
         </w:rPr>
       </w:pPr>
-      <w:bookmarkStart w:id="306" w:name="__RefHeading__4893_132721752"/>
-      <w:bookmarkStart w:id="307" w:name="_Toc188159237"/>
-      <w:bookmarkStart w:id="308" w:name="_Toc161293451"/>
-      <w:bookmarkEnd w:id="306"/>
+      <w:bookmarkStart w:id="307" w:name="__RefHeading__4893_132721752"/>
+      <w:bookmarkStart w:id="308" w:name="_Toc188159237"/>
+      <w:bookmarkStart w:id="309" w:name="_Toc161293451"/>
       <w:bookmarkEnd w:id="307"/>
       <w:bookmarkEnd w:id="308"/>
+      <w:bookmarkEnd w:id="309"/>
       <w:r>
         <w:rPr>
           <w:rFonts w:cs="Arial"/>
@@ -15956,12 +16446,12 @@
           <w:rFonts w:cs="Arial"/>
         </w:rPr>
       </w:pPr>
-      <w:bookmarkStart w:id="309" w:name="__RefHeading__4895_132721752"/>
-      <w:bookmarkStart w:id="310" w:name="_Toc188159238"/>
-      <w:bookmarkStart w:id="311" w:name="_Toc161293452"/>
-      <w:bookmarkEnd w:id="309"/>
+      <w:bookmarkStart w:id="310" w:name="__RefHeading__4895_132721752"/>
+      <w:bookmarkStart w:id="311" w:name="_Toc188159238"/>
+      <w:bookmarkStart w:id="312" w:name="_Toc161293452"/>
       <w:bookmarkEnd w:id="310"/>
       <w:bookmarkEnd w:id="311"/>
+      <w:bookmarkEnd w:id="312"/>
       <w:r>
         <w:rPr>
           <w:rFonts w:cs="Arial"/>
@@ -15987,17 +16477,16 @@
           <w:rFonts w:cs="Arial"/>
         </w:rPr>
       </w:pPr>
-      <w:bookmarkStart w:id="312" w:name="__RefHeading__4897_132721752"/>
-      <w:bookmarkStart w:id="313" w:name="_Toc188159239"/>
-      <w:bookmarkStart w:id="314" w:name="_Toc161293453"/>
-      <w:bookmarkEnd w:id="312"/>
+      <w:bookmarkStart w:id="313" w:name="__RefHeading__4897_132721752"/>
+      <w:bookmarkStart w:id="314" w:name="_Toc188159239"/>
+      <w:bookmarkStart w:id="315" w:name="_Toc161293453"/>
       <w:bookmarkEnd w:id="313"/>
       <w:bookmarkEnd w:id="314"/>
-      <w:r>
-        <w:rPr>
-          <w:rFonts w:cs="Arial"/>
-        </w:rPr>
-        <w:lastRenderedPageBreak/>
+      <w:bookmarkEnd w:id="315"/>
+      <w:r>
+        <w:rPr>
+          <w:rFonts w:cs="Arial"/>
+        </w:rPr>
         <w:t>Laufzeitszenario n</w:t>
       </w:r>
     </w:p>
@@ -16009,7 +16498,7 @@
           <w:numId w:val="2"/>
         </w:numPr>
       </w:pPr>
-      <w:del w:id="315" w:author="Gernot Starke" w:date="2012-01-14T10:02:00Z">
+      <w:del w:id="316" w:author="Gernot Starke" w:date="2012-01-14T10:02:00Z">
         <w:r>
           <w:delText>Laufzeitdiagramm</w:delText>
         </w:r>
@@ -16023,7 +16512,7 @@
           <w:numId w:val="2"/>
         </w:numPr>
       </w:pPr>
-      <w:del w:id="316" w:author="Gernot Starke" w:date="2012-01-14T10:02:00Z">
+      <w:del w:id="317" w:author="Gernot Starke" w:date="2012-01-14T10:02:00Z">
         <w:r>
           <w:delText>Erläuterung der Besonderheiten bei dem Zusammenspiel der Bausteininstanzen in diesem Diagramm</w:delText>
         </w:r>
@@ -16046,12 +16535,12 @@
           <w:numId w:val="1"/>
         </w:numPr>
       </w:pPr>
-      <w:bookmarkStart w:id="317" w:name="__RefHeading__4899_132721752"/>
-      <w:bookmarkStart w:id="318" w:name="_Toc188159240"/>
-      <w:bookmarkStart w:id="319" w:name="_Toc161293454"/>
-      <w:bookmarkEnd w:id="317"/>
+      <w:bookmarkStart w:id="318" w:name="__RefHeading__4899_132721752"/>
+      <w:bookmarkStart w:id="319" w:name="_Toc188159240"/>
+      <w:bookmarkStart w:id="320" w:name="_Toc161293454"/>
       <w:bookmarkEnd w:id="318"/>
       <w:bookmarkEnd w:id="319"/>
+      <w:bookmarkEnd w:id="320"/>
       <w:r>
         <w:t>Verteilungssicht</w:t>
       </w:r>
@@ -16078,14 +16567,15 @@
           <w:rFonts w:cs="Arial"/>
         </w:rPr>
       </w:pPr>
-      <w:bookmarkStart w:id="320" w:name="OLE_LINK74"/>
-      <w:bookmarkStart w:id="321" w:name="OLE_LINK73"/>
-      <w:bookmarkEnd w:id="320"/>
+      <w:bookmarkStart w:id="321" w:name="OLE_LINK74"/>
+      <w:bookmarkStart w:id="322" w:name="OLE_LINK73"/>
       <w:bookmarkEnd w:id="321"/>
-      <w:r>
-        <w:rPr>
-          <w:rFonts w:cs="Arial"/>
-        </w:rPr>
+      <w:bookmarkEnd w:id="322"/>
+      <w:r>
+        <w:rPr>
+          <w:rFonts w:cs="Arial"/>
+        </w:rPr>
+        <w:lastRenderedPageBreak/>
         <w:t>Inhalt</w:t>
       </w:r>
     </w:p>
@@ -16177,16 +16667,16 @@
           <w:rFonts w:cs="Arial"/>
         </w:rPr>
       </w:pPr>
-      <w:bookmarkStart w:id="322" w:name="OLE_LINK741"/>
-      <w:bookmarkStart w:id="323" w:name="OLE_LINK731"/>
-      <w:bookmarkStart w:id="324" w:name="__RefHeading__4901_132721752"/>
-      <w:bookmarkStart w:id="325" w:name="_Toc188159241"/>
-      <w:bookmarkStart w:id="326" w:name="_Toc161293455"/>
-      <w:bookmarkEnd w:id="322"/>
+      <w:bookmarkStart w:id="323" w:name="OLE_LINK741"/>
+      <w:bookmarkStart w:id="324" w:name="OLE_LINK731"/>
+      <w:bookmarkStart w:id="325" w:name="__RefHeading__4901_132721752"/>
+      <w:bookmarkStart w:id="326" w:name="_Toc188159241"/>
+      <w:bookmarkStart w:id="327" w:name="_Toc161293455"/>
       <w:bookmarkEnd w:id="323"/>
       <w:bookmarkEnd w:id="324"/>
       <w:bookmarkEnd w:id="325"/>
       <w:bookmarkEnd w:id="326"/>
+      <w:bookmarkEnd w:id="327"/>
       <w:r>
         <w:rPr>
           <w:rFonts w:cs="Arial"/>
@@ -16205,8 +16695,8 @@
           <w:rFonts w:cs="Arial"/>
         </w:rPr>
       </w:pPr>
-      <w:bookmarkStart w:id="327" w:name="__RefHeading__8613_132721752"/>
-      <w:bookmarkEnd w:id="327"/>
+      <w:bookmarkStart w:id="328" w:name="__RefHeading__8613_132721752"/>
+      <w:bookmarkEnd w:id="328"/>
       <w:r>
         <w:rPr>
           <w:rFonts w:cs="Arial"/>
@@ -16222,10 +16712,10 @@
           <w:numId w:val="2"/>
         </w:numPr>
       </w:pPr>
-      <w:bookmarkStart w:id="328" w:name="OLE_LINK76"/>
-      <w:bookmarkStart w:id="329" w:name="OLE_LINK75"/>
-      <w:bookmarkEnd w:id="328"/>
+      <w:bookmarkStart w:id="329" w:name="OLE_LINK76"/>
+      <w:bookmarkStart w:id="330" w:name="OLE_LINK75"/>
       <w:bookmarkEnd w:id="329"/>
+      <w:bookmarkEnd w:id="330"/>
       <w:r>
         <w:t>zeigt das Verteilung des Gesamtsystems auf 1 - n Prozessoren (oder Standorte) sowie die physischen Verbindungskanäle zwischen diesen.</w:t>
       </w:r>
@@ -16260,10 +16750,10 @@
           <w:rFonts w:cs="Arial"/>
         </w:rPr>
       </w:pPr>
-      <w:bookmarkStart w:id="330" w:name="OLE_LINK761"/>
-      <w:bookmarkStart w:id="331" w:name="OLE_LINK751"/>
-      <w:bookmarkEnd w:id="330"/>
+      <w:bookmarkStart w:id="331" w:name="OLE_LINK761"/>
+      <w:bookmarkStart w:id="332" w:name="OLE_LINK751"/>
       <w:bookmarkEnd w:id="331"/>
+      <w:bookmarkEnd w:id="332"/>
     </w:p>
     <w:p>
       <w:pPr>
@@ -16276,8 +16766,8 @@
           <w:rFonts w:cs="Arial"/>
         </w:rPr>
       </w:pPr>
-      <w:bookmarkStart w:id="332" w:name="__RefHeading__8615_132721752"/>
-      <w:bookmarkEnd w:id="332"/>
+      <w:bookmarkStart w:id="333" w:name="__RefHeading__8615_132721752"/>
+      <w:bookmarkEnd w:id="333"/>
       <w:r>
         <w:rPr>
           <w:rFonts w:cs="Arial"/>
@@ -16289,10 +16779,10 @@
       <w:pPr>
         <w:pStyle w:val="Erluterungstext"/>
       </w:pPr>
-      <w:bookmarkStart w:id="333" w:name="OLE_LINK78"/>
-      <w:bookmarkStart w:id="334" w:name="OLE_LINK77"/>
-      <w:bookmarkEnd w:id="333"/>
+      <w:bookmarkStart w:id="334" w:name="OLE_LINK78"/>
+      <w:bookmarkStart w:id="335" w:name="OLE_LINK77"/>
       <w:bookmarkEnd w:id="334"/>
+      <w:bookmarkEnd w:id="335"/>
       <w:r>
         <w:t>Struktur gemäß Knoten-Template (node-template):</w:t>
       </w:r>
@@ -16310,14 +16800,14 @@
           <w:sz w:val="20"/>
         </w:rPr>
       </w:pPr>
-      <w:bookmarkStart w:id="335" w:name="OLE_LINK781"/>
-      <w:bookmarkStart w:id="336" w:name="OLE_LINK771"/>
-      <w:bookmarkStart w:id="337" w:name="OLE_LINK80"/>
-      <w:bookmarkStart w:id="338" w:name="OLE_LINK79"/>
-      <w:bookmarkEnd w:id="335"/>
+      <w:bookmarkStart w:id="336" w:name="OLE_LINK781"/>
+      <w:bookmarkStart w:id="337" w:name="OLE_LINK771"/>
+      <w:bookmarkStart w:id="338" w:name="OLE_LINK80"/>
+      <w:bookmarkStart w:id="339" w:name="OLE_LINK79"/>
       <w:bookmarkEnd w:id="336"/>
       <w:bookmarkEnd w:id="337"/>
       <w:bookmarkEnd w:id="338"/>
+      <w:bookmarkEnd w:id="339"/>
       <w:r>
         <w:rPr>
           <w:rFonts w:cs="Arial"/>
@@ -16421,12 +16911,12 @@
           <w:rFonts w:cs="Arial"/>
         </w:rPr>
       </w:pPr>
-      <w:bookmarkStart w:id="339" w:name="OLE_LINK801"/>
-      <w:bookmarkStart w:id="340" w:name="OLE_LINK791"/>
-      <w:bookmarkStart w:id="341" w:name="__RefHeading__8617_132721752"/>
-      <w:bookmarkEnd w:id="339"/>
+      <w:bookmarkStart w:id="340" w:name="OLE_LINK801"/>
+      <w:bookmarkStart w:id="341" w:name="OLE_LINK791"/>
+      <w:bookmarkStart w:id="342" w:name="__RefHeading__8617_132721752"/>
       <w:bookmarkEnd w:id="340"/>
       <w:bookmarkEnd w:id="341"/>
+      <w:bookmarkEnd w:id="342"/>
       <w:r>
         <w:rPr>
           <w:rFonts w:cs="Arial"/>
@@ -16558,8 +17048,8 @@
           <w:rFonts w:cs="Arial"/>
         </w:rPr>
       </w:pPr>
-      <w:bookmarkStart w:id="342" w:name="__RefHeading__8619_132721752"/>
-      <w:bookmarkEnd w:id="342"/>
+      <w:bookmarkStart w:id="343" w:name="__RefHeading__8619_132721752"/>
+      <w:bookmarkEnd w:id="343"/>
       <w:r>
         <w:rPr>
           <w:rFonts w:cs="Arial"/>
@@ -16578,8 +17068,8 @@
           <w:rFonts w:cs="Arial"/>
         </w:rPr>
       </w:pPr>
-      <w:bookmarkStart w:id="343" w:name="__RefHeading__8621_132721752"/>
-      <w:bookmarkEnd w:id="343"/>
+      <w:bookmarkStart w:id="344" w:name="__RefHeading__8621_132721752"/>
+      <w:bookmarkEnd w:id="344"/>
       <w:r>
         <w:rPr>
           <w:rFonts w:cs="Arial"/>
@@ -16711,8 +17201,8 @@
           <w:rFonts w:cs="Arial"/>
         </w:rPr>
       </w:pPr>
-      <w:bookmarkStart w:id="344" w:name="__RefHeading__8623_132721752"/>
-      <w:bookmarkEnd w:id="344"/>
+      <w:bookmarkStart w:id="345" w:name="__RefHeading__8623_132721752"/>
+      <w:bookmarkEnd w:id="345"/>
       <w:r>
         <w:rPr>
           <w:rFonts w:cs="Arial"/>
@@ -16727,10 +17217,10 @@
           <w:rFonts w:cs="Arial"/>
         </w:rPr>
       </w:pPr>
-      <w:bookmarkStart w:id="345" w:name="OLE_LINK84"/>
-      <w:bookmarkStart w:id="346" w:name="OLE_LINK83"/>
-      <w:bookmarkEnd w:id="345"/>
+      <w:bookmarkStart w:id="346" w:name="OLE_LINK84"/>
+      <w:bookmarkStart w:id="347" w:name="OLE_LINK83"/>
       <w:bookmarkEnd w:id="346"/>
+      <w:bookmarkEnd w:id="347"/>
       <w:r>
         <w:rPr>
           <w:rFonts w:cs="Arial"/>
@@ -16809,12 +17299,12 @@
           <w:rFonts w:cs="Arial"/>
         </w:rPr>
       </w:pPr>
-      <w:bookmarkStart w:id="347" w:name="OLE_LINK841"/>
-      <w:bookmarkStart w:id="348" w:name="OLE_LINK831"/>
-      <w:bookmarkStart w:id="349" w:name="__RefHeading__8625_132721752"/>
-      <w:bookmarkEnd w:id="347"/>
+      <w:bookmarkStart w:id="348" w:name="OLE_LINK841"/>
+      <w:bookmarkStart w:id="349" w:name="OLE_LINK831"/>
+      <w:bookmarkStart w:id="350" w:name="__RefHeading__8625_132721752"/>
       <w:bookmarkEnd w:id="348"/>
       <w:bookmarkEnd w:id="349"/>
+      <w:bookmarkEnd w:id="350"/>
       <w:r>
         <w:rPr>
           <w:rFonts w:cs="Arial"/>
@@ -16833,8 +17323,8 @@
           <w:rFonts w:cs="Arial"/>
         </w:rPr>
       </w:pPr>
-      <w:bookmarkStart w:id="350" w:name="__RefHeading__8627_132721752"/>
-      <w:bookmarkEnd w:id="350"/>
+      <w:bookmarkStart w:id="351" w:name="__RefHeading__8627_132721752"/>
+      <w:bookmarkEnd w:id="351"/>
       <w:r>
         <w:rPr>
           <w:rFonts w:cs="Arial"/>
@@ -16853,8 +17343,8 @@
           <w:rFonts w:cs="Arial"/>
         </w:rPr>
       </w:pPr>
-      <w:bookmarkStart w:id="351" w:name="__RefHeading__8629_132721752"/>
-      <w:bookmarkEnd w:id="351"/>
+      <w:bookmarkStart w:id="352" w:name="__RefHeading__8629_132721752"/>
+      <w:bookmarkEnd w:id="352"/>
       <w:r>
         <w:rPr>
           <w:rFonts w:cs="Arial"/>
@@ -16873,8 +17363,8 @@
           <w:rFonts w:cs="Arial"/>
         </w:rPr>
       </w:pPr>
-      <w:bookmarkStart w:id="352" w:name="__RefHeading__8631_132721752"/>
-      <w:bookmarkEnd w:id="352"/>
+      <w:bookmarkStart w:id="353" w:name="__RefHeading__8631_132721752"/>
+      <w:bookmarkEnd w:id="353"/>
       <w:r>
         <w:rPr>
           <w:rFonts w:cs="Arial"/>
@@ -16893,12 +17383,12 @@
           <w:rFonts w:cs="Arial"/>
         </w:rPr>
       </w:pPr>
-      <w:bookmarkStart w:id="353" w:name="__RefHeading__4903_132721752"/>
-      <w:bookmarkStart w:id="354" w:name="_Toc188159242"/>
-      <w:bookmarkStart w:id="355" w:name="_Toc161293456"/>
-      <w:bookmarkEnd w:id="353"/>
+      <w:bookmarkStart w:id="354" w:name="__RefHeading__4903_132721752"/>
+      <w:bookmarkStart w:id="355" w:name="_Toc188159242"/>
+      <w:bookmarkStart w:id="356" w:name="_Toc161293456"/>
       <w:bookmarkEnd w:id="354"/>
       <w:bookmarkEnd w:id="355"/>
+      <w:bookmarkEnd w:id="356"/>
       <w:r>
         <w:rPr>
           <w:rFonts w:cs="Arial"/>
@@ -16913,10 +17403,10 @@
           <w:rFonts w:cs="Arial"/>
         </w:rPr>
       </w:pPr>
-      <w:bookmarkStart w:id="356" w:name="OLE_LINK82"/>
-      <w:bookmarkStart w:id="357" w:name="OLE_LINK811"/>
-      <w:bookmarkEnd w:id="356"/>
+      <w:bookmarkStart w:id="357" w:name="OLE_LINK82"/>
+      <w:bookmarkStart w:id="358" w:name="OLE_LINK811"/>
       <w:bookmarkEnd w:id="357"/>
+      <w:bookmarkEnd w:id="358"/>
       <w:r>
         <w:rPr>
           <w:rFonts w:cs="Arial"/>
@@ -16970,12 +17460,12 @@
           <w:numId w:val="1"/>
         </w:numPr>
       </w:pPr>
-      <w:bookmarkStart w:id="358" w:name="__RefHeading__4911_132721752"/>
-      <w:bookmarkStart w:id="359" w:name="_Toc188159243"/>
-      <w:bookmarkStart w:id="360" w:name="_Toc161293460"/>
-      <w:bookmarkEnd w:id="358"/>
+      <w:bookmarkStart w:id="359" w:name="__RefHeading__4911_132721752"/>
+      <w:bookmarkStart w:id="360" w:name="_Toc188159243"/>
+      <w:bookmarkStart w:id="361" w:name="_Toc161293460"/>
       <w:bookmarkEnd w:id="359"/>
       <w:bookmarkEnd w:id="360"/>
+      <w:bookmarkEnd w:id="361"/>
       <w:r>
         <w:t>Konzepte</w:t>
       </w:r>
@@ -16987,10 +17477,10 @@
           <w:rFonts w:cs="Arial"/>
         </w:rPr>
       </w:pPr>
-      <w:bookmarkStart w:id="361" w:name="OLE_LINK86"/>
-      <w:bookmarkStart w:id="362" w:name="OLE_LINK85"/>
-      <w:bookmarkEnd w:id="361"/>
+      <w:bookmarkStart w:id="362" w:name="OLE_LINK86"/>
+      <w:bookmarkStart w:id="363" w:name="OLE_LINK85"/>
       <w:bookmarkEnd w:id="362"/>
+      <w:bookmarkEnd w:id="363"/>
       <w:r>
         <w:rPr>
           <w:rFonts w:cs="Arial"/>
@@ -17002,7 +17492,7 @@
       <w:pPr>
         <w:pStyle w:val="Erluterungstext"/>
       </w:pPr>
-      <w:commentRangeStart w:id="363"/>
+      <w:commentRangeStart w:id="364"/>
       <w:r>
         <w:t xml:space="preserve">Die folgenden Kapitel sind Beispiele für übergreifende Aspekte. </w:t>
       </w:r>
@@ -17097,12 +17587,12 @@
           <w:sz w:val="20"/>
         </w:rPr>
       </w:pPr>
-      <w:bookmarkStart w:id="364" w:name="OLE_LINK861"/>
-      <w:bookmarkStart w:id="365" w:name="OLE_LINK851"/>
-      <w:bookmarkEnd w:id="364"/>
+      <w:bookmarkStart w:id="365" w:name="OLE_LINK861"/>
+      <w:bookmarkStart w:id="366" w:name="OLE_LINK851"/>
       <w:bookmarkEnd w:id="365"/>
-    </w:p>
-    <w:commentRangeEnd w:id="363"/>
+      <w:bookmarkEnd w:id="366"/>
+    </w:p>
+    <w:commentRangeEnd w:id="364"/>
     <w:p>
       <w:pPr>
         <w:spacing w:before="56" w:after="113"/>
@@ -17114,7 +17604,7 @@
         <w:rPr>
           <w:rFonts w:cs="Arial"/>
         </w:rPr>
-        <w:commentReference w:id="363"/>
+        <w:commentReference w:id="364"/>
       </w:r>
     </w:p>
     <w:p>
@@ -17128,21 +17618,21 @@
           <w:rFonts w:cs="Arial"/>
         </w:rPr>
       </w:pPr>
-      <w:bookmarkStart w:id="366" w:name="__RefHeading__3126_1801653760"/>
-      <w:bookmarkStart w:id="367" w:name="__RefHeading__3505_725898031"/>
-      <w:bookmarkStart w:id="368" w:name="__RefHeading__4913_132721752"/>
-      <w:bookmarkStart w:id="369" w:name="_Toc188159244"/>
-      <w:bookmarkStart w:id="370" w:name="__RefHeading__8635_132721752"/>
-      <w:bookmarkStart w:id="371" w:name="__RefHeading__3252_410849113"/>
-      <w:bookmarkStart w:id="372" w:name="OLE_LINK30"/>
-      <w:bookmarkStart w:id="373" w:name="OLE_LINK29"/>
-      <w:bookmarkEnd w:id="366"/>
+      <w:bookmarkStart w:id="367" w:name="__RefHeading__3126_1801653760"/>
+      <w:bookmarkStart w:id="368" w:name="__RefHeading__3505_725898031"/>
+      <w:bookmarkStart w:id="369" w:name="__RefHeading__4913_132721752"/>
+      <w:bookmarkStart w:id="370" w:name="_Toc188159244"/>
+      <w:bookmarkStart w:id="371" w:name="__RefHeading__8635_132721752"/>
+      <w:bookmarkStart w:id="372" w:name="__RefHeading__3252_410849113"/>
+      <w:bookmarkStart w:id="373" w:name="OLE_LINK30"/>
+      <w:bookmarkStart w:id="374" w:name="OLE_LINK29"/>
       <w:bookmarkEnd w:id="367"/>
       <w:bookmarkEnd w:id="368"/>
       <w:bookmarkEnd w:id="369"/>
       <w:bookmarkEnd w:id="370"/>
       <w:bookmarkEnd w:id="371"/>
-      <w:commentRangeStart w:id="374"/>
+      <w:bookmarkEnd w:id="372"/>
+      <w:commentRangeStart w:id="375"/>
       <w:r>
         <w:rPr>
           <w:rFonts w:cs="Arial"/>
@@ -17154,10 +17644,10 @@
       <w:pPr>
         <w:pStyle w:val="Erluterungstext"/>
       </w:pPr>
-      <w:bookmarkStart w:id="375" w:name="OLE_LINK88"/>
-      <w:bookmarkStart w:id="376" w:name="OLE_LINK87"/>
-      <w:bookmarkEnd w:id="375"/>
+      <w:bookmarkStart w:id="376" w:name="OLE_LINK88"/>
+      <w:bookmarkStart w:id="377" w:name="OLE_LINK87"/>
       <w:bookmarkEnd w:id="376"/>
+      <w:bookmarkEnd w:id="377"/>
       <w:r>
         <w:t>Fachliche Modelle, Domänenmodelle, Business-Modelle – sie alle beschreiben Strukturen der reinen Fachlichkeit, also ohne Bezug zur Implementierungs- oder Lösungstechnologie.</w:t>
       </w:r>
@@ -17180,12 +17670,12 @@
           <w:rFonts w:cs="Arial"/>
         </w:rPr>
       </w:pPr>
-      <w:bookmarkStart w:id="377" w:name="_Toc188159245"/>
-      <w:bookmarkStart w:id="378" w:name="__RefHeading__4915_132721752"/>
-      <w:bookmarkEnd w:id="372"/>
+      <w:bookmarkStart w:id="378" w:name="_Toc188159245"/>
+      <w:bookmarkStart w:id="379" w:name="__RefHeading__4915_132721752"/>
       <w:bookmarkEnd w:id="373"/>
-      <w:bookmarkEnd w:id="377"/>
+      <w:bookmarkEnd w:id="374"/>
       <w:bookmarkEnd w:id="378"/>
+      <w:bookmarkEnd w:id="379"/>
       <w:r>
         <w:rPr>
           <w:rFonts w:cs="Arial"/>
@@ -17203,7 +17693,6 @@
         <w:rPr>
           <w:rFonts w:cs="Arial"/>
         </w:rPr>
-        <w:lastRenderedPageBreak/>
         <w:t>Um die visuelle Darstellung von der logischen Komponente zu trennen wird das Konzept des Model-View-Controllers verwendet. Dieses Pattern liegt ASP.NET zugrunde.</w:t>
       </w:r>
     </w:p>
@@ -17211,21 +17700,21 @@
       <w:pPr>
         <w:pStyle w:val="Erluterungstext"/>
       </w:pPr>
-      <w:bookmarkStart w:id="379" w:name="OLE_LINK90"/>
-      <w:bookmarkStart w:id="380" w:name="OLE_LINK89"/>
-      <w:bookmarkStart w:id="381" w:name="OLE_LINK6"/>
-      <w:bookmarkStart w:id="382" w:name="OLE_LINK5"/>
-      <w:bookmarkEnd w:id="379"/>
+      <w:bookmarkStart w:id="380" w:name="OLE_LINK90"/>
+      <w:bookmarkStart w:id="381" w:name="OLE_LINK89"/>
+      <w:bookmarkStart w:id="382" w:name="OLE_LINK6"/>
+      <w:bookmarkStart w:id="383" w:name="OLE_LINK5"/>
       <w:bookmarkEnd w:id="380"/>
+      <w:bookmarkEnd w:id="381"/>
       <w:r>
         <w:t xml:space="preserve">Oftmals tauchen einige typische Lösungsstrukturen oder Grundmuster an mehren Stellen der Architektur auf. Beispiele dafür sind die Abhängigkeiten zwischen Persistenzschicht, Applikation sowie die Anbindung </w:t>
       </w:r>
-      <w:bookmarkStart w:id="383" w:name="OLE_LINK10"/>
-      <w:bookmarkStart w:id="384" w:name="OLE_LINK7"/>
-      <w:bookmarkEnd w:id="381"/>
+      <w:bookmarkStart w:id="384" w:name="OLE_LINK10"/>
+      <w:bookmarkStart w:id="385" w:name="OLE_LINK7"/>
       <w:bookmarkEnd w:id="382"/>
       <w:bookmarkEnd w:id="383"/>
       <w:bookmarkEnd w:id="384"/>
+      <w:bookmarkEnd w:id="385"/>
       <w:r>
         <w:t xml:space="preserve">grafischer Oberflächen an die Fach- oder Domänenobjekte. Solche wiederkehrenden Strukturen beschreiben Sie möglichst nur ein einziges Mal, um Redundanzen zu vermeiden. Dieser Abschnitt erfüllt genau diesen Zweck. </w:t>
       </w:r>
@@ -17236,16 +17725,16 @@
           <w:rFonts w:cs="Arial"/>
         </w:rPr>
       </w:pPr>
-      <w:bookmarkStart w:id="385" w:name="OLE_LINK901"/>
-      <w:bookmarkStart w:id="386" w:name="OLE_LINK891"/>
-      <w:bookmarkEnd w:id="385"/>
+      <w:bookmarkStart w:id="386" w:name="OLE_LINK901"/>
+      <w:bookmarkStart w:id="387" w:name="OLE_LINK891"/>
       <w:bookmarkEnd w:id="386"/>
-      <w:commentRangeEnd w:id="374"/>
-      <w:r>
-        <w:rPr>
-          <w:rFonts w:cs="Arial"/>
-        </w:rPr>
-        <w:commentReference w:id="374"/>
+      <w:bookmarkEnd w:id="387"/>
+      <w:commentRangeEnd w:id="375"/>
+      <w:r>
+        <w:rPr>
+          <w:rFonts w:cs="Arial"/>
+        </w:rPr>
+        <w:commentReference w:id="375"/>
       </w:r>
     </w:p>
     <w:p>
@@ -17259,12 +17748,12 @@
           <w:rFonts w:cs="Arial"/>
         </w:rPr>
       </w:pPr>
-      <w:bookmarkStart w:id="387" w:name="__RefHeading__4917_132721752"/>
-      <w:bookmarkStart w:id="388" w:name="_Toc161293461"/>
-      <w:bookmarkStart w:id="389" w:name="_Toc188159246"/>
-      <w:bookmarkEnd w:id="387"/>
+      <w:bookmarkStart w:id="388" w:name="__RefHeading__4917_132721752"/>
+      <w:bookmarkStart w:id="389" w:name="_Toc161293461"/>
+      <w:bookmarkStart w:id="390" w:name="_Toc188159246"/>
       <w:bookmarkEnd w:id="388"/>
       <w:bookmarkEnd w:id="389"/>
+      <w:bookmarkEnd w:id="390"/>
       <w:r>
         <w:rPr>
           <w:rFonts w:cs="Arial"/>
@@ -17276,11 +17765,12 @@
       <w:pPr>
         <w:pStyle w:val="Erluterungstext"/>
       </w:pPr>
-      <w:bookmarkStart w:id="390" w:name="OLE_LINK92"/>
-      <w:bookmarkStart w:id="391" w:name="OLE_LINK911"/>
-      <w:bookmarkEnd w:id="390"/>
+      <w:bookmarkStart w:id="391" w:name="OLE_LINK92"/>
+      <w:bookmarkStart w:id="392" w:name="OLE_LINK911"/>
       <w:bookmarkEnd w:id="391"/>
-      <w:r>
+      <w:bookmarkEnd w:id="392"/>
+      <w:r>
+        <w:lastRenderedPageBreak/>
         <w:t>Persistenz (Dauerhaftigkeit, Beständigkeit) bedeutet, Daten aus dem (flüchtigen) Hauptspeicher auf ein beständiges Medium (und wieder zurück) zu bringen.</w:t>
       </w:r>
     </w:p>
@@ -17342,10 +17832,10 @@
           <w:rFonts w:cs="Arial"/>
         </w:rPr>
       </w:pPr>
-      <w:bookmarkStart w:id="392" w:name="OLE_LINK921"/>
-      <w:bookmarkStart w:id="393" w:name="OLE_LINK912"/>
-      <w:bookmarkEnd w:id="392"/>
+      <w:bookmarkStart w:id="393" w:name="OLE_LINK921"/>
+      <w:bookmarkStart w:id="394" w:name="OLE_LINK912"/>
       <w:bookmarkEnd w:id="393"/>
+      <w:bookmarkEnd w:id="394"/>
       <w:r>
         <w:rPr>
           <w:rFonts w:cs="Arial"/>
@@ -17371,12 +17861,12 @@
           <w:rFonts w:cs="Arial"/>
         </w:rPr>
       </w:pPr>
-      <w:bookmarkStart w:id="394" w:name="__RefHeading__4919_132721752"/>
-      <w:bookmarkStart w:id="395" w:name="_Toc188159247"/>
-      <w:bookmarkStart w:id="396" w:name="_Toc161293462"/>
-      <w:bookmarkEnd w:id="394"/>
+      <w:bookmarkStart w:id="395" w:name="__RefHeading__4919_132721752"/>
+      <w:bookmarkStart w:id="396" w:name="_Toc188159247"/>
+      <w:bookmarkStart w:id="397" w:name="_Toc161293462"/>
       <w:bookmarkEnd w:id="395"/>
       <w:bookmarkEnd w:id="396"/>
+      <w:bookmarkEnd w:id="397"/>
       <w:r>
         <w:rPr>
           <w:rFonts w:cs="Arial"/>
@@ -17388,10 +17878,10 @@
       <w:pPr>
         <w:pStyle w:val="Erluterungstext"/>
       </w:pPr>
-      <w:bookmarkStart w:id="397" w:name="OLE_LINK94"/>
-      <w:bookmarkStart w:id="398" w:name="OLE_LINK93"/>
-      <w:bookmarkEnd w:id="397"/>
+      <w:bookmarkStart w:id="398" w:name="OLE_LINK94"/>
+      <w:bookmarkStart w:id="399" w:name="OLE_LINK93"/>
       <w:bookmarkEnd w:id="398"/>
+      <w:bookmarkEnd w:id="399"/>
       <w:r>
         <w:t>IT-Systeme, die von (menschlichen) Benutzern interaktiv genutzt werden, benötigen eine Benutzungsoberfläche. Das können sowohl grafische als auch textuelle Oberflächen sein.</w:t>
       </w:r>
@@ -17402,31 +17892,31 @@
           <w:rFonts w:cs="Arial"/>
         </w:rPr>
       </w:pPr>
-      <w:bookmarkStart w:id="399" w:name="OLE_LINK941"/>
-      <w:bookmarkStart w:id="400" w:name="OLE_LINK931"/>
-      <w:bookmarkEnd w:id="399"/>
+      <w:bookmarkStart w:id="400" w:name="OLE_LINK941"/>
+      <w:bookmarkStart w:id="401" w:name="OLE_LINK931"/>
       <w:bookmarkEnd w:id="400"/>
+      <w:bookmarkEnd w:id="401"/>
       <w:r>
         <w:rPr>
           <w:rFonts w:cs="Arial"/>
         </w:rPr>
         <w:t>Da jeder unkompliziert an dem System teilhaben soll, wird dieses Projekt als Webapplikation erstellt.</w:t>
       </w:r>
-      <w:bookmarkStart w:id="401" w:name="__RefHeading__4921_132721752"/>
-      <w:bookmarkStart w:id="402" w:name="_Toc188159248"/>
-      <w:bookmarkStart w:id="403" w:name="_Toc161293463"/>
-      <w:bookmarkEnd w:id="401"/>
+      <w:bookmarkStart w:id="402" w:name="__RefHeading__4921_132721752"/>
+      <w:bookmarkStart w:id="403" w:name="_Toc188159248"/>
+      <w:bookmarkStart w:id="404" w:name="_Toc161293463"/>
       <w:bookmarkEnd w:id="402"/>
       <w:bookmarkEnd w:id="403"/>
+      <w:bookmarkEnd w:id="404"/>
     </w:p>
     <w:p>
       <w:pPr>
         <w:pStyle w:val="Erluterungstext"/>
       </w:pPr>
-      <w:bookmarkStart w:id="404" w:name="OLE_LINK96"/>
-      <w:bookmarkStart w:id="405" w:name="OLE_LINK95"/>
-      <w:bookmarkEnd w:id="404"/>
+      <w:bookmarkStart w:id="405" w:name="OLE_LINK96"/>
+      <w:bookmarkStart w:id="406" w:name="OLE_LINK95"/>
       <w:bookmarkEnd w:id="405"/>
+      <w:bookmarkEnd w:id="406"/>
       <w:r>
         <w:t>Ergonomie von IT-Systemen bedeutet die Verbesserung (Optimierung) deren Benutzbarkeit aufgrund objektiver und subjektiver Faktoren. Im wesentlichen zählen zu ergonomischen Faktoren die Benutzungsoberfläche, die Reaktivität (gefühlte Performance) sowie die Verfügbarkeit und Robustheit eines Systems.</w:t>
       </w:r>
@@ -17449,12 +17939,12 @@
           <w:rFonts w:cs="Arial"/>
         </w:rPr>
       </w:pPr>
-      <w:bookmarkStart w:id="406" w:name="__RefHeading__4923_132721752"/>
-      <w:bookmarkStart w:id="407" w:name="_Toc188159249"/>
-      <w:bookmarkStart w:id="408" w:name="_Toc161293464"/>
-      <w:bookmarkEnd w:id="406"/>
+      <w:bookmarkStart w:id="407" w:name="__RefHeading__4923_132721752"/>
+      <w:bookmarkStart w:id="408" w:name="_Toc188159249"/>
+      <w:bookmarkStart w:id="409" w:name="_Toc161293464"/>
       <w:bookmarkEnd w:id="407"/>
       <w:bookmarkEnd w:id="408"/>
+      <w:bookmarkEnd w:id="409"/>
       <w:r>
         <w:rPr>
           <w:rFonts w:cs="Arial"/>
@@ -17466,10 +17956,10 @@
       <w:pPr>
         <w:pStyle w:val="Erluterungstext"/>
       </w:pPr>
-      <w:bookmarkStart w:id="409" w:name="OLE_LINK98"/>
-      <w:bookmarkStart w:id="410" w:name="OLE_LINK97"/>
-      <w:bookmarkEnd w:id="409"/>
+      <w:bookmarkStart w:id="410" w:name="OLE_LINK98"/>
+      <w:bookmarkStart w:id="411" w:name="OLE_LINK97"/>
       <w:bookmarkEnd w:id="410"/>
+      <w:bookmarkEnd w:id="411"/>
       <w:r>
         <w:t>Ablaufsteuerung von IT-Systemen bezieht sich sowohl auf die an der (grafischen) Oberfläche sichtbaren Abläufe als auch auf die Steuerung der Hintergrundaktivitäten. Zur Ablaufsteuerung gehört daher unter anderem die Steuerung der Benutzungsoberfläche als auch die Workflow-Steuerung.</w:t>
       </w:r>
@@ -17482,10 +17972,10 @@
           <w:sz w:val="20"/>
         </w:rPr>
       </w:pPr>
-      <w:bookmarkStart w:id="411" w:name="OLE_LINK981"/>
-      <w:bookmarkStart w:id="412" w:name="OLE_LINK971"/>
-      <w:bookmarkEnd w:id="411"/>
+      <w:bookmarkStart w:id="412" w:name="OLE_LINK981"/>
+      <w:bookmarkStart w:id="413" w:name="OLE_LINK971"/>
       <w:bookmarkEnd w:id="412"/>
+      <w:bookmarkEnd w:id="413"/>
       <w:r>
         <w:rPr>
           <w:rFonts w:cs="Arial"/>
@@ -17507,7 +17997,23 @@
           <w:rFonts w:cs="Arial"/>
           <w:sz w:val="20"/>
         </w:rPr>
-        <w:t>Dozent/Dekan: Login – Fragebogen auswählen – Fragen ändern/löschen/hinzfügen – Speichern – Ausloggen</w:t>
+        <w:t>Dozent/Dekan: Login – Fragebogen auswählen – Fragen ändern/löschen/</w:t>
+      </w:r>
+      <w:proofErr w:type="spellStart"/>
+      <w:r>
+        <w:rPr>
+          <w:rFonts w:cs="Arial"/>
+          <w:sz w:val="20"/>
+        </w:rPr>
+        <w:t>hinzfügen</w:t>
+      </w:r>
+      <w:proofErr w:type="spellEnd"/>
+      <w:r>
+        <w:rPr>
+          <w:rFonts w:cs="Arial"/>
+          <w:sz w:val="20"/>
+        </w:rPr>
+        <w:t xml:space="preserve"> – Speichern – Ausloggen</w:t>
       </w:r>
     </w:p>
     <w:p>
@@ -17587,12 +18093,12 @@
           <w:rFonts w:cs="Arial"/>
         </w:rPr>
       </w:pPr>
-      <w:bookmarkStart w:id="413" w:name="__RefHeading__4925_132721752"/>
-      <w:bookmarkStart w:id="414" w:name="_Toc188159250"/>
-      <w:bookmarkStart w:id="415" w:name="_Toc161293465"/>
-      <w:bookmarkEnd w:id="413"/>
+      <w:bookmarkStart w:id="414" w:name="__RefHeading__4925_132721752"/>
+      <w:bookmarkStart w:id="415" w:name="_Toc188159250"/>
+      <w:bookmarkStart w:id="416" w:name="_Toc161293465"/>
       <w:bookmarkEnd w:id="414"/>
       <w:bookmarkEnd w:id="415"/>
+      <w:bookmarkEnd w:id="416"/>
       <w:r>
         <w:rPr>
           <w:rFonts w:cs="Arial"/>
@@ -17604,10 +18110,10 @@
       <w:pPr>
         <w:pStyle w:val="Erluterungstext"/>
       </w:pPr>
-      <w:bookmarkStart w:id="416" w:name="OLE_LINK100"/>
-      <w:bookmarkStart w:id="417" w:name="OLE_LINK99"/>
-      <w:bookmarkEnd w:id="416"/>
+      <w:bookmarkStart w:id="417" w:name="OLE_LINK100"/>
+      <w:bookmarkStart w:id="418" w:name="OLE_LINK99"/>
       <w:bookmarkEnd w:id="417"/>
+      <w:bookmarkEnd w:id="418"/>
       <w:r>
         <w:t>Transaktionen sind Arbeitsschritte oder Abläufe, die entweder alle gemeinsam oder garnicht durchgeführt werden. Der Begriff stammt aus den Datenbanken - wichtiges Stichwort hier sind ACID-Transaktionen (atomar, consistent, isolated, durable).</w:t>
       </w:r>
@@ -17636,10 +18142,10 @@
           <w:sz w:val="20"/>
         </w:rPr>
       </w:pPr>
-      <w:bookmarkStart w:id="418" w:name="OLE_LINK1001"/>
-      <w:bookmarkStart w:id="419" w:name="OLE_LINK991"/>
-      <w:bookmarkEnd w:id="418"/>
+      <w:bookmarkStart w:id="419" w:name="OLE_LINK1001"/>
+      <w:bookmarkStart w:id="420" w:name="OLE_LINK991"/>
       <w:bookmarkEnd w:id="419"/>
+      <w:bookmarkEnd w:id="420"/>
     </w:p>
     <w:p>
       <w:pPr>
@@ -17652,27 +18158,29 @@
           <w:rFonts w:cs="Arial"/>
         </w:rPr>
       </w:pPr>
-      <w:bookmarkStart w:id="420" w:name="__RefHeading__4927_132721752"/>
-      <w:bookmarkStart w:id="421" w:name="_Toc188159251"/>
-      <w:bookmarkStart w:id="422" w:name="_Toc161293466"/>
-      <w:bookmarkEnd w:id="420"/>
+      <w:bookmarkStart w:id="421" w:name="__RefHeading__4927_132721752"/>
+      <w:bookmarkStart w:id="422" w:name="_Toc188159251"/>
+      <w:bookmarkStart w:id="423" w:name="_Toc161293466"/>
       <w:bookmarkEnd w:id="421"/>
       <w:bookmarkEnd w:id="422"/>
+      <w:bookmarkEnd w:id="423"/>
+      <w:proofErr w:type="spellStart"/>
       <w:r>
         <w:rPr>
           <w:rFonts w:cs="Arial"/>
         </w:rPr>
         <w:t>Sessionbehandlung</w:t>
       </w:r>
+      <w:proofErr w:type="spellEnd"/>
     </w:p>
     <w:p>
       <w:pPr>
         <w:pStyle w:val="Erluterungstext"/>
       </w:pPr>
-      <w:bookmarkStart w:id="423" w:name="OLE_LINK102"/>
-      <w:bookmarkStart w:id="424" w:name="OLE_LINK101"/>
-      <w:bookmarkEnd w:id="423"/>
+      <w:bookmarkStart w:id="424" w:name="OLE_LINK102"/>
+      <w:bookmarkStart w:id="425" w:name="OLE_LINK101"/>
       <w:bookmarkEnd w:id="424"/>
+      <w:bookmarkEnd w:id="425"/>
       <w:r>
         <w:t>Eine Session, auch genannt Sitzung, bezeichnet eine stehende Verbindung eines Clients mit einem Server. Den Zustand dieser Sitzung gilt es zu erhalten, was insbesondere bei der Nutzung zustandsloser Protokolle (etwa HTTP) wichtige Bedeutung hat. Sessionbehandlung stellt für Intra-  und Internetsysteme eine kritische Herausforderung dar und beeinflusst häufig die Performance eines Systems.</w:t>
       </w:r>
@@ -17690,8 +18198,17 @@
           <w:rFonts w:cs="Arial"/>
           <w:sz w:val="20"/>
         </w:rPr>
-        <w:t>ASP.NET Sessionverwaltung</w:t>
-      </w:r>
+        <w:t xml:space="preserve">ASP.NET </w:t>
+      </w:r>
+      <w:proofErr w:type="spellStart"/>
+      <w:r>
+        <w:rPr>
+          <w:rFonts w:cs="Arial"/>
+          <w:sz w:val="20"/>
+        </w:rPr>
+        <w:t>Sessionverwaltung</w:t>
+      </w:r>
+      <w:proofErr w:type="spellEnd"/>
     </w:p>
     <w:p>
       <w:pPr>
@@ -17701,10 +18218,10 @@
           <w:sz w:val="20"/>
         </w:rPr>
       </w:pPr>
-      <w:bookmarkStart w:id="425" w:name="OLE_LINK1021"/>
-      <w:bookmarkStart w:id="426" w:name="OLE_LINK1011"/>
-      <w:bookmarkEnd w:id="425"/>
+      <w:bookmarkStart w:id="426" w:name="OLE_LINK1021"/>
+      <w:bookmarkStart w:id="427" w:name="OLE_LINK1011"/>
       <w:bookmarkEnd w:id="426"/>
+      <w:bookmarkEnd w:id="427"/>
     </w:p>
     <w:p>
       <w:pPr>
@@ -17717,12 +18234,12 @@
           <w:rFonts w:cs="Arial"/>
         </w:rPr>
       </w:pPr>
-      <w:bookmarkStart w:id="427" w:name="__RefHeading__4929_132721752"/>
-      <w:bookmarkStart w:id="428" w:name="_Toc188159252"/>
-      <w:bookmarkStart w:id="429" w:name="_Toc161293467"/>
-      <w:bookmarkEnd w:id="427"/>
+      <w:bookmarkStart w:id="428" w:name="__RefHeading__4929_132721752"/>
+      <w:bookmarkStart w:id="429" w:name="_Toc188159252"/>
+      <w:bookmarkStart w:id="430" w:name="_Toc161293467"/>
       <w:bookmarkEnd w:id="428"/>
       <w:bookmarkEnd w:id="429"/>
+      <w:bookmarkEnd w:id="430"/>
       <w:r>
         <w:rPr>
           <w:rFonts w:cs="Arial"/>
@@ -17734,10 +18251,10 @@
       <w:pPr>
         <w:pStyle w:val="Erluterungstext"/>
       </w:pPr>
-      <w:bookmarkStart w:id="430" w:name="OLE_LINK104"/>
-      <w:bookmarkStart w:id="431" w:name="OLE_LINK103"/>
-      <w:bookmarkEnd w:id="430"/>
+      <w:bookmarkStart w:id="431" w:name="OLE_LINK104"/>
+      <w:bookmarkStart w:id="432" w:name="OLE_LINK103"/>
       <w:bookmarkEnd w:id="431"/>
+      <w:bookmarkEnd w:id="432"/>
       <w:r>
         <w:t>Die Sicherheit von IT-Systemen befasst sich mit Mechanismen zur Gewährleistung von Datensicherheit und Datenschutz sowie Verhinderung von Datenmissbrauch.</w:t>
       </w:r>
@@ -17814,10 +18331,10 @@
           <w:sz w:val="20"/>
         </w:rPr>
       </w:pPr>
-      <w:bookmarkStart w:id="432" w:name="OLE_LINK1041"/>
-      <w:bookmarkStart w:id="433" w:name="OLE_LINK1031"/>
-      <w:bookmarkEnd w:id="432"/>
+      <w:bookmarkStart w:id="433" w:name="OLE_LINK1041"/>
+      <w:bookmarkStart w:id="434" w:name="OLE_LINK1031"/>
       <w:bookmarkEnd w:id="433"/>
+      <w:bookmarkEnd w:id="434"/>
     </w:p>
     <w:p>
       <w:pPr>
@@ -17830,12 +18347,12 @@
           <w:rFonts w:cs="Arial"/>
         </w:rPr>
       </w:pPr>
-      <w:bookmarkStart w:id="434" w:name="__RefHeading__4931_132721752"/>
-      <w:bookmarkStart w:id="435" w:name="_Toc188159253"/>
-      <w:bookmarkStart w:id="436" w:name="_Toc161293468"/>
-      <w:bookmarkEnd w:id="434"/>
+      <w:bookmarkStart w:id="435" w:name="__RefHeading__4931_132721752"/>
+      <w:bookmarkStart w:id="436" w:name="_Toc188159253"/>
+      <w:bookmarkStart w:id="437" w:name="_Toc161293468"/>
       <w:bookmarkEnd w:id="435"/>
       <w:bookmarkEnd w:id="436"/>
+      <w:bookmarkEnd w:id="437"/>
       <w:r>
         <w:rPr>
           <w:rFonts w:cs="Arial"/>
@@ -17847,10 +18364,10 @@
       <w:pPr>
         <w:pStyle w:val="Erluterungstext"/>
       </w:pPr>
-      <w:bookmarkStart w:id="437" w:name="OLE_LINK106"/>
-      <w:bookmarkStart w:id="438" w:name="OLE_LINK105"/>
-      <w:bookmarkEnd w:id="437"/>
+      <w:bookmarkStart w:id="438" w:name="OLE_LINK106"/>
+      <w:bookmarkStart w:id="439" w:name="OLE_LINK105"/>
       <w:bookmarkEnd w:id="438"/>
+      <w:bookmarkEnd w:id="439"/>
       <w:r>
         <w:t>Kommunikation: Übertragung von Daten zwischen System-Komponenten. Bezieht sich auf Kommunikation innerhalb eines Prozesses oder Adressraumes, zwischen unterschiedlichen Prozessen oder auch zwischen unterschiedlichen Rechnersystemen.</w:t>
       </w:r>
@@ -17871,10 +18388,10 @@
           <w:sz w:val="20"/>
         </w:rPr>
       </w:pPr>
-      <w:bookmarkStart w:id="439" w:name="OLE_LINK1061"/>
-      <w:bookmarkStart w:id="440" w:name="OLE_LINK1051"/>
-      <w:bookmarkEnd w:id="439"/>
+      <w:bookmarkStart w:id="440" w:name="OLE_LINK1061"/>
+      <w:bookmarkStart w:id="441" w:name="OLE_LINK1051"/>
       <w:bookmarkEnd w:id="440"/>
+      <w:bookmarkEnd w:id="441"/>
       <w:r>
         <w:rPr>
           <w:rFonts w:cs="Arial"/>
@@ -17903,12 +18420,12 @@
           <w:rFonts w:cs="Arial"/>
         </w:rPr>
       </w:pPr>
-      <w:bookmarkStart w:id="441" w:name="__RefHeading__4933_132721752"/>
-      <w:bookmarkStart w:id="442" w:name="_Toc188159254"/>
-      <w:bookmarkStart w:id="443" w:name="_Toc161293469"/>
-      <w:bookmarkEnd w:id="441"/>
+      <w:bookmarkStart w:id="442" w:name="__RefHeading__4933_132721752"/>
+      <w:bookmarkStart w:id="443" w:name="_Toc188159254"/>
+      <w:bookmarkStart w:id="444" w:name="_Toc161293469"/>
       <w:bookmarkEnd w:id="442"/>
       <w:bookmarkEnd w:id="443"/>
+      <w:bookmarkEnd w:id="444"/>
       <w:r>
         <w:rPr>
           <w:rFonts w:cs="Arial"/>
@@ -17920,10 +18437,10 @@
       <w:pPr>
         <w:pStyle w:val="Erluterungstext"/>
       </w:pPr>
-      <w:bookmarkStart w:id="444" w:name="OLE_LINK108"/>
-      <w:bookmarkStart w:id="445" w:name="OLE_LINK107"/>
-      <w:bookmarkEnd w:id="444"/>
+      <w:bookmarkStart w:id="445" w:name="OLE_LINK108"/>
+      <w:bookmarkStart w:id="446" w:name="OLE_LINK107"/>
       <w:bookmarkEnd w:id="445"/>
+      <w:bookmarkEnd w:id="446"/>
       <w:r>
         <w:t>Verteilung: Entwurf von Software-Systemen, deren Bestandteile auf unterschiedlichen und eventuell physikalisch getrennten Rechnersystemen ablaufen.</w:t>
       </w:r>
@@ -17944,10 +18461,10 @@
           <w:sz w:val="20"/>
         </w:rPr>
       </w:pPr>
-      <w:bookmarkStart w:id="446" w:name="OLE_LINK1081"/>
-      <w:bookmarkStart w:id="447" w:name="OLE_LINK1071"/>
-      <w:bookmarkEnd w:id="446"/>
+      <w:bookmarkStart w:id="447" w:name="OLE_LINK1081"/>
+      <w:bookmarkStart w:id="448" w:name="OLE_LINK1071"/>
       <w:bookmarkEnd w:id="447"/>
+      <w:bookmarkEnd w:id="448"/>
     </w:p>
     <w:p>
       <w:pPr>
@@ -17960,12 +18477,12 @@
           <w:rFonts w:cs="Arial"/>
         </w:rPr>
       </w:pPr>
-      <w:bookmarkStart w:id="448" w:name="__RefHeading__4935_132721752"/>
-      <w:bookmarkStart w:id="449" w:name="_Toc188159255"/>
-      <w:bookmarkStart w:id="450" w:name="_Toc161293479"/>
-      <w:bookmarkEnd w:id="448"/>
+      <w:bookmarkStart w:id="449" w:name="__RefHeading__4935_132721752"/>
+      <w:bookmarkStart w:id="450" w:name="_Toc188159255"/>
+      <w:bookmarkStart w:id="451" w:name="_Toc161293479"/>
       <w:bookmarkEnd w:id="449"/>
       <w:bookmarkEnd w:id="450"/>
+      <w:bookmarkEnd w:id="451"/>
       <w:r>
         <w:rPr>
           <w:rFonts w:cs="Arial"/>
@@ -17977,10 +18494,10 @@
       <w:pPr>
         <w:pStyle w:val="Erluterungstext"/>
       </w:pPr>
-      <w:bookmarkStart w:id="451" w:name="OLE_LINK110"/>
-      <w:bookmarkStart w:id="452" w:name="OLE_LINK109"/>
-      <w:bookmarkEnd w:id="451"/>
+      <w:bookmarkStart w:id="452" w:name="OLE_LINK110"/>
+      <w:bookmarkStart w:id="453" w:name="OLE_LINK109"/>
       <w:bookmarkEnd w:id="452"/>
+      <w:bookmarkEnd w:id="453"/>
       <w:r>
         <w:t>Wo und wie plausibilisieren und validieren Sie (Eingabe-)daten, etwa Benutzereingaben?</w:t>
       </w:r>
@@ -17993,10 +18510,10 @@
           <w:sz w:val="20"/>
         </w:rPr>
       </w:pPr>
-      <w:bookmarkStart w:id="453" w:name="OLE_LINK1101"/>
-      <w:bookmarkStart w:id="454" w:name="OLE_LINK1091"/>
-      <w:bookmarkEnd w:id="453"/>
+      <w:bookmarkStart w:id="454" w:name="OLE_LINK1101"/>
+      <w:bookmarkStart w:id="455" w:name="OLE_LINK1091"/>
       <w:bookmarkEnd w:id="454"/>
+      <w:bookmarkEnd w:id="455"/>
     </w:p>
     <w:p>
       <w:pPr>
@@ -18009,12 +18526,12 @@
           <w:rFonts w:cs="Arial"/>
         </w:rPr>
       </w:pPr>
-      <w:bookmarkStart w:id="455" w:name="__RefHeading__4937_132721752"/>
-      <w:bookmarkStart w:id="456" w:name="_Toc188159256"/>
-      <w:bookmarkStart w:id="457" w:name="_Toc161293470"/>
-      <w:bookmarkEnd w:id="455"/>
+      <w:bookmarkStart w:id="456" w:name="__RefHeading__4937_132721752"/>
+      <w:bookmarkStart w:id="457" w:name="_Toc188159256"/>
+      <w:bookmarkStart w:id="458" w:name="_Toc161293470"/>
       <w:bookmarkEnd w:id="456"/>
       <w:bookmarkEnd w:id="457"/>
+      <w:bookmarkEnd w:id="458"/>
       <w:r>
         <w:rPr>
           <w:rFonts w:cs="Arial"/>
@@ -18026,10 +18543,10 @@
       <w:pPr>
         <w:pStyle w:val="Erluterungstext"/>
       </w:pPr>
-      <w:bookmarkStart w:id="458" w:name="OLE_LINK112"/>
-      <w:bookmarkStart w:id="459" w:name="OLE_LINK111"/>
-      <w:bookmarkEnd w:id="458"/>
+      <w:bookmarkStart w:id="459" w:name="OLE_LINK112"/>
+      <w:bookmarkStart w:id="460" w:name="OLE_LINK111"/>
       <w:bookmarkEnd w:id="459"/>
+      <w:bookmarkEnd w:id="460"/>
       <w:r>
         <w:t>Wie werden Programmfehler und Ausnahmen systematisch und konsistent behandelt?</w:t>
       </w:r>
@@ -18074,10 +18591,10 @@
           <w:sz w:val="20"/>
         </w:rPr>
       </w:pPr>
-      <w:bookmarkStart w:id="460" w:name="OLE_LINK1121"/>
-      <w:bookmarkStart w:id="461" w:name="OLE_LINK1111"/>
-      <w:bookmarkEnd w:id="460"/>
+      <w:bookmarkStart w:id="461" w:name="OLE_LINK1121"/>
+      <w:bookmarkStart w:id="462" w:name="OLE_LINK1111"/>
       <w:bookmarkEnd w:id="461"/>
+      <w:bookmarkEnd w:id="462"/>
     </w:p>
     <w:p>
       <w:pPr>
@@ -18090,12 +18607,12 @@
           <w:rFonts w:cs="Arial"/>
         </w:rPr>
       </w:pPr>
-      <w:bookmarkStart w:id="462" w:name="__RefHeading__4939_132721752"/>
-      <w:bookmarkStart w:id="463" w:name="_Toc188159257"/>
-      <w:bookmarkStart w:id="464" w:name="_Toc161293471"/>
-      <w:bookmarkEnd w:id="462"/>
+      <w:bookmarkStart w:id="463" w:name="__RefHeading__4939_132721752"/>
+      <w:bookmarkStart w:id="464" w:name="_Toc188159257"/>
+      <w:bookmarkStart w:id="465" w:name="_Toc161293471"/>
       <w:bookmarkEnd w:id="463"/>
       <w:bookmarkEnd w:id="464"/>
+      <w:bookmarkEnd w:id="465"/>
       <w:r>
         <w:rPr>
           <w:rFonts w:cs="Arial"/>
@@ -18107,10 +18624,10 @@
       <w:pPr>
         <w:pStyle w:val="Erluterungstext"/>
       </w:pPr>
-      <w:bookmarkStart w:id="465" w:name="OLE_LINK114"/>
-      <w:bookmarkStart w:id="466" w:name="OLE_LINK113"/>
-      <w:bookmarkEnd w:id="465"/>
+      <w:bookmarkStart w:id="466" w:name="OLE_LINK114"/>
+      <w:bookmarkStart w:id="467" w:name="OLE_LINK113"/>
       <w:bookmarkEnd w:id="466"/>
+      <w:bookmarkEnd w:id="467"/>
       <w:r>
         <w:t>Größere IT-Systeme laufen häufig in kontrollierten Ablaufumgebungen (Rechenzentren) unter der Kontrolle von Operatoren oder Administratoren ab. Diese Stakeholder benötigen einerseits spezifische Informationen über den Zustand der Programme zur Laufzeit, andererseits auch spezielle Eingriffs- oder Konfigurationsmöglichkeiten.</w:t>
       </w:r>
@@ -18121,10 +18638,10 @@
           <w:rFonts w:cs="Arial"/>
         </w:rPr>
       </w:pPr>
-      <w:bookmarkStart w:id="467" w:name="OLE_LINK1141"/>
-      <w:bookmarkStart w:id="468" w:name="OLE_LINK1131"/>
-      <w:bookmarkEnd w:id="467"/>
+      <w:bookmarkStart w:id="468" w:name="OLE_LINK1141"/>
+      <w:bookmarkStart w:id="469" w:name="OLE_LINK1131"/>
       <w:bookmarkEnd w:id="468"/>
+      <w:bookmarkEnd w:id="469"/>
     </w:p>
     <w:p>
       <w:pPr>
@@ -18137,18 +18654,34 @@
           <w:rFonts w:cs="Arial"/>
         </w:rPr>
       </w:pPr>
-      <w:bookmarkStart w:id="469" w:name="__RefHeading__4941_132721752"/>
-      <w:bookmarkStart w:id="470" w:name="_Toc188159258"/>
-      <w:bookmarkStart w:id="471" w:name="_Toc161293472"/>
-      <w:bookmarkEnd w:id="469"/>
-      <w:r>
-        <w:rPr>
-          <w:rFonts w:cs="Arial"/>
-        </w:rPr>
-        <w:t>Logging, Protokollierung, Tracing</w:t>
-      </w:r>
+      <w:bookmarkStart w:id="470" w:name="__RefHeading__4941_132721752"/>
+      <w:bookmarkStart w:id="471" w:name="_Toc188159258"/>
+      <w:bookmarkStart w:id="472" w:name="_Toc161293472"/>
       <w:bookmarkEnd w:id="470"/>
+      <w:proofErr w:type="spellStart"/>
+      <w:r>
+        <w:rPr>
+          <w:rFonts w:cs="Arial"/>
+        </w:rPr>
+        <w:t>Logging</w:t>
+      </w:r>
+      <w:proofErr w:type="spellEnd"/>
+      <w:r>
+        <w:rPr>
+          <w:rFonts w:cs="Arial"/>
+        </w:rPr>
+        <w:t xml:space="preserve">, Protokollierung, </w:t>
+      </w:r>
+      <w:proofErr w:type="spellStart"/>
+      <w:r>
+        <w:rPr>
+          <w:rFonts w:cs="Arial"/>
+        </w:rPr>
+        <w:t>Tracing</w:t>
+      </w:r>
       <w:bookmarkEnd w:id="471"/>
+      <w:bookmarkEnd w:id="472"/>
+      <w:proofErr w:type="spellEnd"/>
       <w:r>
         <w:rPr>
           <w:rFonts w:cs="Arial"/>
@@ -18160,10 +18693,10 @@
       <w:pPr>
         <w:pStyle w:val="Erluterungstext"/>
       </w:pPr>
-      <w:bookmarkStart w:id="472" w:name="OLE_LINK116"/>
-      <w:bookmarkStart w:id="473" w:name="OLE_LINK115"/>
-      <w:bookmarkEnd w:id="472"/>
+      <w:bookmarkStart w:id="473" w:name="OLE_LINK116"/>
+      <w:bookmarkStart w:id="474" w:name="OLE_LINK115"/>
       <w:bookmarkEnd w:id="473"/>
+      <w:bookmarkEnd w:id="474"/>
       <w:r>
         <w:t xml:space="preserve">Es gibt zwei Ausprägungen der Protokollierung, das </w:t>
       </w:r>
@@ -18260,10 +18793,10 @@
           <w:sz w:val="20"/>
         </w:rPr>
       </w:pPr>
-      <w:bookmarkStart w:id="474" w:name="OLE_LINK1161"/>
-      <w:bookmarkStart w:id="475" w:name="OLE_LINK1151"/>
-      <w:bookmarkEnd w:id="474"/>
+      <w:bookmarkStart w:id="475" w:name="OLE_LINK1161"/>
+      <w:bookmarkStart w:id="476" w:name="OLE_LINK1151"/>
       <w:bookmarkEnd w:id="475"/>
+      <w:bookmarkEnd w:id="476"/>
     </w:p>
     <w:p>
       <w:pPr>
@@ -18276,12 +18809,12 @@
           <w:rFonts w:cs="Arial"/>
         </w:rPr>
       </w:pPr>
-      <w:bookmarkStart w:id="476" w:name="__RefHeading__4943_132721752"/>
-      <w:bookmarkStart w:id="477" w:name="_Toc188159259"/>
-      <w:bookmarkStart w:id="478" w:name="_Toc161293473"/>
-      <w:bookmarkEnd w:id="476"/>
+      <w:bookmarkStart w:id="477" w:name="__RefHeading__4943_132721752"/>
+      <w:bookmarkStart w:id="478" w:name="_Toc188159259"/>
+      <w:bookmarkStart w:id="479" w:name="_Toc161293473"/>
       <w:bookmarkEnd w:id="477"/>
       <w:bookmarkEnd w:id="478"/>
+      <w:bookmarkEnd w:id="479"/>
       <w:r>
         <w:rPr>
           <w:rFonts w:cs="Arial"/>
@@ -18293,12 +18826,11 @@
       <w:pPr>
         <w:pStyle w:val="Erluterungstext"/>
       </w:pPr>
-      <w:bookmarkStart w:id="479" w:name="OLE_LINK118"/>
-      <w:bookmarkStart w:id="480" w:name="OLE_LINK117"/>
-      <w:bookmarkEnd w:id="479"/>
+      <w:bookmarkStart w:id="480" w:name="OLE_LINK118"/>
+      <w:bookmarkStart w:id="481" w:name="OLE_LINK117"/>
       <w:bookmarkEnd w:id="480"/>
-      <w:r>
-        <w:lastRenderedPageBreak/>
+      <w:bookmarkEnd w:id="481"/>
+      <w:r>
         <w:t>Wie behandeln Sie Geschäftslogik oder Geschäftsregeln? Implementieren die beteiligten Fachklassen ihre Logik selbst, oder liegt die Logik in der Verantwortung einer zentralen Komponente? Setzen Sie eine Regelmaschine (rule-engine) zur Interpretation von Geschäftsregeln ein (Produktionsregelsysteme, forward- oder backward-chaining)?</w:t>
       </w:r>
     </w:p>
@@ -18322,16 +18854,16 @@
           <w:rFonts w:cs="Arial"/>
         </w:rPr>
       </w:pPr>
-      <w:bookmarkStart w:id="481" w:name="OLE_LINK1181"/>
-      <w:bookmarkStart w:id="482" w:name="OLE_LINK1171"/>
-      <w:bookmarkStart w:id="483" w:name="__RefHeading__4945_132721752"/>
-      <w:bookmarkStart w:id="484" w:name="_Toc188159260"/>
-      <w:bookmarkStart w:id="485" w:name="_Toc161293474"/>
-      <w:bookmarkEnd w:id="481"/>
+      <w:bookmarkStart w:id="482" w:name="OLE_LINK1181"/>
+      <w:bookmarkStart w:id="483" w:name="OLE_LINK1171"/>
+      <w:bookmarkStart w:id="484" w:name="__RefHeading__4945_132721752"/>
+      <w:bookmarkStart w:id="485" w:name="_Toc188159260"/>
+      <w:bookmarkStart w:id="486" w:name="_Toc161293474"/>
       <w:bookmarkEnd w:id="482"/>
       <w:bookmarkEnd w:id="483"/>
       <w:bookmarkEnd w:id="484"/>
       <w:bookmarkEnd w:id="485"/>
+      <w:bookmarkEnd w:id="486"/>
       <w:r>
         <w:rPr>
           <w:rFonts w:cs="Arial"/>
@@ -18343,10 +18875,10 @@
       <w:pPr>
         <w:pStyle w:val="Erluterungstext"/>
       </w:pPr>
-      <w:bookmarkStart w:id="486" w:name="OLE_LINK120"/>
-      <w:bookmarkStart w:id="487" w:name="OLE_LINK119"/>
-      <w:bookmarkEnd w:id="486"/>
+      <w:bookmarkStart w:id="487" w:name="OLE_LINK120"/>
+      <w:bookmarkStart w:id="488" w:name="OLE_LINK119"/>
       <w:bookmarkEnd w:id="487"/>
+      <w:bookmarkEnd w:id="488"/>
       <w:r>
         <w:t>Die Flexibilität von IT-Systemem wird unter anderem durch ihre Konfigurierbarkeit beeinflusst, die Möglichkeit, manche Entscheidungen hinsichtlich der Systemnutzung erst spät zu treffen. Konfigurierbarkeit kann zu folgenden Zeitpunkten erfolgen:</w:t>
       </w:r>
@@ -18405,10 +18937,10 @@
           <w:rFonts w:cs="Arial"/>
         </w:rPr>
       </w:pPr>
-      <w:bookmarkStart w:id="488" w:name="OLE_LINK1201"/>
-      <w:bookmarkStart w:id="489" w:name="OLE_LINK1191"/>
-      <w:bookmarkEnd w:id="488"/>
+      <w:bookmarkStart w:id="489" w:name="OLE_LINK1201"/>
+      <w:bookmarkStart w:id="490" w:name="OLE_LINK1191"/>
       <w:bookmarkEnd w:id="489"/>
+      <w:bookmarkEnd w:id="490"/>
     </w:p>
     <w:p>
       <w:pPr>
@@ -18421,12 +18953,12 @@
           <w:rFonts w:cs="Arial"/>
         </w:rPr>
       </w:pPr>
-      <w:bookmarkStart w:id="490" w:name="__RefHeading__4947_132721752"/>
-      <w:bookmarkStart w:id="491" w:name="_Toc188159261"/>
-      <w:bookmarkStart w:id="492" w:name="_Toc161293475"/>
-      <w:bookmarkEnd w:id="490"/>
+      <w:bookmarkStart w:id="491" w:name="__RefHeading__4947_132721752"/>
+      <w:bookmarkStart w:id="492" w:name="_Toc188159261"/>
+      <w:bookmarkStart w:id="493" w:name="_Toc161293475"/>
       <w:bookmarkEnd w:id="491"/>
       <w:bookmarkEnd w:id="492"/>
+      <w:bookmarkEnd w:id="493"/>
       <w:r>
         <w:rPr>
           <w:rFonts w:cs="Arial"/>
@@ -18438,10 +18970,10 @@
       <w:pPr>
         <w:pStyle w:val="Erluterungstext"/>
       </w:pPr>
-      <w:bookmarkStart w:id="493" w:name="OLE_LINK122"/>
-      <w:bookmarkStart w:id="494" w:name="OLE_LINK121"/>
-      <w:bookmarkEnd w:id="493"/>
+      <w:bookmarkStart w:id="494" w:name="OLE_LINK122"/>
+      <w:bookmarkStart w:id="495" w:name="OLE_LINK121"/>
       <w:bookmarkEnd w:id="494"/>
+      <w:bookmarkEnd w:id="495"/>
       <w:r>
         <w:t>Programme können in parallelen Prozessen oder Threads ablaufen - was die Notwendigkeit von Synchronisationspunkten mit sich bringt. Die Grundlagen dieses Aspekten legt die Parallelverarbeitung. Für die Architektur und Implementierung nebenläufiger Systeme sind viele technische Detailaspekte zu berücksichtigen (Adressräume, Arten von Synchronisationsmechanismen (Guards, Wächter, Semaphore), Prozesse und Threads, Parallelität im Betriebssystem, Parallelität in virtuellen Maschinen und andere).</w:t>
       </w:r>
@@ -18454,10 +18986,10 @@
           <w:sz w:val="20"/>
         </w:rPr>
       </w:pPr>
-      <w:bookmarkStart w:id="495" w:name="OLE_LINK1221"/>
-      <w:bookmarkStart w:id="496" w:name="OLE_LINK1211"/>
-      <w:bookmarkEnd w:id="495"/>
+      <w:bookmarkStart w:id="496" w:name="OLE_LINK1221"/>
+      <w:bookmarkStart w:id="497" w:name="OLE_LINK1211"/>
       <w:bookmarkEnd w:id="496"/>
+      <w:bookmarkEnd w:id="497"/>
     </w:p>
     <w:p>
       <w:pPr>
@@ -18470,12 +19002,12 @@
           <w:rFonts w:cs="Arial"/>
         </w:rPr>
       </w:pPr>
-      <w:bookmarkStart w:id="497" w:name="__RefHeading__4949_132721752"/>
-      <w:bookmarkStart w:id="498" w:name="_Toc188159262"/>
-      <w:bookmarkStart w:id="499" w:name="_Toc161293476"/>
-      <w:bookmarkEnd w:id="497"/>
+      <w:bookmarkStart w:id="498" w:name="__RefHeading__4949_132721752"/>
+      <w:bookmarkStart w:id="499" w:name="_Toc188159262"/>
+      <w:bookmarkStart w:id="500" w:name="_Toc161293476"/>
       <w:bookmarkEnd w:id="498"/>
       <w:bookmarkEnd w:id="499"/>
+      <w:bookmarkEnd w:id="500"/>
       <w:r>
         <w:rPr>
           <w:rFonts w:cs="Arial"/>
@@ -18487,10 +19019,10 @@
       <w:pPr>
         <w:pStyle w:val="Erluterungstext"/>
       </w:pPr>
-      <w:bookmarkStart w:id="500" w:name="OLE_LINK124"/>
-      <w:bookmarkStart w:id="501" w:name="OLE_LINK123"/>
-      <w:bookmarkEnd w:id="500"/>
+      <w:bookmarkStart w:id="501" w:name="OLE_LINK124"/>
+      <w:bookmarkStart w:id="502" w:name="OLE_LINK123"/>
       <w:bookmarkEnd w:id="501"/>
+      <w:bookmarkEnd w:id="502"/>
       <w:r>
         <w:t>Unterstützung für den Einsatz von Systemen in unterschiedlichen Ländern, Anpassung der Systeme an länderspezifische Merkmale. Bei der Internationalisierung (aufgrund der 18 Buchstaben zwischen I und n des englischen Internationalisation auch i18n genannt) geht es neben der Übersetzung von Aus- oder EIngabetexten auch um verwendete Zeichensätze, Orientierung von Schriften am Bildschirm und andere (äußerliche) Aspekte.</w:t>
       </w:r>
@@ -18503,10 +19035,10 @@
           <w:sz w:val="20"/>
         </w:rPr>
       </w:pPr>
-      <w:bookmarkStart w:id="502" w:name="OLE_LINK1241"/>
-      <w:bookmarkStart w:id="503" w:name="OLE_LINK1231"/>
-      <w:bookmarkEnd w:id="502"/>
+      <w:bookmarkStart w:id="503" w:name="OLE_LINK1241"/>
+      <w:bookmarkStart w:id="504" w:name="OLE_LINK1231"/>
       <w:bookmarkEnd w:id="503"/>
+      <w:bookmarkEnd w:id="504"/>
     </w:p>
     <w:p>
       <w:pPr>
@@ -18519,16 +19051,17 @@
           <w:rFonts w:cs="Arial"/>
         </w:rPr>
       </w:pPr>
-      <w:bookmarkStart w:id="504" w:name="__RefHeading__4951_132721752"/>
-      <w:bookmarkStart w:id="505" w:name="_Toc188159263"/>
-      <w:bookmarkStart w:id="506" w:name="_Toc161293477"/>
-      <w:bookmarkEnd w:id="504"/>
+      <w:bookmarkStart w:id="505" w:name="__RefHeading__4951_132721752"/>
+      <w:bookmarkStart w:id="506" w:name="_Toc188159263"/>
+      <w:bookmarkStart w:id="507" w:name="_Toc161293477"/>
       <w:bookmarkEnd w:id="505"/>
       <w:bookmarkEnd w:id="506"/>
-      <w:r>
-        <w:rPr>
-          <w:rFonts w:cs="Arial"/>
-        </w:rPr>
+      <w:bookmarkEnd w:id="507"/>
+      <w:r>
+        <w:rPr>
+          <w:rFonts w:cs="Arial"/>
+        </w:rPr>
+        <w:lastRenderedPageBreak/>
         <w:t>Migration</w:t>
       </w:r>
     </w:p>
@@ -18536,12 +19069,12 @@
       <w:pPr>
         <w:pStyle w:val="Erluterungstext"/>
       </w:pPr>
-      <w:bookmarkStart w:id="507" w:name="OLE_LINK127"/>
-      <w:bookmarkStart w:id="508" w:name="OLE_LINK126"/>
-      <w:bookmarkStart w:id="509" w:name="OLE_LINK125"/>
-      <w:bookmarkEnd w:id="507"/>
+      <w:bookmarkStart w:id="508" w:name="OLE_LINK127"/>
+      <w:bookmarkStart w:id="509" w:name="OLE_LINK126"/>
+      <w:bookmarkStart w:id="510" w:name="OLE_LINK125"/>
       <w:bookmarkEnd w:id="508"/>
       <w:bookmarkEnd w:id="509"/>
+      <w:bookmarkEnd w:id="510"/>
       <w:r>
         <w:t>Für die meisten Systeme gibt es existierende Altsysteme, die durch die neuen Systeme abgelöst werden sollen. Denken Sie als Architekt nicht nur an Ihre neue, schöne Architektur, sondern rechtzeitig auch an alle organisatorischen und technischen Aspekte, die zur Einführung oder Migration der Architektur beachtet werden müssen.</w:t>
       </w:r>
@@ -18600,12 +19133,12 @@
           <w:szCs w:val="20"/>
         </w:rPr>
       </w:pPr>
-      <w:bookmarkStart w:id="510" w:name="OLE_LINK1271"/>
-      <w:bookmarkStart w:id="511" w:name="OLE_LINK1261"/>
-      <w:bookmarkStart w:id="512" w:name="OLE_LINK1251"/>
-      <w:bookmarkEnd w:id="510"/>
+      <w:bookmarkStart w:id="511" w:name="OLE_LINK1271"/>
+      <w:bookmarkStart w:id="512" w:name="OLE_LINK1261"/>
+      <w:bookmarkStart w:id="513" w:name="OLE_LINK1251"/>
       <w:bookmarkEnd w:id="511"/>
       <w:bookmarkEnd w:id="512"/>
+      <w:bookmarkEnd w:id="513"/>
     </w:p>
     <w:p>
       <w:pPr>
@@ -18618,12 +19151,12 @@
           <w:rFonts w:cs="Arial"/>
         </w:rPr>
       </w:pPr>
-      <w:bookmarkStart w:id="513" w:name="__RefHeading__4953_132721752"/>
-      <w:bookmarkStart w:id="514" w:name="_Toc188159264"/>
-      <w:bookmarkStart w:id="515" w:name="_Toc161293478"/>
-      <w:bookmarkEnd w:id="513"/>
+      <w:bookmarkStart w:id="514" w:name="__RefHeading__4953_132721752"/>
+      <w:bookmarkStart w:id="515" w:name="_Toc188159264"/>
+      <w:bookmarkStart w:id="516" w:name="_Toc161293478"/>
       <w:bookmarkEnd w:id="514"/>
       <w:bookmarkEnd w:id="515"/>
+      <w:bookmarkEnd w:id="516"/>
       <w:r>
         <w:rPr>
           <w:rFonts w:cs="Arial"/>
@@ -18738,7 +19271,25 @@
           <w:color w:val="auto"/>
           <w:lang w:val="de-AT" w:eastAsia="en-US"/>
         </w:rPr>
-        <w:t xml:space="preserve">assen, die mit JUnit </w:t>
+        <w:t xml:space="preserve">assen, die mit </w:t>
+      </w:r>
+      <w:proofErr w:type="spellStart"/>
+      <w:r>
+        <w:rPr>
+          <w:rFonts w:cs="Arial"/>
+          <w:color w:val="auto"/>
+          <w:lang w:val="de-AT" w:eastAsia="en-US"/>
+        </w:rPr>
+        <w:t>JUnit</w:t>
+      </w:r>
+      <w:proofErr w:type="spellEnd"/>
+      <w:r>
+        <w:rPr>
+          <w:rFonts w:cs="Arial"/>
+          <w:color w:val="auto"/>
+          <w:lang w:val="de-AT" w:eastAsia="en-US"/>
+        </w:rPr>
+        <w:t xml:space="preserve"> </w:t>
       </w:r>
       <w:r>
         <w:rPr>
@@ -18762,8 +19313,8 @@
           <w:lang w:val="de-AT" w:eastAsia="en-US"/>
         </w:rPr>
       </w:pPr>
-      <w:bookmarkStart w:id="516" w:name="a160"/>
-      <w:bookmarkEnd w:id="516"/>
+      <w:bookmarkStart w:id="517" w:name="a160"/>
+      <w:bookmarkEnd w:id="517"/>
       <w:r>
         <w:rPr>
           <w:rFonts w:cs="Arial"/>
@@ -18818,8 +19369,6 @@
       <w:r>
         <w:t>Situation</w:t>
       </w:r>
-      <w:bookmarkStart w:id="517" w:name="_GoBack"/>
-      <w:bookmarkEnd w:id="517"/>
       <w:r>
         <w:t xml:space="preserve"> eingehalten werden können. Dies erfolgt mit der @Test-Annotation und deren Timeout-Parameter. Der Erfolg dieser Tests hängt von der eingesetzten Hardware ab.</w:t>
       </w:r>
@@ -18984,6 +19533,7 @@
       </w:pPr>
       <w:bookmarkStart w:id="538" w:name="__RefHeading__4961_132721752"/>
       <w:bookmarkEnd w:id="538"/>
+      <w:proofErr w:type="spellStart"/>
       <w:ins w:id="539" w:author="Gernot Starke" w:date="2012-06-08T16:46:00Z">
         <w:r>
           <w:rPr>
@@ -18992,6 +19542,7 @@
           <w:t>Buildmanagement</w:t>
         </w:r>
       </w:ins>
+      <w:proofErr w:type="spellEnd"/>
     </w:p>
     <w:p>
       <w:pPr>
@@ -19164,7 +19715,7 @@
                     </pic:cNvPicPr>
                   </pic:nvPicPr>
                   <pic:blipFill>
-                    <a:blip r:embed="rId14"/>
+                    <a:blip r:embed="rId15"/>
                     <a:stretch>
                       <a:fillRect/>
                     </a:stretch>
@@ -19237,7 +19788,21 @@
         <w:rPr>
           <w:rFonts w:cs="Arial"/>
         </w:rPr>
-        <w:t>Die Einpflegung in das bestehende System ist damit einfacher möglich, da die Netzwerk- und Systemadministratoren bereits mit solchen Systemen arbeiten.</w:t>
+        <w:t xml:space="preserve">Die </w:t>
+      </w:r>
+      <w:proofErr w:type="spellStart"/>
+      <w:r>
+        <w:rPr>
+          <w:rFonts w:cs="Arial"/>
+        </w:rPr>
+        <w:t>Einpflegung</w:t>
+      </w:r>
+      <w:proofErr w:type="spellEnd"/>
+      <w:r>
+        <w:rPr>
+          <w:rFonts w:cs="Arial"/>
+        </w:rPr>
+        <w:t xml:space="preserve"> in das bestehende System ist damit einfacher möglich, da die Netzwerk- und Systemadministratoren bereits mit solchen Systemen arbeiten.</w:t>
       </w:r>
     </w:p>
     <w:p>
@@ -19677,6 +20242,7 @@
         <w:rPr>
           <w:rFonts w:cs="Arial"/>
         </w:rPr>
+        <w:lastRenderedPageBreak/>
         <w:t>Bewertungsszenari</w:t>
       </w:r>
       <w:bookmarkEnd w:id="575"/>
@@ -19764,6 +20330,7 @@
                 <w:lang w:val="en-US" w:eastAsia="en-US"/>
               </w:rPr>
             </w:pPr>
+            <w:proofErr w:type="spellStart"/>
             <w:r>
               <w:rPr>
                 <w:rFonts w:cs="Arial"/>
@@ -19773,6 +20340,7 @@
               </w:rPr>
               <w:t>Szenario</w:t>
             </w:r>
+            <w:proofErr w:type="spellEnd"/>
           </w:p>
         </w:tc>
       </w:tr>
@@ -20105,7 +20673,47 @@
                 <w:szCs w:val="22"/>
                 <w:lang w:val="de-AT" w:eastAsia="en-US"/>
               </w:rPr>
-              <w:t xml:space="preserve">Der Anwender gibt seine Logindaten ein und drückt auf Login. Die Benutzerdaten werden vom Loginsystem validiert und </w:t>
+              <w:t xml:space="preserve">Der Anwender gibt seine </w:t>
+            </w:r>
+            <w:proofErr w:type="spellStart"/>
+            <w:r>
+              <w:rPr>
+                <w:rFonts w:cs="Arial"/>
+                <w:color w:val="auto"/>
+                <w:szCs w:val="22"/>
+                <w:lang w:val="de-AT" w:eastAsia="en-US"/>
+              </w:rPr>
+              <w:t>Logindaten</w:t>
+            </w:r>
+            <w:proofErr w:type="spellEnd"/>
+            <w:r>
+              <w:rPr>
+                <w:rFonts w:cs="Arial"/>
+                <w:color w:val="auto"/>
+                <w:szCs w:val="22"/>
+                <w:lang w:val="de-AT" w:eastAsia="en-US"/>
+              </w:rPr>
+              <w:t xml:space="preserve"> ein und drückt auf Login. Die Benutzerdaten werden vom </w:t>
+            </w:r>
+            <w:proofErr w:type="spellStart"/>
+            <w:r>
+              <w:rPr>
+                <w:rFonts w:cs="Arial"/>
+                <w:color w:val="auto"/>
+                <w:szCs w:val="22"/>
+                <w:lang w:val="de-AT" w:eastAsia="en-US"/>
+              </w:rPr>
+              <w:t>Loginsystem</w:t>
+            </w:r>
+            <w:proofErr w:type="spellEnd"/>
+            <w:r>
+              <w:rPr>
+                <w:rFonts w:cs="Arial"/>
+                <w:color w:val="auto"/>
+                <w:szCs w:val="22"/>
+                <w:lang w:val="de-AT" w:eastAsia="en-US"/>
+              </w:rPr>
+              <w:t xml:space="preserve"> validiert und </w:t>
             </w:r>
             <w:r>
               <w:rPr>
@@ -20437,7 +21045,7 @@
                     </pic:cNvPicPr>
                   </pic:nvPicPr>
                   <pic:blipFill>
-                    <a:blip r:embed="rId15"/>
+                    <a:blip r:embed="rId16"/>
                     <a:stretch>
                       <a:fillRect/>
                     </a:stretch>
@@ -21002,8 +21610,8 @@
       </w:pPr>
     </w:p>
     <w:sectPr>
-      <w:headerReference w:type="default" r:id="rId16"/>
-      <w:footerReference w:type="default" r:id="rId17"/>
+      <w:headerReference w:type="default" r:id="rId17"/>
+      <w:footerReference w:type="default" r:id="rId18"/>
       <w:pgSz w:w="11906" w:h="16838"/>
       <w:pgMar w:top="1417" w:right="1417" w:bottom="1134" w:left="1417" w:header="708" w:footer="708" w:gutter="0"/>
       <w:cols w:space="720"/>
@@ -21016,14 +21624,14 @@
 
 <file path=word/comments.xml><?xml version="1.0" encoding="utf-8"?>
 <w:comments xmlns:wpc="http://schemas.microsoft.com/office/word/2010/wordprocessingCanvas" xmlns:mc="http://schemas.openxmlformats.org/markup-compatibility/2006" xmlns:o="urn:schemas-microsoft-com:office:office" xmlns:r="http://schemas.openxmlformats.org/officeDocument/2006/relationships" xmlns:m="http://schemas.openxmlformats.org/officeDocument/2006/math" xmlns:v="urn:schemas-microsoft-com:vml" xmlns:wp14="http://schemas.microsoft.com/office/word/2010/wordprocessingDrawing" xmlns:wp="http://schemas.openxmlformats.org/drawingml/2006/wordprocessingDrawing" xmlns:w10="urn:schemas-microsoft-com:office:word" xmlns:w="http://schemas.openxmlformats.org/wordprocessingml/2006/main" xmlns:w14="http://schemas.microsoft.com/office/word/2010/wordml" xmlns:w15="http://schemas.microsoft.com/office/word/2012/wordml" xmlns:wpg="http://schemas.microsoft.com/office/word/2010/wordprocessingGroup" xmlns:wpi="http://schemas.microsoft.com/office/word/2010/wordprocessingInk" xmlns:wne="http://schemas.microsoft.com/office/word/2006/wordml" xmlns:wps="http://schemas.microsoft.com/office/word/2010/wordprocessingShape" mc:Ignorable="w14 w15 wp14">
-  <w:comment w:id="363" w:author="Gernot Starke" w:date="2012-01-14T10:02:00Z" w:initials="GS">
+  <w:comment w:id="364" w:author="Gernot Starke" w:date="2012-01-14T10:02:00Z" w:initials="GS">
     <w:p>
       <w:r>
         <w:t>Text überarbeitet</w:t>
       </w:r>
     </w:p>
   </w:comment>
-  <w:comment w:id="374" w:author="Gernot Starke" w:date="2012-01-14T10:01:00Z" w:initials="GS">
+  <w:comment w:id="375" w:author="Gernot Starke" w:date="2012-01-14T10:01:00Z" w:initials="GS">
     <w:p>
       <w:r>
         <w:t>neu</w:t>
@@ -21246,7 +21854,7 @@
       <w:rPr>
         <w:noProof/>
       </w:rPr>
-      <w:t>19</w:t>
+      <w:t>16</w:t>
     </w:r>
     <w:r>
       <w:fldChar w:fldCharType="end"/>
@@ -21273,7 +21881,7 @@
       <w:rPr>
         <w:noProof/>
       </w:rPr>
-      <w:t>19</w:t>
+      <w:t>20</w:t>
     </w:r>
     <w:r>
       <w:fldChar w:fldCharType="end"/>
@@ -23825,7 +24433,7 @@
 </file>
 
 <file path=customXml/itemProps1.xml><?xml version="1.0" encoding="utf-8"?>
-<ds:datastoreItem xmlns:ds="http://schemas.openxmlformats.org/officeDocument/2006/customXml" ds:itemID="{87290257-3D69-4111-AE68-FB13BA7CC3EE}">
+<ds:datastoreItem xmlns:ds="http://schemas.openxmlformats.org/officeDocument/2006/customXml" ds:itemID="{2191FC8B-4946-4E9F-8A5E-F2B5583BBFF8}">
   <ds:schemaRefs>
     <ds:schemaRef ds:uri="http://schemas.openxmlformats.org/officeDocument/2006/bibliography"/>
   </ds:schemaRefs>

</xml_diff>

<commit_message>
+) Updated diagrams +) Updated arc42 template
</commit_message>
<xml_diff>
--- a/2nd_sem/sad/murrent_grill_pieber_lehner/exercise_03/EVA-arc42-template.docx
+++ b/2nd_sem/sad/murrent_grill_pieber_lehner/exercise_03/EVA-arc42-template.docx
@@ -16320,7 +16320,6 @@
       </w:pPr>
       <w:bookmarkStart w:id="304" w:name="OLE_LINK721"/>
       <w:bookmarkStart w:id="305" w:name="OLE_LINK711"/>
-      <w:bookmarkStart w:id="306" w:name="_GoBack"/>
       <w:bookmarkEnd w:id="304"/>
       <w:bookmarkEnd w:id="305"/>
       <w:r>
@@ -16378,7 +16377,6 @@
           </wp:inline>
         </w:drawing>
       </w:r>
-      <w:bookmarkEnd w:id="306"/>
     </w:p>
     <w:p>
       <w:pPr>
@@ -16391,12 +16389,12 @@
           <w:rFonts w:cs="Arial"/>
         </w:rPr>
       </w:pPr>
-      <w:bookmarkStart w:id="307" w:name="__RefHeading__4893_132721752"/>
-      <w:bookmarkStart w:id="308" w:name="_Toc188159237"/>
-      <w:bookmarkStart w:id="309" w:name="_Toc161293451"/>
+      <w:bookmarkStart w:id="306" w:name="__RefHeading__4893_132721752"/>
+      <w:bookmarkStart w:id="307" w:name="_Toc188159237"/>
+      <w:bookmarkStart w:id="308" w:name="_Toc161293451"/>
+      <w:bookmarkEnd w:id="306"/>
       <w:bookmarkEnd w:id="307"/>
       <w:bookmarkEnd w:id="308"/>
-      <w:bookmarkEnd w:id="309"/>
       <w:r>
         <w:rPr>
           <w:rFonts w:cs="Arial"/>
@@ -16413,6 +16411,7 @@
         </w:numPr>
       </w:pPr>
       <w:r>
+        <w:lastRenderedPageBreak/>
         <w:t>Laufzeitdiagramm</w:t>
       </w:r>
     </w:p>
@@ -16430,52 +16429,89 @@
     </w:p>
     <w:p>
       <w:pPr>
-        <w:rPr>
-          <w:rFonts w:cs="Arial"/>
-        </w:rPr>
-      </w:pPr>
-    </w:p>
-    <w:p>
-      <w:pPr>
         <w:pStyle w:val="berschrift21"/>
-        <w:numPr>
-          <w:ilvl w:val="1"/>
-          <w:numId w:val="1"/>
-        </w:numPr>
-        <w:rPr>
-          <w:rFonts w:cs="Arial"/>
-        </w:rPr>
-      </w:pPr>
-      <w:bookmarkStart w:id="310" w:name="__RefHeading__4895_132721752"/>
-      <w:bookmarkStart w:id="311" w:name="_Toc188159238"/>
-      <w:bookmarkStart w:id="312" w:name="_Toc161293452"/>
+        <w:rPr>
+          <w:rFonts w:cs="Arial"/>
+        </w:rPr>
+      </w:pPr>
+      <w:bookmarkStart w:id="309" w:name="__RefHeading__4895_132721752"/>
+      <w:bookmarkStart w:id="310" w:name="_Toc188159238"/>
+      <w:bookmarkStart w:id="311" w:name="_Toc161293452"/>
+      <w:bookmarkEnd w:id="309"/>
       <w:bookmarkEnd w:id="310"/>
       <w:bookmarkEnd w:id="311"/>
+      <w:r>
+        <w:rPr>
+          <w:rFonts w:cs="Arial"/>
+          <w:noProof/>
+          <w:lang w:val="en-US" w:eastAsia="en-US"/>
+        </w:rPr>
+        <w:drawing>
+          <wp:inline distT="0" distB="0" distL="0" distR="0" wp14:anchorId="0D5CF618" wp14:editId="02B2F46F">
+            <wp:extent cx="5760720" cy="6216667"/>
+            <wp:effectExtent l="0" t="0" r="0" b="0"/>
+            <wp:docPr id="9" name="Grafik 9" descr="C:\Users\Mario\Documents\SourceTree\fhwn\MIT_SAD\2nd_sem\sad\murrent_grill_pieber_lehner\exercise_03\sequence_2.PNG"/>
+            <wp:cNvGraphicFramePr>
+              <a:graphicFrameLocks xmlns:a="http://schemas.openxmlformats.org/drawingml/2006/main" noChangeAspect="1"/>
+            </wp:cNvGraphicFramePr>
+            <a:graphic xmlns:a="http://schemas.openxmlformats.org/drawingml/2006/main">
+              <a:graphicData uri="http://schemas.openxmlformats.org/drawingml/2006/picture">
+                <pic:pic xmlns:pic="http://schemas.openxmlformats.org/drawingml/2006/picture">
+                  <pic:nvPicPr>
+                    <pic:cNvPr id="0" name="Picture 2" descr="C:\Users\Mario\Documents\SourceTree\fhwn\MIT_SAD\2nd_sem\sad\murrent_grill_pieber_lehner\exercise_03\sequence_2.PNG"/>
+                    <pic:cNvPicPr>
+                      <a:picLocks noChangeAspect="1" noChangeArrowheads="1"/>
+                    </pic:cNvPicPr>
+                  </pic:nvPicPr>
+                  <pic:blipFill>
+                    <a:blip r:embed="rId13">
+                      <a:extLst>
+                        <a:ext uri="{28A0092B-C50C-407E-A947-70E740481C1C}">
+                          <a14:useLocalDpi xmlns:a14="http://schemas.microsoft.com/office/drawing/2010/main" val="0"/>
+                        </a:ext>
+                      </a:extLst>
+                    </a:blip>
+                    <a:srcRect/>
+                    <a:stretch>
+                      <a:fillRect/>
+                    </a:stretch>
+                  </pic:blipFill>
+                  <pic:spPr bwMode="auto">
+                    <a:xfrm>
+                      <a:off x="0" y="0"/>
+                      <a:ext cx="5760720" cy="6216667"/>
+                    </a:xfrm>
+                    <a:prstGeom prst="rect">
+                      <a:avLst/>
+                    </a:prstGeom>
+                    <a:noFill/>
+                    <a:ln>
+                      <a:noFill/>
+                    </a:ln>
+                  </pic:spPr>
+                </pic:pic>
+              </a:graphicData>
+            </a:graphic>
+          </wp:inline>
+        </w:drawing>
+      </w:r>
+      <w:bookmarkStart w:id="312" w:name="_GoBack"/>
       <w:bookmarkEnd w:id="312"/>
-      <w:r>
-        <w:rPr>
-          <w:rFonts w:cs="Arial"/>
-        </w:rPr>
-        <w:t>...</w:t>
-      </w:r>
-    </w:p>
-    <w:p>
-      <w:pPr>
-        <w:rPr>
-          <w:rFonts w:cs="Arial"/>
-        </w:rPr>
-      </w:pPr>
-    </w:p>
-    <w:p>
-      <w:pPr>
-        <w:pStyle w:val="berschrift21"/>
+    </w:p>
+    <w:p>
+      <w:pPr>
+        <w:rPr>
+          <w:rFonts w:cs="Arial"/>
+        </w:rPr>
+      </w:pPr>
+    </w:p>
+    <w:p>
+      <w:pPr>
+        <w:pStyle w:val="ErluterungstextBullets"/>
         <w:numPr>
-          <w:ilvl w:val="1"/>
-          <w:numId w:val="1"/>
+          <w:ilvl w:val="0"/>
+          <w:numId w:val="2"/>
         </w:numPr>
-        <w:rPr>
-          <w:rFonts w:cs="Arial"/>
-        </w:rPr>
       </w:pPr>
       <w:bookmarkStart w:id="313" w:name="__RefHeading__4897_132721752"/>
       <w:bookmarkStart w:id="314" w:name="_Toc188159239"/>
@@ -16483,21 +16519,6 @@
       <w:bookmarkEnd w:id="313"/>
       <w:bookmarkEnd w:id="314"/>
       <w:bookmarkEnd w:id="315"/>
-      <w:r>
-        <w:rPr>
-          <w:rFonts w:cs="Arial"/>
-        </w:rPr>
-        <w:t>Laufzeitszenario n</w:t>
-      </w:r>
-    </w:p>
-    <w:p>
-      <w:pPr>
-        <w:pStyle w:val="ErluterungstextBullets"/>
-        <w:numPr>
-          <w:ilvl w:val="0"/>
-          <w:numId w:val="2"/>
-        </w:numPr>
-      </w:pPr>
       <w:del w:id="316" w:author="Gernot Starke" w:date="2012-01-14T10:02:00Z">
         <w:r>
           <w:delText>Laufzeitdiagramm</w:delText>
@@ -16575,7 +16596,6 @@
         <w:rPr>
           <w:rFonts w:cs="Arial"/>
         </w:rPr>
-        <w:lastRenderedPageBreak/>
         <w:t>Inhalt</w:t>
       </w:r>
     </w:p>
@@ -16876,6 +16896,7 @@
           <w:rFonts w:cs="Arial"/>
           <w:sz w:val="20"/>
         </w:rPr>
+        <w:lastRenderedPageBreak/>
         <w:t>Sonstige Verwaltungsinformationen</w:t>
       </w:r>
     </w:p>
@@ -17770,7 +17791,6 @@
       <w:bookmarkEnd w:id="391"/>
       <w:bookmarkEnd w:id="392"/>
       <w:r>
-        <w:lastRenderedPageBreak/>
         <w:t>Persistenz (Dauerhaftigkeit, Beständigkeit) bedeutet, Daten aus dem (flüchtigen) Hauptspeicher auf ein beständiges Medium (und wieder zurück) zu bringen.</w:t>
       </w:r>
     </w:p>
@@ -17961,6 +17981,7 @@
       <w:bookmarkEnd w:id="410"/>
       <w:bookmarkEnd w:id="411"/>
       <w:r>
+        <w:lastRenderedPageBreak/>
         <w:t>Ablaufsteuerung von IT-Systemen bezieht sich sowohl auf die an der (grafischen) Oberfläche sichtbaren Abläufe als auch auf die Steuerung der Hintergrundaktivitäten. Zur Ablaufsteuerung gehört daher unter anderem die Steuerung der Benutzungsoberfläche als auch die Workflow-Steuerung.</w:t>
       </w:r>
     </w:p>
@@ -19061,7 +19082,6 @@
         <w:rPr>
           <w:rFonts w:cs="Arial"/>
         </w:rPr>
-        <w:lastRenderedPageBreak/>
         <w:t>Migration</w:t>
       </w:r>
     </w:p>
@@ -19183,6 +19203,7 @@
           <w:color w:val="auto"/>
           <w:lang w:val="de-AT" w:eastAsia="en-US"/>
         </w:rPr>
+        <w:lastRenderedPageBreak/>
         <w:t xml:space="preserve">Die Funktionalität der einzelnen Module von EVA wird durch umfangreiche Unit-Tests sichergestellt. In der Quelltextstruktur ist neben dem </w:t>
       </w:r>
       <w:r>
@@ -19715,7 +19736,7 @@
                     </pic:cNvPicPr>
                   </pic:nvPicPr>
                   <pic:blipFill>
-                    <a:blip r:embed="rId15"/>
+                    <a:blip r:embed="rId16"/>
                     <a:stretch>
                       <a:fillRect/>
                     </a:stretch>
@@ -20242,7 +20263,6 @@
         <w:rPr>
           <w:rFonts w:cs="Arial"/>
         </w:rPr>
-        <w:lastRenderedPageBreak/>
         <w:t>Bewertungsszenari</w:t>
       </w:r>
       <w:bookmarkEnd w:id="575"/>
@@ -20373,6 +20393,7 @@
                 <w:szCs w:val="22"/>
                 <w:lang w:val="en-US" w:eastAsia="en-US"/>
               </w:rPr>
+              <w:lastRenderedPageBreak/>
               <w:t>1</w:t>
             </w:r>
           </w:p>
@@ -21045,7 +21066,7 @@
                     </pic:cNvPicPr>
                   </pic:nvPicPr>
                   <pic:blipFill>
-                    <a:blip r:embed="rId16"/>
+                    <a:blip r:embed="rId17"/>
                     <a:stretch>
                       <a:fillRect/>
                     </a:stretch>
@@ -21610,8 +21631,8 @@
       </w:pPr>
     </w:p>
     <w:sectPr>
-      <w:headerReference w:type="default" r:id="rId17"/>
-      <w:footerReference w:type="default" r:id="rId18"/>
+      <w:headerReference w:type="default" r:id="rId18"/>
+      <w:footerReference w:type="default" r:id="rId19"/>
       <w:pgSz w:w="11906" w:h="16838"/>
       <w:pgMar w:top="1417" w:right="1417" w:bottom="1134" w:left="1417" w:header="708" w:footer="708" w:gutter="0"/>
       <w:cols w:space="720"/>
@@ -21854,7 +21875,7 @@
       <w:rPr>
         <w:noProof/>
       </w:rPr>
-      <w:t>16</w:t>
+      <w:t>18</w:t>
     </w:r>
     <w:r>
       <w:fldChar w:fldCharType="end"/>
@@ -21881,7 +21902,7 @@
       <w:rPr>
         <w:noProof/>
       </w:rPr>
-      <w:t>20</w:t>
+      <w:t>21</w:t>
     </w:r>
     <w:r>
       <w:fldChar w:fldCharType="end"/>
@@ -24433,7 +24454,7 @@
 </file>
 
 <file path=customXml/itemProps1.xml><?xml version="1.0" encoding="utf-8"?>
-<ds:datastoreItem xmlns:ds="http://schemas.openxmlformats.org/officeDocument/2006/customXml" ds:itemID="{2191FC8B-4946-4E9F-8A5E-F2B5583BBFF8}">
+<ds:datastoreItem xmlns:ds="http://schemas.openxmlformats.org/officeDocument/2006/customXml" ds:itemID="{038862F6-18CF-4A13-BC75-79FA255DF3AD}">
   <ds:schemaRefs>
     <ds:schemaRef ds:uri="http://schemas.openxmlformats.org/officeDocument/2006/bibliography"/>
   </ds:schemaRefs>

</xml_diff>

<commit_message>
+) SAD Document Update
</commit_message>
<xml_diff>
--- a/2nd_sem/sad/murrent_grill_pieber_lehner/exercise_03/EVA-arc42-template.docx
+++ b/2nd_sem/sad/murrent_grill_pieber_lehner/exercise_03/EVA-arc42-template.docx
@@ -1,6 +1,6 @@
 
 <file path=word/document.xml><?xml version="1.0" encoding="utf-8"?>
-<w:document xmlns:wpc="http://schemas.microsoft.com/office/word/2010/wordprocessingCanvas" xmlns:mc="http://schemas.openxmlformats.org/markup-compatibility/2006" xmlns:o="urn:schemas-microsoft-com:office:office" xmlns:r="http://schemas.openxmlformats.org/officeDocument/2006/relationships" xmlns:m="http://schemas.openxmlformats.org/officeDocument/2006/math" xmlns:v="urn:schemas-microsoft-com:vml" xmlns:wp14="http://schemas.microsoft.com/office/word/2010/wordprocessingDrawing" xmlns:wp="http://schemas.openxmlformats.org/drawingml/2006/wordprocessingDrawing" xmlns:w10="urn:schemas-microsoft-com:office:word" xmlns:w="http://schemas.openxmlformats.org/wordprocessingml/2006/main" xmlns:w14="http://schemas.microsoft.com/office/word/2010/wordml" xmlns:w15="http://schemas.microsoft.com/office/word/2012/wordml" xmlns:wpg="http://schemas.microsoft.com/office/word/2010/wordprocessingGroup" xmlns:wpi="http://schemas.microsoft.com/office/word/2010/wordprocessingInk" xmlns:wne="http://schemas.microsoft.com/office/word/2006/wordml" xmlns:wps="http://schemas.microsoft.com/office/word/2010/wordprocessingShape" mc:Ignorable="w14 w15 wp14">
+<w:document xmlns:wpc="http://schemas.microsoft.com/office/word/2010/wordprocessingCanvas" xmlns:mc="http://schemas.openxmlformats.org/markup-compatibility/2006" xmlns:o="urn:schemas-microsoft-com:office:office" xmlns:r="http://schemas.openxmlformats.org/officeDocument/2006/relationships" xmlns:m="http://schemas.openxmlformats.org/officeDocument/2006/math" xmlns:v="urn:schemas-microsoft-com:vml" xmlns:wp14="http://schemas.microsoft.com/office/word/2010/wordprocessingDrawing" xmlns:wp="http://schemas.openxmlformats.org/drawingml/2006/wordprocessingDrawing" xmlns:w10="urn:schemas-microsoft-com:office:word" xmlns:w="http://schemas.openxmlformats.org/wordprocessingml/2006/main" xmlns:w14="http://schemas.microsoft.com/office/word/2010/wordml" xmlns:wpg="http://schemas.microsoft.com/office/word/2010/wordprocessingGroup" xmlns:wpi="http://schemas.microsoft.com/office/word/2010/wordprocessingInk" xmlns:wne="http://schemas.microsoft.com/office/word/2006/wordml" xmlns:wps="http://schemas.microsoft.com/office/word/2010/wordprocessingShape" mc:Ignorable="w14 wp14">
   <w:body>
     <w:p>
       <w:pPr>
@@ -304,7 +304,21 @@
         <w:rPr>
           <w:rFonts w:cs="Arial"/>
         </w:rPr>
-        <w:t>, Murrent, Grill, Lehner</w:t>
+        <w:t xml:space="preserve">, </w:t>
+      </w:r>
+      <w:proofErr w:type="spellStart"/>
+      <w:r>
+        <w:rPr>
+          <w:rFonts w:cs="Arial"/>
+        </w:rPr>
+        <w:t>Murrent</w:t>
+      </w:r>
+      <w:proofErr w:type="spellEnd"/>
+      <w:r>
+        <w:rPr>
+          <w:rFonts w:cs="Arial"/>
+        </w:rPr>
+        <w:t>, Grill, Lehner</w:t>
       </w:r>
     </w:p>
     <w:p>
@@ -458,7 +472,7 @@
               <w:br/>
               <w:t xml:space="preserve">template, </w:t>
             </w:r>
-            <w:hyperlink r:id="rId8">
+            <w:hyperlink r:id="rId9">
               <w:r>
                 <w:rPr>
                   <w:rStyle w:val="Internetlink"/>
@@ -1144,6 +1158,127 @@
                 <w:rFonts w:cs="Arial"/>
               </w:rPr>
               <w:t>Generalle Überarbeitung</w:t>
+            </w:r>
+          </w:p>
+        </w:tc>
+      </w:tr>
+      <w:tr>
+        <w:trPr>
+          <w:tblHeader/>
+        </w:trPr>
+        <w:tc>
+          <w:tcPr>
+            <w:tcW w:w="1110" w:type="dxa"/>
+            <w:tcBorders>
+              <w:top w:val="single" w:sz="4" w:space="0" w:color="00000A"/>
+              <w:left w:val="single" w:sz="4" w:space="0" w:color="00000A"/>
+              <w:bottom w:val="single" w:sz="4" w:space="0" w:color="00000A"/>
+              <w:right w:val="single" w:sz="4" w:space="0" w:color="00000A"/>
+            </w:tcBorders>
+            <w:shd w:val="clear" w:color="auto" w:fill="FFFFFF"/>
+            <w:tcMar>
+              <w:left w:w="50" w:type="dxa"/>
+            </w:tcMar>
+          </w:tcPr>
+          <w:p>
+            <w:pPr>
+              <w:pStyle w:val="Tabelle"/>
+              <w:rPr>
+                <w:rFonts w:cs="Arial"/>
+              </w:rPr>
+            </w:pPr>
+            <w:r>
+              <w:rPr>
+                <w:rFonts w:cs="Arial"/>
+              </w:rPr>
+              <w:t>0.4</w:t>
+            </w:r>
+          </w:p>
+        </w:tc>
+        <w:tc>
+          <w:tcPr>
+            <w:tcW w:w="1432" w:type="dxa"/>
+            <w:tcBorders>
+              <w:top w:val="single" w:sz="4" w:space="0" w:color="00000A"/>
+              <w:left w:val="single" w:sz="4" w:space="0" w:color="00000A"/>
+              <w:bottom w:val="single" w:sz="4" w:space="0" w:color="00000A"/>
+              <w:right w:val="single" w:sz="4" w:space="0" w:color="00000A"/>
+            </w:tcBorders>
+            <w:shd w:val="clear" w:color="auto" w:fill="FFFFFF"/>
+            <w:tcMar>
+              <w:left w:w="50" w:type="dxa"/>
+            </w:tcMar>
+          </w:tcPr>
+          <w:p>
+            <w:pPr>
+              <w:pStyle w:val="Tabelle"/>
+              <w:rPr>
+                <w:rFonts w:cs="Arial"/>
+              </w:rPr>
+            </w:pPr>
+            <w:r>
+              <w:rPr>
+                <w:rFonts w:cs="Arial"/>
+              </w:rPr>
+              <w:t>06.05.2014</w:t>
+            </w:r>
+          </w:p>
+        </w:tc>
+        <w:tc>
+          <w:tcPr>
+            <w:tcW w:w="2625" w:type="dxa"/>
+            <w:tcBorders>
+              <w:top w:val="single" w:sz="4" w:space="0" w:color="00000A"/>
+              <w:left w:val="single" w:sz="4" w:space="0" w:color="00000A"/>
+              <w:bottom w:val="single" w:sz="4" w:space="0" w:color="00000A"/>
+              <w:right w:val="single" w:sz="4" w:space="0" w:color="00000A"/>
+            </w:tcBorders>
+            <w:shd w:val="clear" w:color="auto" w:fill="FFFFFF"/>
+            <w:tcMar>
+              <w:left w:w="50" w:type="dxa"/>
+            </w:tcMar>
+          </w:tcPr>
+          <w:p>
+            <w:pPr>
+              <w:pStyle w:val="Tabelle"/>
+              <w:rPr>
+                <w:rFonts w:cs="Arial"/>
+              </w:rPr>
+            </w:pPr>
+            <w:r>
+              <w:rPr>
+                <w:rFonts w:cs="Arial"/>
+              </w:rPr>
+              <w:t>Grill</w:t>
+            </w:r>
+          </w:p>
+        </w:tc>
+        <w:tc>
+          <w:tcPr>
+            <w:tcW w:w="4605" w:type="dxa"/>
+            <w:tcBorders>
+              <w:top w:val="single" w:sz="4" w:space="0" w:color="00000A"/>
+              <w:left w:val="single" w:sz="4" w:space="0" w:color="00000A"/>
+              <w:bottom w:val="single" w:sz="4" w:space="0" w:color="00000A"/>
+              <w:right w:val="single" w:sz="4" w:space="0" w:color="00000A"/>
+            </w:tcBorders>
+            <w:shd w:val="clear" w:color="auto" w:fill="FFFFFF"/>
+            <w:tcMar>
+              <w:left w:w="50" w:type="dxa"/>
+            </w:tcMar>
+          </w:tcPr>
+          <w:p>
+            <w:pPr>
+              <w:pStyle w:val="Tabelle"/>
+              <w:rPr>
+                <w:rFonts w:cs="Arial"/>
+              </w:rPr>
+            </w:pPr>
+            <w:r>
+              <w:rPr>
+                <w:rFonts w:cs="Arial"/>
+              </w:rPr>
+              <w:t>Überarbeitung, Ergänzung</w:t>
             </w:r>
           </w:p>
         </w:tc>
@@ -11338,7 +11473,7 @@
         <w:rPr>
           <w:rFonts w:cs="Arial"/>
           <w:noProof/>
-          <w:lang w:val="en-US" w:eastAsia="en-US"/>
+          <w:lang w:val="de-AT" w:eastAsia="de-AT"/>
         </w:rPr>
         <w:drawing>
           <wp:anchor distT="0" distB="0" distL="0" distR="0" simplePos="0" relativeHeight="251661824" behindDoc="0" locked="0" layoutInCell="1" allowOverlap="1" wp14:anchorId="5AE115D4" wp14:editId="1408B1F8">
@@ -11366,7 +11501,7 @@
                     </pic:cNvPicPr>
                   </pic:nvPicPr>
                   <pic:blipFill>
-                    <a:blip r:embed="rId9">
+                    <a:blip r:embed="rId10">
                       <a:extLst>
                         <a:ext uri="{28A0092B-C50C-407E-A947-70E740481C1C}">
                           <a14:useLocalDpi xmlns:a14="http://schemas.microsoft.com/office/drawing/2010/main" val="0"/>
@@ -15308,7 +15443,7 @@
       <w:r>
         <w:rPr>
           <w:noProof/>
-          <w:lang w:val="en-US" w:eastAsia="en-US"/>
+          <w:lang w:val="de-AT" w:eastAsia="de-AT"/>
         </w:rPr>
         <w:drawing>
           <wp:inline distT="0" distB="0" distL="0" distR="0" wp14:anchorId="4C288532" wp14:editId="498AADF3">
@@ -15328,7 +15463,7 @@
                     </pic:cNvPicPr>
                   </pic:nvPicPr>
                   <pic:blipFill>
-                    <a:blip r:embed="rId10"/>
+                    <a:blip r:embed="rId11"/>
                     <a:stretch>
                       <a:fillRect/>
                     </a:stretch>
@@ -15503,7 +15638,7 @@
         <w:rPr>
           <w:rFonts w:cs="Arial"/>
           <w:noProof/>
-          <w:lang w:val="en-US" w:eastAsia="en-US"/>
+          <w:lang w:val="de-AT" w:eastAsia="de-AT"/>
         </w:rPr>
         <w:lastRenderedPageBreak/>
         <w:drawing>
@@ -15532,7 +15667,7 @@
                     </pic:cNvPicPr>
                   </pic:nvPicPr>
                   <pic:blipFill>
-                    <a:blip r:embed="rId11"/>
+                    <a:blip r:embed="rId12"/>
                     <a:stretch>
                       <a:fillRect/>
                     </a:stretch>
@@ -16326,7 +16461,7 @@
         <w:rPr>
           <w:rFonts w:cs="Arial"/>
           <w:noProof/>
-          <w:lang w:val="en-US" w:eastAsia="en-US"/>
+          <w:lang w:val="de-AT" w:eastAsia="de-AT"/>
         </w:rPr>
         <w:drawing>
           <wp:inline distT="0" distB="0" distL="0" distR="0" wp14:anchorId="4EF9D9A3" wp14:editId="31754A11">
@@ -16346,7 +16481,7 @@
                     </pic:cNvPicPr>
                   </pic:nvPicPr>
                   <pic:blipFill>
-                    <a:blip r:embed="rId12">
+                    <a:blip r:embed="rId13">
                       <a:extLst>
                         <a:ext uri="{28A0092B-C50C-407E-A947-70E740481C1C}">
                           <a14:useLocalDpi xmlns:a14="http://schemas.microsoft.com/office/drawing/2010/main" val="0"/>
@@ -16444,7 +16579,7 @@
         <w:rPr>
           <w:rFonts w:cs="Arial"/>
           <w:noProof/>
-          <w:lang w:val="en-US" w:eastAsia="en-US"/>
+          <w:lang w:val="de-AT" w:eastAsia="de-AT"/>
         </w:rPr>
         <w:drawing>
           <wp:inline distT="0" distB="0" distL="0" distR="0" wp14:anchorId="0D5CF618" wp14:editId="02B2F46F">
@@ -16464,7 +16599,7 @@
                     </pic:cNvPicPr>
                   </pic:nvPicPr>
                   <pic:blipFill>
-                    <a:blip r:embed="rId13">
+                    <a:blip r:embed="rId14">
                       <a:extLst>
                         <a:ext uri="{28A0092B-C50C-407E-A947-70E740481C1C}">
                           <a14:useLocalDpi xmlns:a14="http://schemas.microsoft.com/office/drawing/2010/main" val="0"/>
@@ -16495,8 +16630,6 @@
           </wp:inline>
         </w:drawing>
       </w:r>
-      <w:bookmarkStart w:id="312" w:name="_GoBack"/>
-      <w:bookmarkEnd w:id="312"/>
     </w:p>
     <w:p>
       <w:pPr>
@@ -16513,13 +16646,13 @@
           <w:numId w:val="2"/>
         </w:numPr>
       </w:pPr>
-      <w:bookmarkStart w:id="313" w:name="__RefHeading__4897_132721752"/>
-      <w:bookmarkStart w:id="314" w:name="_Toc188159239"/>
-      <w:bookmarkStart w:id="315" w:name="_Toc161293453"/>
+      <w:bookmarkStart w:id="312" w:name="__RefHeading__4897_132721752"/>
+      <w:bookmarkStart w:id="313" w:name="_Toc188159239"/>
+      <w:bookmarkStart w:id="314" w:name="_Toc161293453"/>
+      <w:bookmarkEnd w:id="312"/>
       <w:bookmarkEnd w:id="313"/>
       <w:bookmarkEnd w:id="314"/>
-      <w:bookmarkEnd w:id="315"/>
-      <w:del w:id="316" w:author="Gernot Starke" w:date="2012-01-14T10:02:00Z">
+      <w:del w:id="315" w:author="Gernot Starke" w:date="2012-01-14T10:02:00Z">
         <w:r>
           <w:delText>Laufzeitdiagramm</w:delText>
         </w:r>
@@ -16533,7 +16666,7 @@
           <w:numId w:val="2"/>
         </w:numPr>
       </w:pPr>
-      <w:del w:id="317" w:author="Gernot Starke" w:date="2012-01-14T10:02:00Z">
+      <w:del w:id="316" w:author="Gernot Starke" w:date="2012-01-14T10:02:00Z">
         <w:r>
           <w:delText>Erläuterung der Besonderheiten bei dem Zusammenspiel der Bausteininstanzen in diesem Diagramm</w:delText>
         </w:r>
@@ -16556,42 +16689,42 @@
           <w:numId w:val="1"/>
         </w:numPr>
       </w:pPr>
-      <w:bookmarkStart w:id="318" w:name="__RefHeading__4899_132721752"/>
-      <w:bookmarkStart w:id="319" w:name="_Toc188159240"/>
-      <w:bookmarkStart w:id="320" w:name="_Toc161293454"/>
+      <w:bookmarkStart w:id="317" w:name="__RefHeading__4899_132721752"/>
+      <w:bookmarkStart w:id="318" w:name="_Toc188159240"/>
+      <w:bookmarkStart w:id="319" w:name="_Toc161293454"/>
+      <w:bookmarkEnd w:id="317"/>
       <w:bookmarkEnd w:id="318"/>
       <w:bookmarkEnd w:id="319"/>
+      <w:r>
+        <w:t>Verteilungssicht</w:t>
+      </w:r>
+    </w:p>
+    <w:p>
+      <w:pPr>
+        <w:rPr>
+          <w:rFonts w:cs="Arial"/>
+          <w:color w:val="FF0000"/>
+        </w:rPr>
+      </w:pPr>
+      <w:r>
+        <w:rPr>
+          <w:rFonts w:cs="Arial"/>
+          <w:color w:val="FF0000"/>
+        </w:rPr>
+        <w:t>Nicht so wichtig… Nicht so ausführlich</w:t>
+      </w:r>
+    </w:p>
+    <w:p>
+      <w:pPr>
+        <w:pStyle w:val="Erluterungberschrift"/>
+        <w:rPr>
+          <w:rFonts w:cs="Arial"/>
+        </w:rPr>
+      </w:pPr>
+      <w:bookmarkStart w:id="320" w:name="OLE_LINK74"/>
+      <w:bookmarkStart w:id="321" w:name="OLE_LINK73"/>
       <w:bookmarkEnd w:id="320"/>
-      <w:r>
-        <w:t>Verteilungssicht</w:t>
-      </w:r>
-    </w:p>
-    <w:p>
-      <w:pPr>
-        <w:rPr>
-          <w:rFonts w:cs="Arial"/>
-          <w:color w:val="FF0000"/>
-        </w:rPr>
-      </w:pPr>
-      <w:r>
-        <w:rPr>
-          <w:rFonts w:cs="Arial"/>
-          <w:color w:val="FF0000"/>
-        </w:rPr>
-        <w:t>Nicht so wichtig… Nicht so ausführlich</w:t>
-      </w:r>
-    </w:p>
-    <w:p>
-      <w:pPr>
-        <w:pStyle w:val="Erluterungberschrift"/>
-        <w:rPr>
-          <w:rFonts w:cs="Arial"/>
-        </w:rPr>
-      </w:pPr>
-      <w:bookmarkStart w:id="321" w:name="OLE_LINK74"/>
-      <w:bookmarkStart w:id="322" w:name="OLE_LINK73"/>
       <w:bookmarkEnd w:id="321"/>
-      <w:bookmarkEnd w:id="322"/>
       <w:r>
         <w:rPr>
           <w:rFonts w:cs="Arial"/>
@@ -16687,16 +16820,16 @@
           <w:rFonts w:cs="Arial"/>
         </w:rPr>
       </w:pPr>
-      <w:bookmarkStart w:id="323" w:name="OLE_LINK741"/>
-      <w:bookmarkStart w:id="324" w:name="OLE_LINK731"/>
-      <w:bookmarkStart w:id="325" w:name="__RefHeading__4901_132721752"/>
-      <w:bookmarkStart w:id="326" w:name="_Toc188159241"/>
-      <w:bookmarkStart w:id="327" w:name="_Toc161293455"/>
+      <w:bookmarkStart w:id="322" w:name="OLE_LINK741"/>
+      <w:bookmarkStart w:id="323" w:name="OLE_LINK731"/>
+      <w:bookmarkStart w:id="324" w:name="__RefHeading__4901_132721752"/>
+      <w:bookmarkStart w:id="325" w:name="_Toc188159241"/>
+      <w:bookmarkStart w:id="326" w:name="_Toc161293455"/>
+      <w:bookmarkEnd w:id="322"/>
       <w:bookmarkEnd w:id="323"/>
       <w:bookmarkEnd w:id="324"/>
       <w:bookmarkEnd w:id="325"/>
       <w:bookmarkEnd w:id="326"/>
-      <w:bookmarkEnd w:id="327"/>
       <w:r>
         <w:rPr>
           <w:rFonts w:cs="Arial"/>
@@ -16715,8 +16848,8 @@
           <w:rFonts w:cs="Arial"/>
         </w:rPr>
       </w:pPr>
-      <w:bookmarkStart w:id="328" w:name="__RefHeading__8613_132721752"/>
-      <w:bookmarkEnd w:id="328"/>
+      <w:bookmarkStart w:id="327" w:name="__RefHeading__8613_132721752"/>
+      <w:bookmarkEnd w:id="327"/>
       <w:r>
         <w:rPr>
           <w:rFonts w:cs="Arial"/>
@@ -16732,10 +16865,10 @@
           <w:numId w:val="2"/>
         </w:numPr>
       </w:pPr>
-      <w:bookmarkStart w:id="329" w:name="OLE_LINK76"/>
-      <w:bookmarkStart w:id="330" w:name="OLE_LINK75"/>
+      <w:bookmarkStart w:id="328" w:name="OLE_LINK76"/>
+      <w:bookmarkStart w:id="329" w:name="OLE_LINK75"/>
+      <w:bookmarkEnd w:id="328"/>
       <w:bookmarkEnd w:id="329"/>
-      <w:bookmarkEnd w:id="330"/>
       <w:r>
         <w:t>zeigt das Verteilung des Gesamtsystems auf 1 - n Prozessoren (oder Standorte) sowie die physischen Verbindungskanäle zwischen diesen.</w:t>
       </w:r>
@@ -16770,10 +16903,10 @@
           <w:rFonts w:cs="Arial"/>
         </w:rPr>
       </w:pPr>
-      <w:bookmarkStart w:id="331" w:name="OLE_LINK761"/>
-      <w:bookmarkStart w:id="332" w:name="OLE_LINK751"/>
+      <w:bookmarkStart w:id="330" w:name="OLE_LINK761"/>
+      <w:bookmarkStart w:id="331" w:name="OLE_LINK751"/>
+      <w:bookmarkEnd w:id="330"/>
       <w:bookmarkEnd w:id="331"/>
-      <w:bookmarkEnd w:id="332"/>
     </w:p>
     <w:p>
       <w:pPr>
@@ -16786,23 +16919,23 @@
           <w:rFonts w:cs="Arial"/>
         </w:rPr>
       </w:pPr>
-      <w:bookmarkStart w:id="333" w:name="__RefHeading__8615_132721752"/>
+      <w:bookmarkStart w:id="332" w:name="__RefHeading__8615_132721752"/>
+      <w:bookmarkEnd w:id="332"/>
+      <w:r>
+        <w:rPr>
+          <w:rFonts w:cs="Arial"/>
+        </w:rPr>
+        <w:t xml:space="preserve">Prozessor 1 </w:t>
+      </w:r>
+    </w:p>
+    <w:p>
+      <w:pPr>
+        <w:pStyle w:val="Erluterungstext"/>
+      </w:pPr>
+      <w:bookmarkStart w:id="333" w:name="OLE_LINK78"/>
+      <w:bookmarkStart w:id="334" w:name="OLE_LINK77"/>
       <w:bookmarkEnd w:id="333"/>
-      <w:r>
-        <w:rPr>
-          <w:rFonts w:cs="Arial"/>
-        </w:rPr>
-        <w:t xml:space="preserve">Prozessor 1 </w:t>
-      </w:r>
-    </w:p>
-    <w:p>
-      <w:pPr>
-        <w:pStyle w:val="Erluterungstext"/>
-      </w:pPr>
-      <w:bookmarkStart w:id="334" w:name="OLE_LINK78"/>
-      <w:bookmarkStart w:id="335" w:name="OLE_LINK77"/>
       <w:bookmarkEnd w:id="334"/>
-      <w:bookmarkEnd w:id="335"/>
       <w:r>
         <w:t>Struktur gemäß Knoten-Template (node-template):</w:t>
       </w:r>
@@ -16820,14 +16953,14 @@
           <w:sz w:val="20"/>
         </w:rPr>
       </w:pPr>
-      <w:bookmarkStart w:id="336" w:name="OLE_LINK781"/>
-      <w:bookmarkStart w:id="337" w:name="OLE_LINK771"/>
-      <w:bookmarkStart w:id="338" w:name="OLE_LINK80"/>
-      <w:bookmarkStart w:id="339" w:name="OLE_LINK79"/>
+      <w:bookmarkStart w:id="335" w:name="OLE_LINK781"/>
+      <w:bookmarkStart w:id="336" w:name="OLE_LINK771"/>
+      <w:bookmarkStart w:id="337" w:name="OLE_LINK80"/>
+      <w:bookmarkStart w:id="338" w:name="OLE_LINK79"/>
+      <w:bookmarkEnd w:id="335"/>
       <w:bookmarkEnd w:id="336"/>
       <w:bookmarkEnd w:id="337"/>
       <w:bookmarkEnd w:id="338"/>
-      <w:bookmarkEnd w:id="339"/>
       <w:r>
         <w:rPr>
           <w:rFonts w:cs="Arial"/>
@@ -16932,12 +17065,12 @@
           <w:rFonts w:cs="Arial"/>
         </w:rPr>
       </w:pPr>
-      <w:bookmarkStart w:id="340" w:name="OLE_LINK801"/>
-      <w:bookmarkStart w:id="341" w:name="OLE_LINK791"/>
-      <w:bookmarkStart w:id="342" w:name="__RefHeading__8617_132721752"/>
+      <w:bookmarkStart w:id="339" w:name="OLE_LINK801"/>
+      <w:bookmarkStart w:id="340" w:name="OLE_LINK791"/>
+      <w:bookmarkStart w:id="341" w:name="__RefHeading__8617_132721752"/>
+      <w:bookmarkEnd w:id="339"/>
       <w:bookmarkEnd w:id="340"/>
       <w:bookmarkEnd w:id="341"/>
-      <w:bookmarkEnd w:id="342"/>
       <w:r>
         <w:rPr>
           <w:rFonts w:cs="Arial"/>
@@ -17069,8 +17202,8 @@
           <w:rFonts w:cs="Arial"/>
         </w:rPr>
       </w:pPr>
-      <w:bookmarkStart w:id="343" w:name="__RefHeading__8619_132721752"/>
-      <w:bookmarkEnd w:id="343"/>
+      <w:bookmarkStart w:id="342" w:name="__RefHeading__8619_132721752"/>
+      <w:bookmarkEnd w:id="342"/>
       <w:r>
         <w:rPr>
           <w:rFonts w:cs="Arial"/>
@@ -17089,8 +17222,8 @@
           <w:rFonts w:cs="Arial"/>
         </w:rPr>
       </w:pPr>
-      <w:bookmarkStart w:id="344" w:name="__RefHeading__8621_132721752"/>
-      <w:bookmarkEnd w:id="344"/>
+      <w:bookmarkStart w:id="343" w:name="__RefHeading__8621_132721752"/>
+      <w:bookmarkEnd w:id="343"/>
       <w:r>
         <w:rPr>
           <w:rFonts w:cs="Arial"/>
@@ -17222,26 +17355,26 @@
           <w:rFonts w:cs="Arial"/>
         </w:rPr>
       </w:pPr>
-      <w:bookmarkStart w:id="345" w:name="__RefHeading__8623_132721752"/>
+      <w:bookmarkStart w:id="344" w:name="__RefHeading__8623_132721752"/>
+      <w:bookmarkEnd w:id="344"/>
+      <w:r>
+        <w:rPr>
+          <w:rFonts w:cs="Arial"/>
+        </w:rPr>
+        <w:t>Kanal 1</w:t>
+      </w:r>
+    </w:p>
+    <w:p>
+      <w:pPr>
+        <w:pStyle w:val="Erluterungberschrift"/>
+        <w:rPr>
+          <w:rFonts w:cs="Arial"/>
+        </w:rPr>
+      </w:pPr>
+      <w:bookmarkStart w:id="345" w:name="OLE_LINK84"/>
+      <w:bookmarkStart w:id="346" w:name="OLE_LINK83"/>
       <w:bookmarkEnd w:id="345"/>
-      <w:r>
-        <w:rPr>
-          <w:rFonts w:cs="Arial"/>
-        </w:rPr>
-        <w:t>Kanal 1</w:t>
-      </w:r>
-    </w:p>
-    <w:p>
-      <w:pPr>
-        <w:pStyle w:val="Erluterungberschrift"/>
-        <w:rPr>
-          <w:rFonts w:cs="Arial"/>
-        </w:rPr>
-      </w:pPr>
-      <w:bookmarkStart w:id="346" w:name="OLE_LINK84"/>
-      <w:bookmarkStart w:id="347" w:name="OLE_LINK83"/>
       <w:bookmarkEnd w:id="346"/>
-      <w:bookmarkEnd w:id="347"/>
       <w:r>
         <w:rPr>
           <w:rFonts w:cs="Arial"/>
@@ -17320,12 +17453,12 @@
           <w:rFonts w:cs="Arial"/>
         </w:rPr>
       </w:pPr>
-      <w:bookmarkStart w:id="348" w:name="OLE_LINK841"/>
-      <w:bookmarkStart w:id="349" w:name="OLE_LINK831"/>
-      <w:bookmarkStart w:id="350" w:name="__RefHeading__8625_132721752"/>
+      <w:bookmarkStart w:id="347" w:name="OLE_LINK841"/>
+      <w:bookmarkStart w:id="348" w:name="OLE_LINK831"/>
+      <w:bookmarkStart w:id="349" w:name="__RefHeading__8625_132721752"/>
+      <w:bookmarkEnd w:id="347"/>
       <w:bookmarkEnd w:id="348"/>
       <w:bookmarkEnd w:id="349"/>
-      <w:bookmarkEnd w:id="350"/>
       <w:r>
         <w:rPr>
           <w:rFonts w:cs="Arial"/>
@@ -17344,8 +17477,8 @@
           <w:rFonts w:cs="Arial"/>
         </w:rPr>
       </w:pPr>
-      <w:bookmarkStart w:id="351" w:name="__RefHeading__8627_132721752"/>
-      <w:bookmarkEnd w:id="351"/>
+      <w:bookmarkStart w:id="350" w:name="__RefHeading__8627_132721752"/>
+      <w:bookmarkEnd w:id="350"/>
       <w:r>
         <w:rPr>
           <w:rFonts w:cs="Arial"/>
@@ -17364,8 +17497,8 @@
           <w:rFonts w:cs="Arial"/>
         </w:rPr>
       </w:pPr>
-      <w:bookmarkStart w:id="352" w:name="__RefHeading__8629_132721752"/>
-      <w:bookmarkEnd w:id="352"/>
+      <w:bookmarkStart w:id="351" w:name="__RefHeading__8629_132721752"/>
+      <w:bookmarkEnd w:id="351"/>
       <w:r>
         <w:rPr>
           <w:rFonts w:cs="Arial"/>
@@ -17384,8 +17517,8 @@
           <w:rFonts w:cs="Arial"/>
         </w:rPr>
       </w:pPr>
-      <w:bookmarkStart w:id="353" w:name="__RefHeading__8631_132721752"/>
-      <w:bookmarkEnd w:id="353"/>
+      <w:bookmarkStart w:id="352" w:name="__RefHeading__8631_132721752"/>
+      <w:bookmarkEnd w:id="352"/>
       <w:r>
         <w:rPr>
           <w:rFonts w:cs="Arial"/>
@@ -17404,30 +17537,30 @@
           <w:rFonts w:cs="Arial"/>
         </w:rPr>
       </w:pPr>
-      <w:bookmarkStart w:id="354" w:name="__RefHeading__4903_132721752"/>
-      <w:bookmarkStart w:id="355" w:name="_Toc188159242"/>
-      <w:bookmarkStart w:id="356" w:name="_Toc161293456"/>
+      <w:bookmarkStart w:id="353" w:name="__RefHeading__4903_132721752"/>
+      <w:bookmarkStart w:id="354" w:name="_Toc188159242"/>
+      <w:bookmarkStart w:id="355" w:name="_Toc161293456"/>
+      <w:bookmarkEnd w:id="353"/>
       <w:bookmarkEnd w:id="354"/>
       <w:bookmarkEnd w:id="355"/>
+      <w:r>
+        <w:rPr>
+          <w:rFonts w:cs="Arial"/>
+        </w:rPr>
+        <w:t>Infrastruktur Ebene 2</w:t>
+      </w:r>
+    </w:p>
+    <w:p>
+      <w:pPr>
+        <w:pStyle w:val="Erluterungberschrift"/>
+        <w:rPr>
+          <w:rFonts w:cs="Arial"/>
+        </w:rPr>
+      </w:pPr>
+      <w:bookmarkStart w:id="356" w:name="OLE_LINK82"/>
+      <w:bookmarkStart w:id="357" w:name="OLE_LINK811"/>
       <w:bookmarkEnd w:id="356"/>
-      <w:r>
-        <w:rPr>
-          <w:rFonts w:cs="Arial"/>
-        </w:rPr>
-        <w:t>Infrastruktur Ebene 2</w:t>
-      </w:r>
-    </w:p>
-    <w:p>
-      <w:pPr>
-        <w:pStyle w:val="Erluterungberschrift"/>
-        <w:rPr>
-          <w:rFonts w:cs="Arial"/>
-        </w:rPr>
-      </w:pPr>
-      <w:bookmarkStart w:id="357" w:name="OLE_LINK82"/>
-      <w:bookmarkStart w:id="358" w:name="OLE_LINK811"/>
       <w:bookmarkEnd w:id="357"/>
-      <w:bookmarkEnd w:id="358"/>
       <w:r>
         <w:rPr>
           <w:rFonts w:cs="Arial"/>
@@ -17481,15 +17614,64 @@
           <w:numId w:val="1"/>
         </w:numPr>
       </w:pPr>
-      <w:bookmarkStart w:id="359" w:name="__RefHeading__4911_132721752"/>
-      <w:bookmarkStart w:id="360" w:name="_Toc188159243"/>
-      <w:bookmarkStart w:id="361" w:name="_Toc161293460"/>
+      <w:bookmarkStart w:id="358" w:name="__RefHeading__4911_132721752"/>
+      <w:bookmarkStart w:id="359" w:name="_Toc188159243"/>
+      <w:bookmarkStart w:id="360" w:name="_Toc161293460"/>
+      <w:bookmarkEnd w:id="358"/>
       <w:bookmarkEnd w:id="359"/>
       <w:bookmarkEnd w:id="360"/>
+      <w:r>
+        <w:t>Konzepte</w:t>
+      </w:r>
+    </w:p>
+    <w:p>
+      <w:pPr>
+        <w:pStyle w:val="Erluterungberschrift"/>
+        <w:rPr>
+          <w:rFonts w:cs="Arial"/>
+        </w:rPr>
+      </w:pPr>
+      <w:bookmarkStart w:id="361" w:name="OLE_LINK86"/>
+      <w:bookmarkStart w:id="362" w:name="OLE_LINK85"/>
       <w:bookmarkEnd w:id="361"/>
-      <w:r>
-        <w:t>Konzepte</w:t>
-      </w:r>
+      <w:bookmarkEnd w:id="362"/>
+      <w:r>
+        <w:rPr>
+          <w:rFonts w:cs="Arial"/>
+        </w:rPr>
+        <w:t xml:space="preserve">Inhalt: </w:t>
+      </w:r>
+    </w:p>
+    <w:p>
+      <w:pPr>
+        <w:pStyle w:val="Erluterungstext"/>
+      </w:pPr>
+      <w:commentRangeStart w:id="363"/>
+      <w:r>
+        <w:t xml:space="preserve">Die folgenden Kapitel sind Beispiele für übergreifende Aspekte. </w:t>
+      </w:r>
+    </w:p>
+    <w:p>
+      <w:pPr>
+        <w:pStyle w:val="Erluterungstext"/>
+      </w:pPr>
+      <w:r>
+        <w:t xml:space="preserve">Falls einige der Aspekte für Ihr Projekt nicht wichtig sind oder nicht zutreffen, so halten Sie </w:t>
+      </w:r>
+      <w:r>
+        <w:rPr>
+          <w:i/>
+        </w:rPr>
+        <w:t>diese</w:t>
+      </w:r>
+      <w:r>
+        <w:t xml:space="preserve"> Information ebenfalls fest, anstatt das Kapitel zu löschen.</w:t>
+      </w:r>
+    </w:p>
+    <w:p>
+      <w:pPr>
+        <w:pStyle w:val="Erluterungstext"/>
+      </w:pPr>
     </w:p>
     <w:p>
       <w:pPr>
@@ -17498,24 +17680,19 @@
           <w:rFonts w:cs="Arial"/>
         </w:rPr>
       </w:pPr>
-      <w:bookmarkStart w:id="362" w:name="OLE_LINK86"/>
-      <w:bookmarkStart w:id="363" w:name="OLE_LINK85"/>
-      <w:bookmarkEnd w:id="362"/>
-      <w:bookmarkEnd w:id="363"/>
-      <w:r>
-        <w:rPr>
-          <w:rFonts w:cs="Arial"/>
-        </w:rPr>
-        <w:t xml:space="preserve">Inhalt: </w:t>
+      <w:r>
+        <w:rPr>
+          <w:rFonts w:cs="Arial"/>
+        </w:rPr>
+        <w:t>Motivation:</w:t>
       </w:r>
     </w:p>
     <w:p>
       <w:pPr>
         <w:pStyle w:val="Erluterungstext"/>
       </w:pPr>
-      <w:commentRangeStart w:id="364"/>
-      <w:r>
-        <w:t xml:space="preserve">Die folgenden Kapitel sind Beispiele für übergreifende Aspekte. </w:t>
+      <w:r>
+        <w:t>Manche der Aspekte lassen sich nur schwer "zentral" als Baustein in der Architektur unterbringen (z.B. das Thema "Sicherheit". Hier ist der Platz im Template, wo Sie Konzepte zu derartigen Themen geschlossen behandeln können.</w:t>
       </w:r>
     </w:p>
     <w:p>
@@ -17523,22 +17700,16 @@
         <w:pStyle w:val="Erluterungstext"/>
       </w:pPr>
       <w:r>
-        <w:t xml:space="preserve">Falls einige der Aspekte für Ihr Projekt nicht wichtig sind oder nicht zutreffen, so halten Sie </w:t>
-      </w:r>
-      <w:r>
-        <w:rPr>
-          <w:i/>
-        </w:rPr>
-        <w:t>diese</w:t>
-      </w:r>
-      <w:r>
-        <w:t xml:space="preserve"> Information ebenfalls fest, anstatt das Kapitel zu löschen.</w:t>
+        <w:t>Alle Aspekte, die in der Architektur an vielen Stellen Konsequenzen zeigen, beispielsweise ein Domänen-/Fachklassen- oder Business-Modell, haben ebenfalls hier einen guten Platz.</w:t>
       </w:r>
     </w:p>
     <w:p>
       <w:pPr>
         <w:pStyle w:val="Erluterungstext"/>
       </w:pPr>
+      <w:r>
+        <w:t>Schließlich kommen manche Strukturen in der Architektur wiederholt vor, beispielsweise ein an mehreren Stellen eingesetztes Pattern. Auch solche Aspekte können Sie hier zentral erläutern.</w:t>
+      </w:r>
     </w:p>
     <w:p>
       <w:pPr>
@@ -17551,7 +17722,7 @@
         <w:rPr>
           <w:rFonts w:cs="Arial"/>
         </w:rPr>
-        <w:t>Motivation:</w:t>
+        <w:t xml:space="preserve">Form: </w:t>
       </w:r>
     </w:p>
     <w:p>
@@ -17559,44 +17730,6 @@
         <w:pStyle w:val="Erluterungstext"/>
       </w:pPr>
       <w:r>
-        <w:t>Manche der Aspekte lassen sich nur schwer "zentral" als Baustein in der Architektur unterbringen (z.B. das Thema "Sicherheit". Hier ist der Platz im Template, wo Sie Konzepte zu derartigen Themen geschlossen behandeln können.</w:t>
-      </w:r>
-    </w:p>
-    <w:p>
-      <w:pPr>
-        <w:pStyle w:val="Erluterungstext"/>
-      </w:pPr>
-      <w:r>
-        <w:t>Alle Aspekte, die in der Architektur an vielen Stellen Konsequenzen zeigen, beispielsweise ein Domänen-/Fachklassen- oder Business-Modell, haben ebenfalls hier einen guten Platz.</w:t>
-      </w:r>
-    </w:p>
-    <w:p>
-      <w:pPr>
-        <w:pStyle w:val="Erluterungstext"/>
-      </w:pPr>
-      <w:r>
-        <w:t>Schließlich kommen manche Strukturen in der Architektur wiederholt vor, beispielsweise ein an mehreren Stellen eingesetztes Pattern. Auch solche Aspekte können Sie hier zentral erläutern.</w:t>
-      </w:r>
-    </w:p>
-    <w:p>
-      <w:pPr>
-        <w:pStyle w:val="Erluterungberschrift"/>
-        <w:rPr>
-          <w:rFonts w:cs="Arial"/>
-        </w:rPr>
-      </w:pPr>
-      <w:r>
-        <w:rPr>
-          <w:rFonts w:cs="Arial"/>
-        </w:rPr>
-        <w:t xml:space="preserve">Form: </w:t>
-      </w:r>
-    </w:p>
-    <w:p>
-      <w:pPr>
-        <w:pStyle w:val="Erluterungstext"/>
-      </w:pPr>
-      <w:r>
         <w:t>Kann vielfältig sein. Teilweise Konzeptpapiere mit beliebiger Gliederung, teilweise auch übergreifende Modelle/Szenarien mit Notationen, die Sie auch in den Architektursichten nutzen.</w:t>
       </w:r>
     </w:p>
@@ -17608,12 +17741,12 @@
           <w:sz w:val="20"/>
         </w:rPr>
       </w:pPr>
-      <w:bookmarkStart w:id="365" w:name="OLE_LINK861"/>
-      <w:bookmarkStart w:id="366" w:name="OLE_LINK851"/>
+      <w:bookmarkStart w:id="364" w:name="OLE_LINK861"/>
+      <w:bookmarkStart w:id="365" w:name="OLE_LINK851"/>
+      <w:bookmarkEnd w:id="364"/>
       <w:bookmarkEnd w:id="365"/>
-      <w:bookmarkEnd w:id="366"/>
-    </w:p>
-    <w:commentRangeEnd w:id="364"/>
+    </w:p>
+    <w:commentRangeEnd w:id="363"/>
     <w:p>
       <w:pPr>
         <w:spacing w:before="56" w:after="113"/>
@@ -17625,7 +17758,7 @@
         <w:rPr>
           <w:rFonts w:cs="Arial"/>
         </w:rPr>
-        <w:commentReference w:id="364"/>
+        <w:commentReference w:id="363"/>
       </w:r>
     </w:p>
     <w:p>
@@ -17639,21 +17772,21 @@
           <w:rFonts w:cs="Arial"/>
         </w:rPr>
       </w:pPr>
-      <w:bookmarkStart w:id="367" w:name="__RefHeading__3126_1801653760"/>
-      <w:bookmarkStart w:id="368" w:name="__RefHeading__3505_725898031"/>
-      <w:bookmarkStart w:id="369" w:name="__RefHeading__4913_132721752"/>
-      <w:bookmarkStart w:id="370" w:name="_Toc188159244"/>
-      <w:bookmarkStart w:id="371" w:name="__RefHeading__8635_132721752"/>
-      <w:bookmarkStart w:id="372" w:name="__RefHeading__3252_410849113"/>
-      <w:bookmarkStart w:id="373" w:name="OLE_LINK30"/>
-      <w:bookmarkStart w:id="374" w:name="OLE_LINK29"/>
+      <w:bookmarkStart w:id="366" w:name="__RefHeading__3126_1801653760"/>
+      <w:bookmarkStart w:id="367" w:name="__RefHeading__3505_725898031"/>
+      <w:bookmarkStart w:id="368" w:name="__RefHeading__4913_132721752"/>
+      <w:bookmarkStart w:id="369" w:name="_Toc188159244"/>
+      <w:bookmarkStart w:id="370" w:name="__RefHeading__8635_132721752"/>
+      <w:bookmarkStart w:id="371" w:name="__RefHeading__3252_410849113"/>
+      <w:bookmarkStart w:id="372" w:name="OLE_LINK30"/>
+      <w:bookmarkStart w:id="373" w:name="OLE_LINK29"/>
+      <w:bookmarkEnd w:id="366"/>
       <w:bookmarkEnd w:id="367"/>
       <w:bookmarkEnd w:id="368"/>
       <w:bookmarkEnd w:id="369"/>
       <w:bookmarkEnd w:id="370"/>
       <w:bookmarkEnd w:id="371"/>
-      <w:bookmarkEnd w:id="372"/>
-      <w:commentRangeStart w:id="375"/>
+      <w:commentRangeStart w:id="374"/>
       <w:r>
         <w:rPr>
           <w:rFonts w:cs="Arial"/>
@@ -17665,10 +17798,10 @@
       <w:pPr>
         <w:pStyle w:val="Erluterungstext"/>
       </w:pPr>
-      <w:bookmarkStart w:id="376" w:name="OLE_LINK88"/>
-      <w:bookmarkStart w:id="377" w:name="OLE_LINK87"/>
+      <w:bookmarkStart w:id="375" w:name="OLE_LINK88"/>
+      <w:bookmarkStart w:id="376" w:name="OLE_LINK87"/>
+      <w:bookmarkEnd w:id="375"/>
       <w:bookmarkEnd w:id="376"/>
-      <w:bookmarkEnd w:id="377"/>
       <w:r>
         <w:t>Fachliche Modelle, Domänenmodelle, Business-Modelle – sie alle beschreiben Strukturen der reinen Fachlichkeit, also ohne Bezug zur Implementierungs- oder Lösungstechnologie.</w:t>
       </w:r>
@@ -17691,71 +17824,71 @@
           <w:rFonts w:cs="Arial"/>
         </w:rPr>
       </w:pPr>
-      <w:bookmarkStart w:id="378" w:name="_Toc188159245"/>
-      <w:bookmarkStart w:id="379" w:name="__RefHeading__4915_132721752"/>
+      <w:bookmarkStart w:id="377" w:name="_Toc188159245"/>
+      <w:bookmarkStart w:id="378" w:name="__RefHeading__4915_132721752"/>
+      <w:bookmarkEnd w:id="372"/>
       <w:bookmarkEnd w:id="373"/>
-      <w:bookmarkEnd w:id="374"/>
+      <w:bookmarkEnd w:id="377"/>
       <w:bookmarkEnd w:id="378"/>
+      <w:r>
+        <w:rPr>
+          <w:rFonts w:cs="Arial"/>
+        </w:rPr>
+        <w:t>Design Pattern</w:t>
+      </w:r>
+    </w:p>
+    <w:p>
+      <w:pPr>
+        <w:rPr>
+          <w:rFonts w:cs="Arial"/>
+        </w:rPr>
+      </w:pPr>
+      <w:r>
+        <w:rPr>
+          <w:rFonts w:cs="Arial"/>
+        </w:rPr>
+        <w:t>Um die visuelle Darstellung von der logischen Komponente zu trennen wird das Konzept des Model-View-Controllers verwendet. Dieses Pattern liegt ASP.NET zugrunde.</w:t>
+      </w:r>
+    </w:p>
+    <w:p>
+      <w:pPr>
+        <w:pStyle w:val="Erluterungstext"/>
+      </w:pPr>
+      <w:bookmarkStart w:id="379" w:name="OLE_LINK90"/>
+      <w:bookmarkStart w:id="380" w:name="OLE_LINK89"/>
+      <w:bookmarkStart w:id="381" w:name="OLE_LINK6"/>
+      <w:bookmarkStart w:id="382" w:name="OLE_LINK5"/>
       <w:bookmarkEnd w:id="379"/>
-      <w:r>
-        <w:rPr>
-          <w:rFonts w:cs="Arial"/>
-        </w:rPr>
-        <w:t>Design Pattern</w:t>
-      </w:r>
-    </w:p>
-    <w:p>
-      <w:pPr>
-        <w:rPr>
-          <w:rFonts w:cs="Arial"/>
-        </w:rPr>
-      </w:pPr>
-      <w:r>
-        <w:rPr>
-          <w:rFonts w:cs="Arial"/>
-        </w:rPr>
-        <w:t>Um die visuelle Darstellung von der logischen Komponente zu trennen wird das Konzept des Model-View-Controllers verwendet. Dieses Pattern liegt ASP.NET zugrunde.</w:t>
-      </w:r>
-    </w:p>
-    <w:p>
-      <w:pPr>
-        <w:pStyle w:val="Erluterungstext"/>
-      </w:pPr>
-      <w:bookmarkStart w:id="380" w:name="OLE_LINK90"/>
-      <w:bookmarkStart w:id="381" w:name="OLE_LINK89"/>
-      <w:bookmarkStart w:id="382" w:name="OLE_LINK6"/>
-      <w:bookmarkStart w:id="383" w:name="OLE_LINK5"/>
       <w:bookmarkEnd w:id="380"/>
+      <w:r>
+        <w:t xml:space="preserve">Oftmals tauchen einige typische Lösungsstrukturen oder Grundmuster an mehren Stellen der Architektur auf. Beispiele dafür sind die Abhängigkeiten zwischen Persistenzschicht, Applikation sowie die Anbindung </w:t>
+      </w:r>
+      <w:bookmarkStart w:id="383" w:name="OLE_LINK10"/>
+      <w:bookmarkStart w:id="384" w:name="OLE_LINK7"/>
       <w:bookmarkEnd w:id="381"/>
-      <w:r>
-        <w:t xml:space="preserve">Oftmals tauchen einige typische Lösungsstrukturen oder Grundmuster an mehren Stellen der Architektur auf. Beispiele dafür sind die Abhängigkeiten zwischen Persistenzschicht, Applikation sowie die Anbindung </w:t>
-      </w:r>
-      <w:bookmarkStart w:id="384" w:name="OLE_LINK10"/>
-      <w:bookmarkStart w:id="385" w:name="OLE_LINK7"/>
       <w:bookmarkEnd w:id="382"/>
       <w:bookmarkEnd w:id="383"/>
       <w:bookmarkEnd w:id="384"/>
+      <w:r>
+        <w:t xml:space="preserve">grafischer Oberflächen an die Fach- oder Domänenobjekte. Solche wiederkehrenden Strukturen beschreiben Sie möglichst nur ein einziges Mal, um Redundanzen zu vermeiden. Dieser Abschnitt erfüllt genau diesen Zweck. </w:t>
+      </w:r>
+    </w:p>
+    <w:p>
+      <w:pPr>
+        <w:rPr>
+          <w:rFonts w:cs="Arial"/>
+        </w:rPr>
+      </w:pPr>
+      <w:bookmarkStart w:id="385" w:name="OLE_LINK901"/>
+      <w:bookmarkStart w:id="386" w:name="OLE_LINK891"/>
       <w:bookmarkEnd w:id="385"/>
-      <w:r>
-        <w:t xml:space="preserve">grafischer Oberflächen an die Fach- oder Domänenobjekte. Solche wiederkehrenden Strukturen beschreiben Sie möglichst nur ein einziges Mal, um Redundanzen zu vermeiden. Dieser Abschnitt erfüllt genau diesen Zweck. </w:t>
-      </w:r>
-    </w:p>
-    <w:p>
-      <w:pPr>
-        <w:rPr>
-          <w:rFonts w:cs="Arial"/>
-        </w:rPr>
-      </w:pPr>
-      <w:bookmarkStart w:id="386" w:name="OLE_LINK901"/>
-      <w:bookmarkStart w:id="387" w:name="OLE_LINK891"/>
       <w:bookmarkEnd w:id="386"/>
-      <w:bookmarkEnd w:id="387"/>
-      <w:commentRangeEnd w:id="375"/>
-      <w:r>
-        <w:rPr>
-          <w:rFonts w:cs="Arial"/>
-        </w:rPr>
-        <w:commentReference w:id="375"/>
+      <w:commentRangeEnd w:id="374"/>
+      <w:r>
+        <w:rPr>
+          <w:rFonts w:cs="Arial"/>
+        </w:rPr>
+        <w:commentReference w:id="374"/>
       </w:r>
     </w:p>
     <w:p>
@@ -17769,27 +17902,27 @@
           <w:rFonts w:cs="Arial"/>
         </w:rPr>
       </w:pPr>
-      <w:bookmarkStart w:id="388" w:name="__RefHeading__4917_132721752"/>
-      <w:bookmarkStart w:id="389" w:name="_Toc161293461"/>
-      <w:bookmarkStart w:id="390" w:name="_Toc188159246"/>
+      <w:bookmarkStart w:id="387" w:name="__RefHeading__4917_132721752"/>
+      <w:bookmarkStart w:id="388" w:name="_Toc161293461"/>
+      <w:bookmarkStart w:id="389" w:name="_Toc188159246"/>
+      <w:bookmarkEnd w:id="387"/>
       <w:bookmarkEnd w:id="388"/>
       <w:bookmarkEnd w:id="389"/>
+      <w:r>
+        <w:rPr>
+          <w:rFonts w:cs="Arial"/>
+        </w:rPr>
+        <w:t>Persistenz</w:t>
+      </w:r>
+    </w:p>
+    <w:p>
+      <w:pPr>
+        <w:pStyle w:val="Erluterungstext"/>
+      </w:pPr>
+      <w:bookmarkStart w:id="390" w:name="OLE_LINK92"/>
+      <w:bookmarkStart w:id="391" w:name="OLE_LINK911"/>
       <w:bookmarkEnd w:id="390"/>
-      <w:r>
-        <w:rPr>
-          <w:rFonts w:cs="Arial"/>
-        </w:rPr>
-        <w:t>Persistenz</w:t>
-      </w:r>
-    </w:p>
-    <w:p>
-      <w:pPr>
-        <w:pStyle w:val="Erluterungstext"/>
-      </w:pPr>
-      <w:bookmarkStart w:id="391" w:name="OLE_LINK92"/>
-      <w:bookmarkStart w:id="392" w:name="OLE_LINK911"/>
       <w:bookmarkEnd w:id="391"/>
-      <w:bookmarkEnd w:id="392"/>
       <w:r>
         <w:t>Persistenz (Dauerhaftigkeit, Beständigkeit) bedeutet, Daten aus dem (flüchtigen) Hauptspeicher auf ein beständiges Medium (und wieder zurück) zu bringen.</w:t>
       </w:r>
@@ -17852,10 +17985,10 @@
           <w:rFonts w:cs="Arial"/>
         </w:rPr>
       </w:pPr>
-      <w:bookmarkStart w:id="393" w:name="OLE_LINK921"/>
-      <w:bookmarkStart w:id="394" w:name="OLE_LINK912"/>
+      <w:bookmarkStart w:id="392" w:name="OLE_LINK921"/>
+      <w:bookmarkStart w:id="393" w:name="OLE_LINK912"/>
+      <w:bookmarkEnd w:id="392"/>
       <w:bookmarkEnd w:id="393"/>
-      <w:bookmarkEnd w:id="394"/>
       <w:r>
         <w:rPr>
           <w:rFonts w:cs="Arial"/>
@@ -17881,62 +18014,62 @@
           <w:rFonts w:cs="Arial"/>
         </w:rPr>
       </w:pPr>
-      <w:bookmarkStart w:id="395" w:name="__RefHeading__4919_132721752"/>
-      <w:bookmarkStart w:id="396" w:name="_Toc188159247"/>
-      <w:bookmarkStart w:id="397" w:name="_Toc161293462"/>
+      <w:bookmarkStart w:id="394" w:name="__RefHeading__4919_132721752"/>
+      <w:bookmarkStart w:id="395" w:name="_Toc188159247"/>
+      <w:bookmarkStart w:id="396" w:name="_Toc161293462"/>
+      <w:bookmarkEnd w:id="394"/>
       <w:bookmarkEnd w:id="395"/>
       <w:bookmarkEnd w:id="396"/>
+      <w:r>
+        <w:rPr>
+          <w:rFonts w:cs="Arial"/>
+        </w:rPr>
+        <w:t>Benutzungsoberfläche</w:t>
+      </w:r>
+    </w:p>
+    <w:p>
+      <w:pPr>
+        <w:pStyle w:val="Erluterungstext"/>
+      </w:pPr>
+      <w:bookmarkStart w:id="397" w:name="OLE_LINK94"/>
+      <w:bookmarkStart w:id="398" w:name="OLE_LINK93"/>
       <w:bookmarkEnd w:id="397"/>
-      <w:r>
-        <w:rPr>
-          <w:rFonts w:cs="Arial"/>
-        </w:rPr>
-        <w:t>Benutzungsoberfläche</w:t>
-      </w:r>
-    </w:p>
-    <w:p>
-      <w:pPr>
-        <w:pStyle w:val="Erluterungstext"/>
-      </w:pPr>
-      <w:bookmarkStart w:id="398" w:name="OLE_LINK94"/>
-      <w:bookmarkStart w:id="399" w:name="OLE_LINK93"/>
       <w:bookmarkEnd w:id="398"/>
+      <w:r>
+        <w:t>IT-Systeme, die von (menschlichen) Benutzern interaktiv genutzt werden, benötigen eine Benutzungsoberfläche. Das können sowohl grafische als auch textuelle Oberflächen sein.</w:t>
+      </w:r>
+    </w:p>
+    <w:p>
+      <w:pPr>
+        <w:rPr>
+          <w:rFonts w:cs="Arial"/>
+        </w:rPr>
+      </w:pPr>
+      <w:bookmarkStart w:id="399" w:name="OLE_LINK941"/>
+      <w:bookmarkStart w:id="400" w:name="OLE_LINK931"/>
       <w:bookmarkEnd w:id="399"/>
-      <w:r>
-        <w:t>IT-Systeme, die von (menschlichen) Benutzern interaktiv genutzt werden, benötigen eine Benutzungsoberfläche. Das können sowohl grafische als auch textuelle Oberflächen sein.</w:t>
-      </w:r>
-    </w:p>
-    <w:p>
-      <w:pPr>
-        <w:rPr>
-          <w:rFonts w:cs="Arial"/>
-        </w:rPr>
-      </w:pPr>
-      <w:bookmarkStart w:id="400" w:name="OLE_LINK941"/>
-      <w:bookmarkStart w:id="401" w:name="OLE_LINK931"/>
       <w:bookmarkEnd w:id="400"/>
+      <w:r>
+        <w:rPr>
+          <w:rFonts w:cs="Arial"/>
+        </w:rPr>
+        <w:t>Da jeder unkompliziert an dem System teilhaben soll, wird dieses Projekt als Webapplikation erstellt.</w:t>
+      </w:r>
+      <w:bookmarkStart w:id="401" w:name="__RefHeading__4921_132721752"/>
+      <w:bookmarkStart w:id="402" w:name="_Toc188159248"/>
+      <w:bookmarkStart w:id="403" w:name="_Toc161293463"/>
       <w:bookmarkEnd w:id="401"/>
-      <w:r>
-        <w:rPr>
-          <w:rFonts w:cs="Arial"/>
-        </w:rPr>
-        <w:t>Da jeder unkompliziert an dem System teilhaben soll, wird dieses Projekt als Webapplikation erstellt.</w:t>
-      </w:r>
-      <w:bookmarkStart w:id="402" w:name="__RefHeading__4921_132721752"/>
-      <w:bookmarkStart w:id="403" w:name="_Toc188159248"/>
-      <w:bookmarkStart w:id="404" w:name="_Toc161293463"/>
       <w:bookmarkEnd w:id="402"/>
       <w:bookmarkEnd w:id="403"/>
+    </w:p>
+    <w:p>
+      <w:pPr>
+        <w:pStyle w:val="Erluterungstext"/>
+      </w:pPr>
+      <w:bookmarkStart w:id="404" w:name="OLE_LINK96"/>
+      <w:bookmarkStart w:id="405" w:name="OLE_LINK95"/>
       <w:bookmarkEnd w:id="404"/>
-    </w:p>
-    <w:p>
-      <w:pPr>
-        <w:pStyle w:val="Erluterungstext"/>
-      </w:pPr>
-      <w:bookmarkStart w:id="405" w:name="OLE_LINK96"/>
-      <w:bookmarkStart w:id="406" w:name="OLE_LINK95"/>
       <w:bookmarkEnd w:id="405"/>
-      <w:bookmarkEnd w:id="406"/>
       <w:r>
         <w:t>Ergonomie von IT-Systemen bedeutet die Verbesserung (Optimierung) deren Benutzbarkeit aufgrund objektiver und subjektiver Faktoren. Im wesentlichen zählen zu ergonomischen Faktoren die Benutzungsoberfläche, die Reaktivität (gefühlte Performance) sowie die Verfügbarkeit und Robustheit eines Systems.</w:t>
       </w:r>
@@ -17959,27 +18092,27 @@
           <w:rFonts w:cs="Arial"/>
         </w:rPr>
       </w:pPr>
-      <w:bookmarkStart w:id="407" w:name="__RefHeading__4923_132721752"/>
-      <w:bookmarkStart w:id="408" w:name="_Toc188159249"/>
-      <w:bookmarkStart w:id="409" w:name="_Toc161293464"/>
+      <w:bookmarkStart w:id="406" w:name="__RefHeading__4923_132721752"/>
+      <w:bookmarkStart w:id="407" w:name="_Toc188159249"/>
+      <w:bookmarkStart w:id="408" w:name="_Toc161293464"/>
+      <w:bookmarkEnd w:id="406"/>
       <w:bookmarkEnd w:id="407"/>
       <w:bookmarkEnd w:id="408"/>
+      <w:r>
+        <w:rPr>
+          <w:rFonts w:cs="Arial"/>
+        </w:rPr>
+        <w:t>Ablaufsteuerung</w:t>
+      </w:r>
+    </w:p>
+    <w:p>
+      <w:pPr>
+        <w:pStyle w:val="Erluterungstext"/>
+      </w:pPr>
+      <w:bookmarkStart w:id="409" w:name="OLE_LINK98"/>
+      <w:bookmarkStart w:id="410" w:name="OLE_LINK97"/>
       <w:bookmarkEnd w:id="409"/>
-      <w:r>
-        <w:rPr>
-          <w:rFonts w:cs="Arial"/>
-        </w:rPr>
-        <w:t>Ablaufsteuerung</w:t>
-      </w:r>
-    </w:p>
-    <w:p>
-      <w:pPr>
-        <w:pStyle w:val="Erluterungstext"/>
-      </w:pPr>
-      <w:bookmarkStart w:id="410" w:name="OLE_LINK98"/>
-      <w:bookmarkStart w:id="411" w:name="OLE_LINK97"/>
       <w:bookmarkEnd w:id="410"/>
-      <w:bookmarkEnd w:id="411"/>
       <w:r>
         <w:lastRenderedPageBreak/>
         <w:t>Ablaufsteuerung von IT-Systemen bezieht sich sowohl auf die an der (grafischen) Oberfläche sichtbaren Abläufe als auch auf die Steuerung der Hintergrundaktivitäten. Zur Ablaufsteuerung gehört daher unter anderem die Steuerung der Benutzungsoberfläche als auch die Workflow-Steuerung.</w:t>
@@ -17993,10 +18126,10 @@
           <w:sz w:val="20"/>
         </w:rPr>
       </w:pPr>
-      <w:bookmarkStart w:id="412" w:name="OLE_LINK981"/>
-      <w:bookmarkStart w:id="413" w:name="OLE_LINK971"/>
+      <w:bookmarkStart w:id="411" w:name="OLE_LINK981"/>
+      <w:bookmarkStart w:id="412" w:name="OLE_LINK971"/>
+      <w:bookmarkEnd w:id="411"/>
       <w:bookmarkEnd w:id="412"/>
-      <w:bookmarkEnd w:id="413"/>
       <w:r>
         <w:rPr>
           <w:rFonts w:cs="Arial"/>
@@ -18114,59 +18247,59 @@
           <w:rFonts w:cs="Arial"/>
         </w:rPr>
       </w:pPr>
-      <w:bookmarkStart w:id="414" w:name="__RefHeading__4925_132721752"/>
-      <w:bookmarkStart w:id="415" w:name="_Toc188159250"/>
-      <w:bookmarkStart w:id="416" w:name="_Toc161293465"/>
+      <w:bookmarkStart w:id="413" w:name="__RefHeading__4925_132721752"/>
+      <w:bookmarkStart w:id="414" w:name="_Toc188159250"/>
+      <w:bookmarkStart w:id="415" w:name="_Toc161293465"/>
+      <w:bookmarkEnd w:id="413"/>
       <w:bookmarkEnd w:id="414"/>
       <w:bookmarkEnd w:id="415"/>
+      <w:r>
+        <w:rPr>
+          <w:rFonts w:cs="Arial"/>
+        </w:rPr>
+        <w:t>Transaktionsbehandlung</w:t>
+      </w:r>
+    </w:p>
+    <w:p>
+      <w:pPr>
+        <w:pStyle w:val="Erluterungstext"/>
+      </w:pPr>
+      <w:bookmarkStart w:id="416" w:name="OLE_LINK100"/>
+      <w:bookmarkStart w:id="417" w:name="OLE_LINK99"/>
       <w:bookmarkEnd w:id="416"/>
-      <w:r>
-        <w:rPr>
-          <w:rFonts w:cs="Arial"/>
-        </w:rPr>
-        <w:t>Transaktionsbehandlung</w:t>
-      </w:r>
-    </w:p>
-    <w:p>
-      <w:pPr>
-        <w:pStyle w:val="Erluterungstext"/>
-      </w:pPr>
-      <w:bookmarkStart w:id="417" w:name="OLE_LINK100"/>
-      <w:bookmarkStart w:id="418" w:name="OLE_LINK99"/>
       <w:bookmarkEnd w:id="417"/>
+      <w:r>
+        <w:t>Transaktionen sind Arbeitsschritte oder Abläufe, die entweder alle gemeinsam oder garnicht durchgeführt werden. Der Begriff stammt aus den Datenbanken - wichtiges Stichwort hier sind ACID-Transaktionen (atomar, consistent, isolated, durable).</w:t>
+      </w:r>
+    </w:p>
+    <w:p>
+      <w:pPr>
+        <w:spacing w:before="56" w:after="113"/>
+        <w:rPr>
+          <w:rFonts w:cs="Arial"/>
+          <w:sz w:val="20"/>
+        </w:rPr>
+      </w:pPr>
+      <w:r>
+        <w:rPr>
+          <w:rFonts w:cs="Arial"/>
+          <w:sz w:val="20"/>
+        </w:rPr>
+        <w:t>MS SQL Server 2008 Transaktionsbehandlung</w:t>
+      </w:r>
+    </w:p>
+    <w:p>
+      <w:pPr>
+        <w:spacing w:before="56" w:after="113"/>
+        <w:rPr>
+          <w:rFonts w:cs="Arial"/>
+          <w:sz w:val="20"/>
+        </w:rPr>
+      </w:pPr>
+      <w:bookmarkStart w:id="418" w:name="OLE_LINK1001"/>
+      <w:bookmarkStart w:id="419" w:name="OLE_LINK991"/>
       <w:bookmarkEnd w:id="418"/>
-      <w:r>
-        <w:t>Transaktionen sind Arbeitsschritte oder Abläufe, die entweder alle gemeinsam oder garnicht durchgeführt werden. Der Begriff stammt aus den Datenbanken - wichtiges Stichwort hier sind ACID-Transaktionen (atomar, consistent, isolated, durable).</w:t>
-      </w:r>
-    </w:p>
-    <w:p>
-      <w:pPr>
-        <w:spacing w:before="56" w:after="113"/>
-        <w:rPr>
-          <w:rFonts w:cs="Arial"/>
-          <w:sz w:val="20"/>
-        </w:rPr>
-      </w:pPr>
-      <w:r>
-        <w:rPr>
-          <w:rFonts w:cs="Arial"/>
-          <w:sz w:val="20"/>
-        </w:rPr>
-        <w:t>MS SQL Server 2008 Transaktionsbehandlung</w:t>
-      </w:r>
-    </w:p>
-    <w:p>
-      <w:pPr>
-        <w:spacing w:before="56" w:after="113"/>
-        <w:rPr>
-          <w:rFonts w:cs="Arial"/>
-          <w:sz w:val="20"/>
-        </w:rPr>
-      </w:pPr>
-      <w:bookmarkStart w:id="419" w:name="OLE_LINK1001"/>
-      <w:bookmarkStart w:id="420" w:name="OLE_LINK991"/>
       <w:bookmarkEnd w:id="419"/>
-      <w:bookmarkEnd w:id="420"/>
     </w:p>
     <w:p>
       <w:pPr>
@@ -18179,70 +18312,70 @@
           <w:rFonts w:cs="Arial"/>
         </w:rPr>
       </w:pPr>
-      <w:bookmarkStart w:id="421" w:name="__RefHeading__4927_132721752"/>
-      <w:bookmarkStart w:id="422" w:name="_Toc188159251"/>
-      <w:bookmarkStart w:id="423" w:name="_Toc161293466"/>
+      <w:bookmarkStart w:id="420" w:name="__RefHeading__4927_132721752"/>
+      <w:bookmarkStart w:id="421" w:name="_Toc188159251"/>
+      <w:bookmarkStart w:id="422" w:name="_Toc161293466"/>
+      <w:bookmarkEnd w:id="420"/>
       <w:bookmarkEnd w:id="421"/>
       <w:bookmarkEnd w:id="422"/>
+      <w:proofErr w:type="spellStart"/>
+      <w:r>
+        <w:rPr>
+          <w:rFonts w:cs="Arial"/>
+        </w:rPr>
+        <w:t>Sessionbehandlung</w:t>
+      </w:r>
+      <w:proofErr w:type="spellEnd"/>
+    </w:p>
+    <w:p>
+      <w:pPr>
+        <w:pStyle w:val="Erluterungstext"/>
+      </w:pPr>
+      <w:bookmarkStart w:id="423" w:name="OLE_LINK102"/>
+      <w:bookmarkStart w:id="424" w:name="OLE_LINK101"/>
       <w:bookmarkEnd w:id="423"/>
+      <w:bookmarkEnd w:id="424"/>
+      <w:r>
+        <w:t>Eine Session, auch genannt Sitzung, bezeichnet eine stehende Verbindung eines Clients mit einem Server. Den Zustand dieser Sitzung gilt es zu erhalten, was insbesondere bei der Nutzung zustandsloser Protokolle (etwa HTTP) wichtige Bedeutung hat. Sessionbehandlung stellt für Intra-  und Internetsysteme eine kritische Herausforderung dar und beeinflusst häufig die Performance eines Systems.</w:t>
+      </w:r>
+    </w:p>
+    <w:p>
+      <w:pPr>
+        <w:spacing w:before="56" w:after="113"/>
+        <w:rPr>
+          <w:rFonts w:cs="Arial"/>
+          <w:sz w:val="20"/>
+        </w:rPr>
+      </w:pPr>
+      <w:r>
+        <w:rPr>
+          <w:rFonts w:cs="Arial"/>
+          <w:sz w:val="20"/>
+        </w:rPr>
+        <w:t xml:space="preserve">ASP.NET </w:t>
+      </w:r>
       <w:proofErr w:type="spellStart"/>
       <w:r>
         <w:rPr>
           <w:rFonts w:cs="Arial"/>
-        </w:rPr>
-        <w:t>Sessionbehandlung</w:t>
+          <w:sz w:val="20"/>
+        </w:rPr>
+        <w:t>Sessionverwaltung</w:t>
       </w:r>
       <w:proofErr w:type="spellEnd"/>
     </w:p>
     <w:p>
       <w:pPr>
-        <w:pStyle w:val="Erluterungstext"/>
-      </w:pPr>
-      <w:bookmarkStart w:id="424" w:name="OLE_LINK102"/>
-      <w:bookmarkStart w:id="425" w:name="OLE_LINK101"/>
-      <w:bookmarkEnd w:id="424"/>
+        <w:spacing w:before="56" w:after="113"/>
+        <w:rPr>
+          <w:rFonts w:cs="Arial"/>
+          <w:sz w:val="20"/>
+        </w:rPr>
+      </w:pPr>
+      <w:bookmarkStart w:id="425" w:name="OLE_LINK1021"/>
+      <w:bookmarkStart w:id="426" w:name="OLE_LINK1011"/>
       <w:bookmarkEnd w:id="425"/>
-      <w:r>
-        <w:t>Eine Session, auch genannt Sitzung, bezeichnet eine stehende Verbindung eines Clients mit einem Server. Den Zustand dieser Sitzung gilt es zu erhalten, was insbesondere bei der Nutzung zustandsloser Protokolle (etwa HTTP) wichtige Bedeutung hat. Sessionbehandlung stellt für Intra-  und Internetsysteme eine kritische Herausforderung dar und beeinflusst häufig die Performance eines Systems.</w:t>
-      </w:r>
-    </w:p>
-    <w:p>
-      <w:pPr>
-        <w:spacing w:before="56" w:after="113"/>
-        <w:rPr>
-          <w:rFonts w:cs="Arial"/>
-          <w:sz w:val="20"/>
-        </w:rPr>
-      </w:pPr>
-      <w:r>
-        <w:rPr>
-          <w:rFonts w:cs="Arial"/>
-          <w:sz w:val="20"/>
-        </w:rPr>
-        <w:t xml:space="preserve">ASP.NET </w:t>
-      </w:r>
-      <w:proofErr w:type="spellStart"/>
-      <w:r>
-        <w:rPr>
-          <w:rFonts w:cs="Arial"/>
-          <w:sz w:val="20"/>
-        </w:rPr>
-        <w:t>Sessionverwaltung</w:t>
-      </w:r>
-      <w:proofErr w:type="spellEnd"/>
-    </w:p>
-    <w:p>
-      <w:pPr>
-        <w:spacing w:before="56" w:after="113"/>
-        <w:rPr>
-          <w:rFonts w:cs="Arial"/>
-          <w:sz w:val="20"/>
-        </w:rPr>
-      </w:pPr>
-      <w:bookmarkStart w:id="426" w:name="OLE_LINK1021"/>
-      <w:bookmarkStart w:id="427" w:name="OLE_LINK1011"/>
       <w:bookmarkEnd w:id="426"/>
-      <w:bookmarkEnd w:id="427"/>
     </w:p>
     <w:p>
       <w:pPr>
@@ -18255,27 +18388,27 @@
           <w:rFonts w:cs="Arial"/>
         </w:rPr>
       </w:pPr>
-      <w:bookmarkStart w:id="428" w:name="__RefHeading__4929_132721752"/>
-      <w:bookmarkStart w:id="429" w:name="_Toc188159252"/>
-      <w:bookmarkStart w:id="430" w:name="_Toc161293467"/>
+      <w:bookmarkStart w:id="427" w:name="__RefHeading__4929_132721752"/>
+      <w:bookmarkStart w:id="428" w:name="_Toc188159252"/>
+      <w:bookmarkStart w:id="429" w:name="_Toc161293467"/>
+      <w:bookmarkEnd w:id="427"/>
       <w:bookmarkEnd w:id="428"/>
       <w:bookmarkEnd w:id="429"/>
+      <w:r>
+        <w:rPr>
+          <w:rFonts w:cs="Arial"/>
+        </w:rPr>
+        <w:t>Sicherheit</w:t>
+      </w:r>
+    </w:p>
+    <w:p>
+      <w:pPr>
+        <w:pStyle w:val="Erluterungstext"/>
+      </w:pPr>
+      <w:bookmarkStart w:id="430" w:name="OLE_LINK104"/>
+      <w:bookmarkStart w:id="431" w:name="OLE_LINK103"/>
       <w:bookmarkEnd w:id="430"/>
-      <w:r>
-        <w:rPr>
-          <w:rFonts w:cs="Arial"/>
-        </w:rPr>
-        <w:t>Sicherheit</w:t>
-      </w:r>
-    </w:p>
-    <w:p>
-      <w:pPr>
-        <w:pStyle w:val="Erluterungstext"/>
-      </w:pPr>
-      <w:bookmarkStart w:id="431" w:name="OLE_LINK104"/>
-      <w:bookmarkStart w:id="432" w:name="OLE_LINK103"/>
       <w:bookmarkEnd w:id="431"/>
-      <w:bookmarkEnd w:id="432"/>
       <w:r>
         <w:t>Die Sicherheit von IT-Systemen befasst sich mit Mechanismen zur Gewährleistung von Datensicherheit und Datenschutz sowie Verhinderung von Datenmissbrauch.</w:t>
       </w:r>
@@ -18352,10 +18485,10 @@
           <w:sz w:val="20"/>
         </w:rPr>
       </w:pPr>
-      <w:bookmarkStart w:id="433" w:name="OLE_LINK1041"/>
-      <w:bookmarkStart w:id="434" w:name="OLE_LINK1031"/>
+      <w:bookmarkStart w:id="432" w:name="OLE_LINK1041"/>
+      <w:bookmarkStart w:id="433" w:name="OLE_LINK1031"/>
+      <w:bookmarkEnd w:id="432"/>
       <w:bookmarkEnd w:id="433"/>
-      <w:bookmarkEnd w:id="434"/>
     </w:p>
     <w:p>
       <w:pPr>
@@ -18368,51 +18501,51 @@
           <w:rFonts w:cs="Arial"/>
         </w:rPr>
       </w:pPr>
-      <w:bookmarkStart w:id="435" w:name="__RefHeading__4931_132721752"/>
-      <w:bookmarkStart w:id="436" w:name="_Toc188159253"/>
-      <w:bookmarkStart w:id="437" w:name="_Toc161293468"/>
+      <w:bookmarkStart w:id="434" w:name="__RefHeading__4931_132721752"/>
+      <w:bookmarkStart w:id="435" w:name="_Toc188159253"/>
+      <w:bookmarkStart w:id="436" w:name="_Toc161293468"/>
+      <w:bookmarkEnd w:id="434"/>
       <w:bookmarkEnd w:id="435"/>
       <w:bookmarkEnd w:id="436"/>
+      <w:r>
+        <w:rPr>
+          <w:rFonts w:cs="Arial"/>
+        </w:rPr>
+        <w:t>Kommunikation und Integration mit anderen IT-Systemen</w:t>
+      </w:r>
+    </w:p>
+    <w:p>
+      <w:pPr>
+        <w:pStyle w:val="Erluterungstext"/>
+      </w:pPr>
+      <w:bookmarkStart w:id="437" w:name="OLE_LINK106"/>
+      <w:bookmarkStart w:id="438" w:name="OLE_LINK105"/>
       <w:bookmarkEnd w:id="437"/>
-      <w:r>
-        <w:rPr>
-          <w:rFonts w:cs="Arial"/>
-        </w:rPr>
-        <w:t>Kommunikation und Integration mit anderen IT-Systemen</w:t>
+      <w:bookmarkEnd w:id="438"/>
+      <w:r>
+        <w:t>Kommunikation: Übertragung von Daten zwischen System-Komponenten. Bezieht sich auf Kommunikation innerhalb eines Prozesses oder Adressraumes, zwischen unterschiedlichen Prozessen oder auch zwischen unterschiedlichen Rechnersystemen.</w:t>
       </w:r>
     </w:p>
     <w:p>
       <w:pPr>
         <w:pStyle w:val="Erluterungstext"/>
       </w:pPr>
-      <w:bookmarkStart w:id="438" w:name="OLE_LINK106"/>
-      <w:bookmarkStart w:id="439" w:name="OLE_LINK105"/>
-      <w:bookmarkEnd w:id="438"/>
+      <w:r>
+        <w:t>Integration: Einbindung bestehender Systeme (in einen neuen Kontext). Auch bekannt als: (Legacy) Wrapper, Gateway, Enterprise Application Integration (EAI).</w:t>
+      </w:r>
+    </w:p>
+    <w:p>
+      <w:pPr>
+        <w:spacing w:before="56" w:after="113"/>
+        <w:rPr>
+          <w:rFonts w:cs="Arial"/>
+          <w:sz w:val="20"/>
+        </w:rPr>
+      </w:pPr>
+      <w:bookmarkStart w:id="439" w:name="OLE_LINK1061"/>
+      <w:bookmarkStart w:id="440" w:name="OLE_LINK1051"/>
       <w:bookmarkEnd w:id="439"/>
-      <w:r>
-        <w:t>Kommunikation: Übertragung von Daten zwischen System-Komponenten. Bezieht sich auf Kommunikation innerhalb eines Prozesses oder Adressraumes, zwischen unterschiedlichen Prozessen oder auch zwischen unterschiedlichen Rechnersystemen.</w:t>
-      </w:r>
-    </w:p>
-    <w:p>
-      <w:pPr>
-        <w:pStyle w:val="Erluterungstext"/>
-      </w:pPr>
-      <w:r>
-        <w:t>Integration: Einbindung bestehender Systeme (in einen neuen Kontext). Auch bekannt als: (Legacy) Wrapper, Gateway, Enterprise Application Integration (EAI).</w:t>
-      </w:r>
-    </w:p>
-    <w:p>
-      <w:pPr>
-        <w:spacing w:before="56" w:after="113"/>
-        <w:rPr>
-          <w:rFonts w:cs="Arial"/>
-          <w:sz w:val="20"/>
-        </w:rPr>
-      </w:pPr>
-      <w:bookmarkStart w:id="440" w:name="OLE_LINK1061"/>
-      <w:bookmarkStart w:id="441" w:name="OLE_LINK1051"/>
       <w:bookmarkEnd w:id="440"/>
-      <w:bookmarkEnd w:id="441"/>
       <w:r>
         <w:rPr>
           <w:rFonts w:cs="Arial"/>
@@ -18441,51 +18574,51 @@
           <w:rFonts w:cs="Arial"/>
         </w:rPr>
       </w:pPr>
-      <w:bookmarkStart w:id="442" w:name="__RefHeading__4933_132721752"/>
-      <w:bookmarkStart w:id="443" w:name="_Toc188159254"/>
-      <w:bookmarkStart w:id="444" w:name="_Toc161293469"/>
+      <w:bookmarkStart w:id="441" w:name="__RefHeading__4933_132721752"/>
+      <w:bookmarkStart w:id="442" w:name="_Toc188159254"/>
+      <w:bookmarkStart w:id="443" w:name="_Toc161293469"/>
+      <w:bookmarkEnd w:id="441"/>
       <w:bookmarkEnd w:id="442"/>
       <w:bookmarkEnd w:id="443"/>
+      <w:r>
+        <w:rPr>
+          <w:rFonts w:cs="Arial"/>
+        </w:rPr>
+        <w:t>Verteilung</w:t>
+      </w:r>
+    </w:p>
+    <w:p>
+      <w:pPr>
+        <w:pStyle w:val="Erluterungstext"/>
+      </w:pPr>
+      <w:bookmarkStart w:id="444" w:name="OLE_LINK108"/>
+      <w:bookmarkStart w:id="445" w:name="OLE_LINK107"/>
       <w:bookmarkEnd w:id="444"/>
-      <w:r>
-        <w:rPr>
-          <w:rFonts w:cs="Arial"/>
-        </w:rPr>
-        <w:t>Verteilung</w:t>
+      <w:bookmarkEnd w:id="445"/>
+      <w:r>
+        <w:t>Verteilung: Entwurf von Software-Systemen, deren Bestandteile auf unterschiedlichen und eventuell physikalisch getrennten Rechnersystemen ablaufen.</w:t>
       </w:r>
     </w:p>
     <w:p>
       <w:pPr>
         <w:pStyle w:val="Erluterungstext"/>
       </w:pPr>
-      <w:bookmarkStart w:id="445" w:name="OLE_LINK108"/>
-      <w:bookmarkStart w:id="446" w:name="OLE_LINK107"/>
-      <w:bookmarkEnd w:id="445"/>
+      <w:r>
+        <w:t>Zur Verteilung gehören Dinge wie der Aufruf entfernter Methoden (remote procedure call, RPC), die Übertragung von Daten oder Dokumenten an verteilte Kommunikationspartner, die Wahl passender Interaktionsstile oder Nachrichtenaustauschmuster (etwa: synchron / asynchron, publish- subsribe, peer-to- peer).</w:t>
+      </w:r>
+    </w:p>
+    <w:p>
+      <w:pPr>
+        <w:spacing w:before="56" w:after="113"/>
+        <w:rPr>
+          <w:rFonts w:cs="Arial"/>
+          <w:sz w:val="20"/>
+        </w:rPr>
+      </w:pPr>
+      <w:bookmarkStart w:id="446" w:name="OLE_LINK1081"/>
+      <w:bookmarkStart w:id="447" w:name="OLE_LINK1071"/>
       <w:bookmarkEnd w:id="446"/>
-      <w:r>
-        <w:t>Verteilung: Entwurf von Software-Systemen, deren Bestandteile auf unterschiedlichen und eventuell physikalisch getrennten Rechnersystemen ablaufen.</w:t>
-      </w:r>
-    </w:p>
-    <w:p>
-      <w:pPr>
-        <w:pStyle w:val="Erluterungstext"/>
-      </w:pPr>
-      <w:r>
-        <w:t>Zur Verteilung gehören Dinge wie der Aufruf entfernter Methoden (remote procedure call, RPC), die Übertragung von Daten oder Dokumenten an verteilte Kommunikationspartner, die Wahl passender Interaktionsstile oder Nachrichtenaustauschmuster (etwa: synchron / asynchron, publish- subsribe, peer-to- peer).</w:t>
-      </w:r>
-    </w:p>
-    <w:p>
-      <w:pPr>
-        <w:spacing w:before="56" w:after="113"/>
-        <w:rPr>
-          <w:rFonts w:cs="Arial"/>
-          <w:sz w:val="20"/>
-        </w:rPr>
-      </w:pPr>
-      <w:bookmarkStart w:id="447" w:name="OLE_LINK1081"/>
-      <w:bookmarkStart w:id="448" w:name="OLE_LINK1071"/>
       <w:bookmarkEnd w:id="447"/>
-      <w:bookmarkEnd w:id="448"/>
     </w:p>
     <w:p>
       <w:pPr>
@@ -18498,43 +18631,43 @@
           <w:rFonts w:cs="Arial"/>
         </w:rPr>
       </w:pPr>
-      <w:bookmarkStart w:id="449" w:name="__RefHeading__4935_132721752"/>
-      <w:bookmarkStart w:id="450" w:name="_Toc188159255"/>
-      <w:bookmarkStart w:id="451" w:name="_Toc161293479"/>
+      <w:bookmarkStart w:id="448" w:name="__RefHeading__4935_132721752"/>
+      <w:bookmarkStart w:id="449" w:name="_Toc188159255"/>
+      <w:bookmarkStart w:id="450" w:name="_Toc161293479"/>
+      <w:bookmarkEnd w:id="448"/>
       <w:bookmarkEnd w:id="449"/>
       <w:bookmarkEnd w:id="450"/>
+      <w:r>
+        <w:rPr>
+          <w:rFonts w:cs="Arial"/>
+        </w:rPr>
+        <w:t>Plausibilisierung und Validierung</w:t>
+      </w:r>
+    </w:p>
+    <w:p>
+      <w:pPr>
+        <w:pStyle w:val="Erluterungstext"/>
+      </w:pPr>
+      <w:bookmarkStart w:id="451" w:name="OLE_LINK110"/>
+      <w:bookmarkStart w:id="452" w:name="OLE_LINK109"/>
       <w:bookmarkEnd w:id="451"/>
-      <w:r>
-        <w:rPr>
-          <w:rFonts w:cs="Arial"/>
-        </w:rPr>
-        <w:t>Plausibilisierung und Validierung</w:t>
-      </w:r>
-    </w:p>
-    <w:p>
-      <w:pPr>
-        <w:pStyle w:val="Erluterungstext"/>
-      </w:pPr>
-      <w:bookmarkStart w:id="452" w:name="OLE_LINK110"/>
-      <w:bookmarkStart w:id="453" w:name="OLE_LINK109"/>
       <w:bookmarkEnd w:id="452"/>
+      <w:r>
+        <w:t>Wo und wie plausibilisieren und validieren Sie (Eingabe-)daten, etwa Benutzereingaben?</w:t>
+      </w:r>
+    </w:p>
+    <w:p>
+      <w:pPr>
+        <w:spacing w:before="56" w:after="113"/>
+        <w:rPr>
+          <w:rFonts w:cs="Arial"/>
+          <w:sz w:val="20"/>
+        </w:rPr>
+      </w:pPr>
+      <w:bookmarkStart w:id="453" w:name="OLE_LINK1101"/>
+      <w:bookmarkStart w:id="454" w:name="OLE_LINK1091"/>
       <w:bookmarkEnd w:id="453"/>
-      <w:r>
-        <w:t>Wo und wie plausibilisieren und validieren Sie (Eingabe-)daten, etwa Benutzereingaben?</w:t>
-      </w:r>
-    </w:p>
-    <w:p>
-      <w:pPr>
-        <w:spacing w:before="56" w:after="113"/>
-        <w:rPr>
-          <w:rFonts w:cs="Arial"/>
-          <w:sz w:val="20"/>
-        </w:rPr>
-      </w:pPr>
-      <w:bookmarkStart w:id="454" w:name="OLE_LINK1101"/>
-      <w:bookmarkStart w:id="455" w:name="OLE_LINK1091"/>
       <w:bookmarkEnd w:id="454"/>
-      <w:bookmarkEnd w:id="455"/>
     </w:p>
     <w:p>
       <w:pPr>
@@ -18547,75 +18680,75 @@
           <w:rFonts w:cs="Arial"/>
         </w:rPr>
       </w:pPr>
-      <w:bookmarkStart w:id="456" w:name="__RefHeading__4937_132721752"/>
-      <w:bookmarkStart w:id="457" w:name="_Toc188159256"/>
-      <w:bookmarkStart w:id="458" w:name="_Toc161293470"/>
+      <w:bookmarkStart w:id="455" w:name="__RefHeading__4937_132721752"/>
+      <w:bookmarkStart w:id="456" w:name="_Toc188159256"/>
+      <w:bookmarkStart w:id="457" w:name="_Toc161293470"/>
+      <w:bookmarkEnd w:id="455"/>
       <w:bookmarkEnd w:id="456"/>
       <w:bookmarkEnd w:id="457"/>
+      <w:r>
+        <w:rPr>
+          <w:rFonts w:cs="Arial"/>
+        </w:rPr>
+        <w:t>Ausnahme-/Fehlerbehandlung</w:t>
+      </w:r>
+    </w:p>
+    <w:p>
+      <w:pPr>
+        <w:pStyle w:val="Erluterungstext"/>
+      </w:pPr>
+      <w:bookmarkStart w:id="458" w:name="OLE_LINK112"/>
+      <w:bookmarkStart w:id="459" w:name="OLE_LINK111"/>
       <w:bookmarkEnd w:id="458"/>
-      <w:r>
-        <w:rPr>
-          <w:rFonts w:cs="Arial"/>
-        </w:rPr>
-        <w:t>Ausnahme-/Fehlerbehandlung</w:t>
+      <w:bookmarkEnd w:id="459"/>
+      <w:r>
+        <w:t>Wie werden Programmfehler und Ausnahmen systematisch und konsistent behandelt?</w:t>
       </w:r>
     </w:p>
     <w:p>
       <w:pPr>
         <w:pStyle w:val="Erluterungstext"/>
       </w:pPr>
-      <w:bookmarkStart w:id="459" w:name="OLE_LINK112"/>
-      <w:bookmarkStart w:id="460" w:name="OLE_LINK111"/>
-      <w:bookmarkEnd w:id="459"/>
+      <w:r>
+        <w:t>Wie kann das System nach einem Fehler wieder in einen konsistenten Zustand gelangen? Geschieht dies automatisch oder ist manueller Eingriff erforderlich?</w:t>
+      </w:r>
+    </w:p>
+    <w:p>
+      <w:pPr>
+        <w:pStyle w:val="Erluterungstext"/>
+      </w:pPr>
+      <w:r>
+        <w:t>Dieser Aspekt hat mit Logging, Protokollierung und Tracing zu tun.</w:t>
+      </w:r>
+    </w:p>
+    <w:p>
+      <w:pPr>
+        <w:pStyle w:val="Erluterungstext"/>
+      </w:pPr>
+      <w:r>
+        <w:t>Welche Art Ausnahmen und Fehler behandelt ihr System? Welche Art Ausnahmen werden an welche Außenschnittstelle weitergeleitet und welche Ausnahmen behandelt das System komplett intern?</w:t>
+      </w:r>
+    </w:p>
+    <w:p>
+      <w:pPr>
+        <w:pStyle w:val="Erluterungstext"/>
+      </w:pPr>
+      <w:r>
+        <w:t>Wie nutzen Sie die Exception-Handling Mechanismen ihrer Programmiersprache? Verwenden Sie checked- oder unchecked-Exceptions?</w:t>
+      </w:r>
+    </w:p>
+    <w:p>
+      <w:pPr>
+        <w:spacing w:before="56" w:after="113"/>
+        <w:rPr>
+          <w:rFonts w:cs="Arial"/>
+          <w:sz w:val="20"/>
+        </w:rPr>
+      </w:pPr>
+      <w:bookmarkStart w:id="460" w:name="OLE_LINK1121"/>
+      <w:bookmarkStart w:id="461" w:name="OLE_LINK1111"/>
       <w:bookmarkEnd w:id="460"/>
-      <w:r>
-        <w:t>Wie werden Programmfehler und Ausnahmen systematisch und konsistent behandelt?</w:t>
-      </w:r>
-    </w:p>
-    <w:p>
-      <w:pPr>
-        <w:pStyle w:val="Erluterungstext"/>
-      </w:pPr>
-      <w:r>
-        <w:t>Wie kann das System nach einem Fehler wieder in einen konsistenten Zustand gelangen? Geschieht dies automatisch oder ist manueller Eingriff erforderlich?</w:t>
-      </w:r>
-    </w:p>
-    <w:p>
-      <w:pPr>
-        <w:pStyle w:val="Erluterungstext"/>
-      </w:pPr>
-      <w:r>
-        <w:t>Dieser Aspekt hat mit Logging, Protokollierung und Tracing zu tun.</w:t>
-      </w:r>
-    </w:p>
-    <w:p>
-      <w:pPr>
-        <w:pStyle w:val="Erluterungstext"/>
-      </w:pPr>
-      <w:r>
-        <w:t>Welche Art Ausnahmen und Fehler behandelt ihr System? Welche Art Ausnahmen werden an welche Außenschnittstelle weitergeleitet und welche Ausnahmen behandelt das System komplett intern?</w:t>
-      </w:r>
-    </w:p>
-    <w:p>
-      <w:pPr>
-        <w:pStyle w:val="Erluterungstext"/>
-      </w:pPr>
-      <w:r>
-        <w:t>Wie nutzen Sie die Exception-Handling Mechanismen ihrer Programmiersprache? Verwenden Sie checked- oder unchecked-Exceptions?</w:t>
-      </w:r>
-    </w:p>
-    <w:p>
-      <w:pPr>
-        <w:spacing w:before="56" w:after="113"/>
-        <w:rPr>
-          <w:rFonts w:cs="Arial"/>
-          <w:sz w:val="20"/>
-        </w:rPr>
-      </w:pPr>
-      <w:bookmarkStart w:id="461" w:name="OLE_LINK1121"/>
-      <w:bookmarkStart w:id="462" w:name="OLE_LINK1111"/>
       <w:bookmarkEnd w:id="461"/>
-      <w:bookmarkEnd w:id="462"/>
     </w:p>
     <w:p>
       <w:pPr>
@@ -18628,41 +18761,41 @@
           <w:rFonts w:cs="Arial"/>
         </w:rPr>
       </w:pPr>
-      <w:bookmarkStart w:id="463" w:name="__RefHeading__4939_132721752"/>
-      <w:bookmarkStart w:id="464" w:name="_Toc188159257"/>
-      <w:bookmarkStart w:id="465" w:name="_Toc161293471"/>
+      <w:bookmarkStart w:id="462" w:name="__RefHeading__4939_132721752"/>
+      <w:bookmarkStart w:id="463" w:name="_Toc188159257"/>
+      <w:bookmarkStart w:id="464" w:name="_Toc161293471"/>
+      <w:bookmarkEnd w:id="462"/>
       <w:bookmarkEnd w:id="463"/>
       <w:bookmarkEnd w:id="464"/>
+      <w:r>
+        <w:rPr>
+          <w:rFonts w:cs="Arial"/>
+        </w:rPr>
+        <w:t>Management des Systems &amp; Administrierbarkeit</w:t>
+      </w:r>
+    </w:p>
+    <w:p>
+      <w:pPr>
+        <w:pStyle w:val="Erluterungstext"/>
+      </w:pPr>
+      <w:bookmarkStart w:id="465" w:name="OLE_LINK114"/>
+      <w:bookmarkStart w:id="466" w:name="OLE_LINK113"/>
       <w:bookmarkEnd w:id="465"/>
-      <w:r>
-        <w:rPr>
-          <w:rFonts w:cs="Arial"/>
-        </w:rPr>
-        <w:t>Management des Systems &amp; Administrierbarkeit</w:t>
-      </w:r>
-    </w:p>
-    <w:p>
-      <w:pPr>
-        <w:pStyle w:val="Erluterungstext"/>
-      </w:pPr>
-      <w:bookmarkStart w:id="466" w:name="OLE_LINK114"/>
-      <w:bookmarkStart w:id="467" w:name="OLE_LINK113"/>
       <w:bookmarkEnd w:id="466"/>
+      <w:r>
+        <w:t>Größere IT-Systeme laufen häufig in kontrollierten Ablaufumgebungen (Rechenzentren) unter der Kontrolle von Operatoren oder Administratoren ab. Diese Stakeholder benötigen einerseits spezifische Informationen über den Zustand der Programme zur Laufzeit, andererseits auch spezielle Eingriffs- oder Konfigurationsmöglichkeiten.</w:t>
+      </w:r>
+    </w:p>
+    <w:p>
+      <w:pPr>
+        <w:rPr>
+          <w:rFonts w:cs="Arial"/>
+        </w:rPr>
+      </w:pPr>
+      <w:bookmarkStart w:id="467" w:name="OLE_LINK1141"/>
+      <w:bookmarkStart w:id="468" w:name="OLE_LINK1131"/>
       <w:bookmarkEnd w:id="467"/>
-      <w:r>
-        <w:t>Größere IT-Systeme laufen häufig in kontrollierten Ablaufumgebungen (Rechenzentren) unter der Kontrolle von Operatoren oder Administratoren ab. Diese Stakeholder benötigen einerseits spezifische Informationen über den Zustand der Programme zur Laufzeit, andererseits auch spezielle Eingriffs- oder Konfigurationsmöglichkeiten.</w:t>
-      </w:r>
-    </w:p>
-    <w:p>
-      <w:pPr>
-        <w:rPr>
-          <w:rFonts w:cs="Arial"/>
-        </w:rPr>
-      </w:pPr>
-      <w:bookmarkStart w:id="468" w:name="OLE_LINK1141"/>
-      <w:bookmarkStart w:id="469" w:name="OLE_LINK1131"/>
       <w:bookmarkEnd w:id="468"/>
-      <w:bookmarkEnd w:id="469"/>
     </w:p>
     <w:p>
       <w:pPr>
@@ -18675,49 +18808,49 @@
           <w:rFonts w:cs="Arial"/>
         </w:rPr>
       </w:pPr>
-      <w:bookmarkStart w:id="470" w:name="__RefHeading__4941_132721752"/>
-      <w:bookmarkStart w:id="471" w:name="_Toc188159258"/>
-      <w:bookmarkStart w:id="472" w:name="_Toc161293472"/>
+      <w:bookmarkStart w:id="469" w:name="__RefHeading__4941_132721752"/>
+      <w:bookmarkStart w:id="470" w:name="_Toc188159258"/>
+      <w:bookmarkStart w:id="471" w:name="_Toc161293472"/>
+      <w:bookmarkEnd w:id="469"/>
+      <w:proofErr w:type="spellStart"/>
+      <w:r>
+        <w:rPr>
+          <w:rFonts w:cs="Arial"/>
+        </w:rPr>
+        <w:t>Logging</w:t>
+      </w:r>
+      <w:proofErr w:type="spellEnd"/>
+      <w:r>
+        <w:rPr>
+          <w:rFonts w:cs="Arial"/>
+        </w:rPr>
+        <w:t xml:space="preserve">, Protokollierung, </w:t>
+      </w:r>
+      <w:proofErr w:type="spellStart"/>
+      <w:r>
+        <w:rPr>
+          <w:rFonts w:cs="Arial"/>
+        </w:rPr>
+        <w:t>Tracing</w:t>
+      </w:r>
       <w:bookmarkEnd w:id="470"/>
-      <w:proofErr w:type="spellStart"/>
-      <w:r>
-        <w:rPr>
-          <w:rFonts w:cs="Arial"/>
-        </w:rPr>
-        <w:t>Logging</w:t>
-      </w:r>
+      <w:bookmarkEnd w:id="471"/>
       <w:proofErr w:type="spellEnd"/>
       <w:r>
         <w:rPr>
           <w:rFonts w:cs="Arial"/>
         </w:rPr>
-        <w:t xml:space="preserve">, Protokollierung, </w:t>
-      </w:r>
-      <w:proofErr w:type="spellStart"/>
-      <w:r>
-        <w:rPr>
-          <w:rFonts w:cs="Arial"/>
-        </w:rPr>
-        <w:t>Tracing</w:t>
-      </w:r>
-      <w:bookmarkEnd w:id="471"/>
+        <w:t xml:space="preserve"> </w:t>
+      </w:r>
+    </w:p>
+    <w:p>
+      <w:pPr>
+        <w:pStyle w:val="Erluterungstext"/>
+      </w:pPr>
+      <w:bookmarkStart w:id="472" w:name="OLE_LINK116"/>
+      <w:bookmarkStart w:id="473" w:name="OLE_LINK115"/>
       <w:bookmarkEnd w:id="472"/>
-      <w:proofErr w:type="spellEnd"/>
-      <w:r>
-        <w:rPr>
-          <w:rFonts w:cs="Arial"/>
-        </w:rPr>
-        <w:t xml:space="preserve"> </w:t>
-      </w:r>
-    </w:p>
-    <w:p>
-      <w:pPr>
-        <w:pStyle w:val="Erluterungstext"/>
-      </w:pPr>
-      <w:bookmarkStart w:id="473" w:name="OLE_LINK116"/>
-      <w:bookmarkStart w:id="474" w:name="OLE_LINK115"/>
       <w:bookmarkEnd w:id="473"/>
-      <w:bookmarkEnd w:id="474"/>
       <w:r>
         <w:t xml:space="preserve">Es gibt zwei Ausprägungen der Protokollierung, das </w:t>
       </w:r>
@@ -18814,10 +18947,10 @@
           <w:sz w:val="20"/>
         </w:rPr>
       </w:pPr>
-      <w:bookmarkStart w:id="475" w:name="OLE_LINK1161"/>
-      <w:bookmarkStart w:id="476" w:name="OLE_LINK1151"/>
+      <w:bookmarkStart w:id="474" w:name="OLE_LINK1161"/>
+      <w:bookmarkStart w:id="475" w:name="OLE_LINK1151"/>
+      <w:bookmarkEnd w:id="474"/>
       <w:bookmarkEnd w:id="475"/>
-      <w:bookmarkEnd w:id="476"/>
     </w:p>
     <w:p>
       <w:pPr>
@@ -18830,27 +18963,27 @@
           <w:rFonts w:cs="Arial"/>
         </w:rPr>
       </w:pPr>
-      <w:bookmarkStart w:id="477" w:name="__RefHeading__4943_132721752"/>
-      <w:bookmarkStart w:id="478" w:name="_Toc188159259"/>
-      <w:bookmarkStart w:id="479" w:name="_Toc161293473"/>
+      <w:bookmarkStart w:id="476" w:name="__RefHeading__4943_132721752"/>
+      <w:bookmarkStart w:id="477" w:name="_Toc188159259"/>
+      <w:bookmarkStart w:id="478" w:name="_Toc161293473"/>
+      <w:bookmarkEnd w:id="476"/>
       <w:bookmarkEnd w:id="477"/>
       <w:bookmarkEnd w:id="478"/>
+      <w:r>
+        <w:rPr>
+          <w:rFonts w:cs="Arial"/>
+        </w:rPr>
+        <w:t>Geschäftsregeln</w:t>
+      </w:r>
+    </w:p>
+    <w:p>
+      <w:pPr>
+        <w:pStyle w:val="Erluterungstext"/>
+      </w:pPr>
+      <w:bookmarkStart w:id="479" w:name="OLE_LINK118"/>
+      <w:bookmarkStart w:id="480" w:name="OLE_LINK117"/>
       <w:bookmarkEnd w:id="479"/>
-      <w:r>
-        <w:rPr>
-          <w:rFonts w:cs="Arial"/>
-        </w:rPr>
-        <w:t>Geschäftsregeln</w:t>
-      </w:r>
-    </w:p>
-    <w:p>
-      <w:pPr>
-        <w:pStyle w:val="Erluterungstext"/>
-      </w:pPr>
-      <w:bookmarkStart w:id="480" w:name="OLE_LINK118"/>
-      <w:bookmarkStart w:id="481" w:name="OLE_LINK117"/>
       <w:bookmarkEnd w:id="480"/>
-      <w:bookmarkEnd w:id="481"/>
       <w:r>
         <w:t>Wie behandeln Sie Geschäftslogik oder Geschäftsregeln? Implementieren die beteiligten Fachklassen ihre Logik selbst, oder liegt die Logik in der Verantwortung einer zentralen Komponente? Setzen Sie eine Regelmaschine (rule-engine) zur Interpretation von Geschäftsregeln ein (Produktionsregelsysteme, forward- oder backward-chaining)?</w:t>
       </w:r>
@@ -18875,31 +19008,31 @@
           <w:rFonts w:cs="Arial"/>
         </w:rPr>
       </w:pPr>
-      <w:bookmarkStart w:id="482" w:name="OLE_LINK1181"/>
-      <w:bookmarkStart w:id="483" w:name="OLE_LINK1171"/>
-      <w:bookmarkStart w:id="484" w:name="__RefHeading__4945_132721752"/>
-      <w:bookmarkStart w:id="485" w:name="_Toc188159260"/>
-      <w:bookmarkStart w:id="486" w:name="_Toc161293474"/>
+      <w:bookmarkStart w:id="481" w:name="OLE_LINK1181"/>
+      <w:bookmarkStart w:id="482" w:name="OLE_LINK1171"/>
+      <w:bookmarkStart w:id="483" w:name="__RefHeading__4945_132721752"/>
+      <w:bookmarkStart w:id="484" w:name="_Toc188159260"/>
+      <w:bookmarkStart w:id="485" w:name="_Toc161293474"/>
+      <w:bookmarkEnd w:id="481"/>
       <w:bookmarkEnd w:id="482"/>
       <w:bookmarkEnd w:id="483"/>
       <w:bookmarkEnd w:id="484"/>
       <w:bookmarkEnd w:id="485"/>
+      <w:r>
+        <w:rPr>
+          <w:rFonts w:cs="Arial"/>
+        </w:rPr>
+        <w:t>Konfigurierbarkeit</w:t>
+      </w:r>
+    </w:p>
+    <w:p>
+      <w:pPr>
+        <w:pStyle w:val="Erluterungstext"/>
+      </w:pPr>
+      <w:bookmarkStart w:id="486" w:name="OLE_LINK120"/>
+      <w:bookmarkStart w:id="487" w:name="OLE_LINK119"/>
       <w:bookmarkEnd w:id="486"/>
-      <w:r>
-        <w:rPr>
-          <w:rFonts w:cs="Arial"/>
-        </w:rPr>
-        <w:t>Konfigurierbarkeit</w:t>
-      </w:r>
-    </w:p>
-    <w:p>
-      <w:pPr>
-        <w:pStyle w:val="Erluterungstext"/>
-      </w:pPr>
-      <w:bookmarkStart w:id="487" w:name="OLE_LINK120"/>
-      <w:bookmarkStart w:id="488" w:name="OLE_LINK119"/>
       <w:bookmarkEnd w:id="487"/>
-      <w:bookmarkEnd w:id="488"/>
       <w:r>
         <w:t>Die Flexibilität von IT-Systemem wird unter anderem durch ihre Konfigurierbarkeit beeinflusst, die Möglichkeit, manche Entscheidungen hinsichtlich der Systemnutzung erst spät zu treffen. Konfigurierbarkeit kann zu folgenden Zeitpunkten erfolgen:</w:t>
       </w:r>
@@ -18958,10 +19091,10 @@
           <w:rFonts w:cs="Arial"/>
         </w:rPr>
       </w:pPr>
-      <w:bookmarkStart w:id="489" w:name="OLE_LINK1201"/>
-      <w:bookmarkStart w:id="490" w:name="OLE_LINK1191"/>
+      <w:bookmarkStart w:id="488" w:name="OLE_LINK1201"/>
+      <w:bookmarkStart w:id="489" w:name="OLE_LINK1191"/>
+      <w:bookmarkEnd w:id="488"/>
       <w:bookmarkEnd w:id="489"/>
-      <w:bookmarkEnd w:id="490"/>
     </w:p>
     <w:p>
       <w:pPr>
@@ -18974,43 +19107,43 @@
           <w:rFonts w:cs="Arial"/>
         </w:rPr>
       </w:pPr>
-      <w:bookmarkStart w:id="491" w:name="__RefHeading__4947_132721752"/>
-      <w:bookmarkStart w:id="492" w:name="_Toc188159261"/>
-      <w:bookmarkStart w:id="493" w:name="_Toc161293475"/>
+      <w:bookmarkStart w:id="490" w:name="__RefHeading__4947_132721752"/>
+      <w:bookmarkStart w:id="491" w:name="_Toc188159261"/>
+      <w:bookmarkStart w:id="492" w:name="_Toc161293475"/>
+      <w:bookmarkEnd w:id="490"/>
       <w:bookmarkEnd w:id="491"/>
       <w:bookmarkEnd w:id="492"/>
+      <w:r>
+        <w:rPr>
+          <w:rFonts w:cs="Arial"/>
+        </w:rPr>
+        <w:t>Parallelisierung und Threading</w:t>
+      </w:r>
+    </w:p>
+    <w:p>
+      <w:pPr>
+        <w:pStyle w:val="Erluterungstext"/>
+      </w:pPr>
+      <w:bookmarkStart w:id="493" w:name="OLE_LINK122"/>
+      <w:bookmarkStart w:id="494" w:name="OLE_LINK121"/>
       <w:bookmarkEnd w:id="493"/>
-      <w:r>
-        <w:rPr>
-          <w:rFonts w:cs="Arial"/>
-        </w:rPr>
-        <w:t>Parallelisierung und Threading</w:t>
-      </w:r>
-    </w:p>
-    <w:p>
-      <w:pPr>
-        <w:pStyle w:val="Erluterungstext"/>
-      </w:pPr>
-      <w:bookmarkStart w:id="494" w:name="OLE_LINK122"/>
-      <w:bookmarkStart w:id="495" w:name="OLE_LINK121"/>
       <w:bookmarkEnd w:id="494"/>
+      <w:r>
+        <w:t>Programme können in parallelen Prozessen oder Threads ablaufen - was die Notwendigkeit von Synchronisationspunkten mit sich bringt. Die Grundlagen dieses Aspekten legt die Parallelverarbeitung. Für die Architektur und Implementierung nebenläufiger Systeme sind viele technische Detailaspekte zu berücksichtigen (Adressräume, Arten von Synchronisationsmechanismen (Guards, Wächter, Semaphore), Prozesse und Threads, Parallelität im Betriebssystem, Parallelität in virtuellen Maschinen und andere).</w:t>
+      </w:r>
+    </w:p>
+    <w:p>
+      <w:pPr>
+        <w:spacing w:before="56" w:after="113"/>
+        <w:rPr>
+          <w:rFonts w:cs="Arial"/>
+          <w:sz w:val="20"/>
+        </w:rPr>
+      </w:pPr>
+      <w:bookmarkStart w:id="495" w:name="OLE_LINK1221"/>
+      <w:bookmarkStart w:id="496" w:name="OLE_LINK1211"/>
       <w:bookmarkEnd w:id="495"/>
-      <w:r>
-        <w:t>Programme können in parallelen Prozessen oder Threads ablaufen - was die Notwendigkeit von Synchronisationspunkten mit sich bringt. Die Grundlagen dieses Aspekten legt die Parallelverarbeitung. Für die Architektur und Implementierung nebenläufiger Systeme sind viele technische Detailaspekte zu berücksichtigen (Adressräume, Arten von Synchronisationsmechanismen (Guards, Wächter, Semaphore), Prozesse und Threads, Parallelität im Betriebssystem, Parallelität in virtuellen Maschinen und andere).</w:t>
-      </w:r>
-    </w:p>
-    <w:p>
-      <w:pPr>
-        <w:spacing w:before="56" w:after="113"/>
-        <w:rPr>
-          <w:rFonts w:cs="Arial"/>
-          <w:sz w:val="20"/>
-        </w:rPr>
-      </w:pPr>
-      <w:bookmarkStart w:id="496" w:name="OLE_LINK1221"/>
-      <w:bookmarkStart w:id="497" w:name="OLE_LINK1211"/>
       <w:bookmarkEnd w:id="496"/>
-      <w:bookmarkEnd w:id="497"/>
     </w:p>
     <w:p>
       <w:pPr>
@@ -19023,43 +19156,43 @@
           <w:rFonts w:cs="Arial"/>
         </w:rPr>
       </w:pPr>
-      <w:bookmarkStart w:id="498" w:name="__RefHeading__4949_132721752"/>
-      <w:bookmarkStart w:id="499" w:name="_Toc188159262"/>
-      <w:bookmarkStart w:id="500" w:name="_Toc161293476"/>
+      <w:bookmarkStart w:id="497" w:name="__RefHeading__4949_132721752"/>
+      <w:bookmarkStart w:id="498" w:name="_Toc188159262"/>
+      <w:bookmarkStart w:id="499" w:name="_Toc161293476"/>
+      <w:bookmarkEnd w:id="497"/>
       <w:bookmarkEnd w:id="498"/>
       <w:bookmarkEnd w:id="499"/>
+      <w:r>
+        <w:rPr>
+          <w:rFonts w:cs="Arial"/>
+        </w:rPr>
+        <w:t>Internationalisierung</w:t>
+      </w:r>
+    </w:p>
+    <w:p>
+      <w:pPr>
+        <w:pStyle w:val="Erluterungstext"/>
+      </w:pPr>
+      <w:bookmarkStart w:id="500" w:name="OLE_LINK124"/>
+      <w:bookmarkStart w:id="501" w:name="OLE_LINK123"/>
       <w:bookmarkEnd w:id="500"/>
-      <w:r>
-        <w:rPr>
-          <w:rFonts w:cs="Arial"/>
-        </w:rPr>
-        <w:t>Internationalisierung</w:t>
-      </w:r>
-    </w:p>
-    <w:p>
-      <w:pPr>
-        <w:pStyle w:val="Erluterungstext"/>
-      </w:pPr>
-      <w:bookmarkStart w:id="501" w:name="OLE_LINK124"/>
-      <w:bookmarkStart w:id="502" w:name="OLE_LINK123"/>
       <w:bookmarkEnd w:id="501"/>
+      <w:r>
+        <w:t>Unterstützung für den Einsatz von Systemen in unterschiedlichen Ländern, Anpassung der Systeme an länderspezifische Merkmale. Bei der Internationalisierung (aufgrund der 18 Buchstaben zwischen I und n des englischen Internationalisation auch i18n genannt) geht es neben der Übersetzung von Aus- oder EIngabetexten auch um verwendete Zeichensätze, Orientierung von Schriften am Bildschirm und andere (äußerliche) Aspekte.</w:t>
+      </w:r>
+    </w:p>
+    <w:p>
+      <w:pPr>
+        <w:spacing w:before="56" w:after="113"/>
+        <w:rPr>
+          <w:rFonts w:cs="Arial"/>
+          <w:sz w:val="20"/>
+        </w:rPr>
+      </w:pPr>
+      <w:bookmarkStart w:id="502" w:name="OLE_LINK1241"/>
+      <w:bookmarkStart w:id="503" w:name="OLE_LINK1231"/>
       <w:bookmarkEnd w:id="502"/>
-      <w:r>
-        <w:t>Unterstützung für den Einsatz von Systemen in unterschiedlichen Ländern, Anpassung der Systeme an länderspezifische Merkmale. Bei der Internationalisierung (aufgrund der 18 Buchstaben zwischen I und n des englischen Internationalisation auch i18n genannt) geht es neben der Übersetzung von Aus- oder EIngabetexten auch um verwendete Zeichensätze, Orientierung von Schriften am Bildschirm und andere (äußerliche) Aspekte.</w:t>
-      </w:r>
-    </w:p>
-    <w:p>
-      <w:pPr>
-        <w:spacing w:before="56" w:after="113"/>
-        <w:rPr>
-          <w:rFonts w:cs="Arial"/>
-          <w:sz w:val="20"/>
-        </w:rPr>
-      </w:pPr>
-      <w:bookmarkStart w:id="503" w:name="OLE_LINK1241"/>
-      <w:bookmarkStart w:id="504" w:name="OLE_LINK1231"/>
       <w:bookmarkEnd w:id="503"/>
-      <w:bookmarkEnd w:id="504"/>
     </w:p>
     <w:p>
       <w:pPr>
@@ -19072,29 +19205,29 @@
           <w:rFonts w:cs="Arial"/>
         </w:rPr>
       </w:pPr>
-      <w:bookmarkStart w:id="505" w:name="__RefHeading__4951_132721752"/>
-      <w:bookmarkStart w:id="506" w:name="_Toc188159263"/>
-      <w:bookmarkStart w:id="507" w:name="_Toc161293477"/>
+      <w:bookmarkStart w:id="504" w:name="__RefHeading__4951_132721752"/>
+      <w:bookmarkStart w:id="505" w:name="_Toc188159263"/>
+      <w:bookmarkStart w:id="506" w:name="_Toc161293477"/>
+      <w:bookmarkEnd w:id="504"/>
       <w:bookmarkEnd w:id="505"/>
       <w:bookmarkEnd w:id="506"/>
+      <w:r>
+        <w:rPr>
+          <w:rFonts w:cs="Arial"/>
+        </w:rPr>
+        <w:t>Migration</w:t>
+      </w:r>
+    </w:p>
+    <w:p>
+      <w:pPr>
+        <w:pStyle w:val="Erluterungstext"/>
+      </w:pPr>
+      <w:bookmarkStart w:id="507" w:name="OLE_LINK127"/>
+      <w:bookmarkStart w:id="508" w:name="OLE_LINK126"/>
+      <w:bookmarkStart w:id="509" w:name="OLE_LINK125"/>
       <w:bookmarkEnd w:id="507"/>
-      <w:r>
-        <w:rPr>
-          <w:rFonts w:cs="Arial"/>
-        </w:rPr>
-        <w:t>Migration</w:t>
-      </w:r>
-    </w:p>
-    <w:p>
-      <w:pPr>
-        <w:pStyle w:val="Erluterungstext"/>
-      </w:pPr>
-      <w:bookmarkStart w:id="508" w:name="OLE_LINK127"/>
-      <w:bookmarkStart w:id="509" w:name="OLE_LINK126"/>
-      <w:bookmarkStart w:id="510" w:name="OLE_LINK125"/>
       <w:bookmarkEnd w:id="508"/>
       <w:bookmarkEnd w:id="509"/>
-      <w:bookmarkEnd w:id="510"/>
       <w:r>
         <w:t>Für die meisten Systeme gibt es existierende Altsysteme, die durch die neuen Systeme abgelöst werden sollen. Denken Sie als Architekt nicht nur an Ihre neue, schöne Architektur, sondern rechtzeitig auch an alle organisatorischen und technischen Aspekte, die zur Einführung oder Migration der Architektur beachtet werden müssen.</w:t>
       </w:r>
@@ -19153,12 +19286,12 @@
           <w:szCs w:val="20"/>
         </w:rPr>
       </w:pPr>
-      <w:bookmarkStart w:id="511" w:name="OLE_LINK1271"/>
-      <w:bookmarkStart w:id="512" w:name="OLE_LINK1261"/>
-      <w:bookmarkStart w:id="513" w:name="OLE_LINK1251"/>
+      <w:bookmarkStart w:id="510" w:name="OLE_LINK1271"/>
+      <w:bookmarkStart w:id="511" w:name="OLE_LINK1261"/>
+      <w:bookmarkStart w:id="512" w:name="OLE_LINK1251"/>
+      <w:bookmarkEnd w:id="510"/>
       <w:bookmarkEnd w:id="511"/>
       <w:bookmarkEnd w:id="512"/>
-      <w:bookmarkEnd w:id="513"/>
     </w:p>
     <w:p>
       <w:pPr>
@@ -19171,12 +19304,12 @@
           <w:rFonts w:cs="Arial"/>
         </w:rPr>
       </w:pPr>
-      <w:bookmarkStart w:id="514" w:name="__RefHeading__4953_132721752"/>
-      <w:bookmarkStart w:id="515" w:name="_Toc188159264"/>
-      <w:bookmarkStart w:id="516" w:name="_Toc161293478"/>
+      <w:bookmarkStart w:id="513" w:name="__RefHeading__4953_132721752"/>
+      <w:bookmarkStart w:id="514" w:name="_Toc188159264"/>
+      <w:bookmarkStart w:id="515" w:name="_Toc161293478"/>
+      <w:bookmarkEnd w:id="513"/>
       <w:bookmarkEnd w:id="514"/>
       <w:bookmarkEnd w:id="515"/>
-      <w:bookmarkEnd w:id="516"/>
       <w:r>
         <w:rPr>
           <w:rFonts w:cs="Arial"/>
@@ -19334,8 +19467,8 @@
           <w:lang w:val="de-AT" w:eastAsia="en-US"/>
         </w:rPr>
       </w:pPr>
-      <w:bookmarkStart w:id="517" w:name="a160"/>
-      <w:bookmarkEnd w:id="517"/>
+      <w:bookmarkStart w:id="516" w:name="a160"/>
+      <w:bookmarkEnd w:id="516"/>
       <w:r>
         <w:rPr>
           <w:rFonts w:cs="Arial"/>
@@ -19385,13 +19518,7 @@
         <w:t xml:space="preserve"> </w:t>
       </w:r>
       <w:r>
-        <w:t xml:space="preserve">Neben Tests auf korrekte Funktionalität wird auch überprüft, ob die geforderten Antwortzeiten für exemplarische </w:t>
-      </w:r>
-      <w:r>
-        <w:t>Situation</w:t>
-      </w:r>
-      <w:r>
-        <w:t xml:space="preserve"> eingehalten werden können. Dies erfolgt mit der @Test-Annotation und deren Timeout-Parameter. Der Erfolg dieser Tests hängt von der eingesetzten Hardware ab.</w:t>
+        <w:t>Neben Tests auf korrekte Funktionalität wird auch überprüft, ob die geforderten Antwortzeiten für exemplarische Situation eingehalten werden können. Dies erfolgt mit der @Test-Annotation und deren Timeout-Parameter. Der Erfolg dieser Tests hängt von der eingesetzten Hardware ab.</w:t>
       </w:r>
     </w:p>
     <w:p>
@@ -19422,41 +19549,41 @@
           <w:rFonts w:cs="Arial"/>
         </w:rPr>
       </w:pPr>
-      <w:bookmarkStart w:id="518" w:name="__RefHeading__4955_132721752"/>
-      <w:bookmarkStart w:id="519" w:name="_Toc188159265"/>
+      <w:bookmarkStart w:id="517" w:name="__RefHeading__4955_132721752"/>
+      <w:bookmarkStart w:id="518" w:name="_Toc188159265"/>
+      <w:bookmarkEnd w:id="517"/>
       <w:bookmarkEnd w:id="518"/>
+      <w:r>
+        <w:rPr>
+          <w:rFonts w:cs="Arial"/>
+        </w:rPr>
+        <w:t>Skalierung, Clustering</w:t>
+      </w:r>
+    </w:p>
+    <w:p>
+      <w:pPr>
+        <w:pStyle w:val="Erluterungstext"/>
+      </w:pPr>
+      <w:bookmarkStart w:id="519" w:name="OLE_LINK129"/>
+      <w:bookmarkStart w:id="520" w:name="OLE_LINK128"/>
       <w:bookmarkEnd w:id="519"/>
-      <w:r>
-        <w:rPr>
-          <w:rFonts w:cs="Arial"/>
-        </w:rPr>
-        <w:t>Skalierung, Clustering</w:t>
-      </w:r>
-    </w:p>
-    <w:p>
-      <w:pPr>
-        <w:pStyle w:val="Erluterungstext"/>
-      </w:pPr>
-      <w:bookmarkStart w:id="520" w:name="OLE_LINK129"/>
-      <w:bookmarkStart w:id="521" w:name="OLE_LINK128"/>
       <w:bookmarkEnd w:id="520"/>
+      <w:r>
+        <w:t>Wie gestalten Sie Ihr System „wachstumsfähig“, so daß auch bei steigender Last oder steigenden Benutzerzahlen die Antwortzeiten und/oder Durchsatz erhalten bleiben?</w:t>
+      </w:r>
+    </w:p>
+    <w:p>
+      <w:pPr>
+        <w:spacing w:before="56" w:after="113"/>
+        <w:rPr>
+          <w:rFonts w:cs="Arial"/>
+          <w:sz w:val="20"/>
+        </w:rPr>
+      </w:pPr>
+      <w:bookmarkStart w:id="521" w:name="OLE_LINK1291"/>
+      <w:bookmarkStart w:id="522" w:name="OLE_LINK1281"/>
       <w:bookmarkEnd w:id="521"/>
-      <w:r>
-        <w:t>Wie gestalten Sie Ihr System „wachstumsfähig“, so daß auch bei steigender Last oder steigenden Benutzerzahlen die Antwortzeiten und/oder Durchsatz erhalten bleiben?</w:t>
-      </w:r>
-    </w:p>
-    <w:p>
-      <w:pPr>
-        <w:spacing w:before="56" w:after="113"/>
-        <w:rPr>
-          <w:rFonts w:cs="Arial"/>
-          <w:sz w:val="20"/>
-        </w:rPr>
-      </w:pPr>
-      <w:bookmarkStart w:id="522" w:name="OLE_LINK1291"/>
-      <w:bookmarkStart w:id="523" w:name="OLE_LINK1281"/>
       <w:bookmarkEnd w:id="522"/>
-      <w:bookmarkEnd w:id="523"/>
     </w:p>
     <w:p>
       <w:pPr>
@@ -19469,29 +19596,29 @@
           <w:rFonts w:cs="Arial"/>
         </w:rPr>
       </w:pPr>
-      <w:bookmarkStart w:id="524" w:name="__RefHeading__4957_132721752"/>
-      <w:bookmarkStart w:id="525" w:name="OLE_LINK32"/>
-      <w:bookmarkStart w:id="526" w:name="OLE_LINK311"/>
-      <w:bookmarkStart w:id="527" w:name="_Toc188159266"/>
+      <w:bookmarkStart w:id="523" w:name="__RefHeading__4957_132721752"/>
+      <w:bookmarkStart w:id="524" w:name="OLE_LINK32"/>
+      <w:bookmarkStart w:id="525" w:name="OLE_LINK311"/>
+      <w:bookmarkStart w:id="526" w:name="_Toc188159266"/>
+      <w:bookmarkEnd w:id="523"/>
       <w:bookmarkEnd w:id="524"/>
       <w:bookmarkEnd w:id="525"/>
       <w:bookmarkEnd w:id="526"/>
+      <w:r>
+        <w:rPr>
+          <w:rFonts w:cs="Arial"/>
+        </w:rPr>
+        <w:t>Hochverfügbarkeit</w:t>
+      </w:r>
+    </w:p>
+    <w:p>
+      <w:pPr>
+        <w:pStyle w:val="Erluterungstext"/>
+      </w:pPr>
+      <w:bookmarkStart w:id="527" w:name="OLE_LINK131"/>
+      <w:bookmarkStart w:id="528" w:name="OLE_LINK130"/>
       <w:bookmarkEnd w:id="527"/>
-      <w:r>
-        <w:rPr>
-          <w:rFonts w:cs="Arial"/>
-        </w:rPr>
-        <w:t>Hochverfügbarkeit</w:t>
-      </w:r>
-    </w:p>
-    <w:p>
-      <w:pPr>
-        <w:pStyle w:val="Erluterungstext"/>
-      </w:pPr>
-      <w:bookmarkStart w:id="528" w:name="OLE_LINK131"/>
-      <w:bookmarkStart w:id="529" w:name="OLE_LINK130"/>
       <w:bookmarkEnd w:id="528"/>
-      <w:bookmarkEnd w:id="529"/>
       <w:r>
         <w:t>Wie erreichen Sie hohe Verfügbarkeit des Systems? Legen Sie Teile redundant aus? Verteilen Sie das System auf unterschiedliche Rechner oder Rechenzentren? Betreiben Sie Standby-Systeme?</w:t>
       </w:r>
@@ -19507,17 +19634,17 @@
           <w:rFonts w:cs="Arial"/>
         </w:rPr>
       </w:pPr>
-      <w:bookmarkStart w:id="530" w:name="OLE_LINK321"/>
-      <w:bookmarkStart w:id="531" w:name="OLE_LINK312"/>
-      <w:bookmarkStart w:id="532" w:name="OLE_LINK1311"/>
-      <w:bookmarkStart w:id="533" w:name="OLE_LINK1301"/>
-      <w:bookmarkStart w:id="534" w:name="__RefHeading__4959_132721752"/>
+      <w:bookmarkStart w:id="529" w:name="OLE_LINK321"/>
+      <w:bookmarkStart w:id="530" w:name="OLE_LINK312"/>
+      <w:bookmarkStart w:id="531" w:name="OLE_LINK1311"/>
+      <w:bookmarkStart w:id="532" w:name="OLE_LINK1301"/>
+      <w:bookmarkStart w:id="533" w:name="__RefHeading__4959_132721752"/>
+      <w:bookmarkEnd w:id="529"/>
       <w:bookmarkEnd w:id="530"/>
       <w:bookmarkEnd w:id="531"/>
       <w:bookmarkEnd w:id="532"/>
       <w:bookmarkEnd w:id="533"/>
-      <w:bookmarkEnd w:id="534"/>
-      <w:ins w:id="535" w:author="Gernot Starke" w:date="2012-06-08T16:12:00Z">
+      <w:ins w:id="534" w:author="Gernot Starke" w:date="2012-06-08T16:12:00Z">
         <w:r>
           <w:rPr>
             <w:rFonts w:cs="Arial"/>
@@ -19530,12 +19657,12 @@
       <w:pPr>
         <w:pStyle w:val="Erluterungstext"/>
       </w:pPr>
-      <w:ins w:id="536" w:author="Gernot Starke" w:date="2012-06-08T16:46:00Z">
+      <w:ins w:id="535" w:author="Gernot Starke" w:date="2012-06-08T16:46:00Z">
         <w:r>
           <w:t>Wie und wo verwenden Sie Codegeneratoren, um Teile Ihres Systems aus Modellen oder domänenspezifischen Sprachen (DSL’s) zu generieren</w:t>
         </w:r>
       </w:ins>
-      <w:ins w:id="537" w:author="Gernot Starke" w:date="2012-06-08T16:12:00Z">
+      <w:ins w:id="536" w:author="Gernot Starke" w:date="2012-06-08T16:12:00Z">
         <w:r>
           <w:t>?</w:t>
         </w:r>
@@ -19552,10 +19679,10 @@
           <w:rFonts w:cs="Arial"/>
         </w:rPr>
       </w:pPr>
-      <w:bookmarkStart w:id="538" w:name="__RefHeading__4961_132721752"/>
-      <w:bookmarkEnd w:id="538"/>
+      <w:bookmarkStart w:id="537" w:name="__RefHeading__4961_132721752"/>
+      <w:bookmarkEnd w:id="537"/>
       <w:proofErr w:type="spellStart"/>
-      <w:ins w:id="539" w:author="Gernot Starke" w:date="2012-06-08T16:46:00Z">
+      <w:ins w:id="538" w:author="Gernot Starke" w:date="2012-06-08T16:46:00Z">
         <w:r>
           <w:rPr>
             <w:rFonts w:cs="Arial"/>
@@ -19569,27 +19696,27 @@
       <w:pPr>
         <w:pStyle w:val="Erluterungstext"/>
       </w:pPr>
-      <w:ins w:id="540" w:author="Gernot Starke" w:date="2012-06-08T16:47:00Z">
+      <w:ins w:id="539" w:author="Gernot Starke" w:date="2012-06-08T16:47:00Z">
         <w:r>
           <w:t>Wie wird das gesamte System aus Sourcecode Bausteinen gebaut? Welche Repositories (Versionsverwaltungssysteme) enthalten welchen Sourcecode, wo liegen Konfigurationsdateien, Testdaten und/oder Build-Skripte (</w:t>
         </w:r>
       </w:ins>
-      <w:ins w:id="541" w:author="Gernot Starke" w:date="2012-06-08T16:48:00Z">
+      <w:ins w:id="540" w:author="Gernot Starke" w:date="2012-06-08T16:48:00Z">
         <w:r>
           <w:t xml:space="preserve">make, </w:t>
         </w:r>
       </w:ins>
-      <w:ins w:id="542" w:author="Gernot Starke" w:date="2012-06-08T16:47:00Z">
+      <w:ins w:id="541" w:author="Gernot Starke" w:date="2012-06-08T16:47:00Z">
         <w:r>
           <w:t>ant, maven,</w:t>
         </w:r>
       </w:ins>
-      <w:ins w:id="543" w:author="Gernot Starke" w:date="2012-06-08T16:48:00Z">
+      <w:ins w:id="542" w:author="Gernot Starke" w:date="2012-06-08T16:48:00Z">
         <w:r>
           <w:t xml:space="preserve"> gradle oder Ähnliche)?</w:t>
         </w:r>
       </w:ins>
-      <w:ins w:id="544" w:author="Gernot Starke" w:date="2012-06-08T16:47:00Z">
+      <w:ins w:id="543" w:author="Gernot Starke" w:date="2012-06-08T16:47:00Z">
         <w:r>
           <w:t xml:space="preserve"> </w:t>
         </w:r>
@@ -19612,14 +19739,40 @@
           <w:numId w:val="1"/>
         </w:numPr>
       </w:pPr>
-      <w:bookmarkStart w:id="545" w:name="__RefHeading__4963_132721752"/>
-      <w:bookmarkStart w:id="546" w:name="_Toc188159267"/>
-      <w:bookmarkStart w:id="547" w:name="_Toc161293482"/>
+      <w:bookmarkStart w:id="544" w:name="__RefHeading__4963_132721752"/>
+      <w:bookmarkStart w:id="545" w:name="_Toc188159267"/>
+      <w:bookmarkStart w:id="546" w:name="_Toc161293482"/>
+      <w:bookmarkEnd w:id="544"/>
       <w:bookmarkEnd w:id="545"/>
       <w:bookmarkEnd w:id="546"/>
+      <w:r>
+        <w:t>Entwurfsentscheidungen</w:t>
+      </w:r>
+    </w:p>
+    <w:p>
+      <w:pPr>
+        <w:pStyle w:val="Erluterungberschrift"/>
+        <w:rPr>
+          <w:rFonts w:cs="Arial"/>
+        </w:rPr>
+      </w:pPr>
+      <w:bookmarkStart w:id="547" w:name="OLE_LINK133"/>
+      <w:bookmarkStart w:id="548" w:name="OLE_LINK132"/>
       <w:bookmarkEnd w:id="547"/>
-      <w:r>
-        <w:t>Entwurfsentscheidungen</w:t>
+      <w:bookmarkEnd w:id="548"/>
+      <w:r>
+        <w:rPr>
+          <w:rFonts w:cs="Arial"/>
+        </w:rPr>
+        <w:t>Inhalt</w:t>
+      </w:r>
+    </w:p>
+    <w:p>
+      <w:pPr>
+        <w:pStyle w:val="Erluterungstext"/>
+      </w:pPr>
+      <w:r>
+        <w:t>Dokumentieren Sie hier alle wesentlichen Entwurfsentscheidungen und deren Gründe!</w:t>
       </w:r>
     </w:p>
     <w:p>
@@ -19629,94 +19782,68 @@
           <w:rFonts w:cs="Arial"/>
         </w:rPr>
       </w:pPr>
-      <w:bookmarkStart w:id="548" w:name="OLE_LINK133"/>
-      <w:bookmarkStart w:id="549" w:name="OLE_LINK132"/>
-      <w:bookmarkEnd w:id="548"/>
+      <w:r>
+        <w:rPr>
+          <w:rFonts w:cs="Arial"/>
+        </w:rPr>
+        <w:t>Motivation</w:t>
+      </w:r>
+    </w:p>
+    <w:p>
+      <w:pPr>
+        <w:pStyle w:val="Erluterungstext"/>
+      </w:pPr>
+      <w:r>
+        <w:t>Es ist wünschenswert, alle wichtigen Entwurfsentscheidungen geschlossen nachlesen zu können. Wägen Sie ab, inwiefern Entwurfsentscheidungen hier zentral dokumentiert werden sollen oder wo eine lokale Beschreibung (z.B in der Whitebox-Sicht von Bausteinen) sinnvoller ist. Vermeiden Sie aber redundante Texte. Verweisen Sie evtl. auf Kap. 4 zurück, wo schon zentrale Architekturstrategien motiviert wurden.</w:t>
+      </w:r>
+    </w:p>
+    <w:p>
+      <w:pPr>
+        <w:pStyle w:val="Erluterungberschrift"/>
+        <w:rPr>
+          <w:rFonts w:cs="Arial"/>
+        </w:rPr>
+      </w:pPr>
+      <w:r>
+        <w:rPr>
+          <w:rFonts w:cs="Arial"/>
+        </w:rPr>
+        <w:t>Form</w:t>
+      </w:r>
+    </w:p>
+    <w:p>
+      <w:pPr>
+        <w:pStyle w:val="Erluterungstext"/>
+      </w:pPr>
+      <w:r>
+        <w:t xml:space="preserve">informelle Liste, möglichst nach Wichtigkeit und Tragweite der Entscheidungen für den Leser aufgebaut. </w:t>
+      </w:r>
+    </w:p>
+    <w:p>
+      <w:pPr>
+        <w:pStyle w:val="Erluterungstext"/>
+      </w:pPr>
+      <w:r>
+        <w:t>Alternativ auch ausführlicher in Form von einzelnen Unterkapiteln je Entscheidung. Die folgende Mindmap (Quelle: Kolumne „Architekturen dokumentieren“ von S. Zörner im Java Magazin 3/2009) soll Sie dabei unterstützen, wichtige Entscheidungen zu treffen und festzuhalten. Die Hauptäste stellen dabei die wesentlichen Schritte dar. Sie können auch als Überschriften innerhalb eines Unterkapitels dienen (siehe Beispiel unten).</w:t>
+      </w:r>
+    </w:p>
+    <w:p>
+      <w:pPr>
+        <w:pStyle w:val="Erluterungstext"/>
+      </w:pPr>
+    </w:p>
+    <w:p>
+      <w:pPr>
+        <w:pStyle w:val="Erluterungstext"/>
+      </w:pPr>
+      <w:bookmarkStart w:id="549" w:name="OLE_LINK1331"/>
+      <w:bookmarkStart w:id="550" w:name="OLE_LINK1321"/>
       <w:bookmarkEnd w:id="549"/>
-      <w:r>
-        <w:rPr>
-          <w:rFonts w:cs="Arial"/>
-        </w:rPr>
-        <w:t>Inhalt</w:t>
-      </w:r>
-    </w:p>
-    <w:p>
-      <w:pPr>
-        <w:pStyle w:val="Erluterungstext"/>
-      </w:pPr>
-      <w:r>
-        <w:t>Dokumentieren Sie hier alle wesentlichen Entwurfsentscheidungen und deren Gründe!</w:t>
-      </w:r>
-    </w:p>
-    <w:p>
-      <w:pPr>
-        <w:pStyle w:val="Erluterungberschrift"/>
-        <w:rPr>
-          <w:rFonts w:cs="Arial"/>
-        </w:rPr>
-      </w:pPr>
-      <w:r>
-        <w:rPr>
-          <w:rFonts w:cs="Arial"/>
-        </w:rPr>
-        <w:t>Motivation</w:t>
-      </w:r>
-    </w:p>
-    <w:p>
-      <w:pPr>
-        <w:pStyle w:val="Erluterungstext"/>
-      </w:pPr>
-      <w:r>
-        <w:t>Es ist wünschenswert, alle wichtigen Entwurfsentscheidungen geschlossen nachlesen zu können. Wägen Sie ab, inwiefern Entwurfsentscheidungen hier zentral dokumentiert werden sollen oder wo eine lokale Beschreibung (z.B in der Whitebox-Sicht von Bausteinen) sinnvoller ist. Vermeiden Sie aber redundante Texte. Verweisen Sie evtl. auf Kap. 4 zurück, wo schon zentrale Architekturstrategien motiviert wurden.</w:t>
-      </w:r>
-    </w:p>
-    <w:p>
-      <w:pPr>
-        <w:pStyle w:val="Erluterungberschrift"/>
-        <w:rPr>
-          <w:rFonts w:cs="Arial"/>
-        </w:rPr>
-      </w:pPr>
-      <w:r>
-        <w:rPr>
-          <w:rFonts w:cs="Arial"/>
-        </w:rPr>
-        <w:t>Form</w:t>
-      </w:r>
-    </w:p>
-    <w:p>
-      <w:pPr>
-        <w:pStyle w:val="Erluterungstext"/>
-      </w:pPr>
-      <w:r>
-        <w:t xml:space="preserve">informelle Liste, möglichst nach Wichtigkeit und Tragweite der Entscheidungen für den Leser aufgebaut. </w:t>
-      </w:r>
-    </w:p>
-    <w:p>
-      <w:pPr>
-        <w:pStyle w:val="Erluterungstext"/>
-      </w:pPr>
-      <w:r>
-        <w:t>Alternativ auch ausführlicher in Form von einzelnen Unterkapiteln je Entscheidung. Die folgende Mindmap (Quelle: Kolumne „Architekturen dokumentieren“ von S. Zörner im Java Magazin 3/2009) soll Sie dabei unterstützen, wichtige Entscheidungen zu treffen und festzuhalten. Die Hauptäste stellen dabei die wesentlichen Schritte dar. Sie können auch als Überschriften innerhalb eines Unterkapitels dienen (siehe Beispiel unten).</w:t>
-      </w:r>
-    </w:p>
-    <w:p>
-      <w:pPr>
-        <w:pStyle w:val="Erluterungstext"/>
-      </w:pPr>
-    </w:p>
-    <w:p>
-      <w:pPr>
-        <w:pStyle w:val="Erluterungstext"/>
-      </w:pPr>
-      <w:bookmarkStart w:id="550" w:name="OLE_LINK1331"/>
-      <w:bookmarkStart w:id="551" w:name="OLE_LINK1321"/>
       <w:bookmarkEnd w:id="550"/>
-      <w:bookmarkEnd w:id="551"/>
       <w:r>
         <w:rPr>
           <w:noProof/>
-          <w:lang w:val="en-US" w:eastAsia="en-US"/>
+          <w:lang w:val="de-AT" w:eastAsia="de-AT"/>
         </w:rPr>
         <w:drawing>
           <wp:inline distT="0" distB="0" distL="0" distR="0" wp14:anchorId="4B6AFE00" wp14:editId="629F3604">
@@ -19790,8 +19917,8 @@
           <w:rFonts w:cs="Arial"/>
         </w:rPr>
       </w:pPr>
-      <w:bookmarkStart w:id="552" w:name="__RefHeading__4965_132721752"/>
-      <w:bookmarkEnd w:id="552"/>
+      <w:bookmarkStart w:id="551" w:name="__RefHeading__4965_132721752"/>
+      <w:bookmarkEnd w:id="551"/>
       <w:r>
         <w:rPr>
           <w:rFonts w:cs="Arial"/>
@@ -19837,12 +19964,12 @@
           <w:rFonts w:cs="Arial"/>
         </w:rPr>
       </w:pPr>
-      <w:bookmarkStart w:id="553" w:name="OLE_LINK147"/>
-      <w:bookmarkStart w:id="554" w:name="OLE_LINK146"/>
-      <w:bookmarkStart w:id="555" w:name="__RefHeading__8637_132721752"/>
+      <w:bookmarkStart w:id="552" w:name="OLE_LINK147"/>
+      <w:bookmarkStart w:id="553" w:name="OLE_LINK146"/>
+      <w:bookmarkStart w:id="554" w:name="__RefHeading__8637_132721752"/>
+      <w:bookmarkEnd w:id="552"/>
       <w:bookmarkEnd w:id="553"/>
       <w:bookmarkEnd w:id="554"/>
-      <w:bookmarkEnd w:id="555"/>
       <w:r>
         <w:rPr>
           <w:rFonts w:cs="Arial"/>
@@ -19885,8 +20012,8 @@
           <w:rFonts w:cs="Arial"/>
         </w:rPr>
       </w:pPr>
-      <w:bookmarkStart w:id="556" w:name="__RefHeading__8639_132721752"/>
-      <w:bookmarkEnd w:id="556"/>
+      <w:bookmarkStart w:id="555" w:name="__RefHeading__8639_132721752"/>
+      <w:bookmarkEnd w:id="555"/>
       <w:r>
         <w:rPr>
           <w:rFonts w:cs="Arial"/>
@@ -19921,8 +20048,8 @@
           <w:rFonts w:cs="Arial"/>
         </w:rPr>
       </w:pPr>
-      <w:bookmarkStart w:id="557" w:name="__RefHeading__8641_132721752"/>
-      <w:bookmarkEnd w:id="557"/>
+      <w:bookmarkStart w:id="556" w:name="__RefHeading__8641_132721752"/>
+      <w:bookmarkEnd w:id="556"/>
       <w:r>
         <w:rPr>
           <w:rFonts w:cs="Arial"/>
@@ -19965,8 +20092,8 @@
           <w:rFonts w:cs="Arial"/>
         </w:rPr>
       </w:pPr>
-      <w:bookmarkStart w:id="558" w:name="__RefHeading__8643_132721752"/>
-      <w:bookmarkEnd w:id="558"/>
+      <w:bookmarkStart w:id="557" w:name="__RefHeading__8643_132721752"/>
+      <w:bookmarkEnd w:id="557"/>
       <w:r>
         <w:rPr>
           <w:rFonts w:cs="Arial"/>
@@ -20009,8 +20136,8 @@
           <w:rFonts w:cs="Arial"/>
         </w:rPr>
       </w:pPr>
-      <w:bookmarkStart w:id="559" w:name="__RefHeading__8645_132721752"/>
-      <w:bookmarkEnd w:id="559"/>
+      <w:bookmarkStart w:id="558" w:name="__RefHeading__8645_132721752"/>
+      <w:bookmarkEnd w:id="558"/>
       <w:r>
         <w:rPr>
           <w:rFonts w:cs="Arial"/>
@@ -20053,8 +20180,8 @@
           <w:rFonts w:cs="Arial"/>
         </w:rPr>
       </w:pPr>
-      <w:bookmarkStart w:id="560" w:name="__RefHeading__4967_132721752"/>
-      <w:bookmarkEnd w:id="560"/>
+      <w:bookmarkStart w:id="559" w:name="__RefHeading__4967_132721752"/>
+      <w:bookmarkEnd w:id="559"/>
       <w:r>
         <w:rPr>
           <w:rFonts w:cs="Arial"/>
@@ -20092,54 +20219,38 @@
           <w:numId w:val="1"/>
         </w:numPr>
       </w:pPr>
-      <w:bookmarkStart w:id="561" w:name="__RefHeading__4969_132721752"/>
-      <w:bookmarkStart w:id="562" w:name="_Toc188159270"/>
-      <w:bookmarkStart w:id="563" w:name="_Toc161293485"/>
+      <w:bookmarkStart w:id="560" w:name="__RefHeading__4969_132721752"/>
+      <w:bookmarkStart w:id="561" w:name="_Toc188159270"/>
+      <w:bookmarkStart w:id="562" w:name="_Toc161293485"/>
+      <w:bookmarkEnd w:id="560"/>
       <w:bookmarkEnd w:id="561"/>
       <w:bookmarkEnd w:id="562"/>
+      <w:r>
+        <w:t>Qualitätsszenarien</w:t>
+      </w:r>
+    </w:p>
+    <w:p>
+      <w:pPr>
+        <w:pStyle w:val="Erluterungstext"/>
+      </w:pPr>
+      <w:bookmarkStart w:id="563" w:name="OLE_LINK135"/>
+      <w:bookmarkStart w:id="564" w:name="OLE_LINK134"/>
       <w:bookmarkEnd w:id="563"/>
-      <w:r>
-        <w:t>Qualitätsszenarien</w:t>
-      </w:r>
-    </w:p>
-    <w:p>
-      <w:pPr>
-        <w:pStyle w:val="Erluterungstext"/>
-        <w:rPr>
-          <w:vanish w:val="0"/>
-          <w:color w:val="FF0000"/>
-        </w:rPr>
-      </w:pPr>
-      <w:bookmarkStart w:id="564" w:name="OLE_LINK135"/>
-      <w:bookmarkStart w:id="565" w:name="OLE_LINK134"/>
       <w:bookmarkEnd w:id="564"/>
+      <w:r>
+        <w:t xml:space="preserve">Dieses Kapitel fasst alles zusammen, was Sie zur systematischen Bewertung Ihrer Architektur gegen vorgegebene Qualitätsziele benötigen. </w:t>
+      </w:r>
+    </w:p>
+    <w:p>
+      <w:pPr>
+        <w:rPr>
+          <w:rFonts w:cs="Arial"/>
+        </w:rPr>
+      </w:pPr>
+      <w:bookmarkStart w:id="565" w:name="OLE_LINK1351"/>
+      <w:bookmarkStart w:id="566" w:name="OLE_LINK1341"/>
       <w:bookmarkEnd w:id="565"/>
-      <w:r>
-        <w:rPr>
-          <w:vanish w:val="0"/>
-          <w:color w:val="FF0000"/>
-        </w:rPr>
-        <w:t>Nicht unbedingt wichtig!! Nur kurz</w:t>
-      </w:r>
-    </w:p>
-    <w:p>
-      <w:pPr>
-        <w:pStyle w:val="Erluterungstext"/>
-      </w:pPr>
-      <w:r>
-        <w:t xml:space="preserve">Dieses Kapitel fasst alles zusammen, was Sie zur systematischen Bewertung Ihrer Architektur gegen vorgegebene Qualitätsziele benötigen. </w:t>
-      </w:r>
-    </w:p>
-    <w:p>
-      <w:pPr>
-        <w:rPr>
-          <w:rFonts w:cs="Arial"/>
-        </w:rPr>
-      </w:pPr>
-      <w:bookmarkStart w:id="566" w:name="OLE_LINK1351"/>
-      <w:bookmarkStart w:id="567" w:name="OLE_LINK1341"/>
       <w:bookmarkEnd w:id="566"/>
-      <w:bookmarkEnd w:id="567"/>
     </w:p>
     <w:p>
       <w:pPr>
@@ -20152,16 +20263,74 @@
           <w:rFonts w:cs="Arial"/>
         </w:rPr>
       </w:pPr>
-      <w:bookmarkStart w:id="568" w:name="__RefHeading__4971_132721752"/>
-      <w:bookmarkStart w:id="569" w:name="_Toc188159271"/>
+      <w:bookmarkStart w:id="567" w:name="__RefHeading__4971_132721752"/>
+      <w:bookmarkStart w:id="568" w:name="_Toc188159271"/>
+      <w:bookmarkEnd w:id="567"/>
       <w:bookmarkEnd w:id="568"/>
+      <w:r>
+        <w:rPr>
+          <w:rFonts w:cs="Arial"/>
+        </w:rPr>
+        <w:t>Qualitätsbaum</w:t>
+      </w:r>
+    </w:p>
+    <w:p>
+      <w:pPr>
+        <w:pStyle w:val="Erluterungberschrift"/>
+        <w:jc w:val="center"/>
+        <w:rPr>
+          <w:rFonts w:cs="Arial"/>
+          <w:vanish w:val="0"/>
+        </w:rPr>
+      </w:pPr>
+      <w:bookmarkStart w:id="569" w:name="OLE_LINK137"/>
+      <w:bookmarkStart w:id="570" w:name="OLE_LINK136"/>
+      <w:bookmarkStart w:id="571" w:name="_GoBack"/>
       <w:bookmarkEnd w:id="569"/>
-      <w:r>
-        <w:rPr>
-          <w:rFonts w:cs="Arial"/>
-        </w:rPr>
-        <w:t>Qualitätsbaum</w:t>
-      </w:r>
+      <w:bookmarkEnd w:id="570"/>
+      <w:r>
+        <w:rPr>
+          <w:rFonts w:cs="Arial"/>
+          <w:vanish w:val="0"/>
+        </w:rPr>
+        <w:lastRenderedPageBreak/>
+        <w:drawing>
+          <wp:inline distT="0" distB="0" distL="0" distR="0" wp14:anchorId="74877ABC" wp14:editId="02EA6F1C">
+            <wp:extent cx="3095625" cy="3050101"/>
+            <wp:effectExtent l="0" t="0" r="0" b="0"/>
+            <wp:docPr id="11" name="Grafik 11"/>
+            <wp:cNvGraphicFramePr>
+              <a:graphicFrameLocks xmlns:a="http://schemas.openxmlformats.org/drawingml/2006/main" noChangeAspect="1"/>
+            </wp:cNvGraphicFramePr>
+            <a:graphic xmlns:a="http://schemas.openxmlformats.org/drawingml/2006/main">
+              <a:graphicData uri="http://schemas.openxmlformats.org/drawingml/2006/picture">
+                <pic:pic xmlns:pic="http://schemas.openxmlformats.org/drawingml/2006/picture">
+                  <pic:nvPicPr>
+                    <pic:cNvPr id="0" name=""/>
+                    <pic:cNvPicPr/>
+                  </pic:nvPicPr>
+                  <pic:blipFill>
+                    <a:blip r:embed="rId17"/>
+                    <a:stretch>
+                      <a:fillRect/>
+                    </a:stretch>
+                  </pic:blipFill>
+                  <pic:spPr>
+                    <a:xfrm>
+                      <a:off x="0" y="0"/>
+                      <a:ext cx="3100893" cy="3055291"/>
+                    </a:xfrm>
+                    <a:prstGeom prst="rect">
+                      <a:avLst/>
+                    </a:prstGeom>
+                  </pic:spPr>
+                </pic:pic>
+              </a:graphicData>
+            </a:graphic>
+          </wp:inline>
+        </w:drawing>
+      </w:r>
+      <w:bookmarkEnd w:id="571"/>
     </w:p>
     <w:p>
       <w:pPr>
@@ -20170,10 +20339,6 @@
           <w:rFonts w:cs="Arial"/>
         </w:rPr>
       </w:pPr>
-      <w:bookmarkStart w:id="570" w:name="OLE_LINK137"/>
-      <w:bookmarkStart w:id="571" w:name="OLE_LINK136"/>
-      <w:bookmarkEnd w:id="570"/>
-      <w:bookmarkEnd w:id="571"/>
       <w:r>
         <w:rPr>
           <w:rFonts w:cs="Arial"/>
@@ -20283,7 +20448,7 @@
     </w:p>
     <w:tbl>
       <w:tblPr>
-        <w:tblStyle w:val="Gitternetztabelle4"/>
+        <w:tblStyle w:val="GridTable4"/>
         <w:tblW w:w="5000" w:type="pct"/>
         <w:tblLook w:val="04A0" w:firstRow="1" w:lastRow="0" w:firstColumn="1" w:lastColumn="0" w:noHBand="0" w:noVBand="1"/>
       </w:tblPr>
@@ -20393,7 +20558,6 @@
                 <w:szCs w:val="22"/>
                 <w:lang w:val="en-US" w:eastAsia="en-US"/>
               </w:rPr>
-              <w:lastRenderedPageBreak/>
               <w:t>1</w:t>
             </w:r>
           </w:p>
@@ -20871,7 +21035,25 @@
                 <w:szCs w:val="22"/>
                 <w:lang w:val="de-AT" w:eastAsia="en-US"/>
               </w:rPr>
-              <w:t>Der will einen Fragebogen löschen. Sofern der Anwender die Berechtigung hat, wird der Fragebogen gelöscht.</w:t>
+              <w:t xml:space="preserve">Der </w:t>
+            </w:r>
+            <w:r>
+              <w:rPr>
+                <w:rFonts w:cs="Arial"/>
+                <w:color w:val="auto"/>
+                <w:szCs w:val="22"/>
+                <w:lang w:val="de-AT" w:eastAsia="en-US"/>
+              </w:rPr>
+              <w:t xml:space="preserve">Anwender </w:t>
+            </w:r>
+            <w:r>
+              <w:rPr>
+                <w:rFonts w:cs="Arial"/>
+                <w:color w:val="auto"/>
+                <w:szCs w:val="22"/>
+                <w:lang w:val="de-AT" w:eastAsia="en-US"/>
+              </w:rPr>
+              <w:t>will einen Fragebogen löschen. Sofern der Anwender die Berechtigung hat, wird der Fragebogen gelöscht.</w:t>
             </w:r>
           </w:p>
         </w:tc>
@@ -20946,6 +21128,339 @@
           </w:p>
         </w:tc>
       </w:tr>
+      <w:tr>
+        <w:tc>
+          <w:tcPr>
+            <w:cnfStyle w:val="001000000000" w:firstRow="0" w:lastRow="0" w:firstColumn="1" w:lastColumn="0" w:oddVBand="0" w:evenVBand="0" w:oddHBand="0" w:evenHBand="0" w:firstRowFirstColumn="0" w:firstRowLastColumn="0" w:lastRowFirstColumn="0" w:lastRowLastColumn="0"/>
+            <w:tcW w:w="0" w:type="auto"/>
+          </w:tcPr>
+          <w:p>
+            <w:pPr>
+              <w:suppressAutoHyphens w:val="0"/>
+              <w:spacing w:before="0"/>
+              <w:jc w:val="left"/>
+              <w:rPr>
+                <w:rFonts w:cs="Arial"/>
+                <w:color w:val="auto"/>
+                <w:szCs w:val="22"/>
+                <w:lang w:val="en-US" w:eastAsia="en-US"/>
+              </w:rPr>
+            </w:pPr>
+            <w:r>
+              <w:rPr>
+                <w:rFonts w:cs="Arial"/>
+                <w:color w:val="auto"/>
+                <w:szCs w:val="22"/>
+                <w:lang w:val="en-US" w:eastAsia="en-US"/>
+              </w:rPr>
+              <w:t>8</w:t>
+            </w:r>
+          </w:p>
+        </w:tc>
+        <w:tc>
+          <w:tcPr>
+            <w:tcW w:w="0" w:type="auto"/>
+          </w:tcPr>
+          <w:p>
+            <w:pPr>
+              <w:suppressAutoHyphens w:val="0"/>
+              <w:spacing w:before="0"/>
+              <w:jc w:val="left"/>
+              <w:cnfStyle w:val="000000000000" w:firstRow="0" w:lastRow="0" w:firstColumn="0" w:lastColumn="0" w:oddVBand="0" w:evenVBand="0" w:oddHBand="0" w:evenHBand="0" w:firstRowFirstColumn="0" w:firstRowLastColumn="0" w:lastRowFirstColumn="0" w:lastRowLastColumn="0"/>
+              <w:rPr>
+                <w:rFonts w:cs="Arial"/>
+                <w:color w:val="auto"/>
+                <w:szCs w:val="22"/>
+                <w:lang w:val="de-AT" w:eastAsia="en-US"/>
+              </w:rPr>
+            </w:pPr>
+            <w:r>
+              <w:rPr>
+                <w:rFonts w:cs="Arial"/>
+                <w:color w:val="auto"/>
+                <w:szCs w:val="22"/>
+                <w:lang w:val="de-AT" w:eastAsia="en-US"/>
+              </w:rPr>
+              <w:t xml:space="preserve">Der Anwender, sofern berechtigt, will  einen Fragebogen der nicht konform zu den zulässigen Änderungen ist, freigeben. Das System weist den Benutzer auf die Fehler hin und erlaubt ihm </w:t>
+            </w:r>
+            <w:r>
+              <w:rPr>
+                <w:rFonts w:cs="Arial"/>
+                <w:color w:val="auto"/>
+                <w:szCs w:val="22"/>
+                <w:lang w:val="de-AT" w:eastAsia="en-US"/>
+              </w:rPr>
+              <w:t>das Dokument erneut hochzuladen.</w:t>
+            </w:r>
+          </w:p>
+        </w:tc>
+      </w:tr>
+      <w:tr>
+        <w:trPr>
+          <w:cnfStyle w:val="000000100000" w:firstRow="0" w:lastRow="0" w:firstColumn="0" w:lastColumn="0" w:oddVBand="0" w:evenVBand="0" w:oddHBand="1" w:evenHBand="0" w:firstRowFirstColumn="0" w:firstRowLastColumn="0" w:lastRowFirstColumn="0" w:lastRowLastColumn="0"/>
+        </w:trPr>
+        <w:tc>
+          <w:tcPr>
+            <w:cnfStyle w:val="001000000000" w:firstRow="0" w:lastRow="0" w:firstColumn="1" w:lastColumn="0" w:oddVBand="0" w:evenVBand="0" w:oddHBand="0" w:evenHBand="0" w:firstRowFirstColumn="0" w:firstRowLastColumn="0" w:lastRowFirstColumn="0" w:lastRowLastColumn="0"/>
+            <w:tcW w:w="0" w:type="auto"/>
+          </w:tcPr>
+          <w:p>
+            <w:pPr>
+              <w:suppressAutoHyphens w:val="0"/>
+              <w:spacing w:before="0"/>
+              <w:jc w:val="left"/>
+              <w:rPr>
+                <w:rFonts w:cs="Arial"/>
+                <w:color w:val="auto"/>
+                <w:szCs w:val="22"/>
+                <w:lang w:eastAsia="en-US"/>
+              </w:rPr>
+            </w:pPr>
+            <w:r>
+              <w:rPr>
+                <w:rFonts w:cs="Arial"/>
+                <w:color w:val="auto"/>
+                <w:szCs w:val="22"/>
+                <w:lang w:eastAsia="en-US"/>
+              </w:rPr>
+              <w:t>9</w:t>
+            </w:r>
+          </w:p>
+        </w:tc>
+        <w:tc>
+          <w:tcPr>
+            <w:tcW w:w="0" w:type="auto"/>
+          </w:tcPr>
+          <w:p>
+            <w:pPr>
+              <w:suppressAutoHyphens w:val="0"/>
+              <w:spacing w:before="0"/>
+              <w:jc w:val="left"/>
+              <w:cnfStyle w:val="000000100000" w:firstRow="0" w:lastRow="0" w:firstColumn="0" w:lastColumn="0" w:oddVBand="0" w:evenVBand="0" w:oddHBand="1" w:evenHBand="0" w:firstRowFirstColumn="0" w:firstRowLastColumn="0" w:lastRowFirstColumn="0" w:lastRowLastColumn="0"/>
+              <w:rPr>
+                <w:rFonts w:cs="Arial"/>
+                <w:color w:val="auto"/>
+                <w:szCs w:val="22"/>
+                <w:lang w:val="de-AT" w:eastAsia="en-US"/>
+              </w:rPr>
+            </w:pPr>
+            <w:r>
+              <w:rPr>
+                <w:rFonts w:cs="Arial"/>
+                <w:color w:val="auto"/>
+                <w:szCs w:val="22"/>
+                <w:lang w:val="de-AT" w:eastAsia="en-US"/>
+              </w:rPr>
+              <w:t>Der Benutzer will einen noch nicht fertig ausgefüllten Fragebogen abgeben. Das System verweigert die Abgabe und weist den Benutzer auf den Fehler hin. Anschließend kann dieser erneut einen Abgabeversuch starten.</w:t>
+            </w:r>
+          </w:p>
+        </w:tc>
+      </w:tr>
+      <w:tr>
+        <w:tc>
+          <w:tcPr>
+            <w:cnfStyle w:val="001000000000" w:firstRow="0" w:lastRow="0" w:firstColumn="1" w:lastColumn="0" w:oddVBand="0" w:evenVBand="0" w:oddHBand="0" w:evenHBand="0" w:firstRowFirstColumn="0" w:firstRowLastColumn="0" w:lastRowFirstColumn="0" w:lastRowLastColumn="0"/>
+            <w:tcW w:w="0" w:type="auto"/>
+          </w:tcPr>
+          <w:p>
+            <w:pPr>
+              <w:suppressAutoHyphens w:val="0"/>
+              <w:spacing w:before="0"/>
+              <w:jc w:val="left"/>
+              <w:rPr>
+                <w:rFonts w:cs="Arial"/>
+                <w:color w:val="auto"/>
+                <w:szCs w:val="22"/>
+                <w:lang w:eastAsia="en-US"/>
+              </w:rPr>
+            </w:pPr>
+            <w:r>
+              <w:rPr>
+                <w:rFonts w:cs="Arial"/>
+                <w:color w:val="auto"/>
+                <w:szCs w:val="22"/>
+                <w:lang w:eastAsia="en-US"/>
+              </w:rPr>
+              <w:t>10</w:t>
+            </w:r>
+          </w:p>
+        </w:tc>
+        <w:tc>
+          <w:tcPr>
+            <w:tcW w:w="0" w:type="auto"/>
+          </w:tcPr>
+          <w:p>
+            <w:pPr>
+              <w:suppressAutoHyphens w:val="0"/>
+              <w:spacing w:before="0"/>
+              <w:jc w:val="left"/>
+              <w:cnfStyle w:val="000000000000" w:firstRow="0" w:lastRow="0" w:firstColumn="0" w:lastColumn="0" w:oddVBand="0" w:evenVBand="0" w:oddHBand="0" w:evenHBand="0" w:firstRowFirstColumn="0" w:firstRowLastColumn="0" w:lastRowFirstColumn="0" w:lastRowLastColumn="0"/>
+              <w:rPr>
+                <w:rFonts w:cs="Arial"/>
+                <w:color w:val="auto"/>
+                <w:szCs w:val="22"/>
+                <w:lang w:val="de-AT" w:eastAsia="en-US"/>
+              </w:rPr>
+            </w:pPr>
+            <w:r>
+              <w:rPr>
+                <w:rFonts w:cs="Arial"/>
+                <w:color w:val="auto"/>
+                <w:szCs w:val="22"/>
+                <w:lang w:val="de-AT" w:eastAsia="en-US"/>
+              </w:rPr>
+              <w:t>Nach Erfolgreichem Upload eines Fragebogens erhält der Benutzer innerhalb 1-2 Sekunden Antwort vom Server.</w:t>
+            </w:r>
+          </w:p>
+        </w:tc>
+      </w:tr>
+      <w:tr>
+        <w:trPr>
+          <w:cnfStyle w:val="000000100000" w:firstRow="0" w:lastRow="0" w:firstColumn="0" w:lastColumn="0" w:oddVBand="0" w:evenVBand="0" w:oddHBand="1" w:evenHBand="0" w:firstRowFirstColumn="0" w:firstRowLastColumn="0" w:lastRowFirstColumn="0" w:lastRowLastColumn="0"/>
+        </w:trPr>
+        <w:tc>
+          <w:tcPr>
+            <w:cnfStyle w:val="001000000000" w:firstRow="0" w:lastRow="0" w:firstColumn="1" w:lastColumn="0" w:oddVBand="0" w:evenVBand="0" w:oddHBand="0" w:evenHBand="0" w:firstRowFirstColumn="0" w:firstRowLastColumn="0" w:lastRowFirstColumn="0" w:lastRowLastColumn="0"/>
+            <w:tcW w:w="0" w:type="auto"/>
+          </w:tcPr>
+          <w:p>
+            <w:pPr>
+              <w:suppressAutoHyphens w:val="0"/>
+              <w:spacing w:before="0"/>
+              <w:jc w:val="left"/>
+              <w:rPr>
+                <w:rFonts w:cs="Arial"/>
+                <w:color w:val="auto"/>
+                <w:szCs w:val="22"/>
+                <w:lang w:eastAsia="en-US"/>
+              </w:rPr>
+            </w:pPr>
+            <w:r>
+              <w:rPr>
+                <w:rFonts w:cs="Arial"/>
+                <w:color w:val="auto"/>
+                <w:szCs w:val="22"/>
+                <w:lang w:eastAsia="en-US"/>
+              </w:rPr>
+              <w:t>11</w:t>
+            </w:r>
+          </w:p>
+        </w:tc>
+        <w:tc>
+          <w:tcPr>
+            <w:tcW w:w="0" w:type="auto"/>
+          </w:tcPr>
+          <w:p>
+            <w:pPr>
+              <w:suppressAutoHyphens w:val="0"/>
+              <w:spacing w:before="0"/>
+              <w:jc w:val="left"/>
+              <w:cnfStyle w:val="000000100000" w:firstRow="0" w:lastRow="0" w:firstColumn="0" w:lastColumn="0" w:oddVBand="0" w:evenVBand="0" w:oddHBand="1" w:evenHBand="0" w:firstRowFirstColumn="0" w:firstRowLastColumn="0" w:lastRowFirstColumn="0" w:lastRowLastColumn="0"/>
+              <w:rPr>
+                <w:rFonts w:cs="Arial"/>
+                <w:color w:val="auto"/>
+                <w:szCs w:val="22"/>
+                <w:lang w:val="de-AT" w:eastAsia="en-US"/>
+              </w:rPr>
+            </w:pPr>
+            <w:r>
+              <w:rPr>
+                <w:rFonts w:cs="Arial"/>
+                <w:color w:val="auto"/>
+                <w:szCs w:val="22"/>
+                <w:lang w:val="de-AT" w:eastAsia="en-US"/>
+              </w:rPr>
+              <w:t xml:space="preserve">Das Login System der FH wird erneuert und umgebaut. Durch die sauber definierten Schnittstellen des Systems sind nur </w:t>
+            </w:r>
+            <w:r>
+              <w:rPr>
+                <w:rFonts w:cs="Arial"/>
+                <w:color w:val="auto"/>
+                <w:szCs w:val="22"/>
+                <w:lang w:val="de-AT" w:eastAsia="en-US"/>
+              </w:rPr>
+              <w:t>wenige</w:t>
+            </w:r>
+            <w:r>
+              <w:rPr>
+                <w:rFonts w:cs="Arial"/>
+                <w:color w:val="auto"/>
+                <w:szCs w:val="22"/>
+                <w:lang w:val="de-AT" w:eastAsia="en-US"/>
+              </w:rPr>
+              <w:t xml:space="preserve"> Änderungen notwendig und EVA ist in kurzer Zeit wieder einsatzfähig.</w:t>
+            </w:r>
+          </w:p>
+        </w:tc>
+      </w:tr>
+      <w:tr>
+        <w:tc>
+          <w:tcPr>
+            <w:cnfStyle w:val="001000000000" w:firstRow="0" w:lastRow="0" w:firstColumn="1" w:lastColumn="0" w:oddVBand="0" w:evenVBand="0" w:oddHBand="0" w:evenHBand="0" w:firstRowFirstColumn="0" w:firstRowLastColumn="0" w:lastRowFirstColumn="0" w:lastRowLastColumn="0"/>
+            <w:tcW w:w="0" w:type="auto"/>
+          </w:tcPr>
+          <w:p>
+            <w:pPr>
+              <w:suppressAutoHyphens w:val="0"/>
+              <w:spacing w:before="0"/>
+              <w:jc w:val="left"/>
+              <w:rPr>
+                <w:rFonts w:cs="Arial"/>
+                <w:color w:val="auto"/>
+                <w:szCs w:val="22"/>
+                <w:lang w:eastAsia="en-US"/>
+              </w:rPr>
+            </w:pPr>
+            <w:r>
+              <w:rPr>
+                <w:rFonts w:cs="Arial"/>
+                <w:color w:val="auto"/>
+                <w:szCs w:val="22"/>
+                <w:lang w:eastAsia="en-US"/>
+              </w:rPr>
+              <w:t>12</w:t>
+            </w:r>
+          </w:p>
+        </w:tc>
+        <w:tc>
+          <w:tcPr>
+            <w:tcW w:w="0" w:type="auto"/>
+          </w:tcPr>
+          <w:p>
+            <w:pPr>
+              <w:suppressAutoHyphens w:val="0"/>
+              <w:spacing w:before="0"/>
+              <w:jc w:val="left"/>
+              <w:cnfStyle w:val="000000000000" w:firstRow="0" w:lastRow="0" w:firstColumn="0" w:lastColumn="0" w:oddVBand="0" w:evenVBand="0" w:oddHBand="0" w:evenHBand="0" w:firstRowFirstColumn="0" w:firstRowLastColumn="0" w:lastRowFirstColumn="0" w:lastRowLastColumn="0"/>
+              <w:rPr>
+                <w:rFonts w:cs="Arial"/>
+                <w:color w:val="auto"/>
+                <w:szCs w:val="22"/>
+                <w:lang w:val="de-AT" w:eastAsia="en-US"/>
+              </w:rPr>
+            </w:pPr>
+            <w:r>
+              <w:rPr>
+                <w:rFonts w:cs="Arial"/>
+                <w:color w:val="auto"/>
+                <w:szCs w:val="22"/>
+                <w:lang w:val="de-AT" w:eastAsia="en-US"/>
+              </w:rPr>
+              <w:t xml:space="preserve">Ein Entwickler implementiert eine neue Berechtigungskategorie. Er kann sie ohne </w:t>
+            </w:r>
+            <w:r>
+              <w:rPr>
+                <w:rFonts w:cs="Arial"/>
+                <w:color w:val="auto"/>
+                <w:szCs w:val="22"/>
+                <w:lang w:val="de-AT" w:eastAsia="en-US"/>
+              </w:rPr>
+              <w:lastRenderedPageBreak/>
+              <w:t>große Änderungen in den bestehenden Code integrieren.</w:t>
+            </w:r>
+          </w:p>
+        </w:tc>
+      </w:tr>
     </w:tbl>
     <w:p>
       <w:pPr>
@@ -20958,6 +21473,7 @@
         <w:rPr>
           <w:rFonts w:cs="Arial"/>
         </w:rPr>
+        <w:lastRenderedPageBreak/>
         <w:t>Inhalt</w:t>
       </w:r>
     </w:p>
@@ -21046,7 +21562,7 @@
       <w:r>
         <w:rPr>
           <w:noProof/>
-          <w:lang w:val="en-US" w:eastAsia="en-US"/>
+          <w:lang w:val="de-AT" w:eastAsia="de-AT"/>
         </w:rPr>
         <w:drawing>
           <wp:inline distT="0" distB="0" distL="0" distR="0" wp14:anchorId="10E82680" wp14:editId="3519B752">
@@ -21066,7 +21582,7 @@
                     </pic:cNvPicPr>
                   </pic:nvPicPr>
                   <pic:blipFill>
-                    <a:blip r:embed="rId17"/>
+                    <a:blip r:embed="rId18"/>
                     <a:stretch>
                       <a:fillRect/>
                     </a:stretch>
@@ -21631,8 +22147,8 @@
       </w:pPr>
     </w:p>
     <w:sectPr>
-      <w:headerReference w:type="default" r:id="rId18"/>
-      <w:footerReference w:type="default" r:id="rId19"/>
+      <w:headerReference w:type="default" r:id="rId19"/>
+      <w:footerReference w:type="default" r:id="rId20"/>
       <w:pgSz w:w="11906" w:h="16838"/>
       <w:pgMar w:top="1417" w:right="1417" w:bottom="1134" w:left="1417" w:header="708" w:footer="708" w:gutter="0"/>
       <w:cols w:space="720"/>
@@ -21644,15 +22160,15 @@
 </file>
 
 <file path=word/comments.xml><?xml version="1.0" encoding="utf-8"?>
-<w:comments xmlns:wpc="http://schemas.microsoft.com/office/word/2010/wordprocessingCanvas" xmlns:mc="http://schemas.openxmlformats.org/markup-compatibility/2006" xmlns:o="urn:schemas-microsoft-com:office:office" xmlns:r="http://schemas.openxmlformats.org/officeDocument/2006/relationships" xmlns:m="http://schemas.openxmlformats.org/officeDocument/2006/math" xmlns:v="urn:schemas-microsoft-com:vml" xmlns:wp14="http://schemas.microsoft.com/office/word/2010/wordprocessingDrawing" xmlns:wp="http://schemas.openxmlformats.org/drawingml/2006/wordprocessingDrawing" xmlns:w10="urn:schemas-microsoft-com:office:word" xmlns:w="http://schemas.openxmlformats.org/wordprocessingml/2006/main" xmlns:w14="http://schemas.microsoft.com/office/word/2010/wordml" xmlns:w15="http://schemas.microsoft.com/office/word/2012/wordml" xmlns:wpg="http://schemas.microsoft.com/office/word/2010/wordprocessingGroup" xmlns:wpi="http://schemas.microsoft.com/office/word/2010/wordprocessingInk" xmlns:wne="http://schemas.microsoft.com/office/word/2006/wordml" xmlns:wps="http://schemas.microsoft.com/office/word/2010/wordprocessingShape" mc:Ignorable="w14 w15 wp14">
-  <w:comment w:id="364" w:author="Gernot Starke" w:date="2012-01-14T10:02:00Z" w:initials="GS">
+<w:comments xmlns:wpc="http://schemas.microsoft.com/office/word/2010/wordprocessingCanvas" xmlns:mc="http://schemas.openxmlformats.org/markup-compatibility/2006" xmlns:o="urn:schemas-microsoft-com:office:office" xmlns:r="http://schemas.openxmlformats.org/officeDocument/2006/relationships" xmlns:m="http://schemas.openxmlformats.org/officeDocument/2006/math" xmlns:v="urn:schemas-microsoft-com:vml" xmlns:wp14="http://schemas.microsoft.com/office/word/2010/wordprocessingDrawing" xmlns:wp="http://schemas.openxmlformats.org/drawingml/2006/wordprocessingDrawing" xmlns:w10="urn:schemas-microsoft-com:office:word" xmlns:w="http://schemas.openxmlformats.org/wordprocessingml/2006/main" xmlns:w14="http://schemas.microsoft.com/office/word/2010/wordml" xmlns:wpg="http://schemas.microsoft.com/office/word/2010/wordprocessingGroup" xmlns:wpi="http://schemas.microsoft.com/office/word/2010/wordprocessingInk" xmlns:wne="http://schemas.microsoft.com/office/word/2006/wordml" xmlns:wps="http://schemas.microsoft.com/office/word/2010/wordprocessingShape" mc:Ignorable="w14 wp14">
+  <w:comment w:id="363" w:author="Gernot Starke" w:date="2012-01-14T10:02:00Z" w:initials="GS">
     <w:p>
       <w:r>
         <w:t>Text überarbeitet</w:t>
       </w:r>
     </w:p>
   </w:comment>
-  <w:comment w:id="375" w:author="Gernot Starke" w:date="2012-01-14T10:01:00Z" w:initials="GS">
+  <w:comment w:id="374" w:author="Gernot Starke" w:date="2012-01-14T10:01:00Z" w:initials="GS">
     <w:p>
       <w:r>
         <w:t>neu</w:t>
@@ -21670,7 +22186,7 @@
 </file>
 
 <file path=word/endnotes.xml><?xml version="1.0" encoding="utf-8"?>
-<w:endnotes xmlns:wpc="http://schemas.microsoft.com/office/word/2010/wordprocessingCanvas" xmlns:mc="http://schemas.openxmlformats.org/markup-compatibility/2006" xmlns:o="urn:schemas-microsoft-com:office:office" xmlns:r="http://schemas.openxmlformats.org/officeDocument/2006/relationships" xmlns:m="http://schemas.openxmlformats.org/officeDocument/2006/math" xmlns:v="urn:schemas-microsoft-com:vml" xmlns:wp14="http://schemas.microsoft.com/office/word/2010/wordprocessingDrawing" xmlns:wp="http://schemas.openxmlformats.org/drawingml/2006/wordprocessingDrawing" xmlns:w10="urn:schemas-microsoft-com:office:word" xmlns:w="http://schemas.openxmlformats.org/wordprocessingml/2006/main" xmlns:w14="http://schemas.microsoft.com/office/word/2010/wordml" xmlns:w15="http://schemas.microsoft.com/office/word/2012/wordml" xmlns:wpg="http://schemas.microsoft.com/office/word/2010/wordprocessingGroup" xmlns:wpi="http://schemas.microsoft.com/office/word/2010/wordprocessingInk" xmlns:wne="http://schemas.microsoft.com/office/word/2006/wordml" xmlns:wps="http://schemas.microsoft.com/office/word/2010/wordprocessingShape" mc:Ignorable="w14 w15 wp14">
+<w:endnotes xmlns:wpc="http://schemas.microsoft.com/office/word/2010/wordprocessingCanvas" xmlns:mc="http://schemas.openxmlformats.org/markup-compatibility/2006" xmlns:o="urn:schemas-microsoft-com:office:office" xmlns:r="http://schemas.openxmlformats.org/officeDocument/2006/relationships" xmlns:m="http://schemas.openxmlformats.org/officeDocument/2006/math" xmlns:v="urn:schemas-microsoft-com:vml" xmlns:wp14="http://schemas.microsoft.com/office/word/2010/wordprocessingDrawing" xmlns:wp="http://schemas.openxmlformats.org/drawingml/2006/wordprocessingDrawing" xmlns:w10="urn:schemas-microsoft-com:office:word" xmlns:w="http://schemas.openxmlformats.org/wordprocessingml/2006/main" xmlns:w14="http://schemas.microsoft.com/office/word/2010/wordml" xmlns:wpg="http://schemas.microsoft.com/office/word/2010/wordprocessingGroup" xmlns:wpi="http://schemas.microsoft.com/office/word/2010/wordprocessingInk" xmlns:wne="http://schemas.microsoft.com/office/word/2006/wordml" xmlns:wps="http://schemas.microsoft.com/office/word/2010/wordprocessingShape" mc:Ignorable="w14 wp14">
   <w:endnote w:type="separator" w:id="-1">
     <w:p>
       <w:pPr>
@@ -21695,7 +22211,7 @@
 </file>
 
 <file path=word/footer1.xml><?xml version="1.0" encoding="utf-8"?>
-<w:ftr xmlns:wpc="http://schemas.microsoft.com/office/word/2010/wordprocessingCanvas" xmlns:mc="http://schemas.openxmlformats.org/markup-compatibility/2006" xmlns:o="urn:schemas-microsoft-com:office:office" xmlns:r="http://schemas.openxmlformats.org/officeDocument/2006/relationships" xmlns:m="http://schemas.openxmlformats.org/officeDocument/2006/math" xmlns:v="urn:schemas-microsoft-com:vml" xmlns:wp14="http://schemas.microsoft.com/office/word/2010/wordprocessingDrawing" xmlns:wp="http://schemas.openxmlformats.org/drawingml/2006/wordprocessingDrawing" xmlns:w10="urn:schemas-microsoft-com:office:word" xmlns:w="http://schemas.openxmlformats.org/wordprocessingml/2006/main" xmlns:w14="http://schemas.microsoft.com/office/word/2010/wordml" xmlns:w15="http://schemas.microsoft.com/office/word/2012/wordml" xmlns:wpg="http://schemas.microsoft.com/office/word/2010/wordprocessingGroup" xmlns:wpi="http://schemas.microsoft.com/office/word/2010/wordprocessingInk" xmlns:wne="http://schemas.microsoft.com/office/word/2006/wordml" xmlns:wps="http://schemas.microsoft.com/office/word/2010/wordprocessingShape" mc:Ignorable="w14 w15 wp14">
+<w:ftr xmlns:wpc="http://schemas.microsoft.com/office/word/2010/wordprocessingCanvas" xmlns:mc="http://schemas.openxmlformats.org/markup-compatibility/2006" xmlns:o="urn:schemas-microsoft-com:office:office" xmlns:r="http://schemas.openxmlformats.org/officeDocument/2006/relationships" xmlns:m="http://schemas.openxmlformats.org/officeDocument/2006/math" xmlns:v="urn:schemas-microsoft-com:vml" xmlns:wp14="http://schemas.microsoft.com/office/word/2010/wordprocessingDrawing" xmlns:wp="http://schemas.openxmlformats.org/drawingml/2006/wordprocessingDrawing" xmlns:w10="urn:schemas-microsoft-com:office:word" xmlns:w="http://schemas.openxmlformats.org/wordprocessingml/2006/main" xmlns:w14="http://schemas.microsoft.com/office/word/2010/wordml" xmlns:wpg="http://schemas.microsoft.com/office/word/2010/wordprocessingGroup" xmlns:wpi="http://schemas.microsoft.com/office/word/2010/wordprocessingInk" xmlns:wne="http://schemas.microsoft.com/office/word/2006/wordml" xmlns:wps="http://schemas.microsoft.com/office/word/2010/wordprocessingShape" mc:Ignorable="w14 wp14">
   <w:p>
     <w:pPr>
       <w:pStyle w:val="Fuzeile1"/>
@@ -21704,7 +22220,7 @@
     <w:r>
       <w:rPr>
         <w:noProof/>
-        <w:lang w:val="en-US" w:eastAsia="en-US"/>
+        <w:lang w:val="de-AT" w:eastAsia="de-AT"/>
       </w:rPr>
       <w:drawing>
         <wp:inline distT="0" distB="0" distL="0" distR="0" wp14:anchorId="19DF98A5" wp14:editId="31EFB647">
@@ -21756,7 +22272,7 @@
 </file>
 
 <file path=word/footnotes.xml><?xml version="1.0" encoding="utf-8"?>
-<w:footnotes xmlns:wpc="http://schemas.microsoft.com/office/word/2010/wordprocessingCanvas" xmlns:mc="http://schemas.openxmlformats.org/markup-compatibility/2006" xmlns:o="urn:schemas-microsoft-com:office:office" xmlns:r="http://schemas.openxmlformats.org/officeDocument/2006/relationships" xmlns:m="http://schemas.openxmlformats.org/officeDocument/2006/math" xmlns:v="urn:schemas-microsoft-com:vml" xmlns:wp14="http://schemas.microsoft.com/office/word/2010/wordprocessingDrawing" xmlns:wp="http://schemas.openxmlformats.org/drawingml/2006/wordprocessingDrawing" xmlns:w10="urn:schemas-microsoft-com:office:word" xmlns:w="http://schemas.openxmlformats.org/wordprocessingml/2006/main" xmlns:w14="http://schemas.microsoft.com/office/word/2010/wordml" xmlns:w15="http://schemas.microsoft.com/office/word/2012/wordml" xmlns:wpg="http://schemas.microsoft.com/office/word/2010/wordprocessingGroup" xmlns:wpi="http://schemas.microsoft.com/office/word/2010/wordprocessingInk" xmlns:wne="http://schemas.microsoft.com/office/word/2006/wordml" xmlns:wps="http://schemas.microsoft.com/office/word/2010/wordprocessingShape" mc:Ignorable="w14 w15 wp14">
+<w:footnotes xmlns:wpc="http://schemas.microsoft.com/office/word/2010/wordprocessingCanvas" xmlns:mc="http://schemas.openxmlformats.org/markup-compatibility/2006" xmlns:o="urn:schemas-microsoft-com:office:office" xmlns:r="http://schemas.openxmlformats.org/officeDocument/2006/relationships" xmlns:m="http://schemas.openxmlformats.org/officeDocument/2006/math" xmlns:v="urn:schemas-microsoft-com:vml" xmlns:wp14="http://schemas.microsoft.com/office/word/2010/wordprocessingDrawing" xmlns:wp="http://schemas.openxmlformats.org/drawingml/2006/wordprocessingDrawing" xmlns:w10="urn:schemas-microsoft-com:office:word" xmlns:w="http://schemas.openxmlformats.org/wordprocessingml/2006/main" xmlns:w14="http://schemas.microsoft.com/office/word/2010/wordml" xmlns:wpg="http://schemas.microsoft.com/office/word/2010/wordprocessingGroup" xmlns:wpi="http://schemas.microsoft.com/office/word/2010/wordprocessingInk" xmlns:wne="http://schemas.microsoft.com/office/word/2006/wordml" xmlns:wps="http://schemas.microsoft.com/office/word/2010/wordprocessingShape" mc:Ignorable="w14 wp14">
   <w:footnote w:type="separator" w:id="-1">
     <w:p/>
   </w:footnote>
@@ -21796,7 +22312,7 @@
 </file>
 
 <file path=word/header1.xml><?xml version="1.0" encoding="utf-8"?>
-<w:hdr xmlns:wpc="http://schemas.microsoft.com/office/word/2010/wordprocessingCanvas" xmlns:mc="http://schemas.openxmlformats.org/markup-compatibility/2006" xmlns:o="urn:schemas-microsoft-com:office:office" xmlns:r="http://schemas.openxmlformats.org/officeDocument/2006/relationships" xmlns:m="http://schemas.openxmlformats.org/officeDocument/2006/math" xmlns:v="urn:schemas-microsoft-com:vml" xmlns:wp14="http://schemas.microsoft.com/office/word/2010/wordprocessingDrawing" xmlns:wp="http://schemas.openxmlformats.org/drawingml/2006/wordprocessingDrawing" xmlns:w10="urn:schemas-microsoft-com:office:word" xmlns:w="http://schemas.openxmlformats.org/wordprocessingml/2006/main" xmlns:w14="http://schemas.microsoft.com/office/word/2010/wordml" xmlns:w15="http://schemas.microsoft.com/office/word/2012/wordml" xmlns:wpg="http://schemas.microsoft.com/office/word/2010/wordprocessingGroup" xmlns:wpi="http://schemas.microsoft.com/office/word/2010/wordprocessingInk" xmlns:wne="http://schemas.microsoft.com/office/word/2006/wordml" xmlns:wps="http://schemas.microsoft.com/office/word/2010/wordprocessingShape" mc:Ignorable="w14 w15 wp14">
+<w:hdr xmlns:wpc="http://schemas.microsoft.com/office/word/2010/wordprocessingCanvas" xmlns:mc="http://schemas.openxmlformats.org/markup-compatibility/2006" xmlns:o="urn:schemas-microsoft-com:office:office" xmlns:r="http://schemas.openxmlformats.org/officeDocument/2006/relationships" xmlns:m="http://schemas.openxmlformats.org/officeDocument/2006/math" xmlns:v="urn:schemas-microsoft-com:vml" xmlns:wp14="http://schemas.microsoft.com/office/word/2010/wordprocessingDrawing" xmlns:wp="http://schemas.openxmlformats.org/drawingml/2006/wordprocessingDrawing" xmlns:w10="urn:schemas-microsoft-com:office:word" xmlns:w="http://schemas.openxmlformats.org/wordprocessingml/2006/main" xmlns:w14="http://schemas.microsoft.com/office/word/2010/wordml" xmlns:wpg="http://schemas.microsoft.com/office/word/2010/wordprocessingGroup" xmlns:wpi="http://schemas.microsoft.com/office/word/2010/wordprocessingInk" xmlns:wne="http://schemas.microsoft.com/office/word/2006/wordml" xmlns:wps="http://schemas.microsoft.com/office/word/2010/wordprocessingShape" mc:Ignorable="w14 wp14">
   <w:p>
     <w:pPr>
       <w:pStyle w:val="Kopfzeile1"/>
@@ -21811,7 +22327,7 @@
     <w:r>
       <w:rPr>
         <w:noProof/>
-        <w:lang w:val="en-US" w:eastAsia="en-US"/>
+        <w:lang w:val="de-AT" w:eastAsia="de-AT"/>
       </w:rPr>
       <w:drawing>
         <wp:inline distT="0" distB="0" distL="0" distR="0" wp14:anchorId="19BF3B26" wp14:editId="584CEAFC">
@@ -21875,7 +22391,7 @@
       <w:rPr>
         <w:noProof/>
       </w:rPr>
-      <w:t>18</w:t>
+      <w:t>22</w:t>
     </w:r>
     <w:r>
       <w:fldChar w:fldCharType="end"/>
@@ -21902,7 +22418,7 @@
       <w:rPr>
         <w:noProof/>
       </w:rPr>
-      <w:t>21</w:t>
+      <w:t>22</w:t>
     </w:r>
     <w:r>
       <w:fldChar w:fldCharType="end"/>
@@ -21921,7 +22437,7 @@
 </file>
 
 <file path=word/numbering.xml><?xml version="1.0" encoding="utf-8"?>
-<w:numbering xmlns:wpc="http://schemas.microsoft.com/office/word/2010/wordprocessingCanvas" xmlns:mc="http://schemas.openxmlformats.org/markup-compatibility/2006" xmlns:o="urn:schemas-microsoft-com:office:office" xmlns:r="http://schemas.openxmlformats.org/officeDocument/2006/relationships" xmlns:m="http://schemas.openxmlformats.org/officeDocument/2006/math" xmlns:v="urn:schemas-microsoft-com:vml" xmlns:wp14="http://schemas.microsoft.com/office/word/2010/wordprocessingDrawing" xmlns:wp="http://schemas.openxmlformats.org/drawingml/2006/wordprocessingDrawing" xmlns:w10="urn:schemas-microsoft-com:office:word" xmlns:w="http://schemas.openxmlformats.org/wordprocessingml/2006/main" xmlns:w14="http://schemas.microsoft.com/office/word/2010/wordml" xmlns:w15="http://schemas.microsoft.com/office/word/2012/wordml" xmlns:wpg="http://schemas.microsoft.com/office/word/2010/wordprocessingGroup" xmlns:wpi="http://schemas.microsoft.com/office/word/2010/wordprocessingInk" xmlns:wne="http://schemas.microsoft.com/office/word/2006/wordml" xmlns:wps="http://schemas.microsoft.com/office/word/2010/wordprocessingShape" mc:Ignorable="w14 w15 wp14">
+<w:numbering xmlns:wpc="http://schemas.microsoft.com/office/word/2010/wordprocessingCanvas" xmlns:mc="http://schemas.openxmlformats.org/markup-compatibility/2006" xmlns:o="urn:schemas-microsoft-com:office:office" xmlns:r="http://schemas.openxmlformats.org/officeDocument/2006/relationships" xmlns:m="http://schemas.openxmlformats.org/officeDocument/2006/math" xmlns:v="urn:schemas-microsoft-com:vml" xmlns:wp14="http://schemas.microsoft.com/office/word/2010/wordprocessingDrawing" xmlns:wp="http://schemas.openxmlformats.org/drawingml/2006/wordprocessingDrawing" xmlns:w10="urn:schemas-microsoft-com:office:word" xmlns:w="http://schemas.openxmlformats.org/wordprocessingml/2006/main" xmlns:w14="http://schemas.microsoft.com/office/word/2010/wordml" xmlns:wpg="http://schemas.microsoft.com/office/word/2010/wordprocessingGroup" xmlns:wpi="http://schemas.microsoft.com/office/word/2010/wordprocessingInk" xmlns:wne="http://schemas.microsoft.com/office/word/2006/wordml" xmlns:wps="http://schemas.microsoft.com/office/word/2010/wordprocessingShape" mc:Ignorable="w14 wp14">
   <w:abstractNum w:abstractNumId="0">
     <w:nsid w:val="063971E8"/>
     <w:multiLevelType w:val="hybridMultilevel"/>
@@ -22740,7 +23256,7 @@
 </file>
 
 <file path=word/styles.xml><?xml version="1.0" encoding="utf-8"?>
-<w:styles xmlns:mc="http://schemas.openxmlformats.org/markup-compatibility/2006" xmlns:r="http://schemas.openxmlformats.org/officeDocument/2006/relationships" xmlns:w="http://schemas.openxmlformats.org/wordprocessingml/2006/main" xmlns:w14="http://schemas.microsoft.com/office/word/2010/wordml" xmlns:w15="http://schemas.microsoft.com/office/word/2012/wordml" mc:Ignorable="w14 w15">
+<w:styles xmlns:mc="http://schemas.openxmlformats.org/markup-compatibility/2006" xmlns:r="http://schemas.openxmlformats.org/officeDocument/2006/relationships" xmlns:w="http://schemas.openxmlformats.org/wordprocessingml/2006/main" xmlns:w14="http://schemas.microsoft.com/office/word/2010/wordml" mc:Ignorable="w14">
   <w:docDefaults>
     <w:rPrDefault>
       <w:rPr>
@@ -22750,358 +23266,274 @@
     </w:rPrDefault>
     <w:pPrDefault/>
   </w:docDefaults>
-  <w:latentStyles w:defLockedState="0" w:defUIPriority="0" w:defSemiHidden="0" w:defUnhideWhenUsed="0" w:defQFormat="0" w:count="371">
-    <w:lsdException w:name="Normal" w:qFormat="1"/>
-    <w:lsdException w:name="heading 1" w:qFormat="1"/>
-    <w:lsdException w:name="heading 2" w:qFormat="1"/>
-    <w:lsdException w:name="heading 3" w:uiPriority="9" w:qFormat="1"/>
-    <w:lsdException w:name="heading 4" w:qFormat="1"/>
-    <w:lsdException w:name="heading 5" w:qFormat="1"/>
-    <w:lsdException w:name="heading 6" w:qFormat="1"/>
-    <w:lsdException w:name="heading 7" w:qFormat="1"/>
-    <w:lsdException w:name="heading 8" w:qFormat="1"/>
-    <w:lsdException w:name="heading 9" w:qFormat="1"/>
-    <w:lsdException w:name="index 1" w:semiHidden="1" w:unhideWhenUsed="1"/>
-    <w:lsdException w:name="index 7" w:semiHidden="1" w:unhideWhenUsed="1"/>
-    <w:lsdException w:name="index 8" w:semiHidden="1" w:unhideWhenUsed="1"/>
-    <w:lsdException w:name="index 9" w:semiHidden="1" w:unhideWhenUsed="1"/>
-    <w:lsdException w:name="toc 1" w:semiHidden="1" w:uiPriority="39" w:unhideWhenUsed="1"/>
-    <w:lsdException w:name="toc 2" w:semiHidden="1" w:uiPriority="39" w:unhideWhenUsed="1"/>
-    <w:lsdException w:name="toc 3" w:semiHidden="1" w:unhideWhenUsed="1"/>
-    <w:lsdException w:name="toc 4" w:semiHidden="1" w:unhideWhenUsed="1"/>
-    <w:lsdException w:name="toc 5" w:semiHidden="1" w:unhideWhenUsed="1"/>
-    <w:lsdException w:name="toc 6" w:semiHidden="1" w:unhideWhenUsed="1"/>
-    <w:lsdException w:name="toc 7" w:semiHidden="1" w:unhideWhenUsed="1"/>
-    <w:lsdException w:name="toc 8" w:semiHidden="1" w:unhideWhenUsed="1"/>
-    <w:lsdException w:name="toc 9" w:semiHidden="1" w:unhideWhenUsed="1"/>
-    <w:lsdException w:name="Normal Indent" w:semiHidden="1" w:unhideWhenUsed="1"/>
-    <w:lsdException w:name="footnote text" w:semiHidden="1" w:unhideWhenUsed="1"/>
-    <w:lsdException w:name="annotation text" w:semiHidden="1" w:unhideWhenUsed="1"/>
-    <w:lsdException w:name="header" w:semiHidden="1" w:unhideWhenUsed="1"/>
-    <w:lsdException w:name="footer" w:semiHidden="1" w:unhideWhenUsed="1"/>
-    <w:lsdException w:name="index heading" w:semiHidden="1" w:unhideWhenUsed="1"/>
-    <w:lsdException w:name="caption" w:semiHidden="1" w:unhideWhenUsed="1" w:qFormat="1"/>
-    <w:lsdException w:name="table of figures" w:semiHidden="1" w:unhideWhenUsed="1"/>
-    <w:lsdException w:name="envelope address" w:semiHidden="1" w:unhideWhenUsed="1"/>
-    <w:lsdException w:name="envelope return" w:semiHidden="1" w:unhideWhenUsed="1"/>
-    <w:lsdException w:name="footnote reference" w:semiHidden="1" w:unhideWhenUsed="1"/>
-    <w:lsdException w:name="annotation reference" w:semiHidden="1" w:unhideWhenUsed="1"/>
-    <w:lsdException w:name="line number" w:semiHidden="1" w:unhideWhenUsed="1"/>
-    <w:lsdException w:name="page number" w:semiHidden="1" w:unhideWhenUsed="1"/>
-    <w:lsdException w:name="endnote reference" w:semiHidden="1" w:unhideWhenUsed="1"/>
-    <w:lsdException w:name="endnote text" w:semiHidden="1" w:unhideWhenUsed="1"/>
-    <w:lsdException w:name="table of authorities" w:semiHidden="1" w:unhideWhenUsed="1"/>
-    <w:lsdException w:name="macro" w:semiHidden="1" w:unhideWhenUsed="1"/>
-    <w:lsdException w:name="toa heading" w:semiHidden="1" w:unhideWhenUsed="1"/>
-    <w:lsdException w:name="List" w:semiHidden="1" w:unhideWhenUsed="1"/>
-    <w:lsdException w:name="List Bullet" w:semiHidden="1" w:unhideWhenUsed="1"/>
-    <w:lsdException w:name="List Number" w:semiHidden="1" w:unhideWhenUsed="1"/>
-    <w:lsdException w:name="List 2" w:semiHidden="1" w:unhideWhenUsed="1"/>
-    <w:lsdException w:name="List 3" w:semiHidden="1" w:unhideWhenUsed="1"/>
-    <w:lsdException w:name="List 4" w:semiHidden="1" w:unhideWhenUsed="1"/>
-    <w:lsdException w:name="List 5" w:semiHidden="1" w:unhideWhenUsed="1"/>
-    <w:lsdException w:name="List Bullet 2" w:semiHidden="1" w:unhideWhenUsed="1"/>
-    <w:lsdException w:name="List Bullet 3" w:semiHidden="1" w:unhideWhenUsed="1"/>
-    <w:lsdException w:name="List Bullet 4" w:semiHidden="1" w:unhideWhenUsed="1"/>
-    <w:lsdException w:name="List Bullet 5" w:semiHidden="1" w:unhideWhenUsed="1"/>
-    <w:lsdException w:name="List Number 3" w:semiHidden="1" w:unhideWhenUsed="1"/>
-    <w:lsdException w:name="List Number 4" w:semiHidden="1" w:unhideWhenUsed="1"/>
-    <w:lsdException w:name="Title" w:qFormat="1"/>
-    <w:lsdException w:name="Closing" w:semiHidden="1" w:unhideWhenUsed="1"/>
-    <w:lsdException w:name="Signature" w:semiHidden="1" w:unhideWhenUsed="1"/>
-    <w:lsdException w:name="Default Paragraph Font" w:semiHidden="1" w:unhideWhenUsed="1"/>
-    <w:lsdException w:name="Body Text" w:semiHidden="1" w:unhideWhenUsed="1"/>
-    <w:lsdException w:name="Body Text Indent" w:semiHidden="1" w:unhideWhenUsed="1"/>
-    <w:lsdException w:name="List Continue" w:semiHidden="1" w:unhideWhenUsed="1"/>
-    <w:lsdException w:name="List Continue 2" w:semiHidden="1" w:unhideWhenUsed="1"/>
-    <w:lsdException w:name="List Continue 3" w:semiHidden="1" w:unhideWhenUsed="1"/>
-    <w:lsdException w:name="List Continue 4" w:semiHidden="1" w:unhideWhenUsed="1"/>
-    <w:lsdException w:name="List Continue 5" w:semiHidden="1" w:unhideWhenUsed="1"/>
-    <w:lsdException w:name="Message Header" w:semiHidden="1" w:unhideWhenUsed="1"/>
-    <w:lsdException w:name="Subtitle" w:qFormat="1"/>
-    <w:lsdException w:name="Salutation" w:semiHidden="1" w:unhideWhenUsed="1"/>
-    <w:lsdException w:name="Date" w:semiHidden="1" w:unhideWhenUsed="1"/>
-    <w:lsdException w:name="Body Text First Indent" w:semiHidden="1" w:unhideWhenUsed="1"/>
-    <w:lsdException w:name="Body Text First Indent 2" w:semiHidden="1" w:unhideWhenUsed="1"/>
-    <w:lsdException w:name="Note Heading" w:semiHidden="1" w:unhideWhenUsed="1"/>
-    <w:lsdException w:name="Body Text 2" w:semiHidden="1" w:unhideWhenUsed="1"/>
-    <w:lsdException w:name="Body Text 3" w:semiHidden="1" w:unhideWhenUsed="1"/>
-    <w:lsdException w:name="Body Text Indent 2" w:semiHidden="1" w:unhideWhenUsed="1"/>
-    <w:lsdException w:name="Strong" w:uiPriority="22" w:qFormat="1"/>
-    <w:lsdException w:name="Emphasis" w:qFormat="1"/>
-    <w:lsdException w:name="Document Map" w:semiHidden="1" w:unhideWhenUsed="1"/>
-    <w:lsdException w:name="Plain Text" w:semiHidden="1" w:unhideWhenUsed="1"/>
-    <w:lsdException w:name="E-mail Signature" w:semiHidden="1" w:unhideWhenUsed="1"/>
-    <w:lsdException w:name="HTML Top of Form" w:semiHidden="1" w:unhideWhenUsed="1"/>
-    <w:lsdException w:name="HTML Bottom of Form" w:semiHidden="1" w:unhideWhenUsed="1"/>
-    <w:lsdException w:name="Normal (Web)" w:semiHidden="1" w:uiPriority="99" w:unhideWhenUsed="1"/>
-    <w:lsdException w:name="HTML Acronym" w:semiHidden="1" w:unhideWhenUsed="1"/>
-    <w:lsdException w:name="HTML Address" w:semiHidden="1" w:unhideWhenUsed="1"/>
-    <w:lsdException w:name="HTML Cite" w:semiHidden="1" w:unhideWhenUsed="1"/>
-    <w:lsdException w:name="HTML Code" w:semiHidden="1" w:unhideWhenUsed="1"/>
-    <w:lsdException w:name="HTML Definition" w:semiHidden="1" w:unhideWhenUsed="1"/>
-    <w:lsdException w:name="HTML Keyboard" w:semiHidden="1" w:unhideWhenUsed="1"/>
-    <w:lsdException w:name="HTML Preformatted" w:semiHidden="1" w:unhideWhenUsed="1"/>
-    <w:lsdException w:name="HTML Sample" w:semiHidden="1" w:unhideWhenUsed="1"/>
-    <w:lsdException w:name="HTML Typewriter" w:semiHidden="1" w:unhideWhenUsed="1"/>
-    <w:lsdException w:name="HTML Variable" w:semiHidden="1" w:unhideWhenUsed="1"/>
-    <w:lsdException w:name="Normal Table" w:semiHidden="1" w:unhideWhenUsed="1"/>
-    <w:lsdException w:name="annotation subject" w:semiHidden="1" w:unhideWhenUsed="1"/>
-    <w:lsdException w:name="No List" w:semiHidden="1" w:unhideWhenUsed="1"/>
-    <w:lsdException w:name="Outline List 1" w:semiHidden="1" w:unhideWhenUsed="1"/>
-    <w:lsdException w:name="Outline List 2" w:semiHidden="1" w:unhideWhenUsed="1"/>
-    <w:lsdException w:name="Outline List 3" w:semiHidden="1" w:unhideWhenUsed="1"/>
-    <w:lsdException w:name="Table Simple 1" w:semiHidden="1" w:unhideWhenUsed="1"/>
-    <w:lsdException w:name="Table Simple 2" w:semiHidden="1" w:unhideWhenUsed="1"/>
-    <w:lsdException w:name="Table Simple 3" w:semiHidden="1" w:unhideWhenUsed="1"/>
-    <w:lsdException w:name="Table Classic 1" w:semiHidden="1" w:unhideWhenUsed="1"/>
-    <w:lsdException w:name="Table Classic 2" w:semiHidden="1" w:unhideWhenUsed="1"/>
-    <w:lsdException w:name="Table Classic 3" w:semiHidden="1" w:unhideWhenUsed="1"/>
-    <w:lsdException w:name="Table Classic 4" w:semiHidden="1" w:unhideWhenUsed="1"/>
-    <w:lsdException w:name="Table Colorful 1" w:semiHidden="1" w:unhideWhenUsed="1"/>
-    <w:lsdException w:name="Table Colorful 2" w:semiHidden="1" w:unhideWhenUsed="1"/>
-    <w:lsdException w:name="Table Colorful 3" w:semiHidden="1" w:unhideWhenUsed="1"/>
-    <w:lsdException w:name="Table Columns 1" w:semiHidden="1" w:unhideWhenUsed="1"/>
-    <w:lsdException w:name="Table Columns 2" w:semiHidden="1" w:unhideWhenUsed="1"/>
-    <w:lsdException w:name="Table Columns 3" w:semiHidden="1" w:unhideWhenUsed="1"/>
-    <w:lsdException w:name="Table Columns 4" w:semiHidden="1" w:unhideWhenUsed="1"/>
-    <w:lsdException w:name="Table Columns 5" w:semiHidden="1" w:unhideWhenUsed="1"/>
-    <w:lsdException w:name="Table Grid 1" w:semiHidden="1" w:unhideWhenUsed="1"/>
-    <w:lsdException w:name="Table Grid 2" w:semiHidden="1" w:unhideWhenUsed="1"/>
-    <w:lsdException w:name="Table Grid 3" w:semiHidden="1" w:unhideWhenUsed="1"/>
-    <w:lsdException w:name="Table Grid 4" w:semiHidden="1" w:unhideWhenUsed="1"/>
-    <w:lsdException w:name="Table Grid 5" w:semiHidden="1" w:unhideWhenUsed="1"/>
-    <w:lsdException w:name="Table Grid 6" w:semiHidden="1" w:unhideWhenUsed="1"/>
-    <w:lsdException w:name="Table Grid 7" w:semiHidden="1" w:unhideWhenUsed="1"/>
-    <w:lsdException w:name="Table Grid 8" w:semiHidden="1" w:unhideWhenUsed="1"/>
-    <w:lsdException w:name="Table List 1" w:semiHidden="1" w:unhideWhenUsed="1"/>
-    <w:lsdException w:name="Table List 2" w:semiHidden="1" w:unhideWhenUsed="1"/>
-    <w:lsdException w:name="Table List 3" w:semiHidden="1" w:unhideWhenUsed="1"/>
-    <w:lsdException w:name="Table List 4" w:semiHidden="1" w:unhideWhenUsed="1"/>
-    <w:lsdException w:name="Table List 5" w:semiHidden="1" w:unhideWhenUsed="1"/>
-    <w:lsdException w:name="Table List 6" w:semiHidden="1" w:unhideWhenUsed="1"/>
-    <w:lsdException w:name="Table List 7" w:semiHidden="1" w:unhideWhenUsed="1"/>
-    <w:lsdException w:name="Table List 8" w:semiHidden="1" w:unhideWhenUsed="1"/>
-    <w:lsdException w:name="Table 3D effects 1" w:semiHidden="1" w:unhideWhenUsed="1"/>
-    <w:lsdException w:name="Table 3D effects 2" w:semiHidden="1" w:unhideWhenUsed="1"/>
-    <w:lsdException w:name="Table 3D effects 3" w:semiHidden="1" w:unhideWhenUsed="1"/>
-    <w:lsdException w:name="Table Contemporary" w:semiHidden="1" w:unhideWhenUsed="1"/>
-    <w:lsdException w:name="Table Elegant" w:semiHidden="1" w:unhideWhenUsed="1"/>
-    <w:lsdException w:name="Table Professional" w:semiHidden="1" w:unhideWhenUsed="1"/>
-    <w:lsdException w:name="Table Subtle 1" w:semiHidden="1" w:unhideWhenUsed="1"/>
-    <w:lsdException w:name="Table Subtle 2" w:semiHidden="1" w:unhideWhenUsed="1"/>
-    <w:lsdException w:name="Table Web 1" w:semiHidden="1" w:unhideWhenUsed="1"/>
-    <w:lsdException w:name="Table Web 2" w:semiHidden="1" w:unhideWhenUsed="1"/>
-    <w:lsdException w:name="Table Web 3" w:semiHidden="1" w:unhideWhenUsed="1"/>
-    <w:lsdException w:name="Balloon Text" w:semiHidden="1" w:unhideWhenUsed="1"/>
-    <w:lsdException w:name="Table Grid" w:uiPriority="59"/>
-    <w:lsdException w:name="Table Theme" w:semiHidden="1" w:unhideWhenUsed="1"/>
-    <w:lsdException w:name="Placeholder Text" w:semiHidden="1" w:uiPriority="99"/>
-    <w:lsdException w:name="No Spacing" w:uiPriority="1" w:qFormat="1"/>
-    <w:lsdException w:name="Light Shading" w:uiPriority="60"/>
-    <w:lsdException w:name="Light List" w:uiPriority="61"/>
-    <w:lsdException w:name="Light Grid" w:uiPriority="62"/>
-    <w:lsdException w:name="Medium Shading 1" w:uiPriority="63"/>
-    <w:lsdException w:name="Medium Shading 2" w:uiPriority="64"/>
-    <w:lsdException w:name="Medium List 1" w:uiPriority="65"/>
-    <w:lsdException w:name="Medium List 2" w:uiPriority="66"/>
-    <w:lsdException w:name="Medium Grid 1" w:uiPriority="67"/>
-    <w:lsdException w:name="Medium Grid 2" w:uiPriority="68"/>
-    <w:lsdException w:name="Medium Grid 3" w:uiPriority="69"/>
-    <w:lsdException w:name="Dark List" w:uiPriority="70"/>
-    <w:lsdException w:name="Colorful Shading" w:uiPriority="71"/>
-    <w:lsdException w:name="Colorful List" w:uiPriority="72"/>
-    <w:lsdException w:name="Colorful Grid" w:uiPriority="73"/>
-    <w:lsdException w:name="Light Shading Accent 1" w:uiPriority="60"/>
-    <w:lsdException w:name="Light List Accent 1" w:uiPriority="61"/>
-    <w:lsdException w:name="Light Grid Accent 1" w:uiPriority="62"/>
-    <w:lsdException w:name="Medium Shading 1 Accent 1" w:uiPriority="63"/>
-    <w:lsdException w:name="Medium Shading 2 Accent 1" w:uiPriority="64"/>
-    <w:lsdException w:name="Medium List 1 Accent 1" w:uiPriority="65"/>
-    <w:lsdException w:name="Revision" w:semiHidden="1" w:uiPriority="99"/>
-    <w:lsdException w:name="List Paragraph" w:uiPriority="34" w:qFormat="1"/>
-    <w:lsdException w:name="Quote" w:uiPriority="29" w:qFormat="1"/>
-    <w:lsdException w:name="Intense Quote" w:uiPriority="30" w:qFormat="1"/>
-    <w:lsdException w:name="Medium List 2 Accent 1" w:uiPriority="66"/>
-    <w:lsdException w:name="Medium Grid 1 Accent 1" w:uiPriority="67"/>
-    <w:lsdException w:name="Medium Grid 2 Accent 1" w:uiPriority="68"/>
-    <w:lsdException w:name="Medium Grid 3 Accent 1" w:uiPriority="69"/>
-    <w:lsdException w:name="Dark List Accent 1" w:uiPriority="70"/>
-    <w:lsdException w:name="Colorful Shading Accent 1" w:uiPriority="71"/>
-    <w:lsdException w:name="Colorful List Accent 1" w:uiPriority="72"/>
-    <w:lsdException w:name="Colorful Grid Accent 1" w:uiPriority="73"/>
-    <w:lsdException w:name="Light Shading Accent 2" w:uiPriority="60"/>
-    <w:lsdException w:name="Light List Accent 2" w:uiPriority="61"/>
-    <w:lsdException w:name="Light Grid Accent 2" w:uiPriority="62"/>
-    <w:lsdException w:name="Medium Shading 1 Accent 2" w:uiPriority="63"/>
-    <w:lsdException w:name="Medium Shading 2 Accent 2" w:uiPriority="64"/>
-    <w:lsdException w:name="Medium List 1 Accent 2" w:uiPriority="65"/>
-    <w:lsdException w:name="Medium List 2 Accent 2" w:uiPriority="66"/>
-    <w:lsdException w:name="Medium Grid 1 Accent 2" w:uiPriority="67"/>
-    <w:lsdException w:name="Medium Grid 2 Accent 2" w:uiPriority="68"/>
-    <w:lsdException w:name="Medium Grid 3 Accent 2" w:uiPriority="69"/>
-    <w:lsdException w:name="Dark List Accent 2" w:uiPriority="70"/>
-    <w:lsdException w:name="Colorful Shading Accent 2" w:uiPriority="71"/>
-    <w:lsdException w:name="Colorful List Accent 2" w:uiPriority="72"/>
-    <w:lsdException w:name="Colorful Grid Accent 2" w:uiPriority="73"/>
-    <w:lsdException w:name="Light Shading Accent 3" w:uiPriority="60"/>
-    <w:lsdException w:name="Light List Accent 3" w:uiPriority="61"/>
-    <w:lsdException w:name="Light Grid Accent 3" w:uiPriority="62"/>
-    <w:lsdException w:name="Medium Shading 1 Accent 3" w:uiPriority="63"/>
-    <w:lsdException w:name="Medium Shading 2 Accent 3" w:uiPriority="64"/>
-    <w:lsdException w:name="Medium List 1 Accent 3" w:uiPriority="65"/>
-    <w:lsdException w:name="Medium List 2 Accent 3" w:uiPriority="66"/>
-    <w:lsdException w:name="Medium Grid 1 Accent 3" w:uiPriority="67"/>
-    <w:lsdException w:name="Medium Grid 2 Accent 3" w:uiPriority="68"/>
-    <w:lsdException w:name="Medium Grid 3 Accent 3" w:uiPriority="69"/>
-    <w:lsdException w:name="Dark List Accent 3" w:uiPriority="70"/>
-    <w:lsdException w:name="Colorful Shading Accent 3" w:uiPriority="71"/>
-    <w:lsdException w:name="Colorful List Accent 3" w:uiPriority="72"/>
-    <w:lsdException w:name="Colorful Grid Accent 3" w:uiPriority="73"/>
-    <w:lsdException w:name="Light Shading Accent 4" w:uiPriority="60"/>
-    <w:lsdException w:name="Light List Accent 4" w:uiPriority="61"/>
-    <w:lsdException w:name="Light Grid Accent 4" w:uiPriority="62"/>
-    <w:lsdException w:name="Medium Shading 1 Accent 4" w:uiPriority="63"/>
-    <w:lsdException w:name="Medium Shading 2 Accent 4" w:uiPriority="64"/>
-    <w:lsdException w:name="Medium List 1 Accent 4" w:uiPriority="65"/>
-    <w:lsdException w:name="Medium List 2 Accent 4" w:uiPriority="66"/>
-    <w:lsdException w:name="Medium Grid 1 Accent 4" w:uiPriority="67"/>
-    <w:lsdException w:name="Medium Grid 2 Accent 4" w:uiPriority="68"/>
-    <w:lsdException w:name="Medium Grid 3 Accent 4" w:uiPriority="69"/>
-    <w:lsdException w:name="Dark List Accent 4" w:uiPriority="70"/>
-    <w:lsdException w:name="Colorful Shading Accent 4" w:uiPriority="71"/>
-    <w:lsdException w:name="Colorful List Accent 4" w:uiPriority="72"/>
-    <w:lsdException w:name="Colorful Grid Accent 4" w:uiPriority="73"/>
-    <w:lsdException w:name="Light Shading Accent 5" w:uiPriority="60"/>
-    <w:lsdException w:name="Light List Accent 5" w:uiPriority="61"/>
-    <w:lsdException w:name="Light Grid Accent 5" w:uiPriority="62"/>
-    <w:lsdException w:name="Medium Shading 1 Accent 5" w:uiPriority="63"/>
-    <w:lsdException w:name="Medium Shading 2 Accent 5" w:uiPriority="64"/>
-    <w:lsdException w:name="Medium List 1 Accent 5" w:uiPriority="65"/>
-    <w:lsdException w:name="Medium List 2 Accent 5" w:uiPriority="66"/>
-    <w:lsdException w:name="Medium Grid 1 Accent 5" w:uiPriority="67"/>
-    <w:lsdException w:name="Medium Grid 2 Accent 5" w:uiPriority="68"/>
-    <w:lsdException w:name="Medium Grid 3 Accent 5" w:uiPriority="69"/>
-    <w:lsdException w:name="Dark List Accent 5" w:uiPriority="70"/>
-    <w:lsdException w:name="Colorful Shading Accent 5" w:uiPriority="71"/>
-    <w:lsdException w:name="Colorful List Accent 5" w:uiPriority="72"/>
-    <w:lsdException w:name="Colorful Grid Accent 5" w:uiPriority="73"/>
-    <w:lsdException w:name="Light Shading Accent 6" w:uiPriority="60"/>
-    <w:lsdException w:name="Light List Accent 6" w:uiPriority="61"/>
-    <w:lsdException w:name="Light Grid Accent 6" w:uiPriority="62"/>
-    <w:lsdException w:name="Medium Shading 1 Accent 6" w:uiPriority="63"/>
-    <w:lsdException w:name="Medium Shading 2 Accent 6" w:uiPriority="64"/>
-    <w:lsdException w:name="Medium List 1 Accent 6" w:uiPriority="65"/>
-    <w:lsdException w:name="Medium List 2 Accent 6" w:uiPriority="66"/>
-    <w:lsdException w:name="Medium Grid 1 Accent 6" w:uiPriority="67"/>
-    <w:lsdException w:name="Medium Grid 2 Accent 6" w:uiPriority="68"/>
-    <w:lsdException w:name="Medium Grid 3 Accent 6" w:uiPriority="69"/>
-    <w:lsdException w:name="Dark List Accent 6" w:uiPriority="70"/>
-    <w:lsdException w:name="Colorful Shading Accent 6" w:uiPriority="71"/>
-    <w:lsdException w:name="Colorful List Accent 6" w:uiPriority="72"/>
-    <w:lsdException w:name="Colorful Grid Accent 6" w:uiPriority="73"/>
-    <w:lsdException w:name="Subtle Emphasis" w:uiPriority="19" w:qFormat="1"/>
-    <w:lsdException w:name="Intense Emphasis" w:uiPriority="21" w:qFormat="1"/>
-    <w:lsdException w:name="Subtle Reference" w:uiPriority="31" w:qFormat="1"/>
-    <w:lsdException w:name="Intense Reference" w:uiPriority="32" w:qFormat="1"/>
-    <w:lsdException w:name="Book Title" w:uiPriority="33" w:qFormat="1"/>
-    <w:lsdException w:name="Bibliography" w:semiHidden="1" w:uiPriority="37" w:unhideWhenUsed="1"/>
-    <w:lsdException w:name="TOC Heading" w:semiHidden="1" w:uiPriority="39" w:unhideWhenUsed="1" w:qFormat="1"/>
-    <w:lsdException w:name="Grid Table 4" w:uiPriority="49"/>
-    <w:lsdException w:name="Grid Table 5 Dark" w:uiPriority="50"/>
-    <w:lsdException w:name="Grid Table 6 Colorful" w:uiPriority="51"/>
-    <w:lsdException w:name="Grid Table 7 Colorful" w:uiPriority="52"/>
-    <w:lsdException w:name="Grid Table 1 Light Accent 1" w:uiPriority="46"/>
-    <w:lsdException w:name="Grid Table 2 Accent 1" w:uiPriority="47"/>
-    <w:lsdException w:name="Grid Table 3 Accent 1" w:uiPriority="48"/>
-    <w:lsdException w:name="Grid Table 4 Accent 1" w:uiPriority="49"/>
-    <w:lsdException w:name="Grid Table 5 Dark Accent 1" w:uiPriority="50"/>
-    <w:lsdException w:name="Grid Table 6 Colorful Accent 1" w:uiPriority="51"/>
-    <w:lsdException w:name="Grid Table 7 Colorful Accent 1" w:uiPriority="52"/>
-    <w:lsdException w:name="Grid Table 1 Light Accent 2" w:uiPriority="46"/>
-    <w:lsdException w:name="Grid Table 2 Accent 2" w:uiPriority="47"/>
-    <w:lsdException w:name="Grid Table 3 Accent 2" w:uiPriority="48"/>
-    <w:lsdException w:name="Grid Table 4 Accent 2" w:uiPriority="49"/>
-    <w:lsdException w:name="Grid Table 5 Dark Accent 2" w:uiPriority="50"/>
-    <w:lsdException w:name="Grid Table 6 Colorful Accent 2" w:uiPriority="51"/>
-    <w:lsdException w:name="Grid Table 7 Colorful Accent 2" w:uiPriority="52"/>
-    <w:lsdException w:name="Grid Table 1 Light Accent 3" w:uiPriority="46"/>
-    <w:lsdException w:name="Grid Table 2 Accent 3" w:uiPriority="47"/>
-    <w:lsdException w:name="Grid Table 3 Accent 3" w:uiPriority="48"/>
-    <w:lsdException w:name="Grid Table 4 Accent 3" w:uiPriority="49"/>
-    <w:lsdException w:name="Grid Table 5 Dark Accent 3" w:uiPriority="50"/>
-    <w:lsdException w:name="Grid Table 6 Colorful Accent 3" w:uiPriority="51"/>
-    <w:lsdException w:name="Grid Table 7 Colorful Accent 3" w:uiPriority="52"/>
-    <w:lsdException w:name="Grid Table 1 Light Accent 4" w:uiPriority="46"/>
-    <w:lsdException w:name="Grid Table 2 Accent 4" w:uiPriority="47"/>
-    <w:lsdException w:name="Grid Table 3 Accent 4" w:uiPriority="48"/>
-    <w:lsdException w:name="Grid Table 4 Accent 4" w:uiPriority="49"/>
-    <w:lsdException w:name="Grid Table 5 Dark Accent 4" w:uiPriority="50"/>
-    <w:lsdException w:name="Grid Table 6 Colorful Accent 4" w:uiPriority="51"/>
-    <w:lsdException w:name="Grid Table 7 Colorful Accent 4" w:uiPriority="52"/>
-    <w:lsdException w:name="Grid Table 1 Light Accent 5" w:uiPriority="46"/>
-    <w:lsdException w:name="Grid Table 2 Accent 5" w:uiPriority="47"/>
-    <w:lsdException w:name="Grid Table 3 Accent 5" w:uiPriority="48"/>
-    <w:lsdException w:name="Grid Table 4 Accent 5" w:uiPriority="49"/>
-    <w:lsdException w:name="Grid Table 5 Dark Accent 5" w:uiPriority="50"/>
-    <w:lsdException w:name="Grid Table 6 Colorful Accent 5" w:uiPriority="51"/>
-    <w:lsdException w:name="Grid Table 7 Colorful Accent 5" w:uiPriority="52"/>
-    <w:lsdException w:name="Grid Table 1 Light Accent 6" w:uiPriority="46"/>
-    <w:lsdException w:name="Grid Table 2 Accent 6" w:uiPriority="47"/>
-    <w:lsdException w:name="Grid Table 3 Accent 6" w:uiPriority="48"/>
-    <w:lsdException w:name="Grid Table 4 Accent 6" w:uiPriority="49"/>
-    <w:lsdException w:name="Grid Table 5 Dark Accent 6" w:uiPriority="50"/>
-    <w:lsdException w:name="Grid Table 6 Colorful Accent 6" w:uiPriority="51"/>
-    <w:lsdException w:name="Grid Table 7 Colorful Accent 6" w:uiPriority="52"/>
-    <w:lsdException w:name="List Table 1 Light" w:uiPriority="46"/>
-    <w:lsdException w:name="List Table 2" w:uiPriority="47"/>
-    <w:lsdException w:name="List Table 3" w:uiPriority="48"/>
-    <w:lsdException w:name="List Table 4" w:uiPriority="49"/>
-    <w:lsdException w:name="List Table 5 Dark" w:uiPriority="50"/>
-    <w:lsdException w:name="List Table 6 Colorful" w:uiPriority="51"/>
-    <w:lsdException w:name="List Table 7 Colorful" w:uiPriority="52"/>
-    <w:lsdException w:name="List Table 1 Light Accent 1" w:uiPriority="46"/>
-    <w:lsdException w:name="List Table 2 Accent 1" w:uiPriority="47"/>
-    <w:lsdException w:name="List Table 3 Accent 1" w:uiPriority="48"/>
-    <w:lsdException w:name="List Table 4 Accent 1" w:uiPriority="49"/>
-    <w:lsdException w:name="List Table 5 Dark Accent 1" w:uiPriority="50"/>
-    <w:lsdException w:name="List Table 6 Colorful Accent 1" w:uiPriority="51"/>
-    <w:lsdException w:name="List Table 7 Colorful Accent 1" w:uiPriority="52"/>
-    <w:lsdException w:name="List Table 1 Light Accent 2" w:uiPriority="46"/>
-    <w:lsdException w:name="List Table 2 Accent 2" w:uiPriority="47"/>
-    <w:lsdException w:name="List Table 3 Accent 2" w:uiPriority="48"/>
-    <w:lsdException w:name="List Table 4 Accent 2" w:uiPriority="49"/>
-    <w:lsdException w:name="List Table 5 Dark Accent 2" w:uiPriority="50"/>
-    <w:lsdException w:name="List Table 6 Colorful Accent 2" w:uiPriority="51"/>
-    <w:lsdException w:name="List Table 7 Colorful Accent 2" w:uiPriority="52"/>
-    <w:lsdException w:name="List Table 1 Light Accent 3" w:uiPriority="46"/>
-    <w:lsdException w:name="List Table 2 Accent 3" w:uiPriority="47"/>
-    <w:lsdException w:name="List Table 3 Accent 3" w:uiPriority="48"/>
-    <w:lsdException w:name="List Table 4 Accent 3" w:uiPriority="49"/>
-    <w:lsdException w:name="List Table 5 Dark Accent 3" w:uiPriority="50"/>
-    <w:lsdException w:name="List Table 6 Colorful Accent 3" w:uiPriority="51"/>
-    <w:lsdException w:name="List Table 7 Colorful Accent 3" w:uiPriority="52"/>
-    <w:lsdException w:name="List Table 1 Light Accent 4" w:uiPriority="46"/>
-    <w:lsdException w:name="List Table 2 Accent 4" w:uiPriority="47"/>
-    <w:lsdException w:name="List Table 3 Accent 4" w:uiPriority="48"/>
-    <w:lsdException w:name="List Table 4 Accent 4" w:uiPriority="49"/>
-    <w:lsdException w:name="List Table 5 Dark Accent 4" w:uiPriority="50"/>
-    <w:lsdException w:name="List Table 6 Colorful Accent 4" w:uiPriority="51"/>
-    <w:lsdException w:name="List Table 7 Colorful Accent 4" w:uiPriority="52"/>
-    <w:lsdException w:name="List Table 1 Light Accent 5" w:uiPriority="46"/>
-    <w:lsdException w:name="List Table 2 Accent 5" w:uiPriority="47"/>
-    <w:lsdException w:name="List Table 3 Accent 5" w:uiPriority="48"/>
-    <w:lsdException w:name="List Table 4 Accent 5" w:uiPriority="49"/>
-    <w:lsdException w:name="List Table 5 Dark Accent 5" w:uiPriority="50"/>
-    <w:lsdException w:name="List Table 6 Colorful Accent 5" w:uiPriority="51"/>
-    <w:lsdException w:name="List Table 7 Colorful Accent 5" w:uiPriority="52"/>
-    <w:lsdException w:name="List Table 1 Light Accent 6" w:uiPriority="46"/>
-    <w:lsdException w:name="List Table 2 Accent 6" w:uiPriority="47"/>
-    <w:lsdException w:name="List Table 3 Accent 6" w:uiPriority="48"/>
-    <w:lsdException w:name="List Table 4 Accent 6" w:uiPriority="49"/>
-    <w:lsdException w:name="List Table 5 Dark Accent 6" w:uiPriority="50"/>
-    <w:lsdException w:name="List Table 6 Colorful Accent 6" w:uiPriority="51"/>
-    <w:lsdException w:name="List Table 7 Colorful Accent 6" w:uiPriority="52"/>
+  <w:latentStyles w:defLockedState="0" w:defUIPriority="0" w:defSemiHidden="1" w:defUnhideWhenUsed="0" w:defQFormat="0" w:count="267">
+    <w:lsdException w:name="Normal" w:semiHidden="0" w:qFormat="1"/>
+    <w:lsdException w:name="heading 1" w:semiHidden="0" w:qFormat="1"/>
+    <w:lsdException w:name="heading 2" w:semiHidden="0" w:qFormat="1"/>
+    <w:lsdException w:name="heading 3" w:semiHidden="0" w:uiPriority="9" w:qFormat="1"/>
+    <w:lsdException w:name="heading 4" w:semiHidden="0" w:qFormat="1"/>
+    <w:lsdException w:name="heading 5" w:semiHidden="0" w:qFormat="1"/>
+    <w:lsdException w:name="heading 6" w:semiHidden="0" w:qFormat="1"/>
+    <w:lsdException w:name="heading 7" w:semiHidden="0" w:qFormat="1"/>
+    <w:lsdException w:name="heading 8" w:semiHidden="0" w:qFormat="1"/>
+    <w:lsdException w:name="heading 9" w:semiHidden="0" w:qFormat="1"/>
+    <w:lsdException w:name="index 1" w:unhideWhenUsed="1"/>
+    <w:lsdException w:name="index 2" w:semiHidden="0"/>
+    <w:lsdException w:name="index 3" w:semiHidden="0"/>
+    <w:lsdException w:name="index 4" w:semiHidden="0"/>
+    <w:lsdException w:name="index 5" w:semiHidden="0"/>
+    <w:lsdException w:name="index 6" w:semiHidden="0"/>
+    <w:lsdException w:name="index 7" w:unhideWhenUsed="1"/>
+    <w:lsdException w:name="index 8" w:unhideWhenUsed="1"/>
+    <w:lsdException w:name="index 9" w:unhideWhenUsed="1"/>
+    <w:lsdException w:name="toc 1" w:uiPriority="39" w:unhideWhenUsed="1"/>
+    <w:lsdException w:name="toc 2" w:uiPriority="39" w:unhideWhenUsed="1"/>
+    <w:lsdException w:name="toc 3" w:unhideWhenUsed="1"/>
+    <w:lsdException w:name="toc 4" w:unhideWhenUsed="1"/>
+    <w:lsdException w:name="toc 5" w:unhideWhenUsed="1"/>
+    <w:lsdException w:name="toc 6" w:unhideWhenUsed="1"/>
+    <w:lsdException w:name="toc 7" w:unhideWhenUsed="1"/>
+    <w:lsdException w:name="toc 8" w:unhideWhenUsed="1"/>
+    <w:lsdException w:name="toc 9" w:unhideWhenUsed="1"/>
+    <w:lsdException w:name="Normal Indent" w:unhideWhenUsed="1"/>
+    <w:lsdException w:name="footnote text" w:unhideWhenUsed="1"/>
+    <w:lsdException w:name="annotation text" w:unhideWhenUsed="1"/>
+    <w:lsdException w:name="header" w:unhideWhenUsed="1"/>
+    <w:lsdException w:name="footer" w:unhideWhenUsed="1"/>
+    <w:lsdException w:name="index heading" w:unhideWhenUsed="1"/>
+    <w:lsdException w:name="caption" w:unhideWhenUsed="1" w:qFormat="1"/>
+    <w:lsdException w:name="table of figures" w:unhideWhenUsed="1"/>
+    <w:lsdException w:name="envelope address" w:unhideWhenUsed="1"/>
+    <w:lsdException w:name="envelope return" w:unhideWhenUsed="1"/>
+    <w:lsdException w:name="footnote reference" w:unhideWhenUsed="1"/>
+    <w:lsdException w:name="annotation reference" w:unhideWhenUsed="1"/>
+    <w:lsdException w:name="line number" w:unhideWhenUsed="1"/>
+    <w:lsdException w:name="page number" w:unhideWhenUsed="1"/>
+    <w:lsdException w:name="endnote reference" w:unhideWhenUsed="1"/>
+    <w:lsdException w:name="endnote text" w:unhideWhenUsed="1"/>
+    <w:lsdException w:name="table of authorities" w:unhideWhenUsed="1"/>
+    <w:lsdException w:name="macro" w:unhideWhenUsed="1"/>
+    <w:lsdException w:name="toa heading" w:unhideWhenUsed="1"/>
+    <w:lsdException w:name="List" w:unhideWhenUsed="1"/>
+    <w:lsdException w:name="List Bullet" w:unhideWhenUsed="1"/>
+    <w:lsdException w:name="List Number" w:unhideWhenUsed="1"/>
+    <w:lsdException w:name="List 2" w:unhideWhenUsed="1"/>
+    <w:lsdException w:name="List 3" w:unhideWhenUsed="1"/>
+    <w:lsdException w:name="List 4" w:unhideWhenUsed="1"/>
+    <w:lsdException w:name="List 5" w:unhideWhenUsed="1"/>
+    <w:lsdException w:name="List Bullet 2" w:unhideWhenUsed="1"/>
+    <w:lsdException w:name="List Bullet 3" w:unhideWhenUsed="1"/>
+    <w:lsdException w:name="List Bullet 4" w:unhideWhenUsed="1"/>
+    <w:lsdException w:name="List Bullet 5" w:unhideWhenUsed="1"/>
+    <w:lsdException w:name="List Number 2" w:semiHidden="0"/>
+    <w:lsdException w:name="List Number 3" w:unhideWhenUsed="1"/>
+    <w:lsdException w:name="List Number 4" w:unhideWhenUsed="1"/>
+    <w:lsdException w:name="List Number 5" w:semiHidden="0"/>
+    <w:lsdException w:name="Title" w:semiHidden="0" w:qFormat="1"/>
+    <w:lsdException w:name="Closing" w:unhideWhenUsed="1"/>
+    <w:lsdException w:name="Signature" w:unhideWhenUsed="1"/>
+    <w:lsdException w:name="Default Paragraph Font" w:unhideWhenUsed="1"/>
+    <w:lsdException w:name="Body Text" w:unhideWhenUsed="1"/>
+    <w:lsdException w:name="Body Text Indent" w:unhideWhenUsed="1"/>
+    <w:lsdException w:name="List Continue" w:unhideWhenUsed="1"/>
+    <w:lsdException w:name="List Continue 2" w:unhideWhenUsed="1"/>
+    <w:lsdException w:name="List Continue 3" w:unhideWhenUsed="1"/>
+    <w:lsdException w:name="List Continue 4" w:unhideWhenUsed="1"/>
+    <w:lsdException w:name="List Continue 5" w:unhideWhenUsed="1"/>
+    <w:lsdException w:name="Message Header" w:unhideWhenUsed="1"/>
+    <w:lsdException w:name="Subtitle" w:semiHidden="0" w:qFormat="1"/>
+    <w:lsdException w:name="Salutation" w:unhideWhenUsed="1"/>
+    <w:lsdException w:name="Date" w:unhideWhenUsed="1"/>
+    <w:lsdException w:name="Body Text First Indent" w:unhideWhenUsed="1"/>
+    <w:lsdException w:name="Body Text First Indent 2" w:unhideWhenUsed="1"/>
+    <w:lsdException w:name="Note Heading" w:unhideWhenUsed="1"/>
+    <w:lsdException w:name="Body Text 2" w:unhideWhenUsed="1"/>
+    <w:lsdException w:name="Body Text 3" w:unhideWhenUsed="1"/>
+    <w:lsdException w:name="Body Text Indent 2" w:unhideWhenUsed="1"/>
+    <w:lsdException w:name="Body Text Indent 3" w:semiHidden="0"/>
+    <w:lsdException w:name="Block Text" w:semiHidden="0"/>
+    <w:lsdException w:name="Hyperlink" w:semiHidden="0"/>
+    <w:lsdException w:name="FollowedHyperlink" w:semiHidden="0"/>
+    <w:lsdException w:name="Strong" w:semiHidden="0" w:uiPriority="22" w:qFormat="1"/>
+    <w:lsdException w:name="Emphasis" w:semiHidden="0" w:qFormat="1"/>
+    <w:lsdException w:name="Document Map" w:unhideWhenUsed="1"/>
+    <w:lsdException w:name="Plain Text" w:unhideWhenUsed="1"/>
+    <w:lsdException w:name="E-mail Signature" w:unhideWhenUsed="1"/>
+    <w:lsdException w:name="HTML Top of Form" w:unhideWhenUsed="1"/>
+    <w:lsdException w:name="HTML Bottom of Form" w:unhideWhenUsed="1"/>
+    <w:lsdException w:name="Normal (Web)" w:uiPriority="99" w:unhideWhenUsed="1"/>
+    <w:lsdException w:name="HTML Acronym" w:unhideWhenUsed="1"/>
+    <w:lsdException w:name="HTML Address" w:unhideWhenUsed="1"/>
+    <w:lsdException w:name="HTML Cite" w:unhideWhenUsed="1"/>
+    <w:lsdException w:name="HTML Code" w:unhideWhenUsed="1"/>
+    <w:lsdException w:name="HTML Definition" w:unhideWhenUsed="1"/>
+    <w:lsdException w:name="HTML Keyboard" w:unhideWhenUsed="1"/>
+    <w:lsdException w:name="HTML Preformatted" w:unhideWhenUsed="1"/>
+    <w:lsdException w:name="HTML Sample" w:unhideWhenUsed="1"/>
+    <w:lsdException w:name="HTML Typewriter" w:unhideWhenUsed="1"/>
+    <w:lsdException w:name="HTML Variable" w:unhideWhenUsed="1"/>
+    <w:lsdException w:name="Normal Table" w:unhideWhenUsed="1"/>
+    <w:lsdException w:name="annotation subject" w:unhideWhenUsed="1"/>
+    <w:lsdException w:name="No List" w:unhideWhenUsed="1"/>
+    <w:lsdException w:name="Outline List 1" w:unhideWhenUsed="1"/>
+    <w:lsdException w:name="Outline List 2" w:unhideWhenUsed="1"/>
+    <w:lsdException w:name="Outline List 3" w:unhideWhenUsed="1"/>
+    <w:lsdException w:name="Table Simple 1" w:unhideWhenUsed="1"/>
+    <w:lsdException w:name="Table Simple 2" w:unhideWhenUsed="1"/>
+    <w:lsdException w:name="Table Simple 3" w:unhideWhenUsed="1"/>
+    <w:lsdException w:name="Table Classic 1" w:unhideWhenUsed="1"/>
+    <w:lsdException w:name="Table Classic 2" w:unhideWhenUsed="1"/>
+    <w:lsdException w:name="Table Classic 3" w:unhideWhenUsed="1"/>
+    <w:lsdException w:name="Table Classic 4" w:unhideWhenUsed="1"/>
+    <w:lsdException w:name="Table Colorful 1" w:unhideWhenUsed="1"/>
+    <w:lsdException w:name="Table Colorful 2" w:unhideWhenUsed="1"/>
+    <w:lsdException w:name="Table Colorful 3" w:unhideWhenUsed="1"/>
+    <w:lsdException w:name="Table Columns 1" w:unhideWhenUsed="1"/>
+    <w:lsdException w:name="Table Columns 2" w:unhideWhenUsed="1"/>
+    <w:lsdException w:name="Table Columns 3" w:unhideWhenUsed="1"/>
+    <w:lsdException w:name="Table Columns 4" w:unhideWhenUsed="1"/>
+    <w:lsdException w:name="Table Columns 5" w:unhideWhenUsed="1"/>
+    <w:lsdException w:name="Table Grid 1" w:unhideWhenUsed="1"/>
+    <w:lsdException w:name="Table Grid 2" w:unhideWhenUsed="1"/>
+    <w:lsdException w:name="Table Grid 3" w:unhideWhenUsed="1"/>
+    <w:lsdException w:name="Table Grid 4" w:unhideWhenUsed="1"/>
+    <w:lsdException w:name="Table Grid 5" w:unhideWhenUsed="1"/>
+    <w:lsdException w:name="Table Grid 6" w:unhideWhenUsed="1"/>
+    <w:lsdException w:name="Table Grid 7" w:unhideWhenUsed="1"/>
+    <w:lsdException w:name="Table Grid 8" w:unhideWhenUsed="1"/>
+    <w:lsdException w:name="Table List 1" w:unhideWhenUsed="1"/>
+    <w:lsdException w:name="Table List 2" w:unhideWhenUsed="1"/>
+    <w:lsdException w:name="Table List 3" w:unhideWhenUsed="1"/>
+    <w:lsdException w:name="Table List 4" w:unhideWhenUsed="1"/>
+    <w:lsdException w:name="Table List 5" w:unhideWhenUsed="1"/>
+    <w:lsdException w:name="Table List 6" w:unhideWhenUsed="1"/>
+    <w:lsdException w:name="Table List 7" w:unhideWhenUsed="1"/>
+    <w:lsdException w:name="Table List 8" w:unhideWhenUsed="1"/>
+    <w:lsdException w:name="Table 3D effects 1" w:unhideWhenUsed="1"/>
+    <w:lsdException w:name="Table 3D effects 2" w:unhideWhenUsed="1"/>
+    <w:lsdException w:name="Table 3D effects 3" w:unhideWhenUsed="1"/>
+    <w:lsdException w:name="Table Contemporary" w:unhideWhenUsed="1"/>
+    <w:lsdException w:name="Table Elegant" w:unhideWhenUsed="1"/>
+    <w:lsdException w:name="Table Professional" w:unhideWhenUsed="1"/>
+    <w:lsdException w:name="Table Subtle 1" w:unhideWhenUsed="1"/>
+    <w:lsdException w:name="Table Subtle 2" w:unhideWhenUsed="1"/>
+    <w:lsdException w:name="Table Web 1" w:unhideWhenUsed="1"/>
+    <w:lsdException w:name="Table Web 2" w:unhideWhenUsed="1"/>
+    <w:lsdException w:name="Table Web 3" w:unhideWhenUsed="1"/>
+    <w:lsdException w:name="Balloon Text" w:unhideWhenUsed="1"/>
+    <w:lsdException w:name="Table Grid" w:semiHidden="0" w:uiPriority="59"/>
+    <w:lsdException w:name="Table Theme" w:unhideWhenUsed="1"/>
+    <w:lsdException w:name="Placeholder Text" w:uiPriority="99"/>
+    <w:lsdException w:name="No Spacing" w:semiHidden="0" w:uiPriority="1" w:qFormat="1"/>
+    <w:lsdException w:name="Light Shading" w:semiHidden="0" w:uiPriority="60"/>
+    <w:lsdException w:name="Light List" w:semiHidden="0" w:uiPriority="61"/>
+    <w:lsdException w:name="Light Grid" w:semiHidden="0" w:uiPriority="62"/>
+    <w:lsdException w:name="Medium Shading 1" w:semiHidden="0" w:uiPriority="63"/>
+    <w:lsdException w:name="Medium Shading 2" w:semiHidden="0" w:uiPriority="64"/>
+    <w:lsdException w:name="Medium List 1" w:semiHidden="0" w:uiPriority="65"/>
+    <w:lsdException w:name="Medium List 2" w:semiHidden="0" w:uiPriority="66"/>
+    <w:lsdException w:name="Medium Grid 1" w:semiHidden="0" w:uiPriority="67"/>
+    <w:lsdException w:name="Medium Grid 2" w:semiHidden="0" w:uiPriority="68"/>
+    <w:lsdException w:name="Medium Grid 3" w:semiHidden="0" w:uiPriority="69"/>
+    <w:lsdException w:name="Dark List" w:semiHidden="0" w:uiPriority="70"/>
+    <w:lsdException w:name="Colorful Shading" w:semiHidden="0" w:uiPriority="71"/>
+    <w:lsdException w:name="Colorful List" w:semiHidden="0" w:uiPriority="72"/>
+    <w:lsdException w:name="Colorful Grid" w:semiHidden="0" w:uiPriority="73"/>
+    <w:lsdException w:name="Light Shading Accent 1" w:semiHidden="0" w:uiPriority="60"/>
+    <w:lsdException w:name="Light List Accent 1" w:semiHidden="0" w:uiPriority="61"/>
+    <w:lsdException w:name="Light Grid Accent 1" w:semiHidden="0" w:uiPriority="62"/>
+    <w:lsdException w:name="Medium Shading 1 Accent 1" w:semiHidden="0" w:uiPriority="63"/>
+    <w:lsdException w:name="Medium Shading 2 Accent 1" w:semiHidden="0" w:uiPriority="64"/>
+    <w:lsdException w:name="Medium List 1 Accent 1" w:semiHidden="0" w:uiPriority="65"/>
+    <w:lsdException w:name="Revision" w:uiPriority="99"/>
+    <w:lsdException w:name="List Paragraph" w:semiHidden="0" w:uiPriority="34" w:qFormat="1"/>
+    <w:lsdException w:name="Quote" w:semiHidden="0" w:uiPriority="29" w:qFormat="1"/>
+    <w:lsdException w:name="Intense Quote" w:semiHidden="0" w:uiPriority="30" w:qFormat="1"/>
+    <w:lsdException w:name="Medium List 2 Accent 1" w:semiHidden="0" w:uiPriority="66"/>
+    <w:lsdException w:name="Medium Grid 1 Accent 1" w:semiHidden="0" w:uiPriority="67"/>
+    <w:lsdException w:name="Medium Grid 2 Accent 1" w:semiHidden="0" w:uiPriority="68"/>
+    <w:lsdException w:name="Medium Grid 3 Accent 1" w:semiHidden="0" w:uiPriority="69"/>
+    <w:lsdException w:name="Dark List Accent 1" w:semiHidden="0" w:uiPriority="70"/>
+    <w:lsdException w:name="Colorful Shading Accent 1" w:semiHidden="0" w:uiPriority="71"/>
+    <w:lsdException w:name="Colorful List Accent 1" w:semiHidden="0" w:uiPriority="72"/>
+    <w:lsdException w:name="Colorful Grid Accent 1" w:semiHidden="0" w:uiPriority="73"/>
+    <w:lsdException w:name="Light Shading Accent 2" w:semiHidden="0" w:uiPriority="60"/>
+    <w:lsdException w:name="Light List Accent 2" w:semiHidden="0" w:uiPriority="61"/>
+    <w:lsdException w:name="Light Grid Accent 2" w:semiHidden="0" w:uiPriority="62"/>
+    <w:lsdException w:name="Medium Shading 1 Accent 2" w:semiHidden="0" w:uiPriority="63"/>
+    <w:lsdException w:name="Medium Shading 2 Accent 2" w:semiHidden="0" w:uiPriority="64"/>
+    <w:lsdException w:name="Medium List 1 Accent 2" w:semiHidden="0" w:uiPriority="65"/>
+    <w:lsdException w:name="Medium List 2 Accent 2" w:semiHidden="0" w:uiPriority="66"/>
+    <w:lsdException w:name="Medium Grid 1 Accent 2" w:semiHidden="0" w:uiPriority="67"/>
+    <w:lsdException w:name="Medium Grid 2 Accent 2" w:semiHidden="0" w:uiPriority="68"/>
+    <w:lsdException w:name="Medium Grid 3 Accent 2" w:semiHidden="0" w:uiPriority="69"/>
+    <w:lsdException w:name="Dark List Accent 2" w:semiHidden="0" w:uiPriority="70"/>
+    <w:lsdException w:name="Colorful Shading Accent 2" w:semiHidden="0" w:uiPriority="71"/>
+    <w:lsdException w:name="Colorful List Accent 2" w:semiHidden="0" w:uiPriority="72"/>
+    <w:lsdException w:name="Colorful Grid Accent 2" w:semiHidden="0" w:uiPriority="73"/>
+    <w:lsdException w:name="Light Shading Accent 3" w:semiHidden="0" w:uiPriority="60"/>
+    <w:lsdException w:name="Light List Accent 3" w:semiHidden="0" w:uiPriority="61"/>
+    <w:lsdException w:name="Light Grid Accent 3" w:semiHidden="0" w:uiPriority="62"/>
+    <w:lsdException w:name="Medium Shading 1 Accent 3" w:semiHidden="0" w:uiPriority="63"/>
+    <w:lsdException w:name="Medium Shading 2 Accent 3" w:semiHidden="0" w:uiPriority="64"/>
+    <w:lsdException w:name="Medium List 1 Accent 3" w:semiHidden="0" w:uiPriority="65"/>
+    <w:lsdException w:name="Medium List 2 Accent 3" w:semiHidden="0" w:uiPriority="66"/>
+    <w:lsdException w:name="Medium Grid 1 Accent 3" w:semiHidden="0" w:uiPriority="67"/>
+    <w:lsdException w:name="Medium Grid 2 Accent 3" w:semiHidden="0" w:uiPriority="68"/>
+    <w:lsdException w:name="Medium Grid 3 Accent 3" w:semiHidden="0" w:uiPriority="69"/>
+    <w:lsdException w:name="Dark List Accent 3" w:semiHidden="0" w:uiPriority="70"/>
+    <w:lsdException w:name="Colorful Shading Accent 3" w:semiHidden="0" w:uiPriority="71"/>
+    <w:lsdException w:name="Colorful List Accent 3" w:semiHidden="0" w:uiPriority="72"/>
+    <w:lsdException w:name="Colorful Grid Accent 3" w:semiHidden="0" w:uiPriority="73"/>
+    <w:lsdException w:name="Light Shading Accent 4" w:semiHidden="0" w:uiPriority="60"/>
+    <w:lsdException w:name="Light List Accent 4" w:semiHidden="0" w:uiPriority="61"/>
+    <w:lsdException w:name="Light Grid Accent 4" w:semiHidden="0" w:uiPriority="62"/>
+    <w:lsdException w:name="Medium Shading 1 Accent 4" w:semiHidden="0" w:uiPriority="63"/>
+    <w:lsdException w:name="Medium Shading 2 Accent 4" w:semiHidden="0" w:uiPriority="64"/>
+    <w:lsdException w:name="Medium List 1 Accent 4" w:semiHidden="0" w:uiPriority="65"/>
+    <w:lsdException w:name="Medium List 2 Accent 4" w:semiHidden="0" w:uiPriority="66"/>
+    <w:lsdException w:name="Medium Grid 1 Accent 4" w:semiHidden="0" w:uiPriority="67"/>
+    <w:lsdException w:name="Medium Grid 2 Accent 4" w:semiHidden="0" w:uiPriority="68"/>
+    <w:lsdException w:name="Medium Grid 3 Accent 4" w:semiHidden="0" w:uiPriority="69"/>
+    <w:lsdException w:name="Dark List Accent 4" w:semiHidden="0" w:uiPriority="70"/>
+    <w:lsdException w:name="Colorful Shading Accent 4" w:semiHidden="0" w:uiPriority="71"/>
+    <w:lsdException w:name="Colorful List Accent 4" w:semiHidden="0" w:uiPriority="72"/>
+    <w:lsdException w:name="Colorful Grid Accent 4" w:semiHidden="0" w:uiPriority="73"/>
+    <w:lsdException w:name="Light Shading Accent 5" w:semiHidden="0" w:uiPriority="60"/>
+    <w:lsdException w:name="Light List Accent 5" w:semiHidden="0" w:uiPriority="61"/>
+    <w:lsdException w:name="Light Grid Accent 5" w:semiHidden="0" w:uiPriority="62"/>
+    <w:lsdException w:name="Medium Shading 1 Accent 5" w:semiHidden="0" w:uiPriority="63"/>
+    <w:lsdException w:name="Medium Shading 2 Accent 5" w:semiHidden="0" w:uiPriority="64"/>
+    <w:lsdException w:name="Medium List 1 Accent 5" w:semiHidden="0" w:uiPriority="65"/>
+    <w:lsdException w:name="Medium List 2 Accent 5" w:semiHidden="0" w:uiPriority="66"/>
+    <w:lsdException w:name="Medium Grid 1 Accent 5" w:semiHidden="0" w:uiPriority="67"/>
+    <w:lsdException w:name="Medium Grid 2 Accent 5" w:semiHidden="0" w:uiPriority="68"/>
+    <w:lsdException w:name="Medium Grid 3 Accent 5" w:semiHidden="0" w:uiPriority="69"/>
+    <w:lsdException w:name="Dark List Accent 5" w:semiHidden="0" w:uiPriority="70"/>
+    <w:lsdException w:name="Colorful Shading Accent 5" w:semiHidden="0" w:uiPriority="71"/>
+    <w:lsdException w:name="Colorful List Accent 5" w:semiHidden="0" w:uiPriority="72"/>
+    <w:lsdException w:name="Colorful Grid Accent 5" w:semiHidden="0" w:uiPriority="73"/>
+    <w:lsdException w:name="Light Shading Accent 6" w:semiHidden="0" w:uiPriority="60"/>
+    <w:lsdException w:name="Light List Accent 6" w:semiHidden="0" w:uiPriority="61"/>
+    <w:lsdException w:name="Light Grid Accent 6" w:semiHidden="0" w:uiPriority="62"/>
+    <w:lsdException w:name="Medium Shading 1 Accent 6" w:semiHidden="0" w:uiPriority="63"/>
+    <w:lsdException w:name="Medium Shading 2 Accent 6" w:semiHidden="0" w:uiPriority="64"/>
+    <w:lsdException w:name="Medium List 1 Accent 6" w:semiHidden="0" w:uiPriority="65"/>
+    <w:lsdException w:name="Medium List 2 Accent 6" w:semiHidden="0" w:uiPriority="66"/>
+    <w:lsdException w:name="Medium Grid 1 Accent 6" w:semiHidden="0" w:uiPriority="67"/>
+    <w:lsdException w:name="Medium Grid 2 Accent 6" w:semiHidden="0" w:uiPriority="68"/>
+    <w:lsdException w:name="Medium Grid 3 Accent 6" w:semiHidden="0" w:uiPriority="69"/>
+    <w:lsdException w:name="Dark List Accent 6" w:semiHidden="0" w:uiPriority="70"/>
+    <w:lsdException w:name="Colorful Shading Accent 6" w:semiHidden="0" w:uiPriority="71"/>
+    <w:lsdException w:name="Colorful List Accent 6" w:semiHidden="0" w:uiPriority="72"/>
+    <w:lsdException w:name="Colorful Grid Accent 6" w:semiHidden="0" w:uiPriority="73"/>
+    <w:lsdException w:name="Subtle Emphasis" w:semiHidden="0" w:uiPriority="19" w:qFormat="1"/>
+    <w:lsdException w:name="Intense Emphasis" w:semiHidden="0" w:uiPriority="21" w:qFormat="1"/>
+    <w:lsdException w:name="Subtle Reference" w:semiHidden="0" w:uiPriority="31" w:qFormat="1"/>
+    <w:lsdException w:name="Intense Reference" w:semiHidden="0" w:uiPriority="32" w:qFormat="1"/>
+    <w:lsdException w:name="Book Title" w:semiHidden="0" w:uiPriority="33" w:qFormat="1"/>
+    <w:lsdException w:name="Bibliography" w:uiPriority="37" w:unhideWhenUsed="1"/>
+    <w:lsdException w:name="TOC Heading" w:uiPriority="39" w:unhideWhenUsed="1" w:qFormat="1"/>
   </w:latentStyles>
   <w:style w:type="paragraph" w:default="1" w:styleId="Standard">
     <w:name w:val="Normal"/>
@@ -24046,7 +24478,7 @@
       <w:contextualSpacing/>
     </w:pPr>
   </w:style>
-  <w:style w:type="table" w:styleId="Gitternetztabelle4">
+  <w:style w:type="table" w:customStyle="1" w:styleId="GridTable4">
     <w:name w:val="Grid Table 4"/>
     <w:basedOn w:val="NormaleTabelle"/>
     <w:uiPriority w:val="49"/>
@@ -24125,6 +24557,196 @@
         <w:shd w:val="clear" w:color="auto" w:fill="CCCCCC" w:themeFill="text1" w:themeFillTint="33"/>
       </w:tcPr>
     </w:tblStylePr>
+  </w:style>
+</w:styles>
+</file>
+
+<file path=word/stylesWithEffects.xml><?xml version="1.0" encoding="utf-8"?>
+<w:styles xmlns:wpc="http://schemas.microsoft.com/office/word/2010/wordprocessingCanvas" xmlns:mc="http://schemas.openxmlformats.org/markup-compatibility/2006" xmlns:o="urn:schemas-microsoft-com:office:office" xmlns:r="http://schemas.openxmlformats.org/officeDocument/2006/relationships" xmlns:m="http://schemas.openxmlformats.org/officeDocument/2006/math" xmlns:v="urn:schemas-microsoft-com:vml" xmlns:wp14="http://schemas.microsoft.com/office/word/2010/wordprocessingDrawing" xmlns:wp="http://schemas.openxmlformats.org/drawingml/2006/wordprocessingDrawing" xmlns:w10="urn:schemas-microsoft-com:office:word" xmlns:w="http://schemas.openxmlformats.org/wordprocessingml/2006/main" xmlns:w14="http://schemas.microsoft.com/office/word/2010/wordml" xmlns:wpg="http://schemas.microsoft.com/office/word/2010/wordprocessingGroup" xmlns:wpi="http://schemas.microsoft.com/office/word/2010/wordprocessingInk" xmlns:wne="http://schemas.microsoft.com/office/word/2006/wordml" xmlns:wps="http://schemas.microsoft.com/office/word/2010/wordprocessingShape" mc:Ignorable="w14 wp14">
+  <w:docDefaults>
+    <w:rPrDefault>
+      <w:rPr>
+        <w:rFonts w:asciiTheme="minorHAnsi" w:eastAsiaTheme="minorEastAsia" w:hAnsiTheme="minorHAnsi" w:cstheme="minorBidi"/>
+        <w:sz w:val="22"/>
+        <w:szCs w:val="22"/>
+        <w:lang w:val="de-AT" w:eastAsia="de-AT" w:bidi="ar-SA"/>
+      </w:rPr>
+    </w:rPrDefault>
+    <w:pPrDefault>
+      <w:pPr>
+        <w:spacing w:after="200" w:line="276" w:lineRule="auto"/>
+      </w:pPr>
+    </w:pPrDefault>
+  </w:docDefaults>
+  <w:latentStyles w:defLockedState="0" w:defUIPriority="99" w:defSemiHidden="1" w:defUnhideWhenUsed="1" w:defQFormat="0" w:count="267">
+    <w:lsdException w:name="Normal" w:semiHidden="0" w:uiPriority="0" w:unhideWhenUsed="0" w:qFormat="1"/>
+    <w:lsdException w:name="heading 1" w:semiHidden="0" w:uiPriority="9" w:unhideWhenUsed="0" w:qFormat="1"/>
+    <w:lsdException w:name="heading 2" w:uiPriority="9" w:qFormat="1"/>
+    <w:lsdException w:name="heading 3" w:uiPriority="9" w:qFormat="1"/>
+    <w:lsdException w:name="heading 4" w:uiPriority="9" w:qFormat="1"/>
+    <w:lsdException w:name="heading 5" w:uiPriority="9" w:qFormat="1"/>
+    <w:lsdException w:name="heading 6" w:uiPriority="9" w:qFormat="1"/>
+    <w:lsdException w:name="heading 7" w:uiPriority="9" w:qFormat="1"/>
+    <w:lsdException w:name="heading 8" w:uiPriority="9" w:qFormat="1"/>
+    <w:lsdException w:name="heading 9" w:uiPriority="9" w:qFormat="1"/>
+    <w:lsdException w:name="toc 1" w:uiPriority="39"/>
+    <w:lsdException w:name="toc 2" w:uiPriority="39"/>
+    <w:lsdException w:name="toc 3" w:uiPriority="39"/>
+    <w:lsdException w:name="toc 4" w:uiPriority="39"/>
+    <w:lsdException w:name="toc 5" w:uiPriority="39"/>
+    <w:lsdException w:name="toc 6" w:uiPriority="39"/>
+    <w:lsdException w:name="toc 7" w:uiPriority="39"/>
+    <w:lsdException w:name="toc 8" w:uiPriority="39"/>
+    <w:lsdException w:name="toc 9" w:uiPriority="39"/>
+    <w:lsdException w:name="caption" w:uiPriority="35" w:qFormat="1"/>
+    <w:lsdException w:name="Title" w:semiHidden="0" w:uiPriority="10" w:unhideWhenUsed="0" w:qFormat="1"/>
+    <w:lsdException w:name="Default Paragraph Font" w:uiPriority="1"/>
+    <w:lsdException w:name="Subtitle" w:semiHidden="0" w:uiPriority="11" w:unhideWhenUsed="0" w:qFormat="1"/>
+    <w:lsdException w:name="Strong" w:semiHidden="0" w:uiPriority="22" w:unhideWhenUsed="0" w:qFormat="1"/>
+    <w:lsdException w:name="Emphasis" w:semiHidden="0" w:uiPriority="20" w:unhideWhenUsed="0" w:qFormat="1"/>
+    <w:lsdException w:name="Table Grid" w:semiHidden="0" w:uiPriority="59" w:unhideWhenUsed="0"/>
+    <w:lsdException w:name="Placeholder Text" w:unhideWhenUsed="0"/>
+    <w:lsdException w:name="No Spacing" w:semiHidden="0" w:uiPriority="1" w:unhideWhenUsed="0" w:qFormat="1"/>
+    <w:lsdException w:name="Light Shading" w:semiHidden="0" w:uiPriority="60" w:unhideWhenUsed="0"/>
+    <w:lsdException w:name="Light List" w:semiHidden="0" w:uiPriority="61" w:unhideWhenUsed="0"/>
+    <w:lsdException w:name="Light Grid" w:semiHidden="0" w:uiPriority="62" w:unhideWhenUsed="0"/>
+    <w:lsdException w:name="Medium Shading 1" w:semiHidden="0" w:uiPriority="63" w:unhideWhenUsed="0"/>
+    <w:lsdException w:name="Medium Shading 2" w:semiHidden="0" w:uiPriority="64" w:unhideWhenUsed="0"/>
+    <w:lsdException w:name="Medium List 1" w:semiHidden="0" w:uiPriority="65" w:unhideWhenUsed="0"/>
+    <w:lsdException w:name="Medium List 2" w:semiHidden="0" w:uiPriority="66" w:unhideWhenUsed="0"/>
+    <w:lsdException w:name="Medium Grid 1" w:semiHidden="0" w:uiPriority="67" w:unhideWhenUsed="0"/>
+    <w:lsdException w:name="Medium Grid 2" w:semiHidden="0" w:uiPriority="68" w:unhideWhenUsed="0"/>
+    <w:lsdException w:name="Medium Grid 3" w:semiHidden="0" w:uiPriority="69" w:unhideWhenUsed="0"/>
+    <w:lsdException w:name="Dark List" w:semiHidden="0" w:uiPriority="70" w:unhideWhenUsed="0"/>
+    <w:lsdException w:name="Colorful Shading" w:semiHidden="0" w:uiPriority="71" w:unhideWhenUsed="0"/>
+    <w:lsdException w:name="Colorful List" w:semiHidden="0" w:uiPriority="72" w:unhideWhenUsed="0"/>
+    <w:lsdException w:name="Colorful Grid" w:semiHidden="0" w:uiPriority="73" w:unhideWhenUsed="0"/>
+    <w:lsdException w:name="Light Shading Accent 1" w:semiHidden="0" w:uiPriority="60" w:unhideWhenUsed="0"/>
+    <w:lsdException w:name="Light List Accent 1" w:semiHidden="0" w:uiPriority="61" w:unhideWhenUsed="0"/>
+    <w:lsdException w:name="Light Grid Accent 1" w:semiHidden="0" w:uiPriority="62" w:unhideWhenUsed="0"/>
+    <w:lsdException w:name="Medium Shading 1 Accent 1" w:semiHidden="0" w:uiPriority="63" w:unhideWhenUsed="0"/>
+    <w:lsdException w:name="Medium Shading 2 Accent 1" w:semiHidden="0" w:uiPriority="64" w:unhideWhenUsed="0"/>
+    <w:lsdException w:name="Medium List 1 Accent 1" w:semiHidden="0" w:uiPriority="65" w:unhideWhenUsed="0"/>
+    <w:lsdException w:name="Revision" w:unhideWhenUsed="0"/>
+    <w:lsdException w:name="List Paragraph" w:semiHidden="0" w:uiPriority="34" w:unhideWhenUsed="0" w:qFormat="1"/>
+    <w:lsdException w:name="Quote" w:semiHidden="0" w:uiPriority="29" w:unhideWhenUsed="0" w:qFormat="1"/>
+    <w:lsdException w:name="Intense Quote" w:semiHidden="0" w:uiPriority="30" w:unhideWhenUsed="0" w:qFormat="1"/>
+    <w:lsdException w:name="Medium List 2 Accent 1" w:semiHidden="0" w:uiPriority="66" w:unhideWhenUsed="0"/>
+    <w:lsdException w:name="Medium Grid 1 Accent 1" w:semiHidden="0" w:uiPriority="67" w:unhideWhenUsed="0"/>
+    <w:lsdException w:name="Medium Grid 2 Accent 1" w:semiHidden="0" w:uiPriority="68" w:unhideWhenUsed="0"/>
+    <w:lsdException w:name="Medium Grid 3 Accent 1" w:semiHidden="0" w:uiPriority="69" w:unhideWhenUsed="0"/>
+    <w:lsdException w:name="Dark List Accent 1" w:semiHidden="0" w:uiPriority="70" w:unhideWhenUsed="0"/>
+    <w:lsdException w:name="Colorful Shading Accent 1" w:semiHidden="0" w:uiPriority="71" w:unhideWhenUsed="0"/>
+    <w:lsdException w:name="Colorful List Accent 1" w:semiHidden="0" w:uiPriority="72" w:unhideWhenUsed="0"/>
+    <w:lsdException w:name="Colorful Grid Accent 1" w:semiHidden="0" w:uiPriority="73" w:unhideWhenUsed="0"/>
+    <w:lsdException w:name="Light Shading Accent 2" w:semiHidden="0" w:uiPriority="60" w:unhideWhenUsed="0"/>
+    <w:lsdException w:name="Light List Accent 2" w:semiHidden="0" w:uiPriority="61" w:unhideWhenUsed="0"/>
+    <w:lsdException w:name="Light Grid Accent 2" w:semiHidden="0" w:uiPriority="62" w:unhideWhenUsed="0"/>
+    <w:lsdException w:name="Medium Shading 1 Accent 2" w:semiHidden="0" w:uiPriority="63" w:unhideWhenUsed="0"/>
+    <w:lsdException w:name="Medium Shading 2 Accent 2" w:semiHidden="0" w:uiPriority="64" w:unhideWhenUsed="0"/>
+    <w:lsdException w:name="Medium List 1 Accent 2" w:semiHidden="0" w:uiPriority="65" w:unhideWhenUsed="0"/>
+    <w:lsdException w:name="Medium List 2 Accent 2" w:semiHidden="0" w:uiPriority="66" w:unhideWhenUsed="0"/>
+    <w:lsdException w:name="Medium Grid 1 Accent 2" w:semiHidden="0" w:uiPriority="67" w:unhideWhenUsed="0"/>
+    <w:lsdException w:name="Medium Grid 2 Accent 2" w:semiHidden="0" w:uiPriority="68" w:unhideWhenUsed="0"/>
+    <w:lsdException w:name="Medium Grid 3 Accent 2" w:semiHidden="0" w:uiPriority="69" w:unhideWhenUsed="0"/>
+    <w:lsdException w:name="Dark List Accent 2" w:semiHidden="0" w:uiPriority="70" w:unhideWhenUsed="0"/>
+    <w:lsdException w:name="Colorful Shading Accent 2" w:semiHidden="0" w:uiPriority="71" w:unhideWhenUsed="0"/>
+    <w:lsdException w:name="Colorful List Accent 2" w:semiHidden="0" w:uiPriority="72" w:unhideWhenUsed="0"/>
+    <w:lsdException w:name="Colorful Grid Accent 2" w:semiHidden="0" w:uiPriority="73" w:unhideWhenUsed="0"/>
+    <w:lsdException w:name="Light Shading Accent 3" w:semiHidden="0" w:uiPriority="60" w:unhideWhenUsed="0"/>
+    <w:lsdException w:name="Light List Accent 3" w:semiHidden="0" w:uiPriority="61" w:unhideWhenUsed="0"/>
+    <w:lsdException w:name="Light Grid Accent 3" w:semiHidden="0" w:uiPriority="62" w:unhideWhenUsed="0"/>
+    <w:lsdException w:name="Medium Shading 1 Accent 3" w:semiHidden="0" w:uiPriority="63" w:unhideWhenUsed="0"/>
+    <w:lsdException w:name="Medium Shading 2 Accent 3" w:semiHidden="0" w:uiPriority="64" w:unhideWhenUsed="0"/>
+    <w:lsdException w:name="Medium List 1 Accent 3" w:semiHidden="0" w:uiPriority="65" w:unhideWhenUsed="0"/>
+    <w:lsdException w:name="Medium List 2 Accent 3" w:semiHidden="0" w:uiPriority="66" w:unhideWhenUsed="0"/>
+    <w:lsdException w:name="Medium Grid 1 Accent 3" w:semiHidden="0" w:uiPriority="67" w:unhideWhenUsed="0"/>
+    <w:lsdException w:name="Medium Grid 2 Accent 3" w:semiHidden="0" w:uiPriority="68" w:unhideWhenUsed="0"/>
+    <w:lsdException w:name="Medium Grid 3 Accent 3" w:semiHidden="0" w:uiPriority="69" w:unhideWhenUsed="0"/>
+    <w:lsdException w:name="Dark List Accent 3" w:semiHidden="0" w:uiPriority="70" w:unhideWhenUsed="0"/>
+    <w:lsdException w:name="Colorful Shading Accent 3" w:semiHidden="0" w:uiPriority="71" w:unhideWhenUsed="0"/>
+    <w:lsdException w:name="Colorful List Accent 3" w:semiHidden="0" w:uiPriority="72" w:unhideWhenUsed="0"/>
+    <w:lsdException w:name="Colorful Grid Accent 3" w:semiHidden="0" w:uiPriority="73" w:unhideWhenUsed="0"/>
+    <w:lsdException w:name="Light Shading Accent 4" w:semiHidden="0" w:uiPriority="60" w:unhideWhenUsed="0"/>
+    <w:lsdException w:name="Light List Accent 4" w:semiHidden="0" w:uiPriority="61" w:unhideWhenUsed="0"/>
+    <w:lsdException w:name="Light Grid Accent 4" w:semiHidden="0" w:uiPriority="62" w:unhideWhenUsed="0"/>
+    <w:lsdException w:name="Medium Shading 1 Accent 4" w:semiHidden="0" w:uiPriority="63" w:unhideWhenUsed="0"/>
+    <w:lsdException w:name="Medium Shading 2 Accent 4" w:semiHidden="0" w:uiPriority="64" w:unhideWhenUsed="0"/>
+    <w:lsdException w:name="Medium List 1 Accent 4" w:semiHidden="0" w:uiPriority="65" w:unhideWhenUsed="0"/>
+    <w:lsdException w:name="Medium List 2 Accent 4" w:semiHidden="0" w:uiPriority="66" w:unhideWhenUsed="0"/>
+    <w:lsdException w:name="Medium Grid 1 Accent 4" w:semiHidden="0" w:uiPriority="67" w:unhideWhenUsed="0"/>
+    <w:lsdException w:name="Medium Grid 2 Accent 4" w:semiHidden="0" w:uiPriority="68" w:unhideWhenUsed="0"/>
+    <w:lsdException w:name="Medium Grid 3 Accent 4" w:semiHidden="0" w:uiPriority="69" w:unhideWhenUsed="0"/>
+    <w:lsdException w:name="Dark List Accent 4" w:semiHidden="0" w:uiPriority="70" w:unhideWhenUsed="0"/>
+    <w:lsdException w:name="Colorful Shading Accent 4" w:semiHidden="0" w:uiPriority="71" w:unhideWhenUsed="0"/>
+    <w:lsdException w:name="Colorful List Accent 4" w:semiHidden="0" w:uiPriority="72" w:unhideWhenUsed="0"/>
+    <w:lsdException w:name="Colorful Grid Accent 4" w:semiHidden="0" w:uiPriority="73" w:unhideWhenUsed="0"/>
+    <w:lsdException w:name="Light Shading Accent 5" w:semiHidden="0" w:uiPriority="60" w:unhideWhenUsed="0"/>
+    <w:lsdException w:name="Light List Accent 5" w:semiHidden="0" w:uiPriority="61" w:unhideWhenUsed="0"/>
+    <w:lsdException w:name="Light Grid Accent 5" w:semiHidden="0" w:uiPriority="62" w:unhideWhenUsed="0"/>
+    <w:lsdException w:name="Medium Shading 1 Accent 5" w:semiHidden="0" w:uiPriority="63" w:unhideWhenUsed="0"/>
+    <w:lsdException w:name="Medium Shading 2 Accent 5" w:semiHidden="0" w:uiPriority="64" w:unhideWhenUsed="0"/>
+    <w:lsdException w:name="Medium List 1 Accent 5" w:semiHidden="0" w:uiPriority="65" w:unhideWhenUsed="0"/>
+    <w:lsdException w:name="Medium List 2 Accent 5" w:semiHidden="0" w:uiPriority="66" w:unhideWhenUsed="0"/>
+    <w:lsdException w:name="Medium Grid 1 Accent 5" w:semiHidden="0" w:uiPriority="67" w:unhideWhenUsed="0"/>
+    <w:lsdException w:name="Medium Grid 2 Accent 5" w:semiHidden="0" w:uiPriority="68" w:unhideWhenUsed="0"/>
+    <w:lsdException w:name="Medium Grid 3 Accent 5" w:semiHidden="0" w:uiPriority="69" w:unhideWhenUsed="0"/>
+    <w:lsdException w:name="Dark List Accent 5" w:semiHidden="0" w:uiPriority="70" w:unhideWhenUsed="0"/>
+    <w:lsdException w:name="Colorful Shading Accent 5" w:semiHidden="0" w:uiPriority="71" w:unhideWhenUsed="0"/>
+    <w:lsdException w:name="Colorful List Accent 5" w:semiHidden="0" w:uiPriority="72" w:unhideWhenUsed="0"/>
+    <w:lsdException w:name="Colorful Grid Accent 5" w:semiHidden="0" w:uiPriority="73" w:unhideWhenUsed="0"/>
+    <w:lsdException w:name="Light Shading Accent 6" w:semiHidden="0" w:uiPriority="60" w:unhideWhenUsed="0"/>
+    <w:lsdException w:name="Light List Accent 6" w:semiHidden="0" w:uiPriority="61" w:unhideWhenUsed="0"/>
+    <w:lsdException w:name="Light Grid Accent 6" w:semiHidden="0" w:uiPriority="62" w:unhideWhenUsed="0"/>
+    <w:lsdException w:name="Medium Shading 1 Accent 6" w:semiHidden="0" w:uiPriority="63" w:unhideWhenUsed="0"/>
+    <w:lsdException w:name="Medium Shading 2 Accent 6" w:semiHidden="0" w:uiPriority="64" w:unhideWhenUsed="0"/>
+    <w:lsdException w:name="Medium List 1 Accent 6" w:semiHidden="0" w:uiPriority="65" w:unhideWhenUsed="0"/>
+    <w:lsdException w:name="Medium List 2 Accent 6" w:semiHidden="0" w:uiPriority="66" w:unhideWhenUsed="0"/>
+    <w:lsdException w:name="Medium Grid 1 Accent 6" w:semiHidden="0" w:uiPriority="67" w:unhideWhenUsed="0"/>
+    <w:lsdException w:name="Medium Grid 2 Accent 6" w:semiHidden="0" w:uiPriority="68" w:unhideWhenUsed="0"/>
+    <w:lsdException w:name="Medium Grid 3 Accent 6" w:semiHidden="0" w:uiPriority="69" w:unhideWhenUsed="0"/>
+    <w:lsdException w:name="Dark List Accent 6" w:semiHidden="0" w:uiPriority="70" w:unhideWhenUsed="0"/>
+    <w:lsdException w:name="Colorful Shading Accent 6" w:semiHidden="0" w:uiPriority="71" w:unhideWhenUsed="0"/>
+    <w:lsdException w:name="Colorful List Accent 6" w:semiHidden="0" w:uiPriority="72" w:unhideWhenUsed="0"/>
+    <w:lsdException w:name="Colorful Grid Accent 6" w:semiHidden="0" w:uiPriority="73" w:unhideWhenUsed="0"/>
+    <w:lsdException w:name="Subtle Emphasis" w:semiHidden="0" w:uiPriority="19" w:unhideWhenUsed="0" w:qFormat="1"/>
+    <w:lsdException w:name="Intense Emphasis" w:semiHidden="0" w:uiPriority="21" w:unhideWhenUsed="0" w:qFormat="1"/>
+    <w:lsdException w:name="Subtle Reference" w:semiHidden="0" w:uiPriority="31" w:unhideWhenUsed="0" w:qFormat="1"/>
+    <w:lsdException w:name="Intense Reference" w:semiHidden="0" w:uiPriority="32" w:unhideWhenUsed="0" w:qFormat="1"/>
+    <w:lsdException w:name="Book Title" w:semiHidden="0" w:uiPriority="33" w:unhideWhenUsed="0" w:qFormat="1"/>
+    <w:lsdException w:name="Bibliography" w:uiPriority="37"/>
+    <w:lsdException w:name="TOC Heading" w:uiPriority="39" w:qFormat="1"/>
+  </w:latentStyles>
+  <w:style w:type="paragraph" w:default="1" w:styleId="Standard">
+    <w:name w:val="Normal"/>
+    <w:qFormat/>
+  </w:style>
+  <w:style w:type="character" w:default="1" w:styleId="Absatz-Standardschriftart">
+    <w:name w:val="Default Paragraph Font"/>
+    <w:uiPriority w:val="1"/>
+    <w:semiHidden/>
+    <w:unhideWhenUsed/>
+  </w:style>
+  <w:style w:type="table" w:default="1" w:styleId="NormaleTabelle">
+    <w:name w:val="Normal Table"/>
+    <w:uiPriority w:val="99"/>
+    <w:semiHidden/>
+    <w:unhideWhenUsed/>
+    <w:tblPr>
+      <w:tblInd w:w="0" w:type="dxa"/>
+      <w:tblCellMar>
+        <w:top w:w="0" w:type="dxa"/>
+        <w:left w:w="108" w:type="dxa"/>
+        <w:bottom w:w="0" w:type="dxa"/>
+        <w:right w:w="108" w:type="dxa"/>
+      </w:tblCellMar>
+    </w:tblPr>
+  </w:style>
+  <w:style w:type="numbering" w:default="1" w:styleId="KeineListe">
+    <w:name w:val="No List"/>
+    <w:uiPriority w:val="99"/>
+    <w:semiHidden/>
+    <w:unhideWhenUsed/>
   </w:style>
 </w:styles>
 </file>
@@ -24454,7 +25076,7 @@
 </file>
 
 <file path=customXml/itemProps1.xml><?xml version="1.0" encoding="utf-8"?>
-<ds:datastoreItem xmlns:ds="http://schemas.openxmlformats.org/officeDocument/2006/customXml" ds:itemID="{038862F6-18CF-4A13-BC75-79FA255DF3AD}">
+<ds:datastoreItem xmlns:ds="http://schemas.openxmlformats.org/officeDocument/2006/customXml" ds:itemID="{98FFC037-4019-4324-BBA5-562036CF68BF}">
   <ds:schemaRefs>
     <ds:schemaRef ds:uri="http://schemas.openxmlformats.org/officeDocument/2006/bibliography"/>
   </ds:schemaRefs>

</xml_diff>